<commit_message>
Documento PGC corregido: Estructura de las librerías controladas.
</commit_message>
<xml_diff>
--- a/Documentos/PGC.docx
+++ b/Documentos/PGC.docx
@@ -69,6 +69,7 @@
       </w:pPr>
       <w:bookmarkStart w:id="0" w:name="_gjdgxs" w:colFirst="0" w:colLast="0"/>
       <w:bookmarkEnd w:id="0"/>
+      <w:proofErr w:type="spellStart"/>
       <w:r>
         <w:rPr>
           <w:rFonts w:ascii="Verdana" w:eastAsia="Verdana" w:hAnsi="Verdana" w:cs="Verdana"/>
@@ -78,6 +79,7 @@
         </w:rPr>
         <w:t>Wow</w:t>
       </w:r>
+      <w:proofErr w:type="spellEnd"/>
     </w:p>
     <w:p>
       <w:pPr>
@@ -3010,11 +3012,47 @@
       </w:pPr>
       <w:bookmarkStart w:id="5" w:name="_b9opv3db0g" w:colFirst="0" w:colLast="0"/>
       <w:bookmarkEnd w:id="5"/>
+      <w:proofErr w:type="spellStart"/>
       <w:r>
         <w:rPr>
           <w:rFonts w:ascii="Verdana" w:eastAsia="Verdana" w:hAnsi="Verdana" w:cs="Verdana"/>
         </w:rPr>
-        <w:t>Wow es una empresa de desarrollo de software fundada en Marzo de 2017, con la finalidad de desarrollar aplicaciones web y móviles que satisfagan necesidades asociadas a las familias que tienen mascotas. Nace bajo el patrocinio de la ONG Wuff, con el propósito inicial de ayudar a las personas a ubicar a sus mascotas perdidas y a colocar mascotas en adopción. El proyecto se desarrolla como una idea de negocio con la finalidad de responder a una necesidad que se encuentra actualmente parcialmente satisfecha por aplicaciones del tipo de redes sociales. Será una aplicación gratuita y se generará un ingreso por la venta de publicidad.</w:t>
+        <w:t>Wow</w:t>
+      </w:r>
+      <w:proofErr w:type="spellEnd"/>
+      <w:r>
+        <w:rPr>
+          <w:rFonts w:ascii="Verdana" w:eastAsia="Verdana" w:hAnsi="Verdana" w:cs="Verdana"/>
+        </w:rPr>
+        <w:t xml:space="preserve"> es una empresa de desarrollo de software fundada en </w:t>
+      </w:r>
+      <w:proofErr w:type="gramStart"/>
+      <w:r>
+        <w:rPr>
+          <w:rFonts w:ascii="Verdana" w:eastAsia="Verdana" w:hAnsi="Verdana" w:cs="Verdana"/>
+        </w:rPr>
+        <w:t>Marzo</w:t>
+      </w:r>
+      <w:proofErr w:type="gramEnd"/>
+      <w:r>
+        <w:rPr>
+          <w:rFonts w:ascii="Verdana" w:eastAsia="Verdana" w:hAnsi="Verdana" w:cs="Verdana"/>
+        </w:rPr>
+        <w:t xml:space="preserve"> de 2017, con la finalidad de desarrollar aplicaciones web y móviles que satisfagan necesidades asociadas a las familias que tienen mascotas. Nace bajo el patrocinio de la ONG </w:t>
+      </w:r>
+      <w:proofErr w:type="spellStart"/>
+      <w:r>
+        <w:rPr>
+          <w:rFonts w:ascii="Verdana" w:eastAsia="Verdana" w:hAnsi="Verdana" w:cs="Verdana"/>
+        </w:rPr>
+        <w:t>Wuff</w:t>
+      </w:r>
+      <w:proofErr w:type="spellEnd"/>
+      <w:r>
+        <w:rPr>
+          <w:rFonts w:ascii="Verdana" w:eastAsia="Verdana" w:hAnsi="Verdana" w:cs="Verdana"/>
+        </w:rPr>
+        <w:t>, con el propósito inicial de ayudar a las personas a ubicar a sus mascotas perdidas y a colocar mascotas en adopción. El proyecto se desarrolla como una idea de negocio con la finalidad de responder a una necesidad que se encuentra actualmente parcialmente satisfecha por aplicaciones del tipo de redes sociales. Será una aplicación gratuita y se generará un ingreso por la venta de publicidad.</w:t>
       </w:r>
     </w:p>
     <w:p>
@@ -3385,7 +3423,21 @@
         <w:rPr>
           <w:rFonts w:ascii="Verdana" w:eastAsia="Verdana" w:hAnsi="Verdana" w:cs="Verdana"/>
         </w:rPr>
-        <w:t>La elección de los elementos de configuración se realizará en base a los entregables, siendo ésta responsabilidad del Responsable de SCM, apoyado por los integrantes de cada disciplina.</w:t>
+        <w:t xml:space="preserve">La elección de los elementos de configuración se realizará en base a los entregables, siendo </w:t>
+      </w:r>
+      <w:proofErr w:type="gramStart"/>
+      <w:r>
+        <w:rPr>
+          <w:rFonts w:ascii="Verdana" w:eastAsia="Verdana" w:hAnsi="Verdana" w:cs="Verdana"/>
+        </w:rPr>
+        <w:t>ésta</w:t>
+      </w:r>
+      <w:proofErr w:type="gramEnd"/>
+      <w:r>
+        <w:rPr>
+          <w:rFonts w:ascii="Verdana" w:eastAsia="Verdana" w:hAnsi="Verdana" w:cs="Verdana"/>
+        </w:rPr>
+        <w:t xml:space="preserve"> responsabilidad del Responsable de SCM, apoyado por los integrantes de cada disciplina.</w:t>
       </w:r>
     </w:p>
     <w:p>
@@ -3425,7 +3477,35 @@
         <w:rPr>
           <w:rFonts w:ascii="Verdana" w:eastAsia="Verdana" w:hAnsi="Verdana" w:cs="Verdana"/>
         </w:rPr>
-        <w:t>CI (Configuration Item) elemento bajo gestión de Configuración.</w:t>
+        <w:t>CI (</w:t>
+      </w:r>
+      <w:proofErr w:type="spellStart"/>
+      <w:r>
+        <w:rPr>
+          <w:rFonts w:ascii="Verdana" w:eastAsia="Verdana" w:hAnsi="Verdana" w:cs="Verdana"/>
+        </w:rPr>
+        <w:t>Configuration</w:t>
+      </w:r>
+      <w:proofErr w:type="spellEnd"/>
+      <w:r>
+        <w:rPr>
+          <w:rFonts w:ascii="Verdana" w:eastAsia="Verdana" w:hAnsi="Verdana" w:cs="Verdana"/>
+        </w:rPr>
+        <w:t xml:space="preserve"> </w:t>
+      </w:r>
+      <w:proofErr w:type="spellStart"/>
+      <w:r>
+        <w:rPr>
+          <w:rFonts w:ascii="Verdana" w:eastAsia="Verdana" w:hAnsi="Verdana" w:cs="Verdana"/>
+        </w:rPr>
+        <w:t>Item</w:t>
+      </w:r>
+      <w:proofErr w:type="spellEnd"/>
+      <w:r>
+        <w:rPr>
+          <w:rFonts w:ascii="Verdana" w:eastAsia="Verdana" w:hAnsi="Verdana" w:cs="Verdana"/>
+        </w:rPr>
+        <w:t>) elemento bajo gestión de Configuración.</w:t>
       </w:r>
     </w:p>
     <w:p>
@@ -3457,7 +3537,21 @@
         <w:rPr>
           <w:rFonts w:ascii="Verdana" w:eastAsia="Verdana" w:hAnsi="Verdana" w:cs="Verdana"/>
         </w:rPr>
-        <w:t>SCA (Software Change Authorization) Autorización de Cambio en el                Software.</w:t>
+        <w:t xml:space="preserve">SCA (Software Change </w:t>
+      </w:r>
+      <w:proofErr w:type="spellStart"/>
+      <w:r>
+        <w:rPr>
+          <w:rFonts w:ascii="Verdana" w:eastAsia="Verdana" w:hAnsi="Verdana" w:cs="Verdana"/>
+        </w:rPr>
+        <w:t>Authorization</w:t>
+      </w:r>
+      <w:proofErr w:type="spellEnd"/>
+      <w:r>
+        <w:rPr>
+          <w:rFonts w:ascii="Verdana" w:eastAsia="Verdana" w:hAnsi="Verdana" w:cs="Verdana"/>
+        </w:rPr>
+        <w:t>) Autorización de Cambio en el                Software.</w:t>
       </w:r>
     </w:p>
     <w:p>
@@ -3473,7 +3567,21 @@
         <w:rPr>
           <w:rFonts w:ascii="Verdana" w:eastAsia="Verdana" w:hAnsi="Verdana" w:cs="Verdana"/>
         </w:rPr>
-        <w:t>SCM (Software Configuration Management) Gestión de Configuración del Software.</w:t>
+        <w:t xml:space="preserve">SCM (Software </w:t>
+      </w:r>
+      <w:proofErr w:type="spellStart"/>
+      <w:r>
+        <w:rPr>
+          <w:rFonts w:ascii="Verdana" w:eastAsia="Verdana" w:hAnsi="Verdana" w:cs="Verdana"/>
+        </w:rPr>
+        <w:t>Configuration</w:t>
+      </w:r>
+      <w:proofErr w:type="spellEnd"/>
+      <w:r>
+        <w:rPr>
+          <w:rFonts w:ascii="Verdana" w:eastAsia="Verdana" w:hAnsi="Verdana" w:cs="Verdana"/>
+        </w:rPr>
+        <w:t xml:space="preserve"> Management) Gestión de Configuración del Software.</w:t>
       </w:r>
     </w:p>
     <w:p>
@@ -3505,7 +3613,35 @@
         <w:rPr>
           <w:rFonts w:ascii="Verdana" w:eastAsia="Verdana" w:hAnsi="Verdana" w:cs="Verdana"/>
         </w:rPr>
-        <w:t>SCR (System/Software Change Request) Solicitud de Cambio en el Sistema/Software.</w:t>
+        <w:t>SCR (</w:t>
+      </w:r>
+      <w:proofErr w:type="spellStart"/>
+      <w:r>
+        <w:rPr>
+          <w:rFonts w:ascii="Verdana" w:eastAsia="Verdana" w:hAnsi="Verdana" w:cs="Verdana"/>
+        </w:rPr>
+        <w:t>System</w:t>
+      </w:r>
+      <w:proofErr w:type="spellEnd"/>
+      <w:r>
+        <w:rPr>
+          <w:rFonts w:ascii="Verdana" w:eastAsia="Verdana" w:hAnsi="Verdana" w:cs="Verdana"/>
+        </w:rPr>
+        <w:t xml:space="preserve">/Software Change </w:t>
+      </w:r>
+      <w:proofErr w:type="spellStart"/>
+      <w:r>
+        <w:rPr>
+          <w:rFonts w:ascii="Verdana" w:eastAsia="Verdana" w:hAnsi="Verdana" w:cs="Verdana"/>
+        </w:rPr>
+        <w:t>Request</w:t>
+      </w:r>
+      <w:proofErr w:type="spellEnd"/>
+      <w:r>
+        <w:rPr>
+          <w:rFonts w:ascii="Verdana" w:eastAsia="Verdana" w:hAnsi="Verdana" w:cs="Verdana"/>
+        </w:rPr>
+        <w:t>) Solicitud de Cambio en el Sistema/Software.</w:t>
       </w:r>
     </w:p>
     <w:p>
@@ -3521,7 +3657,35 @@
         <w:rPr>
           <w:rFonts w:ascii="Verdana" w:eastAsia="Verdana" w:hAnsi="Verdana" w:cs="Verdana"/>
         </w:rPr>
-        <w:t>SQA (Software Quality Assurance) Aseguramiento de la Calidad del Software.</w:t>
+        <w:t xml:space="preserve">SQA (Software </w:t>
+      </w:r>
+      <w:proofErr w:type="spellStart"/>
+      <w:r>
+        <w:rPr>
+          <w:rFonts w:ascii="Verdana" w:eastAsia="Verdana" w:hAnsi="Verdana" w:cs="Verdana"/>
+        </w:rPr>
+        <w:t>Quality</w:t>
+      </w:r>
+      <w:proofErr w:type="spellEnd"/>
+      <w:r>
+        <w:rPr>
+          <w:rFonts w:ascii="Verdana" w:eastAsia="Verdana" w:hAnsi="Verdana" w:cs="Verdana"/>
+        </w:rPr>
+        <w:t xml:space="preserve"> </w:t>
+      </w:r>
+      <w:proofErr w:type="spellStart"/>
+      <w:r>
+        <w:rPr>
+          <w:rFonts w:ascii="Verdana" w:eastAsia="Verdana" w:hAnsi="Verdana" w:cs="Verdana"/>
+        </w:rPr>
+        <w:t>Assurance</w:t>
+      </w:r>
+      <w:proofErr w:type="spellEnd"/>
+      <w:r>
+        <w:rPr>
+          <w:rFonts w:ascii="Verdana" w:eastAsia="Verdana" w:hAnsi="Verdana" w:cs="Verdana"/>
+        </w:rPr>
+        <w:t>) Aseguramiento de la Calidad del Software.</w:t>
       </w:r>
     </w:p>
     <w:p>
@@ -3583,7 +3747,23 @@
           <w:rFonts w:ascii="Verdana" w:eastAsia="Verdana" w:hAnsi="Verdana" w:cs="Verdana"/>
           <w:lang w:val="en-US"/>
         </w:rPr>
-        <w:t>ANSI/IEEE Std 828-1990, IEEE Standard for Software Configuration Management Plans.</w:t>
+        <w:t xml:space="preserve">ANSI/IEEE </w:t>
+      </w:r>
+      <w:proofErr w:type="spellStart"/>
+      <w:r>
+        <w:rPr>
+          <w:rFonts w:ascii="Verdana" w:eastAsia="Verdana" w:hAnsi="Verdana" w:cs="Verdana"/>
+          <w:lang w:val="en-US"/>
+        </w:rPr>
+        <w:t>Std</w:t>
+      </w:r>
+      <w:proofErr w:type="spellEnd"/>
+      <w:r>
+        <w:rPr>
+          <w:rFonts w:ascii="Verdana" w:eastAsia="Verdana" w:hAnsi="Verdana" w:cs="Verdana"/>
+          <w:lang w:val="en-US"/>
+        </w:rPr>
+        <w:t xml:space="preserve"> 828-1990, IEEE Standard for Software Configuration Management Plans.</w:t>
       </w:r>
     </w:p>
     <w:p>
@@ -3755,8 +3935,54 @@
           <w:sz w:val="18"/>
           <w:szCs w:val="18"/>
         </w:rPr>
-        <w:t>Fuente: Rational Unified Process</w:t>
+        <w:t xml:space="preserve">Fuente: </w:t>
       </w:r>
+      <w:proofErr w:type="spellStart"/>
+      <w:r>
+        <w:rPr>
+          <w:rFonts w:ascii="Verdana" w:eastAsia="Verdana" w:hAnsi="Verdana" w:cs="Verdana"/>
+          <w:sz w:val="18"/>
+          <w:szCs w:val="18"/>
+        </w:rPr>
+        <w:t>Rational</w:t>
+      </w:r>
+      <w:proofErr w:type="spellEnd"/>
+      <w:r>
+        <w:rPr>
+          <w:rFonts w:ascii="Verdana" w:eastAsia="Verdana" w:hAnsi="Verdana" w:cs="Verdana"/>
+          <w:sz w:val="18"/>
+          <w:szCs w:val="18"/>
+        </w:rPr>
+        <w:t xml:space="preserve"> </w:t>
+      </w:r>
+      <w:proofErr w:type="spellStart"/>
+      <w:r>
+        <w:rPr>
+          <w:rFonts w:ascii="Verdana" w:eastAsia="Verdana" w:hAnsi="Verdana" w:cs="Verdana"/>
+          <w:sz w:val="18"/>
+          <w:szCs w:val="18"/>
+        </w:rPr>
+        <w:t>Unified</w:t>
+      </w:r>
+      <w:proofErr w:type="spellEnd"/>
+      <w:r>
+        <w:rPr>
+          <w:rFonts w:ascii="Verdana" w:eastAsia="Verdana" w:hAnsi="Verdana" w:cs="Verdana"/>
+          <w:sz w:val="18"/>
+          <w:szCs w:val="18"/>
+        </w:rPr>
+        <w:t xml:space="preserve"> </w:t>
+      </w:r>
+      <w:proofErr w:type="spellStart"/>
+      <w:r>
+        <w:rPr>
+          <w:rFonts w:ascii="Verdana" w:eastAsia="Verdana" w:hAnsi="Verdana" w:cs="Verdana"/>
+          <w:sz w:val="18"/>
+          <w:szCs w:val="18"/>
+        </w:rPr>
+        <w:t>Process</w:t>
+      </w:r>
+      <w:proofErr w:type="spellEnd"/>
     </w:p>
     <w:p>
       <w:pPr>
@@ -3827,6 +4053,7 @@
       </w:pPr>
       <w:bookmarkStart w:id="17" w:name="_op22382c5orl" w:colFirst="0" w:colLast="0"/>
       <w:bookmarkEnd w:id="17"/>
+      <w:proofErr w:type="spellStart"/>
       <w:r>
         <w:rPr>
           <w:rFonts w:ascii="Verdana" w:eastAsia="Verdana" w:hAnsi="Verdana" w:cs="Verdana"/>
@@ -3834,7 +4061,17 @@
           <w:szCs w:val="18"/>
           <w:lang w:val="en-US"/>
         </w:rPr>
-        <w:t>Procesos. Fuente: Software Engineering Body of Knowledge</w:t>
+        <w:t>Procesos</w:t>
+      </w:r>
+      <w:proofErr w:type="spellEnd"/>
+      <w:r>
+        <w:rPr>
+          <w:rFonts w:ascii="Verdana" w:eastAsia="Verdana" w:hAnsi="Verdana" w:cs="Verdana"/>
+          <w:sz w:val="18"/>
+          <w:szCs w:val="18"/>
+          <w:lang w:val="en-US"/>
+        </w:rPr>
+        <w:t>. Fuente: Software Engineering Body of Knowledge</w:t>
       </w:r>
     </w:p>
     <w:p>
@@ -4407,7 +4644,21 @@
         <w:rPr>
           <w:rFonts w:ascii="Verdana" w:eastAsia="Verdana" w:hAnsi="Verdana" w:cs="Verdana"/>
         </w:rPr>
-        <w:t>Producir y catalogar los Items de configuración del software</w:t>
+        <w:t xml:space="preserve">Producir y catalogar los </w:t>
+      </w:r>
+      <w:proofErr w:type="spellStart"/>
+      <w:r>
+        <w:rPr>
+          <w:rFonts w:ascii="Verdana" w:eastAsia="Verdana" w:hAnsi="Verdana" w:cs="Verdana"/>
+        </w:rPr>
+        <w:t>Items</w:t>
+      </w:r>
+      <w:proofErr w:type="spellEnd"/>
+      <w:r>
+        <w:rPr>
+          <w:rFonts w:ascii="Verdana" w:eastAsia="Verdana" w:hAnsi="Verdana" w:cs="Verdana"/>
+        </w:rPr>
+        <w:t xml:space="preserve"> de configuración del software</w:t>
       </w:r>
     </w:p>
     <w:p>
@@ -4636,7 +4887,21 @@
         <w:rPr>
           <w:rFonts w:ascii="Verdana" w:eastAsia="Verdana" w:hAnsi="Verdana" w:cs="Verdana"/>
         </w:rPr>
-        <w:t>Establecer y mantener el software y la documentación de cada proyecto de acuerdo a un proceso documentado.</w:t>
+        <w:t xml:space="preserve">Establecer y mantener el software y la documentación de cada proyecto </w:t>
+      </w:r>
+      <w:proofErr w:type="gramStart"/>
+      <w:r>
+        <w:rPr>
+          <w:rFonts w:ascii="Verdana" w:eastAsia="Verdana" w:hAnsi="Verdana" w:cs="Verdana"/>
+        </w:rPr>
+        <w:t>de acuerdo a</w:t>
+      </w:r>
+      <w:proofErr w:type="gramEnd"/>
+      <w:r>
+        <w:rPr>
+          <w:rFonts w:ascii="Verdana" w:eastAsia="Verdana" w:hAnsi="Verdana" w:cs="Verdana"/>
+        </w:rPr>
+        <w:t xml:space="preserve"> un proceso documentado.</w:t>
       </w:r>
     </w:p>
     <w:p>
@@ -4662,12 +4927,21 @@
         </w:rPr>
         <w:t xml:space="preserve">Proveer a los desarrolladores las copias de los </w:t>
       </w:r>
+      <w:proofErr w:type="spellStart"/>
       <w:r>
         <w:rPr>
           <w:rFonts w:ascii="Verdana" w:eastAsia="Verdana" w:hAnsi="Verdana" w:cs="Verdana"/>
           <w:i/>
         </w:rPr>
-        <w:t xml:space="preserve">baselines </w:t>
+        <w:t>baselines</w:t>
+      </w:r>
+      <w:proofErr w:type="spellEnd"/>
+      <w:r>
+        <w:rPr>
+          <w:rFonts w:ascii="Verdana" w:eastAsia="Verdana" w:hAnsi="Verdana" w:cs="Verdana"/>
+          <w:i/>
+        </w:rPr>
+        <w:t xml:space="preserve"> </w:t>
       </w:r>
       <w:r>
         <w:rPr>
@@ -5277,67 +5551,114 @@
           <w:rFonts w:ascii="Verdana" w:eastAsia="Verdana" w:hAnsi="Verdana" w:cs="Verdana"/>
         </w:rPr>
       </w:pPr>
+      <w:proofErr w:type="spellStart"/>
       <w:r>
         <w:rPr>
           <w:rFonts w:ascii="Verdana" w:eastAsia="Verdana" w:hAnsi="Verdana" w:cs="Verdana"/>
         </w:rPr>
-        <w:t>SourceTree: Interfaz gráfica para git</w:t>
+        <w:t>SourceTree</w:t>
+      </w:r>
+      <w:proofErr w:type="spellEnd"/>
+      <w:r>
+        <w:rPr>
+          <w:rFonts w:ascii="Verdana" w:eastAsia="Verdana" w:hAnsi="Verdana" w:cs="Verdana"/>
+        </w:rPr>
+        <w:t xml:space="preserve">: Interfaz gráfica para </w:t>
+      </w:r>
+      <w:proofErr w:type="spellStart"/>
+      <w:r>
+        <w:rPr>
+          <w:rFonts w:ascii="Verdana" w:eastAsia="Verdana" w:hAnsi="Verdana" w:cs="Verdana"/>
+        </w:rPr>
+        <w:t>git</w:t>
+      </w:r>
+      <w:proofErr w:type="spellEnd"/>
+    </w:p>
+    <w:p>
+      <w:pPr>
+        <w:spacing w:after="60"/>
+        <w:ind w:left="720"/>
+        <w:jc w:val="both"/>
+        <w:rPr>
+          <w:rFonts w:ascii="Verdana" w:eastAsia="Verdana" w:hAnsi="Verdana" w:cs="Verdana"/>
+        </w:rPr>
+      </w:pPr>
+    </w:p>
+    <w:p>
+      <w:pPr>
+        <w:spacing w:after="60"/>
+        <w:ind w:left="1287"/>
+        <w:jc w:val="both"/>
+        <w:rPr>
+          <w:rFonts w:ascii="Verdana" w:eastAsia="Verdana" w:hAnsi="Verdana" w:cs="Verdana"/>
+        </w:rPr>
+      </w:pPr>
+      <w:r>
+        <w:rPr>
+          <w:rFonts w:ascii="Verdana" w:eastAsia="Verdana" w:hAnsi="Verdana" w:cs="Verdana"/>
+          <w:b/>
+        </w:rPr>
+        <w:t xml:space="preserve">Terminal: </w:t>
+      </w:r>
+      <w:proofErr w:type="spellStart"/>
+      <w:r>
+        <w:rPr>
+          <w:rFonts w:ascii="Verdana" w:eastAsia="Verdana" w:hAnsi="Verdana" w:cs="Verdana"/>
+        </w:rPr>
+        <w:t>Cmder</w:t>
+      </w:r>
+      <w:proofErr w:type="spellEnd"/>
+      <w:r>
+        <w:rPr>
+          <w:rFonts w:ascii="Verdana" w:eastAsia="Verdana" w:hAnsi="Verdana" w:cs="Verdana"/>
+        </w:rPr>
+        <w:t>. Para sentencias por línea de comandos</w:t>
       </w:r>
     </w:p>
     <w:p>
       <w:pPr>
         <w:spacing w:after="60"/>
-        <w:ind w:left="720"/>
-        <w:jc w:val="both"/>
-        <w:rPr>
-          <w:rFonts w:ascii="Verdana" w:eastAsia="Verdana" w:hAnsi="Verdana" w:cs="Verdana"/>
-        </w:rPr>
-      </w:pPr>
-    </w:p>
-    <w:p>
-      <w:pPr>
-        <w:spacing w:after="60"/>
         <w:ind w:left="1287"/>
         <w:jc w:val="both"/>
         <w:rPr>
           <w:rFonts w:ascii="Verdana" w:eastAsia="Verdana" w:hAnsi="Verdana" w:cs="Verdana"/>
         </w:rPr>
       </w:pPr>
+      <w:proofErr w:type="spellStart"/>
       <w:r>
         <w:rPr>
           <w:rFonts w:ascii="Verdana" w:eastAsia="Verdana" w:hAnsi="Verdana" w:cs="Verdana"/>
           <w:b/>
         </w:rPr>
-        <w:t xml:space="preserve">Terminal: </w:t>
+        <w:t>Issue</w:t>
+      </w:r>
+      <w:proofErr w:type="spellEnd"/>
+      <w:r>
+        <w:rPr>
+          <w:rFonts w:ascii="Verdana" w:eastAsia="Verdana" w:hAnsi="Verdana" w:cs="Verdana"/>
+          <w:b/>
+        </w:rPr>
+        <w:t xml:space="preserve"> tracking:</w:t>
       </w:r>
       <w:r>
         <w:rPr>
           <w:rFonts w:ascii="Verdana" w:eastAsia="Verdana" w:hAnsi="Verdana" w:cs="Verdana"/>
         </w:rPr>
-        <w:t>Cmder. Para sentencias por línea de comandos</w:t>
+        <w:t xml:space="preserve"> </w:t>
       </w:r>
-    </w:p>
-    <w:p>
-      <w:pPr>
-        <w:spacing w:after="60"/>
-        <w:ind w:left="1287"/>
-        <w:jc w:val="both"/>
-        <w:rPr>
-          <w:rFonts w:ascii="Verdana" w:eastAsia="Verdana" w:hAnsi="Verdana" w:cs="Verdana"/>
-        </w:rPr>
-      </w:pPr>
+      <w:proofErr w:type="spellStart"/>
       <w:r>
         <w:rPr>
           <w:rFonts w:ascii="Verdana" w:eastAsia="Verdana" w:hAnsi="Verdana" w:cs="Verdana"/>
-          <w:b/>
-        </w:rPr>
-        <w:t>Issue tracking:</w:t>
+        </w:rPr>
+        <w:t>Github</w:t>
       </w:r>
+      <w:proofErr w:type="spellEnd"/>
       <w:r>
         <w:rPr>
           <w:rFonts w:ascii="Verdana" w:eastAsia="Verdana" w:hAnsi="Verdana" w:cs="Verdana"/>
         </w:rPr>
-        <w:t xml:space="preserve"> Github, proyecto público</w:t>
+        <w:t>, proyecto público</w:t>
       </w:r>
     </w:p>
     <w:p>
@@ -5399,7 +5720,23 @@
           <w:rFonts w:ascii="Verdana" w:eastAsia="Verdana" w:hAnsi="Verdana" w:cs="Verdana"/>
           <w:lang w:val="en-US"/>
         </w:rPr>
-        <w:t xml:space="preserve"> PCs con Windows 7 o Windows 10 de 64 bits.</w:t>
+        <w:t xml:space="preserve"> PCs con Windows 7 </w:t>
+      </w:r>
+      <w:proofErr w:type="spellStart"/>
+      <w:r>
+        <w:rPr>
+          <w:rFonts w:ascii="Verdana" w:eastAsia="Verdana" w:hAnsi="Verdana" w:cs="Verdana"/>
+          <w:lang w:val="en-US"/>
+        </w:rPr>
+        <w:t>o</w:t>
+      </w:r>
+      <w:proofErr w:type="spellEnd"/>
+      <w:r>
+        <w:rPr>
+          <w:rFonts w:ascii="Verdana" w:eastAsia="Verdana" w:hAnsi="Verdana" w:cs="Verdana"/>
+          <w:lang w:val="en-US"/>
+        </w:rPr>
+        <w:t xml:space="preserve"> Windows 10 de 64 bits.</w:t>
       </w:r>
     </w:p>
     <w:p>
@@ -5444,7 +5781,21 @@
         <w:rPr>
           <w:rFonts w:ascii="Verdana" w:eastAsia="Verdana" w:hAnsi="Verdana" w:cs="Verdana"/>
         </w:rPr>
-        <w:t xml:space="preserve"> Github (</w:t>
+        <w:t xml:space="preserve"> </w:t>
+      </w:r>
+      <w:proofErr w:type="spellStart"/>
+      <w:r>
+        <w:rPr>
+          <w:rFonts w:ascii="Verdana" w:eastAsia="Verdana" w:hAnsi="Verdana" w:cs="Verdana"/>
+        </w:rPr>
+        <w:t>Github</w:t>
+      </w:r>
+      <w:proofErr w:type="spellEnd"/>
+      <w:r>
+        <w:rPr>
+          <w:rFonts w:ascii="Verdana" w:eastAsia="Verdana" w:hAnsi="Verdana" w:cs="Verdana"/>
+        </w:rPr>
+        <w:t xml:space="preserve"> (</w:t>
       </w:r>
       <w:hyperlink r:id="rId12">
         <w:r>
@@ -5496,11 +5847,19 @@
           <w:rFonts w:ascii="Verdana" w:eastAsia="Verdana" w:hAnsi="Verdana" w:cs="Verdana"/>
         </w:rPr>
       </w:pPr>
+      <w:proofErr w:type="gramStart"/>
       <w:r>
         <w:rPr>
           <w:rFonts w:ascii="Verdana" w:eastAsia="Verdana" w:hAnsi="Verdana" w:cs="Verdana"/>
         </w:rPr>
-        <w:t>master: contiene las versiones estables del proyecto</w:t>
+        <w:t>master</w:t>
+      </w:r>
+      <w:proofErr w:type="gramEnd"/>
+      <w:r>
+        <w:rPr>
+          <w:rFonts w:ascii="Verdana" w:eastAsia="Verdana" w:hAnsi="Verdana" w:cs="Verdana"/>
+        </w:rPr>
+        <w:t>: contiene las versiones estables del proyecto</w:t>
       </w:r>
     </w:p>
     <w:p>
@@ -5516,11 +5875,19 @@
           <w:rFonts w:ascii="Verdana" w:eastAsia="Verdana" w:hAnsi="Verdana" w:cs="Verdana"/>
         </w:rPr>
       </w:pPr>
+      <w:proofErr w:type="spellStart"/>
       <w:r>
         <w:rPr>
           <w:rFonts w:ascii="Verdana" w:eastAsia="Verdana" w:hAnsi="Verdana" w:cs="Verdana"/>
         </w:rPr>
-        <w:t>dev: contiene las versiones de desarrollo unificadas del proyecto</w:t>
+        <w:t>dev</w:t>
+      </w:r>
+      <w:proofErr w:type="spellEnd"/>
+      <w:r>
+        <w:rPr>
+          <w:rFonts w:ascii="Verdana" w:eastAsia="Verdana" w:hAnsi="Verdana" w:cs="Verdana"/>
+        </w:rPr>
+        <w:t>: contiene las versiones de desarrollo unificadas del proyecto</w:t>
       </w:r>
     </w:p>
     <w:p>
@@ -5536,11 +5903,69 @@
           <w:rFonts w:ascii="Verdana" w:eastAsia="Verdana" w:hAnsi="Verdana" w:cs="Verdana"/>
         </w:rPr>
       </w:pPr>
+      <w:proofErr w:type="spellStart"/>
       <w:r>
         <w:rPr>
           <w:rFonts w:ascii="Verdana" w:eastAsia="Verdana" w:hAnsi="Verdana" w:cs="Verdana"/>
         </w:rPr>
-        <w:t>feature/”integrante”: contiene los cambios hechos por cada integrante del grupo. En lo posible estas ramas deben de ser creadas localmente y solo se deberá cargar la rama dev y master, después del correspondiente merge.</w:t>
+        <w:t>feature</w:t>
+      </w:r>
+      <w:proofErr w:type="spellEnd"/>
+      <w:proofErr w:type="gramStart"/>
+      <w:r>
+        <w:rPr>
+          <w:rFonts w:ascii="Verdana" w:eastAsia="Verdana" w:hAnsi="Verdana" w:cs="Verdana"/>
+        </w:rPr>
+        <w:t>/”integrante</w:t>
+      </w:r>
+      <w:proofErr w:type="gramEnd"/>
+      <w:r>
+        <w:rPr>
+          <w:rFonts w:ascii="Verdana" w:eastAsia="Verdana" w:hAnsi="Verdana" w:cs="Verdana"/>
+        </w:rPr>
+        <w:t xml:space="preserve">”: contiene los cambios hechos por cada integrante del grupo. En lo posible estas ramas deben de ser creadas localmente y solo se deberá cargar la rama </w:t>
+      </w:r>
+      <w:proofErr w:type="spellStart"/>
+      <w:r>
+        <w:rPr>
+          <w:rFonts w:ascii="Verdana" w:eastAsia="Verdana" w:hAnsi="Verdana" w:cs="Verdana"/>
+        </w:rPr>
+        <w:t>dev</w:t>
+      </w:r>
+      <w:proofErr w:type="spellEnd"/>
+      <w:r>
+        <w:rPr>
+          <w:rFonts w:ascii="Verdana" w:eastAsia="Verdana" w:hAnsi="Verdana" w:cs="Verdana"/>
+        </w:rPr>
+        <w:t xml:space="preserve"> y </w:t>
+      </w:r>
+      <w:proofErr w:type="gramStart"/>
+      <w:r>
+        <w:rPr>
+          <w:rFonts w:ascii="Verdana" w:eastAsia="Verdana" w:hAnsi="Verdana" w:cs="Verdana"/>
+        </w:rPr>
+        <w:t>master</w:t>
+      </w:r>
+      <w:proofErr w:type="gramEnd"/>
+      <w:r>
+        <w:rPr>
+          <w:rFonts w:ascii="Verdana" w:eastAsia="Verdana" w:hAnsi="Verdana" w:cs="Verdana"/>
+        </w:rPr>
+        <w:t xml:space="preserve">, después del correspondiente </w:t>
+      </w:r>
+      <w:proofErr w:type="spellStart"/>
+      <w:r>
+        <w:rPr>
+          <w:rFonts w:ascii="Verdana" w:eastAsia="Verdana" w:hAnsi="Verdana" w:cs="Verdana"/>
+        </w:rPr>
+        <w:t>merge</w:t>
+      </w:r>
+      <w:proofErr w:type="spellEnd"/>
+      <w:r>
+        <w:rPr>
+          <w:rFonts w:ascii="Verdana" w:eastAsia="Verdana" w:hAnsi="Verdana" w:cs="Verdana"/>
+        </w:rPr>
+        <w:t>.</w:t>
       </w:r>
     </w:p>
     <w:p>
@@ -5658,7 +6083,57 @@
         <w:rPr>
           <w:rFonts w:ascii="Verdana" w:eastAsia="Verdana" w:hAnsi="Verdana" w:cs="Verdana"/>
         </w:rPr>
-        <w:t>Cada integrante del grupo trabajará de forma local en su máquina el código fuente del proyecto. Para eso creará ramas como feature/”integrante” y cuando desee integrarla al repositorio principal deberá hacer un merge a la rama dev.</w:t>
+        <w:t xml:space="preserve">Cada integrante del grupo trabajará de forma local en su máquina el código fuente del proyecto. Para eso creará ramas como </w:t>
+      </w:r>
+      <w:proofErr w:type="spellStart"/>
+      <w:r>
+        <w:rPr>
+          <w:rFonts w:ascii="Verdana" w:eastAsia="Verdana" w:hAnsi="Verdana" w:cs="Verdana"/>
+        </w:rPr>
+        <w:t>feature</w:t>
+      </w:r>
+      <w:proofErr w:type="spellEnd"/>
+      <w:proofErr w:type="gramStart"/>
+      <w:r>
+        <w:rPr>
+          <w:rFonts w:ascii="Verdana" w:eastAsia="Verdana" w:hAnsi="Verdana" w:cs="Verdana"/>
+        </w:rPr>
+        <w:t>/”integrante</w:t>
+      </w:r>
+      <w:proofErr w:type="gramEnd"/>
+      <w:r>
+        <w:rPr>
+          <w:rFonts w:ascii="Verdana" w:eastAsia="Verdana" w:hAnsi="Verdana" w:cs="Verdana"/>
+        </w:rPr>
+        <w:t xml:space="preserve">” y cuando desee integrarla al repositorio principal deberá hacer un </w:t>
+      </w:r>
+      <w:proofErr w:type="spellStart"/>
+      <w:r>
+        <w:rPr>
+          <w:rFonts w:ascii="Verdana" w:eastAsia="Verdana" w:hAnsi="Verdana" w:cs="Verdana"/>
+        </w:rPr>
+        <w:t>merge</w:t>
+      </w:r>
+      <w:proofErr w:type="spellEnd"/>
+      <w:r>
+        <w:rPr>
+          <w:rFonts w:ascii="Verdana" w:eastAsia="Verdana" w:hAnsi="Verdana" w:cs="Verdana"/>
+        </w:rPr>
+        <w:t xml:space="preserve"> a la rama </w:t>
+      </w:r>
+      <w:proofErr w:type="spellStart"/>
+      <w:r>
+        <w:rPr>
+          <w:rFonts w:ascii="Verdana" w:eastAsia="Verdana" w:hAnsi="Verdana" w:cs="Verdana"/>
+        </w:rPr>
+        <w:t>dev</w:t>
+      </w:r>
+      <w:proofErr w:type="spellEnd"/>
+      <w:r>
+        <w:rPr>
+          <w:rFonts w:ascii="Verdana" w:eastAsia="Verdana" w:hAnsi="Verdana" w:cs="Verdana"/>
+        </w:rPr>
+        <w:t>.</w:t>
       </w:r>
     </w:p>
     <w:p>
@@ -5676,7 +6151,35 @@
         <w:rPr>
           <w:rFonts w:ascii="Verdana" w:eastAsia="Verdana" w:hAnsi="Verdana" w:cs="Verdana"/>
         </w:rPr>
-        <w:t>Cuando se tenga una versión estable del proyecto, la rama dev será integrada a la rama master.</w:t>
+        <w:t xml:space="preserve">Cuando se tenga una versión estable del proyecto, la rama </w:t>
+      </w:r>
+      <w:proofErr w:type="spellStart"/>
+      <w:r>
+        <w:rPr>
+          <w:rFonts w:ascii="Verdana" w:eastAsia="Verdana" w:hAnsi="Verdana" w:cs="Verdana"/>
+        </w:rPr>
+        <w:t>dev</w:t>
+      </w:r>
+      <w:proofErr w:type="spellEnd"/>
+      <w:r>
+        <w:rPr>
+          <w:rFonts w:ascii="Verdana" w:eastAsia="Verdana" w:hAnsi="Verdana" w:cs="Verdana"/>
+        </w:rPr>
+        <w:t xml:space="preserve"> será integrada a la rama </w:t>
+      </w:r>
+      <w:proofErr w:type="gramStart"/>
+      <w:r>
+        <w:rPr>
+          <w:rFonts w:ascii="Verdana" w:eastAsia="Verdana" w:hAnsi="Verdana" w:cs="Verdana"/>
+        </w:rPr>
+        <w:t>master</w:t>
+      </w:r>
+      <w:proofErr w:type="gramEnd"/>
+      <w:r>
+        <w:rPr>
+          <w:rFonts w:ascii="Verdana" w:eastAsia="Verdana" w:hAnsi="Verdana" w:cs="Verdana"/>
+        </w:rPr>
+        <w:t>.</w:t>
       </w:r>
     </w:p>
     <w:p>
@@ -5692,7 +6195,63 @@
         <w:rPr>
           <w:rFonts w:ascii="Verdana" w:eastAsia="Verdana" w:hAnsi="Verdana" w:cs="Verdana"/>
         </w:rPr>
-        <w:t>El encargado de integrar las ramas feature a dev / master es el dueño del repositorio, Aldo Pipoli.</w:t>
+        <w:t xml:space="preserve">El encargado de integrar las ramas </w:t>
+      </w:r>
+      <w:proofErr w:type="spellStart"/>
+      <w:r>
+        <w:rPr>
+          <w:rFonts w:ascii="Verdana" w:eastAsia="Verdana" w:hAnsi="Verdana" w:cs="Verdana"/>
+        </w:rPr>
+        <w:t>feature</w:t>
+      </w:r>
+      <w:proofErr w:type="spellEnd"/>
+      <w:r>
+        <w:rPr>
+          <w:rFonts w:ascii="Verdana" w:eastAsia="Verdana" w:hAnsi="Verdana" w:cs="Verdana"/>
+        </w:rPr>
+        <w:t xml:space="preserve"> a </w:t>
+      </w:r>
+      <w:proofErr w:type="spellStart"/>
+      <w:r>
+        <w:rPr>
+          <w:rFonts w:ascii="Verdana" w:eastAsia="Verdana" w:hAnsi="Verdana" w:cs="Verdana"/>
+        </w:rPr>
+        <w:t>dev</w:t>
+      </w:r>
+      <w:proofErr w:type="spellEnd"/>
+      <w:r>
+        <w:rPr>
+          <w:rFonts w:ascii="Verdana" w:eastAsia="Verdana" w:hAnsi="Verdana" w:cs="Verdana"/>
+        </w:rPr>
+        <w:t xml:space="preserve"> / </w:t>
+      </w:r>
+      <w:proofErr w:type="gramStart"/>
+      <w:r>
+        <w:rPr>
+          <w:rFonts w:ascii="Verdana" w:eastAsia="Verdana" w:hAnsi="Verdana" w:cs="Verdana"/>
+        </w:rPr>
+        <w:t>master</w:t>
+      </w:r>
+      <w:proofErr w:type="gramEnd"/>
+      <w:r>
+        <w:rPr>
+          <w:rFonts w:ascii="Verdana" w:eastAsia="Verdana" w:hAnsi="Verdana" w:cs="Verdana"/>
+        </w:rPr>
+        <w:t xml:space="preserve"> es el dueño del repositorio, Aldo </w:t>
+      </w:r>
+      <w:proofErr w:type="spellStart"/>
+      <w:r>
+        <w:rPr>
+          <w:rFonts w:ascii="Verdana" w:eastAsia="Verdana" w:hAnsi="Verdana" w:cs="Verdana"/>
+        </w:rPr>
+        <w:t>Pipoli</w:t>
+      </w:r>
+      <w:proofErr w:type="spellEnd"/>
+      <w:r>
+        <w:rPr>
+          <w:rFonts w:ascii="Verdana" w:eastAsia="Verdana" w:hAnsi="Verdana" w:cs="Verdana"/>
+        </w:rPr>
+        <w:t>.</w:t>
       </w:r>
     </w:p>
     <w:p>
@@ -5760,7 +6319,35 @@
         <w:rPr>
           <w:rFonts w:ascii="Verdana" w:eastAsia="Verdana" w:hAnsi="Verdana" w:cs="Verdana"/>
         </w:rPr>
-        <w:t>Cuando se tenga una versión estable del proyecto, será cargada al repositorio de github del proyecto a la rama master.</w:t>
+        <w:t xml:space="preserve">Cuando se tenga una versión estable del proyecto, será cargada al repositorio de </w:t>
+      </w:r>
+      <w:proofErr w:type="spellStart"/>
+      <w:r>
+        <w:rPr>
+          <w:rFonts w:ascii="Verdana" w:eastAsia="Verdana" w:hAnsi="Verdana" w:cs="Verdana"/>
+        </w:rPr>
+        <w:t>github</w:t>
+      </w:r>
+      <w:proofErr w:type="spellEnd"/>
+      <w:r>
+        <w:rPr>
+          <w:rFonts w:ascii="Verdana" w:eastAsia="Verdana" w:hAnsi="Verdana" w:cs="Verdana"/>
+        </w:rPr>
+        <w:t xml:space="preserve"> del proyecto a la rama </w:t>
+      </w:r>
+      <w:proofErr w:type="gramStart"/>
+      <w:r>
+        <w:rPr>
+          <w:rFonts w:ascii="Verdana" w:eastAsia="Verdana" w:hAnsi="Verdana" w:cs="Verdana"/>
+        </w:rPr>
+        <w:t>master</w:t>
+      </w:r>
+      <w:proofErr w:type="gramEnd"/>
+      <w:r>
+        <w:rPr>
+          <w:rFonts w:ascii="Verdana" w:eastAsia="Verdana" w:hAnsi="Verdana" w:cs="Verdana"/>
+        </w:rPr>
+        <w:t>.</w:t>
       </w:r>
     </w:p>
     <w:p>
@@ -5778,7 +6365,21 @@
         <w:rPr>
           <w:rFonts w:ascii="Verdana" w:eastAsia="Verdana" w:hAnsi="Verdana" w:cs="Verdana"/>
         </w:rPr>
-        <w:t>El encargado de integrar los documentos es el dueño del repositorio, Aldo Pipoli.</w:t>
+        <w:t xml:space="preserve">El encargado de integrar los documentos es el dueño del repositorio, Aldo </w:t>
+      </w:r>
+      <w:proofErr w:type="spellStart"/>
+      <w:r>
+        <w:rPr>
+          <w:rFonts w:ascii="Verdana" w:eastAsia="Verdana" w:hAnsi="Verdana" w:cs="Verdana"/>
+        </w:rPr>
+        <w:t>Pipoli</w:t>
+      </w:r>
+      <w:proofErr w:type="spellEnd"/>
+      <w:r>
+        <w:rPr>
+          <w:rFonts w:ascii="Verdana" w:eastAsia="Verdana" w:hAnsi="Verdana" w:cs="Verdana"/>
+        </w:rPr>
+        <w:t>.</w:t>
       </w:r>
     </w:p>
     <w:p>
@@ -7072,8 +7673,17 @@
                 <w:rFonts w:ascii="Calibri" w:eastAsia="Times New Roman" w:hAnsi="Calibri" w:cs="Calibri"/>
                 <w:lang w:val="es-PE"/>
               </w:rPr>
-              <w:t>Ariana Orué</w:t>
-            </w:r>
+              <w:t xml:space="preserve">Ariana </w:t>
+            </w:r>
+            <w:proofErr w:type="spellStart"/>
+            <w:r>
+              <w:rPr>
+                <w:rFonts w:ascii="Calibri" w:eastAsia="Times New Roman" w:hAnsi="Calibri" w:cs="Calibri"/>
+                <w:lang w:val="es-PE"/>
+              </w:rPr>
+              <w:t>Orué</w:t>
+            </w:r>
+            <w:proofErr w:type="spellEnd"/>
           </w:p>
         </w:tc>
         <w:tc>
@@ -7667,8 +8277,17 @@
                 <w:rFonts w:ascii="Calibri" w:eastAsia="Times New Roman" w:hAnsi="Calibri" w:cs="Calibri"/>
                 <w:lang w:val="es-PE"/>
               </w:rPr>
-              <w:t>Aldo Pipoli</w:t>
-            </w:r>
+              <w:t xml:space="preserve">Aldo </w:t>
+            </w:r>
+            <w:proofErr w:type="spellStart"/>
+            <w:r>
+              <w:rPr>
+                <w:rFonts w:ascii="Calibri" w:eastAsia="Times New Roman" w:hAnsi="Calibri" w:cs="Calibri"/>
+                <w:lang w:val="es-PE"/>
+              </w:rPr>
+              <w:t>Pipoli</w:t>
+            </w:r>
+            <w:proofErr w:type="spellEnd"/>
           </w:p>
         </w:tc>
         <w:tc>
@@ -7705,12 +8324,21 @@
                 <w:lang w:val="es-PE"/>
               </w:rPr>
             </w:pPr>
+            <w:proofErr w:type="spellStart"/>
             <w:r>
               <w:rPr>
                 <w:rFonts w:ascii="Calibri" w:eastAsia="Times New Roman" w:hAnsi="Calibri" w:cs="Calibri"/>
                 <w:lang w:val="es-PE"/>
               </w:rPr>
-              <w:t>Adm. Finanzas</w:t>
+              <w:t>Adm</w:t>
+            </w:r>
+            <w:proofErr w:type="spellEnd"/>
+            <w:r>
+              <w:rPr>
+                <w:rFonts w:ascii="Calibri" w:eastAsia="Times New Roman" w:hAnsi="Calibri" w:cs="Calibri"/>
+                <w:lang w:val="es-PE"/>
+              </w:rPr>
+              <w:t>. Finanzas</w:t>
             </w:r>
           </w:p>
         </w:tc>
@@ -8861,12 +9489,21 @@
                 <w:lang w:val="es-PE"/>
               </w:rPr>
             </w:pPr>
+            <w:proofErr w:type="gramStart"/>
             <w:r>
               <w:rPr>
                 <w:rFonts w:ascii="Calibri" w:eastAsia="Times New Roman" w:hAnsi="Calibri" w:cs="Calibri"/>
                 <w:lang w:val="es-PE"/>
               </w:rPr>
-              <w:t>Total de horas por semana</w:t>
+              <w:t>Total</w:t>
+            </w:r>
+            <w:proofErr w:type="gramEnd"/>
+            <w:r>
+              <w:rPr>
+                <w:rFonts w:ascii="Calibri" w:eastAsia="Times New Roman" w:hAnsi="Calibri" w:cs="Calibri"/>
+                <w:lang w:val="es-PE"/>
+              </w:rPr>
+              <w:t xml:space="preserve"> de horas por semana</w:t>
             </w:r>
           </w:p>
         </w:tc>
@@ -9292,7 +9929,21 @@
         <w:rPr>
           <w:rFonts w:ascii="Verdana" w:eastAsia="Verdana" w:hAnsi="Verdana" w:cs="Verdana"/>
         </w:rPr>
-        <w:t>Se debe generar una línea base por iteración en cada Fase, de acuerdo a lo siguiente:</w:t>
+        <w:t xml:space="preserve">Se debe generar una línea base por iteración en cada Fase, </w:t>
+      </w:r>
+      <w:proofErr w:type="gramStart"/>
+      <w:r>
+        <w:rPr>
+          <w:rFonts w:ascii="Verdana" w:eastAsia="Verdana" w:hAnsi="Verdana" w:cs="Verdana"/>
+        </w:rPr>
+        <w:t>de acuerdo a</w:t>
+      </w:r>
+      <w:proofErr w:type="gramEnd"/>
+      <w:r>
+        <w:rPr>
+          <w:rFonts w:ascii="Verdana" w:eastAsia="Verdana" w:hAnsi="Verdana" w:cs="Verdana"/>
+        </w:rPr>
+        <w:t xml:space="preserve"> lo siguiente:</w:t>
       </w:r>
     </w:p>
     <w:p>
@@ -9559,7 +10210,29 @@
                 <w:sz w:val="18"/>
                 <w:szCs w:val="18"/>
               </w:rPr>
-              <w:t>Nombre del Item (CI)</w:t>
+              <w:t xml:space="preserve">Nombre del </w:t>
+            </w:r>
+            <w:proofErr w:type="spellStart"/>
+            <w:r>
+              <w:rPr>
+                <w:rFonts w:ascii="Verdana" w:eastAsia="Verdana" w:hAnsi="Verdana" w:cs="Verdana"/>
+                <w:b/>
+                <w:bCs/>
+                <w:sz w:val="18"/>
+                <w:szCs w:val="18"/>
+              </w:rPr>
+              <w:t>Item</w:t>
+            </w:r>
+            <w:proofErr w:type="spellEnd"/>
+            <w:r>
+              <w:rPr>
+                <w:rFonts w:ascii="Verdana" w:eastAsia="Verdana" w:hAnsi="Verdana" w:cs="Verdana"/>
+                <w:b/>
+                <w:bCs/>
+                <w:sz w:val="18"/>
+                <w:szCs w:val="18"/>
+              </w:rPr>
+              <w:t xml:space="preserve"> (CI)</w:t>
             </w:r>
           </w:p>
         </w:tc>
@@ -21629,7 +22302,25 @@
                 <w:sz w:val="18"/>
                 <w:szCs w:val="18"/>
               </w:rPr>
-              <w:t>Acta de la Reunión con el Director del Proyecto</w:t>
+              <w:t xml:space="preserve">Acta de la Reunión con el </w:t>
+            </w:r>
+            <w:proofErr w:type="gramStart"/>
+            <w:r>
+              <w:rPr>
+                <w:rFonts w:ascii="Verdana" w:eastAsia="Times New Roman" w:hAnsi="Verdana" w:cs="Calibri"/>
+                <w:sz w:val="18"/>
+                <w:szCs w:val="18"/>
+              </w:rPr>
+              <w:t>Director</w:t>
+            </w:r>
+            <w:proofErr w:type="gramEnd"/>
+            <w:r>
+              <w:rPr>
+                <w:rFonts w:ascii="Verdana" w:eastAsia="Times New Roman" w:hAnsi="Verdana" w:cs="Calibri"/>
+                <w:sz w:val="18"/>
+                <w:szCs w:val="18"/>
+              </w:rPr>
+              <w:t xml:space="preserve"> del Proyecto</w:t>
             </w:r>
           </w:p>
         </w:tc>
@@ -23023,8 +23714,18 @@
                 <w:sz w:val="18"/>
                 <w:szCs w:val="18"/>
               </w:rPr>
-              <w:t>Sistema Operativo Linux Red hat</w:t>
-            </w:r>
+              <w:t xml:space="preserve">Sistema Operativo Linux Red </w:t>
+            </w:r>
+            <w:proofErr w:type="spellStart"/>
+            <w:r>
+              <w:rPr>
+                <w:rFonts w:ascii="Verdana" w:eastAsia="Times New Roman" w:hAnsi="Verdana" w:cs="Calibri"/>
+                <w:sz w:val="18"/>
+                <w:szCs w:val="18"/>
+              </w:rPr>
+              <w:t>hat</w:t>
+            </w:r>
+            <w:proofErr w:type="spellEnd"/>
           </w:p>
         </w:tc>
         <w:tc>
@@ -23588,6 +24289,7 @@
                 <w:szCs w:val="18"/>
               </w:rPr>
             </w:pPr>
+            <w:proofErr w:type="spellStart"/>
             <w:r>
               <w:rPr>
                 <w:rFonts w:ascii="Verdana" w:eastAsia="Times New Roman" w:hAnsi="Verdana" w:cs="Calibri"/>
@@ -23596,6 +24298,7 @@
               </w:rPr>
               <w:t>Netbeans</w:t>
             </w:r>
+            <w:proofErr w:type="spellEnd"/>
           </w:p>
         </w:tc>
         <w:tc>
@@ -23835,7 +24538,23 @@
           <w:rFonts w:ascii="Verdana" w:eastAsia="Times New Roman" w:hAnsi="Verdana" w:cs="Times New Roman"/>
           <w:lang w:val="es-PE"/>
         </w:rPr>
-        <w:t>Para todos los elementos de configuración, se iniciará con el nombre del proyecto en mayúsculas, a continuación seguirá el acrónimo mnemónico del nombre del documento en minúsculas, todo separado por guiones.</w:t>
+        <w:t xml:space="preserve">Para todos los elementos de configuración, se iniciará con el nombre del proyecto en mayúsculas, a </w:t>
+      </w:r>
+      <w:proofErr w:type="gramStart"/>
+      <w:r>
+        <w:rPr>
+          <w:rFonts w:ascii="Verdana" w:eastAsia="Times New Roman" w:hAnsi="Verdana" w:cs="Times New Roman"/>
+          <w:lang w:val="es-PE"/>
+        </w:rPr>
+        <w:t>continuación</w:t>
+      </w:r>
+      <w:proofErr w:type="gramEnd"/>
+      <w:r>
+        <w:rPr>
+          <w:rFonts w:ascii="Verdana" w:eastAsia="Times New Roman" w:hAnsi="Verdana" w:cs="Times New Roman"/>
+          <w:lang w:val="es-PE"/>
+        </w:rPr>
+        <w:t xml:space="preserve"> seguirá el acrónimo mnemónico del nombre del documento en minúsculas, todo separado por guiones.</w:t>
       </w:r>
     </w:p>
     <w:p>
@@ -23904,6 +24623,7 @@
           <w:lang w:val="es-PE"/>
         </w:rPr>
       </w:pPr>
+      <w:proofErr w:type="spellStart"/>
       <w:r>
         <w:rPr>
           <w:rFonts w:ascii="Verdana" w:eastAsia="Times New Roman" w:hAnsi="Verdana" w:cs="Times New Roman"/>
@@ -23920,6 +24640,7 @@
         </w:rPr>
         <w:t>acrónimo_del_elemento</w:t>
       </w:r>
+      <w:proofErr w:type="spellEnd"/>
     </w:p>
     <w:p>
       <w:pPr>
@@ -23989,12 +24710,21 @@
           <w:lang w:val="es-PE"/>
         </w:rPr>
       </w:pPr>
+      <w:proofErr w:type="spellStart"/>
       <w:r>
         <w:rPr>
           <w:rFonts w:ascii="Verdana" w:eastAsia="Times New Roman" w:hAnsi="Verdana"/>
           <w:lang w:val="es-PE"/>
         </w:rPr>
-        <w:t>nombre_proyecto es el código del proyecto, en nuestro caso SBMA</w:t>
+        <w:t>nombre_proyecto</w:t>
+      </w:r>
+      <w:proofErr w:type="spellEnd"/>
+      <w:r>
+        <w:rPr>
+          <w:rFonts w:ascii="Verdana" w:eastAsia="Times New Roman" w:hAnsi="Verdana"/>
+          <w:lang w:val="es-PE"/>
+        </w:rPr>
+        <w:t xml:space="preserve"> es el código del proyecto, en nuestro caso SBMA</w:t>
       </w:r>
     </w:p>
     <w:p>
@@ -24019,12 +24749,21 @@
           <w:lang w:val="es-PE"/>
         </w:rPr>
       </w:pPr>
+      <w:proofErr w:type="spellStart"/>
       <w:r>
         <w:rPr>
           <w:rFonts w:ascii="Verdana" w:eastAsia="Times New Roman" w:hAnsi="Verdana"/>
           <w:lang w:val="es-PE"/>
         </w:rPr>
-        <w:t>acrónimo_del_elemento es el acrónimo correspondiente a cada elemento.</w:t>
+        <w:t>acrónimo_del_elemento</w:t>
+      </w:r>
+      <w:proofErr w:type="spellEnd"/>
+      <w:r>
+        <w:rPr>
+          <w:rFonts w:ascii="Verdana" w:eastAsia="Times New Roman" w:hAnsi="Verdana"/>
+          <w:lang w:val="es-PE"/>
+        </w:rPr>
+        <w:t xml:space="preserve"> es el acrónimo correspondiente a cada elemento.</w:t>
       </w:r>
     </w:p>
     <w:p>
@@ -24136,7 +24875,25 @@
           <w:b/>
           <w:bCs/>
         </w:rPr>
-        <w:t>Lista de Item con la Nomenclatura</w:t>
+        <w:t xml:space="preserve">Lista de </w:t>
+      </w:r>
+      <w:proofErr w:type="spellStart"/>
+      <w:r>
+        <w:rPr>
+          <w:rFonts w:ascii="Verdana" w:hAnsi="Verdana"/>
+          <w:b/>
+          <w:bCs/>
+        </w:rPr>
+        <w:t>Item</w:t>
+      </w:r>
+      <w:proofErr w:type="spellEnd"/>
+      <w:r>
+        <w:rPr>
+          <w:rFonts w:ascii="Verdana" w:hAnsi="Verdana"/>
+          <w:b/>
+          <w:bCs/>
+        </w:rPr>
+        <w:t xml:space="preserve"> con la Nomenclatura</w:t>
       </w:r>
     </w:p>
     <w:p>
@@ -24693,7 +25450,21 @@
               <w:rPr>
                 <w:rFonts w:ascii="Verdana" w:eastAsia="Times New Roman" w:hAnsi="Verdana" w:cs="Calibri"/>
               </w:rPr>
-              <w:t>Plan de Gestion de Requerimientos</w:t>
+              <w:t xml:space="preserve">Plan de </w:t>
+            </w:r>
+            <w:proofErr w:type="spellStart"/>
+            <w:r>
+              <w:rPr>
+                <w:rFonts w:ascii="Verdana" w:eastAsia="Times New Roman" w:hAnsi="Verdana" w:cs="Calibri"/>
+              </w:rPr>
+              <w:t>Gestion</w:t>
+            </w:r>
+            <w:proofErr w:type="spellEnd"/>
+            <w:r>
+              <w:rPr>
+                <w:rFonts w:ascii="Verdana" w:eastAsia="Times New Roman" w:hAnsi="Verdana" w:cs="Calibri"/>
+              </w:rPr>
+              <w:t xml:space="preserve"> de Requerimientos</w:t>
             </w:r>
           </w:p>
         </w:tc>
@@ -30005,7 +30776,21 @@
               <w:rPr>
                 <w:rFonts w:ascii="Verdana" w:eastAsia="Times New Roman" w:hAnsi="Verdana" w:cs="Calibri"/>
               </w:rPr>
-              <w:t>Acta de la Reunión con el Director del Proyecto</w:t>
+              <w:t xml:space="preserve">Acta de la Reunión con el </w:t>
+            </w:r>
+            <w:proofErr w:type="gramStart"/>
+            <w:r>
+              <w:rPr>
+                <w:rFonts w:ascii="Verdana" w:eastAsia="Times New Roman" w:hAnsi="Verdana" w:cs="Calibri"/>
+              </w:rPr>
+              <w:t>Director</w:t>
+            </w:r>
+            <w:proofErr w:type="gramEnd"/>
+            <w:r>
+              <w:rPr>
+                <w:rFonts w:ascii="Verdana" w:eastAsia="Times New Roman" w:hAnsi="Verdana" w:cs="Calibri"/>
+              </w:rPr>
+              <w:t xml:space="preserve"> del Proyecto</w:t>
             </w:r>
           </w:p>
         </w:tc>
@@ -30822,7 +31607,7 @@
         <w:drawing>
           <wp:inline distT="0" distB="0" distL="0" distR="0" wp14:anchorId="09C03FED" wp14:editId="2F61255D">
             <wp:extent cx="3240000" cy="2019600"/>
-            <wp:effectExtent l="0" t="38100" r="0" b="19050"/>
+            <wp:effectExtent l="57150" t="0" r="17780" b="0"/>
             <wp:docPr id="15" name="Diagrama 15"/>
             <wp:cNvGraphicFramePr>
               <a:graphicFrameLocks xmlns:a="http://schemas.openxmlformats.org/drawingml/2006/main" noChangeAspect="1"/>
@@ -30868,7 +31653,7 @@
           <w:rFonts w:ascii="Verdana" w:eastAsia="Verdana" w:hAnsi="Verdana" w:cs="Verdana"/>
           <w:b/>
         </w:rPr>
-        <w:t>Librería Principal</w:t>
+        <w:t>Documentos</w:t>
       </w:r>
     </w:p>
     <w:p>
@@ -30883,20 +31668,19 @@
         <w:rPr>
           <w:rFonts w:ascii="Verdana" w:eastAsia="Verdana" w:hAnsi="Verdana" w:cs="Verdana"/>
         </w:rPr>
-        <w:t xml:space="preserve">Contiene los ítems de configuración correspondientes a las líneas bases </w:t>
+        <w:t>Repositorio en el que mantendrán los documentos a nivel organizacional, los que serán aplicables por igual a todos los proyectos. Dependiendo de la naturaleza del documento, podría ser necesario realizar el complemento de partes específicas del mismo en función a cada proyecto</w:t>
       </w:r>
       <w:r>
         <w:rPr>
           <w:rFonts w:ascii="Verdana" w:eastAsia="Verdana" w:hAnsi="Verdana" w:cs="Verdana"/>
-          <w:highlight w:val="yellow"/>
-        </w:rPr>
-        <w:t>establecidas</w:t>
+        </w:rPr>
+        <w:t>.</w:t>
       </w:r>
       <w:r>
         <w:rPr>
           <w:rFonts w:ascii="Verdana" w:eastAsia="Verdana" w:hAnsi="Verdana" w:cs="Verdana"/>
         </w:rPr>
-        <w:t>, ítems que se van elaborando y actualizando conforme se va ejecutando las actividades detalladas en el Plan de Desarrollo de Software.</w:t>
+        <w:t xml:space="preserve"> </w:t>
       </w:r>
     </w:p>
     <w:p>
@@ -30968,7 +31752,6 @@
                 <w:lang w:val="es-ES" w:eastAsia="es-PE"/>
               </w:rPr>
             </w:pPr>
-            <w:bookmarkStart w:id="38" w:name="_GoBack" w:colFirst="0" w:colLast="1"/>
             <w:r>
               <w:rPr>
                 <w:rFonts w:ascii="Verdana" w:eastAsia="Verdana" w:hAnsi="Verdana" w:cs="Verdana"/>
@@ -31008,134 +31791,6 @@
                 <w:lang w:val="es-ES" w:eastAsia="es-PE"/>
               </w:rPr>
               <w:t>Tipo de acceso</w:t>
-            </w:r>
-          </w:p>
-        </w:tc>
-      </w:tr>
-      <w:bookmarkEnd w:id="38"/>
-      <w:tr>
-        <w:trPr>
-          <w:cantSplit/>
-          <w:tblHeader/>
-        </w:trPr>
-        <w:tc>
-          <w:tcPr>
-            <w:tcW w:w="2035" w:type="dxa"/>
-            <w:shd w:val="clear" w:color="auto" w:fill="FFFFFF"/>
-          </w:tcPr>
-          <w:p>
-            <w:pPr>
-              <w:pStyle w:val="TableText"/>
-              <w:rPr>
-                <w:rFonts w:ascii="Verdana" w:eastAsia="Verdana" w:hAnsi="Verdana" w:cs="Verdana"/>
-                <w:color w:val="000000"/>
-                <w:szCs w:val="18"/>
-                <w:lang w:val="es-ES" w:eastAsia="es-PE"/>
-              </w:rPr>
-            </w:pPr>
-            <w:r>
-              <w:rPr>
-                <w:rFonts w:ascii="Verdana" w:eastAsia="Verdana" w:hAnsi="Verdana" w:cs="Verdana"/>
-                <w:color w:val="000000"/>
-                <w:szCs w:val="18"/>
-                <w:lang w:val="es-ES" w:eastAsia="es-PE"/>
-              </w:rPr>
-              <w:t>Administrador de la</w:t>
-            </w:r>
-            <w:r>
-              <w:rPr>
-                <w:rFonts w:ascii="Verdana" w:eastAsia="Verdana" w:hAnsi="Verdana" w:cs="Verdana"/>
-                <w:color w:val="000000"/>
-                <w:szCs w:val="18"/>
-                <w:lang w:val="es-ES" w:eastAsia="es-PE"/>
-              </w:rPr>
-              <w:t xml:space="preserve"> Configuración</w:t>
-            </w:r>
-          </w:p>
-        </w:tc>
-        <w:tc>
-          <w:tcPr>
-            <w:tcW w:w="3402" w:type="dxa"/>
-            <w:shd w:val="clear" w:color="auto" w:fill="FFFFFF"/>
-          </w:tcPr>
-          <w:p>
-            <w:pPr>
-              <w:pStyle w:val="TableText"/>
-              <w:rPr>
-                <w:rFonts w:ascii="Verdana" w:eastAsia="Verdana" w:hAnsi="Verdana" w:cs="Verdana"/>
-                <w:color w:val="000000"/>
-                <w:szCs w:val="18"/>
-                <w:lang w:val="es-ES" w:eastAsia="es-PE"/>
-              </w:rPr>
-            </w:pPr>
-            <w:r>
-              <w:rPr>
-                <w:rFonts w:ascii="Verdana" w:eastAsia="Verdana" w:hAnsi="Verdana" w:cs="Verdana"/>
-                <w:color w:val="000000"/>
-                <w:szCs w:val="18"/>
-                <w:lang w:val="es-ES" w:eastAsia="es-PE"/>
-              </w:rPr>
-              <w:t>Leer</w:t>
-            </w:r>
-          </w:p>
-          <w:p>
-            <w:pPr>
-              <w:pStyle w:val="TableText"/>
-              <w:rPr>
-                <w:rFonts w:ascii="Verdana" w:eastAsia="Verdana" w:hAnsi="Verdana" w:cs="Verdana"/>
-                <w:color w:val="000000"/>
-                <w:szCs w:val="18"/>
-                <w:lang w:val="es-ES" w:eastAsia="es-PE"/>
-              </w:rPr>
-            </w:pPr>
-            <w:r>
-              <w:rPr>
-                <w:rFonts w:ascii="Verdana" w:eastAsia="Verdana" w:hAnsi="Verdana" w:cs="Verdana"/>
-                <w:color w:val="000000"/>
-                <w:szCs w:val="18"/>
-                <w:lang w:val="es-ES" w:eastAsia="es-PE"/>
-              </w:rPr>
-              <w:t>Escribir</w:t>
-            </w:r>
-          </w:p>
-          <w:p>
-            <w:pPr>
-              <w:pStyle w:val="TableText"/>
-              <w:rPr>
-                <w:rFonts w:ascii="Verdana" w:eastAsia="Verdana" w:hAnsi="Verdana" w:cs="Verdana"/>
-                <w:color w:val="000000"/>
-                <w:szCs w:val="18"/>
-                <w:lang w:val="es-ES" w:eastAsia="es-PE"/>
-              </w:rPr>
-            </w:pPr>
-            <w:r>
-              <w:rPr>
-                <w:rFonts w:ascii="Verdana" w:eastAsia="Verdana" w:hAnsi="Verdana" w:cs="Verdana"/>
-                <w:color w:val="000000"/>
-                <w:szCs w:val="18"/>
-                <w:lang w:val="es-ES" w:eastAsia="es-PE"/>
-              </w:rPr>
-              <w:t>Ejecutar</w:t>
-            </w:r>
-          </w:p>
-          <w:p>
-            <w:pPr>
-              <w:pStyle w:val="TableText"/>
-              <w:rPr>
-                <w:rFonts w:ascii="Verdana" w:eastAsia="Verdana" w:hAnsi="Verdana" w:cs="Verdana"/>
-                <w:color w:val="000000"/>
-                <w:szCs w:val="18"/>
-                <w:lang w:val="es-ES" w:eastAsia="es-PE"/>
-              </w:rPr>
-            </w:pPr>
-            <w:r>
-              <w:rPr>
-                <w:rFonts w:ascii="Verdana" w:eastAsia="Verdana" w:hAnsi="Verdana" w:cs="Verdana"/>
-                <w:color w:val="000000"/>
-                <w:szCs w:val="18"/>
-                <w:lang w:val="es-ES" w:eastAsia="es-PE"/>
-              </w:rPr>
-              <w:t>Eliminar</w:t>
             </w:r>
           </w:p>
         </w:tc>
@@ -31167,7 +31822,7 @@
                 <w:szCs w:val="18"/>
                 <w:lang w:val="es-ES" w:eastAsia="es-PE"/>
               </w:rPr>
-              <w:t>Jefe</w:t>
+              <w:t>Administrador de la</w:t>
             </w:r>
             <w:r>
               <w:rPr>
@@ -31176,120 +31831,73 @@
                 <w:szCs w:val="18"/>
                 <w:lang w:val="es-ES" w:eastAsia="es-PE"/>
               </w:rPr>
-              <w:t xml:space="preserve"> de proyecto</w:t>
-            </w:r>
-            <w:r>
+              <w:t xml:space="preserve"> Configuración</w:t>
+            </w:r>
+          </w:p>
+        </w:tc>
+        <w:tc>
+          <w:tcPr>
+            <w:tcW w:w="3402" w:type="dxa"/>
+            <w:shd w:val="clear" w:color="auto" w:fill="FFFFFF"/>
+          </w:tcPr>
+          <w:p>
+            <w:pPr>
+              <w:pStyle w:val="TableText"/>
               <w:rPr>
                 <w:rFonts w:ascii="Verdana" w:eastAsia="Verdana" w:hAnsi="Verdana" w:cs="Verdana"/>
                 <w:color w:val="000000"/>
                 <w:szCs w:val="18"/>
                 <w:lang w:val="es-ES" w:eastAsia="es-PE"/>
               </w:rPr>
-              <w:t>s</w:t>
-            </w:r>
-          </w:p>
-        </w:tc>
-        <w:tc>
-          <w:tcPr>
-            <w:tcW w:w="3402" w:type="dxa"/>
-            <w:shd w:val="clear" w:color="auto" w:fill="FFFFFF"/>
-          </w:tcPr>
-          <w:p>
-            <w:pPr>
-              <w:pStyle w:val="TableText"/>
+            </w:pPr>
+            <w:r>
               <w:rPr>
                 <w:rFonts w:ascii="Verdana" w:eastAsia="Verdana" w:hAnsi="Verdana" w:cs="Verdana"/>
                 <w:color w:val="000000"/>
                 <w:szCs w:val="18"/>
                 <w:lang w:val="es-ES" w:eastAsia="es-PE"/>
               </w:rPr>
-            </w:pPr>
-            <w:r>
+              <w:t>Leer</w:t>
+            </w:r>
+          </w:p>
+          <w:p>
+            <w:pPr>
+              <w:pStyle w:val="TableText"/>
               <w:rPr>
                 <w:rFonts w:ascii="Verdana" w:eastAsia="Verdana" w:hAnsi="Verdana" w:cs="Verdana"/>
                 <w:color w:val="000000"/>
                 <w:szCs w:val="18"/>
                 <w:lang w:val="es-ES" w:eastAsia="es-PE"/>
               </w:rPr>
-              <w:t>Leer</w:t>
-            </w:r>
-          </w:p>
-          <w:p>
-            <w:pPr>
-              <w:pStyle w:val="TableText"/>
+            </w:pPr>
+            <w:r>
               <w:rPr>
                 <w:rFonts w:ascii="Verdana" w:eastAsia="Verdana" w:hAnsi="Verdana" w:cs="Verdana"/>
                 <w:color w:val="000000"/>
                 <w:szCs w:val="18"/>
                 <w:lang w:val="es-ES" w:eastAsia="es-PE"/>
               </w:rPr>
-            </w:pPr>
-            <w:r>
+              <w:t>Escribir</w:t>
+            </w:r>
+          </w:p>
+          <w:p>
+            <w:pPr>
+              <w:pStyle w:val="TableText"/>
               <w:rPr>
                 <w:rFonts w:ascii="Verdana" w:eastAsia="Verdana" w:hAnsi="Verdana" w:cs="Verdana"/>
                 <w:color w:val="000000"/>
                 <w:szCs w:val="18"/>
                 <w:lang w:val="es-ES" w:eastAsia="es-PE"/>
               </w:rPr>
-              <w:t>Escribir</w:t>
-            </w:r>
-          </w:p>
-          <w:p>
-            <w:pPr>
-              <w:pStyle w:val="TableText"/>
+            </w:pPr>
+            <w:r>
               <w:rPr>
                 <w:rFonts w:ascii="Verdana" w:eastAsia="Verdana" w:hAnsi="Verdana" w:cs="Verdana"/>
                 <w:color w:val="000000"/>
                 <w:szCs w:val="18"/>
                 <w:lang w:val="es-ES" w:eastAsia="es-PE"/>
               </w:rPr>
-            </w:pPr>
-            <w:r>
-              <w:rPr>
-                <w:rFonts w:ascii="Verdana" w:eastAsia="Verdana" w:hAnsi="Verdana" w:cs="Verdana"/>
-                <w:color w:val="000000"/>
-                <w:szCs w:val="18"/>
-                <w:lang w:val="es-ES" w:eastAsia="es-PE"/>
-              </w:rPr>
-              <w:t>Ejecutar</w:t>
-            </w:r>
-          </w:p>
-          <w:p>
-            <w:pPr>
-              <w:pStyle w:val="TableText"/>
-              <w:rPr>
-                <w:rFonts w:ascii="Verdana" w:eastAsia="Verdana" w:hAnsi="Verdana" w:cs="Verdana"/>
-                <w:color w:val="000000"/>
-                <w:szCs w:val="18"/>
-                <w:lang w:val="es-ES" w:eastAsia="es-PE"/>
-              </w:rPr>
-            </w:pPr>
-            <w:r>
-              <w:rPr>
-                <w:rFonts w:ascii="Verdana" w:eastAsia="Verdana" w:hAnsi="Verdana" w:cs="Verdana"/>
-                <w:color w:val="000000"/>
-                <w:szCs w:val="18"/>
-                <w:lang w:val="es-ES" w:eastAsia="es-PE"/>
-              </w:rPr>
-              <w:t xml:space="preserve">Eliminar (con autorización del </w:t>
-            </w:r>
-            <w:r>
-              <w:rPr>
-                <w:rFonts w:ascii="Verdana" w:eastAsia="Verdana" w:hAnsi="Verdana" w:cs="Verdana"/>
-                <w:color w:val="000000"/>
-                <w:szCs w:val="18"/>
-                <w:lang w:val="es-ES" w:eastAsia="es-PE"/>
-              </w:rPr>
-              <w:t>Administrador de la Configuración</w:t>
-            </w:r>
-            <w:r>
-              <w:rPr>
-                <w:rFonts w:ascii="Verdana" w:eastAsia="Verdana" w:hAnsi="Verdana" w:cs="Verdana"/>
-                <w:color w:val="000000"/>
-                <w:szCs w:val="18"/>
-                <w:lang w:val="es-ES" w:eastAsia="es-PE"/>
-              </w:rPr>
-              <w:t>)</w:t>
+              <w:t>Eliminar</w:t>
             </w:r>
           </w:p>
         </w:tc>
@@ -31321,7 +31929,25 @@
                 <w:szCs w:val="18"/>
                 <w:lang w:val="es-ES" w:eastAsia="es-PE"/>
               </w:rPr>
-              <w:t>Equipo de Proyecto</w:t>
+              <w:t>Jefe</w:t>
+            </w:r>
+            <w:r>
+              <w:rPr>
+                <w:rFonts w:ascii="Verdana" w:eastAsia="Verdana" w:hAnsi="Verdana" w:cs="Verdana"/>
+                <w:color w:val="000000"/>
+                <w:szCs w:val="18"/>
+                <w:lang w:val="es-ES" w:eastAsia="es-PE"/>
+              </w:rPr>
+              <w:t xml:space="preserve"> de proyecto</w:t>
+            </w:r>
+            <w:r>
+              <w:rPr>
+                <w:rFonts w:ascii="Verdana" w:eastAsia="Verdana" w:hAnsi="Verdana" w:cs="Verdana"/>
+                <w:color w:val="000000"/>
+                <w:szCs w:val="18"/>
+                <w:lang w:val="es-ES" w:eastAsia="es-PE"/>
+              </w:rPr>
+              <w:t>s</w:t>
             </w:r>
           </w:p>
         </w:tc>
@@ -31367,7 +31993,250 @@
                 <w:szCs w:val="18"/>
                 <w:lang w:val="es-ES" w:eastAsia="es-PE"/>
               </w:rPr>
-              <w:t>Ejecutar</w:t>
+              <w:t>Escribir</w:t>
+            </w:r>
+            <w:r>
+              <w:rPr>
+                <w:rFonts w:ascii="Verdana" w:eastAsia="Verdana" w:hAnsi="Verdana" w:cs="Verdana"/>
+                <w:color w:val="000000"/>
+                <w:szCs w:val="18"/>
+                <w:lang w:val="es-ES" w:eastAsia="es-PE"/>
+              </w:rPr>
+              <w:t xml:space="preserve"> (</w:t>
+            </w:r>
+            <w:proofErr w:type="gramStart"/>
+            <w:r>
+              <w:rPr>
+                <w:rFonts w:ascii="Verdana" w:eastAsia="Verdana" w:hAnsi="Verdana" w:cs="Verdana"/>
+                <w:color w:val="000000"/>
+                <w:szCs w:val="18"/>
+                <w:lang w:val="es-ES" w:eastAsia="es-PE"/>
+              </w:rPr>
+              <w:t>de acuerdo a</w:t>
+            </w:r>
+            <w:proofErr w:type="gramEnd"/>
+            <w:r>
+              <w:rPr>
+                <w:rFonts w:ascii="Verdana" w:eastAsia="Verdana" w:hAnsi="Verdana" w:cs="Verdana"/>
+                <w:color w:val="000000"/>
+                <w:szCs w:val="18"/>
+                <w:lang w:val="es-ES" w:eastAsia="es-PE"/>
+              </w:rPr>
+              <w:t xml:space="preserve"> la naturaleza del documento)</w:t>
+            </w:r>
+          </w:p>
+          <w:p>
+            <w:pPr>
+              <w:pStyle w:val="TableText"/>
+              <w:rPr>
+                <w:rFonts w:ascii="Verdana" w:eastAsia="Verdana" w:hAnsi="Verdana" w:cs="Verdana"/>
+                <w:color w:val="000000"/>
+                <w:szCs w:val="18"/>
+                <w:lang w:val="es-ES" w:eastAsia="es-PE"/>
+              </w:rPr>
+            </w:pPr>
+            <w:r>
+              <w:rPr>
+                <w:rFonts w:ascii="Verdana" w:eastAsia="Verdana" w:hAnsi="Verdana" w:cs="Verdana"/>
+                <w:color w:val="000000"/>
+                <w:szCs w:val="18"/>
+                <w:lang w:val="es-ES" w:eastAsia="es-PE"/>
+              </w:rPr>
+              <w:t xml:space="preserve">Eliminar (con autorización del </w:t>
+            </w:r>
+            <w:r>
+              <w:rPr>
+                <w:rFonts w:ascii="Verdana" w:eastAsia="Verdana" w:hAnsi="Verdana" w:cs="Verdana"/>
+                <w:color w:val="000000"/>
+                <w:szCs w:val="18"/>
+                <w:lang w:val="es-ES" w:eastAsia="es-PE"/>
+              </w:rPr>
+              <w:t>Administrador de la Configuración</w:t>
+            </w:r>
+            <w:r>
+              <w:rPr>
+                <w:rFonts w:ascii="Verdana" w:eastAsia="Verdana" w:hAnsi="Verdana" w:cs="Verdana"/>
+                <w:color w:val="000000"/>
+                <w:szCs w:val="18"/>
+                <w:lang w:val="es-ES" w:eastAsia="es-PE"/>
+              </w:rPr>
+              <w:t>)</w:t>
+            </w:r>
+          </w:p>
+        </w:tc>
+      </w:tr>
+      <w:tr>
+        <w:trPr>
+          <w:cantSplit/>
+          <w:tblHeader/>
+        </w:trPr>
+        <w:tc>
+          <w:tcPr>
+            <w:tcW w:w="2035" w:type="dxa"/>
+            <w:shd w:val="clear" w:color="auto" w:fill="FFFFFF"/>
+          </w:tcPr>
+          <w:p>
+            <w:pPr>
+              <w:pStyle w:val="TableText"/>
+              <w:rPr>
+                <w:rFonts w:ascii="Verdana" w:eastAsia="Verdana" w:hAnsi="Verdana" w:cs="Verdana"/>
+                <w:color w:val="000000"/>
+                <w:szCs w:val="18"/>
+                <w:lang w:val="es-ES" w:eastAsia="es-PE"/>
+              </w:rPr>
+            </w:pPr>
+            <w:r>
+              <w:rPr>
+                <w:rFonts w:ascii="Verdana" w:eastAsia="Verdana" w:hAnsi="Verdana" w:cs="Verdana"/>
+                <w:color w:val="000000"/>
+                <w:szCs w:val="18"/>
+                <w:lang w:val="es-ES" w:eastAsia="es-PE"/>
+              </w:rPr>
+              <w:t>Bibliotecario</w:t>
+            </w:r>
+          </w:p>
+        </w:tc>
+        <w:tc>
+          <w:tcPr>
+            <w:tcW w:w="3402" w:type="dxa"/>
+            <w:shd w:val="clear" w:color="auto" w:fill="FFFFFF"/>
+          </w:tcPr>
+          <w:p>
+            <w:pPr>
+              <w:pStyle w:val="TableText"/>
+              <w:rPr>
+                <w:rFonts w:ascii="Verdana" w:eastAsia="Verdana" w:hAnsi="Verdana" w:cs="Verdana"/>
+                <w:color w:val="000000"/>
+                <w:szCs w:val="18"/>
+                <w:lang w:val="es-ES" w:eastAsia="es-PE"/>
+              </w:rPr>
+            </w:pPr>
+            <w:r>
+              <w:rPr>
+                <w:rFonts w:ascii="Verdana" w:eastAsia="Verdana" w:hAnsi="Verdana" w:cs="Verdana"/>
+                <w:color w:val="000000"/>
+                <w:szCs w:val="18"/>
+                <w:lang w:val="es-ES" w:eastAsia="es-PE"/>
+              </w:rPr>
+              <w:t>Leer</w:t>
+            </w:r>
+          </w:p>
+          <w:p>
+            <w:pPr>
+              <w:pStyle w:val="TableText"/>
+              <w:rPr>
+                <w:rFonts w:ascii="Verdana" w:eastAsia="Verdana" w:hAnsi="Verdana" w:cs="Verdana"/>
+                <w:color w:val="000000"/>
+                <w:szCs w:val="18"/>
+                <w:lang w:val="es-ES" w:eastAsia="es-PE"/>
+              </w:rPr>
+            </w:pPr>
+            <w:r>
+              <w:rPr>
+                <w:rFonts w:ascii="Verdana" w:eastAsia="Verdana" w:hAnsi="Verdana" w:cs="Verdana"/>
+                <w:color w:val="000000"/>
+                <w:szCs w:val="18"/>
+                <w:lang w:val="es-ES" w:eastAsia="es-PE"/>
+              </w:rPr>
+              <w:t>Escribir</w:t>
+            </w:r>
+            <w:bookmarkStart w:id="38" w:name="_GoBack"/>
+            <w:bookmarkEnd w:id="38"/>
+          </w:p>
+          <w:p>
+            <w:pPr>
+              <w:pStyle w:val="TableText"/>
+              <w:rPr>
+                <w:rFonts w:ascii="Verdana" w:eastAsia="Verdana" w:hAnsi="Verdana" w:cs="Verdana"/>
+                <w:color w:val="000000"/>
+                <w:szCs w:val="18"/>
+                <w:lang w:val="es-ES" w:eastAsia="es-PE"/>
+              </w:rPr>
+            </w:pPr>
+            <w:r>
+              <w:rPr>
+                <w:rFonts w:ascii="Verdana" w:eastAsia="Verdana" w:hAnsi="Verdana" w:cs="Verdana"/>
+                <w:color w:val="000000"/>
+                <w:szCs w:val="18"/>
+                <w:lang w:val="es-ES" w:eastAsia="es-PE"/>
+              </w:rPr>
+              <w:t xml:space="preserve">Eliminar (con autorización del </w:t>
+            </w:r>
+            <w:r>
+              <w:rPr>
+                <w:rFonts w:ascii="Verdana" w:eastAsia="Verdana" w:hAnsi="Verdana" w:cs="Verdana"/>
+                <w:color w:val="000000"/>
+                <w:szCs w:val="18"/>
+                <w:lang w:val="es-ES" w:eastAsia="es-PE"/>
+              </w:rPr>
+              <w:t>Administrador de la Configuración</w:t>
+            </w:r>
+            <w:r>
+              <w:rPr>
+                <w:rFonts w:ascii="Verdana" w:eastAsia="Verdana" w:hAnsi="Verdana" w:cs="Verdana"/>
+                <w:color w:val="000000"/>
+                <w:szCs w:val="18"/>
+                <w:lang w:val="es-ES" w:eastAsia="es-PE"/>
+              </w:rPr>
+              <w:t>)</w:t>
+            </w:r>
+          </w:p>
+        </w:tc>
+      </w:tr>
+      <w:tr>
+        <w:trPr>
+          <w:cantSplit/>
+          <w:tblHeader/>
+        </w:trPr>
+        <w:tc>
+          <w:tcPr>
+            <w:tcW w:w="2035" w:type="dxa"/>
+            <w:shd w:val="clear" w:color="auto" w:fill="FFFFFF"/>
+          </w:tcPr>
+          <w:p>
+            <w:pPr>
+              <w:pStyle w:val="TableText"/>
+              <w:rPr>
+                <w:rFonts w:ascii="Verdana" w:eastAsia="Verdana" w:hAnsi="Verdana" w:cs="Verdana"/>
+                <w:color w:val="000000"/>
+                <w:szCs w:val="18"/>
+                <w:lang w:val="es-ES" w:eastAsia="es-PE"/>
+              </w:rPr>
+            </w:pPr>
+            <w:r>
+              <w:rPr>
+                <w:rFonts w:ascii="Verdana" w:eastAsia="Verdana" w:hAnsi="Verdana" w:cs="Verdana"/>
+                <w:color w:val="000000"/>
+                <w:szCs w:val="18"/>
+                <w:lang w:val="es-ES" w:eastAsia="es-PE"/>
+              </w:rPr>
+              <w:t>Equipo de Proyecto</w:t>
+            </w:r>
+          </w:p>
+        </w:tc>
+        <w:tc>
+          <w:tcPr>
+            <w:tcW w:w="3402" w:type="dxa"/>
+            <w:shd w:val="clear" w:color="auto" w:fill="FFFFFF"/>
+          </w:tcPr>
+          <w:p>
+            <w:pPr>
+              <w:pStyle w:val="TableText"/>
+              <w:rPr>
+                <w:rFonts w:ascii="Verdana" w:eastAsia="Verdana" w:hAnsi="Verdana" w:cs="Verdana"/>
+                <w:color w:val="000000"/>
+                <w:szCs w:val="18"/>
+                <w:lang w:val="es-ES" w:eastAsia="es-PE"/>
+              </w:rPr>
+            </w:pPr>
+            <w:r>
+              <w:rPr>
+                <w:rFonts w:ascii="Verdana" w:eastAsia="Verdana" w:hAnsi="Verdana" w:cs="Verdana"/>
+                <w:color w:val="000000"/>
+                <w:szCs w:val="18"/>
+                <w:lang w:val="es-ES" w:eastAsia="es-PE"/>
+              </w:rPr>
+              <w:t>Leer</w:t>
             </w:r>
           </w:p>
         </w:tc>
@@ -31388,15 +32257,6 @@
         <w:jc w:val="both"/>
         <w:rPr>
           <w:rFonts w:ascii="Verdana" w:eastAsia="Verdana" w:hAnsi="Verdana" w:cs="Verdana"/>
-        </w:rPr>
-      </w:pPr>
-    </w:p>
-    <w:p>
-      <w:pPr>
-        <w:spacing w:after="60"/>
-        <w:jc w:val="both"/>
-        <w:rPr>
-          <w:rFonts w:ascii="Verdana" w:eastAsia="Verdana" w:hAnsi="Verdana" w:cs="Verdana"/>
           <w:b/>
         </w:rPr>
       </w:pPr>
@@ -31405,7 +32265,7 @@
           <w:rFonts w:ascii="Verdana" w:eastAsia="Verdana" w:hAnsi="Verdana" w:cs="Verdana"/>
           <w:b/>
         </w:rPr>
-        <w:t>Librería en Producción</w:t>
+        <w:t>Líneas Base</w:t>
       </w:r>
     </w:p>
     <w:p>
@@ -31420,13 +32280,13 @@
         <w:rPr>
           <w:rFonts w:ascii="Verdana" w:eastAsia="Verdana" w:hAnsi="Verdana" w:cs="Verdana"/>
         </w:rPr>
-        <w:t xml:space="preserve">Se descompone en dos tipos de librerías: </w:t>
+        <w:t>Contiene los ítems de configuración cor</w:t>
       </w:r>
       <w:r>
         <w:rPr>
           <w:rFonts w:ascii="Verdana" w:eastAsia="Verdana" w:hAnsi="Verdana" w:cs="Verdana"/>
         </w:rPr>
-        <w:t>Librería de Trabajo</w:t>
+        <w:t>respondientes a las líneas base</w:t>
       </w:r>
       <w:r>
         <w:rPr>
@@ -31438,97 +32298,25 @@
         <w:rPr>
           <w:rFonts w:ascii="Verdana" w:eastAsia="Verdana" w:hAnsi="Verdana" w:cs="Verdana"/>
         </w:rPr>
-        <w:t>y</w:t>
+        <w:t>establecidas</w:t>
       </w:r>
       <w:r>
         <w:rPr>
           <w:rFonts w:ascii="Verdana" w:eastAsia="Verdana" w:hAnsi="Verdana" w:cs="Verdana"/>
         </w:rPr>
-        <w:t xml:space="preserve"> Librería de Soporte</w:t>
+        <w:t xml:space="preserve"> para cada proyecto</w:t>
       </w:r>
       <w:r>
         <w:rPr>
           <w:rFonts w:ascii="Verdana" w:eastAsia="Verdana" w:hAnsi="Verdana" w:cs="Verdana"/>
         </w:rPr>
-        <w:t xml:space="preserve">. La Librería de Trabajo contiene el código desarrollado </w:t>
+        <w:t>, ítems que se van elaborando y actualizando conforme se va ejecutando las actividades detalladas en el Plan de Desarrollo de Software</w:t>
       </w:r>
       <w:r>
         <w:rPr>
           <w:rFonts w:ascii="Verdana" w:eastAsia="Verdana" w:hAnsi="Verdana" w:cs="Verdana"/>
         </w:rPr>
-        <w:t>con</w:t>
-      </w:r>
-      <w:r>
-        <w:rPr>
-          <w:rFonts w:ascii="Verdana" w:eastAsia="Verdana" w:hAnsi="Verdana" w:cs="Verdana"/>
-        </w:rPr>
-        <w:t xml:space="preserve"> </w:t>
-      </w:r>
-      <w:r>
-        <w:rPr>
-          <w:rFonts w:ascii="Verdana" w:eastAsia="Verdana" w:hAnsi="Verdana" w:cs="Verdana"/>
-        </w:rPr>
-        <w:t>su</w:t>
-      </w:r>
-      <w:r>
-        <w:rPr>
-          <w:rFonts w:ascii="Verdana" w:eastAsia="Verdana" w:hAnsi="Verdana" w:cs="Verdana"/>
-        </w:rPr>
-        <w:t xml:space="preserve"> </w:t>
-      </w:r>
-      <w:r>
-        <w:rPr>
-          <w:rFonts w:ascii="Verdana" w:eastAsia="Verdana" w:hAnsi="Verdana" w:cs="Verdana"/>
-        </w:rPr>
-        <w:t>correspondiente</w:t>
-      </w:r>
-      <w:r>
-        <w:rPr>
-          <w:rFonts w:ascii="Verdana" w:eastAsia="Verdana" w:hAnsi="Verdana" w:cs="Verdana"/>
-        </w:rPr>
-        <w:t xml:space="preserve"> </w:t>
-      </w:r>
-      <w:r>
-        <w:rPr>
-          <w:rFonts w:ascii="Verdana" w:eastAsia="Verdana" w:hAnsi="Verdana" w:cs="Verdana"/>
-        </w:rPr>
-        <w:t>documentación</w:t>
-      </w:r>
-      <w:r>
-        <w:rPr>
-          <w:rFonts w:ascii="Verdana" w:eastAsia="Verdana" w:hAnsi="Verdana" w:cs="Verdana"/>
-        </w:rPr>
-        <w:t>; así como, la d</w:t>
-      </w:r>
-      <w:r>
-        <w:rPr>
-          <w:rFonts w:ascii="Verdana" w:eastAsia="Verdana" w:hAnsi="Verdana" w:cs="Verdana"/>
-        </w:rPr>
-        <w:t>ocumentación de las Pruebas Unitarias</w:t>
-      </w:r>
-      <w:r>
-        <w:rPr>
-          <w:rFonts w:ascii="Verdana" w:eastAsia="Verdana" w:hAnsi="Verdana" w:cs="Verdana"/>
-        </w:rPr>
-        <w:t>:</w:t>
-      </w:r>
-      <w:r>
-        <w:rPr>
-          <w:rFonts w:ascii="Verdana" w:eastAsia="Verdana" w:hAnsi="Verdana" w:cs="Verdana"/>
-        </w:rPr>
-        <w:t xml:space="preserve"> </w:t>
-      </w:r>
-      <w:r>
-        <w:rPr>
-          <w:rFonts w:ascii="Verdana" w:eastAsia="Verdana" w:hAnsi="Verdana" w:cs="Verdana"/>
-        </w:rPr>
-        <w:t>P</w:t>
-      </w:r>
-      <w:r>
-        <w:rPr>
-          <w:rFonts w:ascii="Verdana" w:eastAsia="Verdana" w:hAnsi="Verdana" w:cs="Verdana"/>
-        </w:rPr>
-        <w:t>rocedimientos, Casos de Prueba y sus datos</w:t>
+        <w:t xml:space="preserve"> correspondiente</w:t>
       </w:r>
       <w:r>
         <w:rPr>
@@ -31549,91 +32337,759 @@
         <w:rPr>
           <w:rFonts w:ascii="Verdana" w:eastAsia="Verdana" w:hAnsi="Verdana" w:cs="Verdana"/>
         </w:rPr>
-        <w:t>La Librería de Soporte está conformada por</w:t>
+        <w:t>Accesos</w:t>
       </w:r>
       <w:r>
         <w:rPr>
           <w:rFonts w:ascii="Verdana" w:eastAsia="Verdana" w:hAnsi="Verdana" w:cs="Verdana"/>
         </w:rPr>
-        <w:t xml:space="preserve"> el c</w:t>
+        <w:t>:</w:t>
+      </w:r>
+    </w:p>
+    <w:tbl>
+      <w:tblPr>
+        <w:tblW w:w="5437" w:type="dxa"/>
+        <w:tblInd w:w="931" w:type="dxa"/>
+        <w:tblBorders>
+          <w:top w:val="single" w:sz="6" w:space="0" w:color="999999"/>
+          <w:left w:val="single" w:sz="6" w:space="0" w:color="999999"/>
+          <w:bottom w:val="single" w:sz="6" w:space="0" w:color="999999"/>
+          <w:right w:val="single" w:sz="6" w:space="0" w:color="999999"/>
+          <w:insideH w:val="single" w:sz="6" w:space="0" w:color="999999"/>
+          <w:insideV w:val="single" w:sz="6" w:space="0" w:color="999999"/>
+        </w:tblBorders>
+        <w:tblLayout w:type="fixed"/>
+        <w:tblCellMar>
+          <w:top w:w="72" w:type="dxa"/>
+          <w:left w:w="72" w:type="dxa"/>
+          <w:bottom w:w="72" w:type="dxa"/>
+          <w:right w:w="72" w:type="dxa"/>
+        </w:tblCellMar>
+        <w:tblLook w:val="0000" w:firstRow="0" w:lastRow="0" w:firstColumn="0" w:lastColumn="0" w:noHBand="0" w:noVBand="0"/>
+      </w:tblPr>
+      <w:tblGrid>
+        <w:gridCol w:w="2035"/>
+        <w:gridCol w:w="3402"/>
+      </w:tblGrid>
+      <w:tr>
+        <w:trPr>
+          <w:cantSplit/>
+          <w:tblHeader/>
+        </w:trPr>
+        <w:tc>
+          <w:tcPr>
+            <w:tcW w:w="2035" w:type="dxa"/>
+            <w:shd w:val="clear" w:color="auto" w:fill="E6E6E6"/>
+            <w:vAlign w:val="center"/>
+          </w:tcPr>
+          <w:p>
+            <w:pPr>
+              <w:pStyle w:val="TableText"/>
+              <w:jc w:val="center"/>
+              <w:rPr>
+                <w:rFonts w:ascii="Verdana" w:eastAsia="Verdana" w:hAnsi="Verdana" w:cs="Verdana"/>
+                <w:b/>
+                <w:color w:val="000000"/>
+                <w:szCs w:val="18"/>
+                <w:lang w:val="es-ES" w:eastAsia="es-PE"/>
+              </w:rPr>
+            </w:pPr>
+            <w:r>
+              <w:rPr>
+                <w:rFonts w:ascii="Verdana" w:eastAsia="Verdana" w:hAnsi="Verdana" w:cs="Verdana"/>
+                <w:b/>
+                <w:color w:val="000000"/>
+                <w:szCs w:val="18"/>
+                <w:lang w:val="es-ES" w:eastAsia="es-PE"/>
+              </w:rPr>
+              <w:lastRenderedPageBreak/>
+              <w:t>Rol</w:t>
+            </w:r>
+          </w:p>
+        </w:tc>
+        <w:tc>
+          <w:tcPr>
+            <w:tcW w:w="3402" w:type="dxa"/>
+            <w:shd w:val="clear" w:color="auto" w:fill="E6E6E6"/>
+            <w:vAlign w:val="center"/>
+          </w:tcPr>
+          <w:p>
+            <w:pPr>
+              <w:pStyle w:val="TableText"/>
+              <w:jc w:val="center"/>
+              <w:rPr>
+                <w:rFonts w:ascii="Verdana" w:eastAsia="Verdana" w:hAnsi="Verdana" w:cs="Verdana"/>
+                <w:b/>
+                <w:color w:val="000000"/>
+                <w:szCs w:val="18"/>
+                <w:lang w:val="es-ES" w:eastAsia="es-PE"/>
+              </w:rPr>
+            </w:pPr>
+            <w:r>
+              <w:rPr>
+                <w:rFonts w:ascii="Verdana" w:eastAsia="Verdana" w:hAnsi="Verdana" w:cs="Verdana"/>
+                <w:b/>
+                <w:color w:val="000000"/>
+                <w:szCs w:val="18"/>
+                <w:lang w:val="es-ES" w:eastAsia="es-PE"/>
+              </w:rPr>
+              <w:t>Tipo de acceso</w:t>
+            </w:r>
+          </w:p>
+        </w:tc>
+      </w:tr>
+      <w:tr>
+        <w:trPr>
+          <w:cantSplit/>
+          <w:tblHeader/>
+        </w:trPr>
+        <w:tc>
+          <w:tcPr>
+            <w:tcW w:w="2035" w:type="dxa"/>
+            <w:shd w:val="clear" w:color="auto" w:fill="FFFFFF"/>
+          </w:tcPr>
+          <w:p>
+            <w:pPr>
+              <w:pStyle w:val="TableText"/>
+              <w:rPr>
+                <w:rFonts w:ascii="Verdana" w:eastAsia="Verdana" w:hAnsi="Verdana" w:cs="Verdana"/>
+                <w:color w:val="000000"/>
+                <w:szCs w:val="18"/>
+                <w:lang w:val="es-ES" w:eastAsia="es-PE"/>
+              </w:rPr>
+            </w:pPr>
+            <w:r>
+              <w:rPr>
+                <w:rFonts w:ascii="Verdana" w:eastAsia="Verdana" w:hAnsi="Verdana" w:cs="Verdana"/>
+                <w:color w:val="000000"/>
+                <w:szCs w:val="18"/>
+                <w:lang w:val="es-ES" w:eastAsia="es-PE"/>
+              </w:rPr>
+              <w:t>Administrador de la</w:t>
+            </w:r>
+            <w:r>
+              <w:rPr>
+                <w:rFonts w:ascii="Verdana" w:eastAsia="Verdana" w:hAnsi="Verdana" w:cs="Verdana"/>
+                <w:color w:val="000000"/>
+                <w:szCs w:val="18"/>
+                <w:lang w:val="es-ES" w:eastAsia="es-PE"/>
+              </w:rPr>
+              <w:t xml:space="preserve"> Configuración</w:t>
+            </w:r>
+          </w:p>
+        </w:tc>
+        <w:tc>
+          <w:tcPr>
+            <w:tcW w:w="3402" w:type="dxa"/>
+            <w:shd w:val="clear" w:color="auto" w:fill="FFFFFF"/>
+          </w:tcPr>
+          <w:p>
+            <w:pPr>
+              <w:pStyle w:val="TableText"/>
+              <w:rPr>
+                <w:rFonts w:ascii="Verdana" w:eastAsia="Verdana" w:hAnsi="Verdana" w:cs="Verdana"/>
+                <w:color w:val="000000"/>
+                <w:szCs w:val="18"/>
+                <w:lang w:val="es-ES" w:eastAsia="es-PE"/>
+              </w:rPr>
+            </w:pPr>
+            <w:r>
+              <w:rPr>
+                <w:rFonts w:ascii="Verdana" w:eastAsia="Verdana" w:hAnsi="Verdana" w:cs="Verdana"/>
+                <w:color w:val="000000"/>
+                <w:szCs w:val="18"/>
+                <w:lang w:val="es-ES" w:eastAsia="es-PE"/>
+              </w:rPr>
+              <w:t>Leer</w:t>
+            </w:r>
+          </w:p>
+          <w:p>
+            <w:pPr>
+              <w:pStyle w:val="TableText"/>
+              <w:rPr>
+                <w:rFonts w:ascii="Verdana" w:eastAsia="Verdana" w:hAnsi="Verdana" w:cs="Verdana"/>
+                <w:color w:val="000000"/>
+                <w:szCs w:val="18"/>
+                <w:lang w:val="es-ES" w:eastAsia="es-PE"/>
+              </w:rPr>
+            </w:pPr>
+            <w:r>
+              <w:rPr>
+                <w:rFonts w:ascii="Verdana" w:eastAsia="Verdana" w:hAnsi="Verdana" w:cs="Verdana"/>
+                <w:color w:val="000000"/>
+                <w:szCs w:val="18"/>
+                <w:lang w:val="es-ES" w:eastAsia="es-PE"/>
+              </w:rPr>
+              <w:t>Escribir</w:t>
+            </w:r>
+          </w:p>
+          <w:p>
+            <w:pPr>
+              <w:pStyle w:val="TableText"/>
+              <w:rPr>
+                <w:rFonts w:ascii="Verdana" w:eastAsia="Verdana" w:hAnsi="Verdana" w:cs="Verdana"/>
+                <w:color w:val="000000"/>
+                <w:szCs w:val="18"/>
+                <w:lang w:val="es-ES" w:eastAsia="es-PE"/>
+              </w:rPr>
+            </w:pPr>
+            <w:r>
+              <w:rPr>
+                <w:rFonts w:ascii="Verdana" w:eastAsia="Verdana" w:hAnsi="Verdana" w:cs="Verdana"/>
+                <w:color w:val="000000"/>
+                <w:szCs w:val="18"/>
+                <w:lang w:val="es-ES" w:eastAsia="es-PE"/>
+              </w:rPr>
+              <w:t>Ejecutar</w:t>
+            </w:r>
+          </w:p>
+          <w:p>
+            <w:pPr>
+              <w:pStyle w:val="TableText"/>
+              <w:rPr>
+                <w:rFonts w:ascii="Verdana" w:eastAsia="Verdana" w:hAnsi="Verdana" w:cs="Verdana"/>
+                <w:color w:val="000000"/>
+                <w:szCs w:val="18"/>
+                <w:lang w:val="es-ES" w:eastAsia="es-PE"/>
+              </w:rPr>
+            </w:pPr>
+            <w:r>
+              <w:rPr>
+                <w:rFonts w:ascii="Verdana" w:eastAsia="Verdana" w:hAnsi="Verdana" w:cs="Verdana"/>
+                <w:color w:val="000000"/>
+                <w:szCs w:val="18"/>
+                <w:lang w:val="es-ES" w:eastAsia="es-PE"/>
+              </w:rPr>
+              <w:t>Eliminar</w:t>
+            </w:r>
+          </w:p>
+        </w:tc>
+      </w:tr>
+      <w:tr>
+        <w:trPr>
+          <w:cantSplit/>
+          <w:tblHeader/>
+        </w:trPr>
+        <w:tc>
+          <w:tcPr>
+            <w:tcW w:w="2035" w:type="dxa"/>
+            <w:shd w:val="clear" w:color="auto" w:fill="FFFFFF"/>
+          </w:tcPr>
+          <w:p>
+            <w:pPr>
+              <w:pStyle w:val="TableText"/>
+              <w:rPr>
+                <w:rFonts w:ascii="Verdana" w:eastAsia="Verdana" w:hAnsi="Verdana" w:cs="Verdana"/>
+                <w:color w:val="000000"/>
+                <w:szCs w:val="18"/>
+                <w:lang w:val="es-ES" w:eastAsia="es-PE"/>
+              </w:rPr>
+            </w:pPr>
+            <w:r>
+              <w:rPr>
+                <w:rFonts w:ascii="Verdana" w:eastAsia="Verdana" w:hAnsi="Verdana" w:cs="Verdana"/>
+                <w:color w:val="000000"/>
+                <w:szCs w:val="18"/>
+                <w:lang w:val="es-ES" w:eastAsia="es-PE"/>
+              </w:rPr>
+              <w:t>Jefe</w:t>
+            </w:r>
+            <w:r>
+              <w:rPr>
+                <w:rFonts w:ascii="Verdana" w:eastAsia="Verdana" w:hAnsi="Verdana" w:cs="Verdana"/>
+                <w:color w:val="000000"/>
+                <w:szCs w:val="18"/>
+                <w:lang w:val="es-ES" w:eastAsia="es-PE"/>
+              </w:rPr>
+              <w:t xml:space="preserve"> de proyecto</w:t>
+            </w:r>
+            <w:r>
+              <w:rPr>
+                <w:rFonts w:ascii="Verdana" w:eastAsia="Verdana" w:hAnsi="Verdana" w:cs="Verdana"/>
+                <w:color w:val="000000"/>
+                <w:szCs w:val="18"/>
+                <w:lang w:val="es-ES" w:eastAsia="es-PE"/>
+              </w:rPr>
+              <w:t>s</w:t>
+            </w:r>
+          </w:p>
+        </w:tc>
+        <w:tc>
+          <w:tcPr>
+            <w:tcW w:w="3402" w:type="dxa"/>
+            <w:shd w:val="clear" w:color="auto" w:fill="FFFFFF"/>
+          </w:tcPr>
+          <w:p>
+            <w:pPr>
+              <w:pStyle w:val="TableText"/>
+              <w:rPr>
+                <w:rFonts w:ascii="Verdana" w:eastAsia="Verdana" w:hAnsi="Verdana" w:cs="Verdana"/>
+                <w:color w:val="000000"/>
+                <w:szCs w:val="18"/>
+                <w:lang w:val="es-ES" w:eastAsia="es-PE"/>
+              </w:rPr>
+            </w:pPr>
+            <w:r>
+              <w:rPr>
+                <w:rFonts w:ascii="Verdana" w:eastAsia="Verdana" w:hAnsi="Verdana" w:cs="Verdana"/>
+                <w:color w:val="000000"/>
+                <w:szCs w:val="18"/>
+                <w:lang w:val="es-ES" w:eastAsia="es-PE"/>
+              </w:rPr>
+              <w:t>Leer</w:t>
+            </w:r>
+          </w:p>
+          <w:p>
+            <w:pPr>
+              <w:pStyle w:val="TableText"/>
+              <w:rPr>
+                <w:rFonts w:ascii="Verdana" w:eastAsia="Verdana" w:hAnsi="Verdana" w:cs="Verdana"/>
+                <w:color w:val="000000"/>
+                <w:szCs w:val="18"/>
+                <w:lang w:val="es-ES" w:eastAsia="es-PE"/>
+              </w:rPr>
+            </w:pPr>
+            <w:r>
+              <w:rPr>
+                <w:rFonts w:ascii="Verdana" w:eastAsia="Verdana" w:hAnsi="Verdana" w:cs="Verdana"/>
+                <w:color w:val="000000"/>
+                <w:szCs w:val="18"/>
+                <w:lang w:val="es-ES" w:eastAsia="es-PE"/>
+              </w:rPr>
+              <w:t>Escribir</w:t>
+            </w:r>
+          </w:p>
+          <w:p>
+            <w:pPr>
+              <w:pStyle w:val="TableText"/>
+              <w:rPr>
+                <w:rFonts w:ascii="Verdana" w:eastAsia="Verdana" w:hAnsi="Verdana" w:cs="Verdana"/>
+                <w:color w:val="000000"/>
+                <w:szCs w:val="18"/>
+                <w:lang w:val="es-ES" w:eastAsia="es-PE"/>
+              </w:rPr>
+            </w:pPr>
+            <w:r>
+              <w:rPr>
+                <w:rFonts w:ascii="Verdana" w:eastAsia="Verdana" w:hAnsi="Verdana" w:cs="Verdana"/>
+                <w:color w:val="000000"/>
+                <w:szCs w:val="18"/>
+                <w:lang w:val="es-ES" w:eastAsia="es-PE"/>
+              </w:rPr>
+              <w:t>Ejecutar</w:t>
+            </w:r>
+          </w:p>
+          <w:p>
+            <w:pPr>
+              <w:pStyle w:val="TableText"/>
+              <w:rPr>
+                <w:rFonts w:ascii="Verdana" w:eastAsia="Verdana" w:hAnsi="Verdana" w:cs="Verdana"/>
+                <w:color w:val="000000"/>
+                <w:szCs w:val="18"/>
+                <w:lang w:val="es-ES" w:eastAsia="es-PE"/>
+              </w:rPr>
+            </w:pPr>
+            <w:r>
+              <w:rPr>
+                <w:rFonts w:ascii="Verdana" w:eastAsia="Verdana" w:hAnsi="Verdana" w:cs="Verdana"/>
+                <w:color w:val="000000"/>
+                <w:szCs w:val="18"/>
+                <w:lang w:val="es-ES" w:eastAsia="es-PE"/>
+              </w:rPr>
+              <w:t xml:space="preserve">Eliminar (con autorización del </w:t>
+            </w:r>
+            <w:r>
+              <w:rPr>
+                <w:rFonts w:ascii="Verdana" w:eastAsia="Verdana" w:hAnsi="Verdana" w:cs="Verdana"/>
+                <w:color w:val="000000"/>
+                <w:szCs w:val="18"/>
+                <w:lang w:val="es-ES" w:eastAsia="es-PE"/>
+              </w:rPr>
+              <w:t>Administrador de la Configuración</w:t>
+            </w:r>
+            <w:r>
+              <w:rPr>
+                <w:rFonts w:ascii="Verdana" w:eastAsia="Verdana" w:hAnsi="Verdana" w:cs="Verdana"/>
+                <w:color w:val="000000"/>
+                <w:szCs w:val="18"/>
+                <w:lang w:val="es-ES" w:eastAsia="es-PE"/>
+              </w:rPr>
+              <w:t>)</w:t>
+            </w:r>
+          </w:p>
+        </w:tc>
+      </w:tr>
+      <w:tr>
+        <w:trPr>
+          <w:cantSplit/>
+          <w:tblHeader/>
+        </w:trPr>
+        <w:tc>
+          <w:tcPr>
+            <w:tcW w:w="2035" w:type="dxa"/>
+            <w:shd w:val="clear" w:color="auto" w:fill="FFFFFF"/>
+          </w:tcPr>
+          <w:p>
+            <w:pPr>
+              <w:pStyle w:val="TableText"/>
+              <w:rPr>
+                <w:rFonts w:ascii="Verdana" w:eastAsia="Verdana" w:hAnsi="Verdana" w:cs="Verdana"/>
+                <w:color w:val="000000"/>
+                <w:szCs w:val="18"/>
+                <w:lang w:val="es-ES" w:eastAsia="es-PE"/>
+              </w:rPr>
+            </w:pPr>
+            <w:r>
+              <w:rPr>
+                <w:rFonts w:ascii="Verdana" w:eastAsia="Verdana" w:hAnsi="Verdana" w:cs="Verdana"/>
+                <w:color w:val="000000"/>
+                <w:szCs w:val="18"/>
+                <w:lang w:val="es-ES" w:eastAsia="es-PE"/>
+              </w:rPr>
+              <w:t>Bibliotecario</w:t>
+            </w:r>
+          </w:p>
+        </w:tc>
+        <w:tc>
+          <w:tcPr>
+            <w:tcW w:w="3402" w:type="dxa"/>
+            <w:shd w:val="clear" w:color="auto" w:fill="FFFFFF"/>
+          </w:tcPr>
+          <w:p>
+            <w:pPr>
+              <w:pStyle w:val="TableText"/>
+              <w:rPr>
+                <w:rFonts w:ascii="Verdana" w:eastAsia="Verdana" w:hAnsi="Verdana" w:cs="Verdana"/>
+                <w:color w:val="000000"/>
+                <w:szCs w:val="18"/>
+                <w:lang w:val="es-ES" w:eastAsia="es-PE"/>
+              </w:rPr>
+            </w:pPr>
+            <w:r>
+              <w:rPr>
+                <w:rFonts w:ascii="Verdana" w:eastAsia="Verdana" w:hAnsi="Verdana" w:cs="Verdana"/>
+                <w:color w:val="000000"/>
+                <w:szCs w:val="18"/>
+                <w:lang w:val="es-ES" w:eastAsia="es-PE"/>
+              </w:rPr>
+              <w:t>Leer</w:t>
+            </w:r>
+          </w:p>
+          <w:p>
+            <w:pPr>
+              <w:pStyle w:val="TableText"/>
+              <w:rPr>
+                <w:rFonts w:ascii="Verdana" w:eastAsia="Verdana" w:hAnsi="Verdana" w:cs="Verdana"/>
+                <w:color w:val="000000"/>
+                <w:szCs w:val="18"/>
+                <w:lang w:val="es-ES" w:eastAsia="es-PE"/>
+              </w:rPr>
+            </w:pPr>
+            <w:r>
+              <w:rPr>
+                <w:rFonts w:ascii="Verdana" w:eastAsia="Verdana" w:hAnsi="Verdana" w:cs="Verdana"/>
+                <w:color w:val="000000"/>
+                <w:szCs w:val="18"/>
+                <w:lang w:val="es-ES" w:eastAsia="es-PE"/>
+              </w:rPr>
+              <w:t>Escribir</w:t>
+            </w:r>
+          </w:p>
+          <w:p>
+            <w:pPr>
+              <w:pStyle w:val="TableText"/>
+              <w:rPr>
+                <w:rFonts w:ascii="Verdana" w:eastAsia="Verdana" w:hAnsi="Verdana" w:cs="Verdana"/>
+                <w:color w:val="000000"/>
+                <w:szCs w:val="18"/>
+                <w:lang w:val="es-ES" w:eastAsia="es-PE"/>
+              </w:rPr>
+            </w:pPr>
+            <w:r>
+              <w:rPr>
+                <w:rFonts w:ascii="Verdana" w:eastAsia="Verdana" w:hAnsi="Verdana" w:cs="Verdana"/>
+                <w:color w:val="000000"/>
+                <w:szCs w:val="18"/>
+                <w:lang w:val="es-ES" w:eastAsia="es-PE"/>
+              </w:rPr>
+              <w:t>Ejecutar</w:t>
+            </w:r>
+          </w:p>
+          <w:p>
+            <w:pPr>
+              <w:pStyle w:val="TableText"/>
+              <w:rPr>
+                <w:rFonts w:ascii="Verdana" w:eastAsia="Verdana" w:hAnsi="Verdana" w:cs="Verdana"/>
+                <w:color w:val="000000"/>
+                <w:szCs w:val="18"/>
+                <w:lang w:val="es-ES" w:eastAsia="es-PE"/>
+              </w:rPr>
+            </w:pPr>
+            <w:r>
+              <w:rPr>
+                <w:rFonts w:ascii="Verdana" w:eastAsia="Verdana" w:hAnsi="Verdana" w:cs="Verdana"/>
+                <w:color w:val="000000"/>
+                <w:szCs w:val="18"/>
+                <w:lang w:val="es-ES" w:eastAsia="es-PE"/>
+              </w:rPr>
+              <w:t xml:space="preserve">Eliminar (con autorización del </w:t>
+            </w:r>
+            <w:r>
+              <w:rPr>
+                <w:rFonts w:ascii="Verdana" w:eastAsia="Verdana" w:hAnsi="Verdana" w:cs="Verdana"/>
+                <w:color w:val="000000"/>
+                <w:szCs w:val="18"/>
+                <w:lang w:val="es-ES" w:eastAsia="es-PE"/>
+              </w:rPr>
+              <w:t>Administrador de la Configuración</w:t>
+            </w:r>
+            <w:r>
+              <w:rPr>
+                <w:rFonts w:ascii="Verdana" w:eastAsia="Verdana" w:hAnsi="Verdana" w:cs="Verdana"/>
+                <w:color w:val="000000"/>
+                <w:szCs w:val="18"/>
+                <w:lang w:val="es-ES" w:eastAsia="es-PE"/>
+              </w:rPr>
+              <w:t>)</w:t>
+            </w:r>
+          </w:p>
+        </w:tc>
+      </w:tr>
+      <w:tr>
+        <w:trPr>
+          <w:cantSplit/>
+          <w:tblHeader/>
+        </w:trPr>
+        <w:tc>
+          <w:tcPr>
+            <w:tcW w:w="2035" w:type="dxa"/>
+            <w:shd w:val="clear" w:color="auto" w:fill="FFFFFF"/>
+          </w:tcPr>
+          <w:p>
+            <w:pPr>
+              <w:pStyle w:val="TableText"/>
+              <w:rPr>
+                <w:rFonts w:ascii="Verdana" w:eastAsia="Verdana" w:hAnsi="Verdana" w:cs="Verdana"/>
+                <w:color w:val="000000"/>
+                <w:szCs w:val="18"/>
+                <w:lang w:val="es-ES" w:eastAsia="es-PE"/>
+              </w:rPr>
+            </w:pPr>
+            <w:r>
+              <w:rPr>
+                <w:rFonts w:ascii="Verdana" w:eastAsia="Verdana" w:hAnsi="Verdana" w:cs="Verdana"/>
+                <w:color w:val="000000"/>
+                <w:szCs w:val="18"/>
+                <w:lang w:val="es-ES" w:eastAsia="es-PE"/>
+              </w:rPr>
+              <w:t>Equipo de Proyecto</w:t>
+            </w:r>
+          </w:p>
+        </w:tc>
+        <w:tc>
+          <w:tcPr>
+            <w:tcW w:w="3402" w:type="dxa"/>
+            <w:shd w:val="clear" w:color="auto" w:fill="FFFFFF"/>
+          </w:tcPr>
+          <w:p>
+            <w:pPr>
+              <w:pStyle w:val="TableText"/>
+              <w:rPr>
+                <w:rFonts w:ascii="Verdana" w:eastAsia="Verdana" w:hAnsi="Verdana" w:cs="Verdana"/>
+                <w:color w:val="000000"/>
+                <w:szCs w:val="18"/>
+                <w:lang w:val="es-ES" w:eastAsia="es-PE"/>
+              </w:rPr>
+            </w:pPr>
+            <w:r>
+              <w:rPr>
+                <w:rFonts w:ascii="Verdana" w:eastAsia="Verdana" w:hAnsi="Verdana" w:cs="Verdana"/>
+                <w:color w:val="000000"/>
+                <w:szCs w:val="18"/>
+                <w:lang w:val="es-ES" w:eastAsia="es-PE"/>
+              </w:rPr>
+              <w:t>Leer</w:t>
+            </w:r>
+          </w:p>
+          <w:p>
+            <w:pPr>
+              <w:pStyle w:val="TableText"/>
+              <w:rPr>
+                <w:rFonts w:ascii="Verdana" w:eastAsia="Verdana" w:hAnsi="Verdana" w:cs="Verdana"/>
+                <w:color w:val="000000"/>
+                <w:szCs w:val="18"/>
+                <w:lang w:val="es-ES" w:eastAsia="es-PE"/>
+              </w:rPr>
+            </w:pPr>
+            <w:r>
+              <w:rPr>
+                <w:rFonts w:ascii="Verdana" w:eastAsia="Verdana" w:hAnsi="Verdana" w:cs="Verdana"/>
+                <w:color w:val="000000"/>
+                <w:szCs w:val="18"/>
+                <w:lang w:val="es-ES" w:eastAsia="es-PE"/>
+              </w:rPr>
+              <w:t>Ejecutar</w:t>
+            </w:r>
+          </w:p>
+        </w:tc>
+      </w:tr>
+    </w:tbl>
+    <w:p>
+      <w:pPr>
+        <w:spacing w:after="60"/>
+        <w:jc w:val="both"/>
+        <w:rPr>
+          <w:rFonts w:ascii="Verdana" w:eastAsia="Verdana" w:hAnsi="Verdana" w:cs="Verdana"/>
+        </w:rPr>
+      </w:pPr>
+    </w:p>
+    <w:p>
+      <w:pPr>
+        <w:spacing w:after="60"/>
+        <w:jc w:val="both"/>
+        <w:rPr>
+          <w:rFonts w:ascii="Verdana" w:eastAsia="Verdana" w:hAnsi="Verdana" w:cs="Verdana"/>
+        </w:rPr>
+      </w:pPr>
+    </w:p>
+    <w:p>
+      <w:pPr>
+        <w:spacing w:after="60"/>
+        <w:jc w:val="both"/>
+        <w:rPr>
+          <w:rFonts w:ascii="Verdana" w:eastAsia="Verdana" w:hAnsi="Verdana" w:cs="Verdana"/>
+          <w:b/>
+        </w:rPr>
+      </w:pPr>
+      <w:r>
+        <w:rPr>
+          <w:rFonts w:ascii="Verdana" w:eastAsia="Verdana" w:hAnsi="Verdana" w:cs="Verdana"/>
+          <w:b/>
+        </w:rPr>
+        <w:t>Desarrollo</w:t>
+      </w:r>
+    </w:p>
+    <w:p>
+      <w:pPr>
+        <w:spacing w:after="60"/>
+        <w:jc w:val="both"/>
+        <w:rPr>
+          <w:rFonts w:ascii="Verdana" w:eastAsia="Verdana" w:hAnsi="Verdana" w:cs="Verdana"/>
+        </w:rPr>
+      </w:pPr>
+      <w:r>
+        <w:rPr>
+          <w:rFonts w:ascii="Verdana" w:eastAsia="Verdana" w:hAnsi="Verdana" w:cs="Verdana"/>
+        </w:rPr>
+        <w:t xml:space="preserve">La Librería de </w:t>
       </w:r>
       <w:r>
         <w:rPr>
           <w:rFonts w:ascii="Verdana" w:eastAsia="Verdana" w:hAnsi="Verdana" w:cs="Verdana"/>
         </w:rPr>
-        <w:t>ódigo y documentación de los subsistemas, componentes y módulos aprobados</w:t>
+        <w:t>Desarrollo</w:t>
       </w:r>
       <w:r>
         <w:rPr>
           <w:rFonts w:ascii="Verdana" w:eastAsia="Verdana" w:hAnsi="Verdana" w:cs="Verdana"/>
         </w:rPr>
-        <w:t>; l</w:t>
+        <w:t xml:space="preserve"> contiene </w:t>
       </w:r>
       <w:r>
         <w:rPr>
           <w:rFonts w:ascii="Verdana" w:eastAsia="Verdana" w:hAnsi="Verdana" w:cs="Verdana"/>
         </w:rPr>
-        <w:t>os diferentes niveles de integración del código</w:t>
+        <w:t xml:space="preserve">segmentado por proyecto, </w:t>
       </w:r>
       <w:r>
         <w:rPr>
           <w:rFonts w:ascii="Verdana" w:eastAsia="Verdana" w:hAnsi="Verdana" w:cs="Verdana"/>
         </w:rPr>
-        <w:t xml:space="preserve">; y la </w:t>
+        <w:t xml:space="preserve">el código </w:t>
       </w:r>
       <w:r>
         <w:rPr>
           <w:rFonts w:ascii="Verdana" w:eastAsia="Verdana" w:hAnsi="Verdana" w:cs="Verdana"/>
         </w:rPr>
-        <w:t>Documentación de las Pruebas de Integración</w:t>
+        <w:t>siendo elabora</w:t>
       </w:r>
       <w:r>
         <w:rPr>
           <w:rFonts w:ascii="Verdana" w:eastAsia="Verdana" w:hAnsi="Verdana" w:cs="Verdana"/>
         </w:rPr>
-        <w:t>, S</w:t>
+        <w:t xml:space="preserve">do </w:t>
       </w:r>
       <w:r>
         <w:rPr>
           <w:rFonts w:ascii="Verdana" w:eastAsia="Verdana" w:hAnsi="Verdana" w:cs="Verdana"/>
         </w:rPr>
-        <w:t xml:space="preserve">istema y </w:t>
+        <w:t>con</w:t>
       </w:r>
       <w:r>
         <w:rPr>
           <w:rFonts w:ascii="Verdana" w:eastAsia="Verdana" w:hAnsi="Verdana" w:cs="Verdana"/>
         </w:rPr>
-        <w:t>A</w:t>
+        <w:t xml:space="preserve"> </w:t>
       </w:r>
       <w:r>
         <w:rPr>
           <w:rFonts w:ascii="Verdana" w:eastAsia="Verdana" w:hAnsi="Verdana" w:cs="Verdana"/>
         </w:rPr>
-        <w:t>ceptación</w:t>
+        <w:t>su</w:t>
       </w:r>
       <w:r>
         <w:rPr>
           <w:rFonts w:ascii="Verdana" w:eastAsia="Verdana" w:hAnsi="Verdana" w:cs="Verdana"/>
         </w:rPr>
-        <w:t>: P</w:t>
+        <w:t xml:space="preserve"> </w:t>
       </w:r>
       <w:r>
         <w:rPr>
           <w:rFonts w:ascii="Verdana" w:eastAsia="Verdana" w:hAnsi="Verdana" w:cs="Verdana"/>
         </w:rPr>
-        <w:t>rocedimientos y Casos de Prueba, datos de prueba</w:t>
+        <w:t xml:space="preserve">correspondiente </w:t>
       </w:r>
       <w:r>
         <w:rPr>
           <w:rFonts w:ascii="Verdana" w:eastAsia="Verdana" w:hAnsi="Verdana" w:cs="Verdana"/>
         </w:rPr>
-        <w:t xml:space="preserve"> y</w:t>
+        <w:t>documentación</w:t>
       </w:r>
       <w:r>
         <w:rPr>
           <w:rFonts w:ascii="Verdana" w:eastAsia="Verdana" w:hAnsi="Verdana" w:cs="Verdana"/>
         </w:rPr>
-        <w:t xml:space="preserve"> análisis de resultados</w:t>
+        <w:t>; así como, la d</w:t>
+      </w:r>
+      <w:r>
+        <w:rPr>
+          <w:rFonts w:ascii="Verdana" w:eastAsia="Verdana" w:hAnsi="Verdana" w:cs="Verdana"/>
+        </w:rPr>
+        <w:t>ocumentación de las Pruebas</w:t>
+      </w:r>
+      <w:r>
+        <w:rPr>
+          <w:rFonts w:ascii="Verdana" w:eastAsia="Verdana" w:hAnsi="Verdana" w:cs="Verdana"/>
+        </w:rPr>
+        <w:t>:</w:t>
+      </w:r>
+      <w:r>
+        <w:rPr>
+          <w:rFonts w:ascii="Verdana" w:eastAsia="Verdana" w:hAnsi="Verdana" w:cs="Verdana"/>
+        </w:rPr>
+        <w:t xml:space="preserve"> </w:t>
+      </w:r>
+      <w:r>
+        <w:rPr>
+          <w:rFonts w:ascii="Verdana" w:eastAsia="Verdana" w:hAnsi="Verdana" w:cs="Verdana"/>
+        </w:rPr>
+        <w:t>P</w:t>
+      </w:r>
+      <w:r>
+        <w:rPr>
+          <w:rFonts w:ascii="Verdana" w:eastAsia="Verdana" w:hAnsi="Verdana" w:cs="Verdana"/>
+        </w:rPr>
+        <w:t>rocedimientos, Casos de Prueba y sus datos</w:t>
       </w:r>
       <w:r>
         <w:rPr>
@@ -31719,7 +33175,6 @@
                 <w:szCs w:val="18"/>
                 <w:lang w:val="es-ES" w:eastAsia="es-PE"/>
               </w:rPr>
-              <w:lastRenderedPageBreak/>
               <w:t>Rol</w:t>
             </w:r>
           </w:p>
@@ -31782,7 +33237,25 @@
                 <w:szCs w:val="18"/>
                 <w:lang w:val="es-ES" w:eastAsia="es-PE"/>
               </w:rPr>
-              <w:t>Arquitecto de software</w:t>
+              <w:t>Jefe</w:t>
+            </w:r>
+            <w:r>
+              <w:rPr>
+                <w:rFonts w:ascii="Verdana" w:eastAsia="Verdana" w:hAnsi="Verdana" w:cs="Verdana"/>
+                <w:color w:val="000000"/>
+                <w:szCs w:val="18"/>
+                <w:lang w:val="es-ES" w:eastAsia="es-PE"/>
+              </w:rPr>
+              <w:t xml:space="preserve"> de proyecto</w:t>
+            </w:r>
+            <w:r>
+              <w:rPr>
+                <w:rFonts w:ascii="Verdana" w:eastAsia="Verdana" w:hAnsi="Verdana" w:cs="Verdana"/>
+                <w:color w:val="000000"/>
+                <w:szCs w:val="18"/>
+                <w:lang w:val="es-ES" w:eastAsia="es-PE"/>
+              </w:rPr>
+              <w:t>s</w:t>
             </w:r>
           </w:p>
         </w:tc>
@@ -31909,7 +33382,7 @@
                 <w:szCs w:val="18"/>
                 <w:lang w:val="es-ES" w:eastAsia="es-PE"/>
               </w:rPr>
-              <w:t>Desarrolladores</w:t>
+              <w:t>Equipo de Proyecto</w:t>
             </w:r>
           </w:p>
         </w:tc>
@@ -31956,84 +33429,6 @@
                 <w:lang w:val="es-ES" w:eastAsia="es-PE"/>
               </w:rPr>
               <w:t>Escribir</w:t>
-            </w:r>
-          </w:p>
-          <w:p>
-            <w:pPr>
-              <w:pStyle w:val="TableText"/>
-              <w:rPr>
-                <w:rFonts w:ascii="Verdana" w:eastAsia="Verdana" w:hAnsi="Verdana" w:cs="Verdana"/>
-                <w:color w:val="000000"/>
-                <w:szCs w:val="18"/>
-                <w:lang w:val="es-ES" w:eastAsia="es-PE"/>
-              </w:rPr>
-            </w:pPr>
-            <w:r>
-              <w:rPr>
-                <w:rFonts w:ascii="Verdana" w:eastAsia="Verdana" w:hAnsi="Verdana" w:cs="Verdana"/>
-                <w:color w:val="000000"/>
-                <w:szCs w:val="18"/>
-                <w:lang w:val="es-ES" w:eastAsia="es-PE"/>
-              </w:rPr>
-              <w:t>Ejecutar</w:t>
-            </w:r>
-          </w:p>
-        </w:tc>
-      </w:tr>
-      <w:tr>
-        <w:trPr>
-          <w:cantSplit/>
-          <w:tblHeader/>
-        </w:trPr>
-        <w:tc>
-          <w:tcPr>
-            <w:tcW w:w="2319" w:type="dxa"/>
-            <w:shd w:val="clear" w:color="auto" w:fill="FFFFFF"/>
-          </w:tcPr>
-          <w:p>
-            <w:pPr>
-              <w:pStyle w:val="TableText"/>
-              <w:rPr>
-                <w:rFonts w:ascii="Verdana" w:eastAsia="Verdana" w:hAnsi="Verdana" w:cs="Verdana"/>
-                <w:color w:val="000000"/>
-                <w:szCs w:val="18"/>
-                <w:lang w:val="es-ES" w:eastAsia="es-PE"/>
-              </w:rPr>
-            </w:pPr>
-            <w:r>
-              <w:rPr>
-                <w:rFonts w:ascii="Verdana" w:eastAsia="Verdana" w:hAnsi="Verdana" w:cs="Verdana"/>
-                <w:color w:val="000000"/>
-                <w:szCs w:val="18"/>
-                <w:lang w:val="es-ES" w:eastAsia="es-PE"/>
-              </w:rPr>
-              <w:t>Ingeniero de Pruebas</w:t>
-            </w:r>
-          </w:p>
-        </w:tc>
-        <w:tc>
-          <w:tcPr>
-            <w:tcW w:w="1701" w:type="dxa"/>
-            <w:shd w:val="clear" w:color="auto" w:fill="FFFFFF"/>
-          </w:tcPr>
-          <w:p>
-            <w:pPr>
-              <w:pStyle w:val="TableText"/>
-              <w:rPr>
-                <w:rFonts w:ascii="Verdana" w:eastAsia="Verdana" w:hAnsi="Verdana" w:cs="Verdana"/>
-                <w:color w:val="000000"/>
-                <w:szCs w:val="18"/>
-                <w:lang w:val="es-ES" w:eastAsia="es-PE"/>
-              </w:rPr>
-            </w:pPr>
-            <w:r>
-              <w:rPr>
-                <w:rFonts w:ascii="Verdana" w:eastAsia="Verdana" w:hAnsi="Verdana" w:cs="Verdana"/>
-                <w:color w:val="000000"/>
-                <w:szCs w:val="18"/>
-                <w:lang w:val="es-ES" w:eastAsia="es-PE"/>
-              </w:rPr>
-              <w:t>Leer</w:t>
             </w:r>
           </w:p>
           <w:p>
@@ -32097,56 +33492,55 @@
           <w:rFonts w:ascii="Verdana" w:eastAsia="Verdana" w:hAnsi="Verdana" w:cs="Verdana"/>
           <w:b/>
         </w:rPr>
-        <w:t>Repositorio</w:t>
+        <w:t xml:space="preserve">Entrega y </w:t>
+      </w:r>
+      <w:proofErr w:type="spellStart"/>
+      <w:r>
+        <w:rPr>
+          <w:rFonts w:ascii="Verdana" w:eastAsia="Verdana" w:hAnsi="Verdana" w:cs="Verdana"/>
+          <w:b/>
+        </w:rPr>
+        <w:t>Release</w:t>
+      </w:r>
+      <w:proofErr w:type="spellEnd"/>
+    </w:p>
+    <w:p>
+      <w:pPr>
+        <w:spacing w:after="60"/>
+        <w:jc w:val="both"/>
+        <w:rPr>
+          <w:rFonts w:ascii="Verdana" w:eastAsia="Verdana" w:hAnsi="Verdana" w:cs="Verdana"/>
+        </w:rPr>
+      </w:pPr>
+      <w:r>
+        <w:rPr>
+          <w:rFonts w:ascii="Verdana" w:eastAsia="Verdana" w:hAnsi="Verdana" w:cs="Verdana"/>
+        </w:rPr>
+        <w:t>Este repositorio contiene</w:t>
       </w:r>
       <w:r>
         <w:rPr>
           <w:rFonts w:ascii="Verdana" w:eastAsia="Verdana" w:hAnsi="Verdana" w:cs="Verdana"/>
-          <w:b/>
         </w:rPr>
         <w:t xml:space="preserve"> </w:t>
       </w:r>
       <w:r>
         <w:rPr>
           <w:rFonts w:ascii="Verdana" w:eastAsia="Verdana" w:hAnsi="Verdana" w:cs="Verdana"/>
-          <w:b/>
-        </w:rPr>
-        <w:t>d</w:t>
+        </w:rPr>
+        <w:t>cada v</w:t>
       </w:r>
       <w:r>
         <w:rPr>
           <w:rFonts w:ascii="Verdana" w:eastAsia="Verdana" w:hAnsi="Verdana" w:cs="Verdana"/>
-          <w:b/>
-        </w:rPr>
-        <w:t xml:space="preserve">e </w:t>
+        </w:rPr>
+        <w:t>ersión del software liberado, incluyendo toda su documentación</w:t>
       </w:r>
       <w:r>
         <w:rPr>
           <w:rFonts w:ascii="Verdana" w:eastAsia="Verdana" w:hAnsi="Verdana" w:cs="Verdana"/>
-          <w:b/>
-        </w:rPr>
-        <w:t>Software</w:t>
-      </w:r>
-    </w:p>
-    <w:p>
-      <w:pPr>
-        <w:spacing w:after="60"/>
-        <w:jc w:val="both"/>
-        <w:rPr>
-          <w:rFonts w:ascii="Verdana" w:eastAsia="Verdana" w:hAnsi="Verdana" w:cs="Verdana"/>
-        </w:rPr>
-      </w:pPr>
-      <w:r>
-        <w:rPr>
-          <w:rFonts w:ascii="Verdana" w:eastAsia="Verdana" w:hAnsi="Verdana" w:cs="Verdana"/>
-        </w:rPr>
-        <w:t>Este repositorio contiene cada v</w:t>
-      </w:r>
-      <w:r>
-        <w:rPr>
-          <w:rFonts w:ascii="Verdana" w:eastAsia="Verdana" w:hAnsi="Verdana" w:cs="Verdana"/>
-        </w:rPr>
-        <w:t>ersión del software liberado, incluyendo toda su documentación;</w:t>
+        </w:rPr>
+        <w:t xml:space="preserve"> y</w:t>
       </w:r>
       <w:r>
         <w:rPr>
@@ -32158,31 +33552,19 @@
         <w:rPr>
           <w:rFonts w:ascii="Verdana" w:eastAsia="Verdana" w:hAnsi="Verdana" w:cs="Verdana"/>
         </w:rPr>
-        <w:t>uevas versiones de software;</w:t>
+        <w:t>uevas versiones de software</w:t>
       </w:r>
       <w:r>
         <w:rPr>
           <w:rFonts w:ascii="Verdana" w:eastAsia="Verdana" w:hAnsi="Verdana" w:cs="Verdana"/>
         </w:rPr>
-        <w:t xml:space="preserve"> y una s</w:t>
+        <w:t>.</w:t>
       </w:r>
       <w:r>
         <w:rPr>
           <w:rFonts w:ascii="Verdana" w:eastAsia="Verdana" w:hAnsi="Verdana" w:cs="Verdana"/>
         </w:rPr>
-        <w:t>ección con los com</w:t>
-      </w:r>
-      <w:r>
-        <w:rPr>
-          <w:rFonts w:ascii="Verdana" w:eastAsia="Verdana" w:hAnsi="Verdana" w:cs="Verdana"/>
-        </w:rPr>
-        <w:t>ponentes reusables del software.</w:t>
-      </w:r>
-      <w:r>
-        <w:rPr>
-          <w:rFonts w:ascii="Verdana" w:eastAsia="Verdana" w:hAnsi="Verdana" w:cs="Verdana"/>
-        </w:rPr>
-        <w:t xml:space="preserve"> </w:t>
+        <w:t xml:space="preserve"> La organización interna definida es por cliente.</w:t>
       </w:r>
     </w:p>
     <w:p>
@@ -32881,8 +34263,21 @@
         <w:rPr>
           <w:rFonts w:ascii="Verdana" w:eastAsia="Verdana" w:hAnsi="Verdana" w:cs="Verdana"/>
         </w:rPr>
-        <w:lastRenderedPageBreak/>
-        <w:t>Dependiendo de las características del cambio, la evaluación del cambio puede ser realizado por el Responsable del Control de Cambios o ser delegado a otras personas del proyecto. Se debe determinar el impacto en:</w:t>
+        <w:t xml:space="preserve">Dependiendo de las características del cambio, la evaluación del cambio puede ser realizado por el </w:t>
+      </w:r>
+      <w:proofErr w:type="gramStart"/>
+      <w:r>
+        <w:rPr>
+          <w:rFonts w:ascii="Verdana" w:eastAsia="Verdana" w:hAnsi="Verdana" w:cs="Verdana"/>
+        </w:rPr>
+        <w:t>Responsable</w:t>
+      </w:r>
+      <w:proofErr w:type="gramEnd"/>
+      <w:r>
+        <w:rPr>
+          <w:rFonts w:ascii="Verdana" w:eastAsia="Verdana" w:hAnsi="Verdana" w:cs="Verdana"/>
+        </w:rPr>
+        <w:t xml:space="preserve"> del Control de Cambios o ser delegado a otras personas del proyecto. Se debe determinar el impacto en:</w:t>
       </w:r>
     </w:p>
     <w:p>
@@ -33152,7 +34547,14 @@
         <w:rPr>
           <w:rFonts w:ascii="Verdana" w:eastAsia="Verdana" w:hAnsi="Verdana" w:cs="Verdana"/>
         </w:rPr>
-        <w:t>Recordando que el proyecto se basa en un proceso de desarrollo incremental e iterativo, donde en cada iteración se realizan tareas de Análisis de requerimientos, Diseño, Implementación y Verificación, se debe introducir el cambio en el área que lo originó y continuar con las actividades del ciclo que impactarán los elementos de la línea base correspondientes a cada actividad.</w:t>
+        <w:t xml:space="preserve">Recordando que el proyecto se basa en un proceso de desarrollo incremental e iterativo, donde en cada iteración se realizan tareas de Análisis de requerimientos, Diseño, Implementación y Verificación, se debe introducir el </w:t>
+      </w:r>
+      <w:r>
+        <w:rPr>
+          <w:rFonts w:ascii="Verdana" w:eastAsia="Verdana" w:hAnsi="Verdana" w:cs="Verdana"/>
+        </w:rPr>
+        <w:lastRenderedPageBreak/>
+        <w:t>cambio en el área que lo originó y continuar con las actividades del ciclo que impactarán los elementos de la línea base correspondientes a cada actividad.</w:t>
       </w:r>
     </w:p>
     <w:p>
@@ -33392,7 +34794,21 @@
         <w:rPr>
           <w:rFonts w:ascii="Verdana" w:eastAsia="Verdana" w:hAnsi="Verdana" w:cs="Verdana"/>
         </w:rPr>
-        <w:t>Se realizarán auditorías de la línea base antes de una liberación de ésta o de una actualización de la versión de un componente prioritario de ésta.</w:t>
+        <w:t xml:space="preserve">Se realizarán auditorías de la línea base antes de una liberación de </w:t>
+      </w:r>
+      <w:proofErr w:type="gramStart"/>
+      <w:r>
+        <w:rPr>
+          <w:rFonts w:ascii="Verdana" w:eastAsia="Verdana" w:hAnsi="Verdana" w:cs="Verdana"/>
+        </w:rPr>
+        <w:t>ésta</w:t>
+      </w:r>
+      <w:proofErr w:type="gramEnd"/>
+      <w:r>
+        <w:rPr>
+          <w:rFonts w:ascii="Verdana" w:eastAsia="Verdana" w:hAnsi="Verdana" w:cs="Verdana"/>
+        </w:rPr>
+        <w:t xml:space="preserve"> o de una actualización de la versión de un componente prioritario de ésta.</w:t>
       </w:r>
     </w:p>
     <w:p>
@@ -33408,7 +34824,6 @@
         <w:rPr>
           <w:rFonts w:ascii="Verdana" w:eastAsia="Verdana" w:hAnsi="Verdana" w:cs="Verdana"/>
         </w:rPr>
-        <w:lastRenderedPageBreak/>
         <w:t>Estas auditorías incluirán:</w:t>
       </w:r>
     </w:p>
@@ -33611,12 +35026,42 @@
           <w:rFonts w:ascii="Verdana" w:eastAsia="Verdana" w:hAnsi="Verdana" w:cs="Verdana"/>
         </w:rPr>
       </w:pPr>
+      <w:proofErr w:type="spellStart"/>
       <w:r>
         <w:rPr>
           <w:rFonts w:ascii="Verdana" w:eastAsia="Verdana" w:hAnsi="Verdana" w:cs="Verdana"/>
         </w:rPr>
-        <w:t>ruta_del_repositorio_svn/trunk/semanaX</w:t>
+        <w:t>ruta_del_repositorio_svn</w:t>
       </w:r>
+      <w:proofErr w:type="spellEnd"/>
+      <w:r>
+        <w:rPr>
+          <w:rFonts w:ascii="Verdana" w:eastAsia="Verdana" w:hAnsi="Verdana" w:cs="Verdana"/>
+        </w:rPr>
+        <w:t>/</w:t>
+      </w:r>
+      <w:proofErr w:type="spellStart"/>
+      <w:r>
+        <w:rPr>
+          <w:rFonts w:ascii="Verdana" w:eastAsia="Verdana" w:hAnsi="Verdana" w:cs="Verdana"/>
+        </w:rPr>
+        <w:t>trunk</w:t>
+      </w:r>
+      <w:proofErr w:type="spellEnd"/>
+      <w:r>
+        <w:rPr>
+          <w:rFonts w:ascii="Verdana" w:eastAsia="Verdana" w:hAnsi="Verdana" w:cs="Verdana"/>
+        </w:rPr>
+        <w:t>/</w:t>
+      </w:r>
+      <w:proofErr w:type="spellStart"/>
+      <w:r>
+        <w:rPr>
+          <w:rFonts w:ascii="Verdana" w:eastAsia="Verdana" w:hAnsi="Verdana" w:cs="Verdana"/>
+        </w:rPr>
+        <w:t>semanaX</w:t>
+      </w:r>
+      <w:proofErr w:type="spellEnd"/>
     </w:p>
     <w:p>
       <w:pPr>
@@ -33694,6 +35139,7 @@
         <w:rPr>
           <w:rFonts w:ascii="Verdana" w:eastAsia="Verdana" w:hAnsi="Verdana" w:cs="Verdana"/>
         </w:rPr>
+        <w:lastRenderedPageBreak/>
         <w:t>Para el manejo de las versiones se utiliza SVN, herramienta que ya es conocida por todos los miembros del equipo del proyecto.</w:t>
       </w:r>
     </w:p>
@@ -33779,7 +35225,21 @@
         <w:rPr>
           <w:rFonts w:ascii="Verdana" w:eastAsia="Verdana" w:hAnsi="Verdana" w:cs="Verdana"/>
         </w:rPr>
-        <w:t>Este Plan deberá ser revisado al inicio de cada fase, modificado de acuerdo a lo necesario, aprobado y distribuido al equipo de proyecto.</w:t>
+        <w:t xml:space="preserve">Este Plan deberá ser revisado al inicio de cada fase, modificado </w:t>
+      </w:r>
+      <w:proofErr w:type="gramStart"/>
+      <w:r>
+        <w:rPr>
+          <w:rFonts w:ascii="Verdana" w:eastAsia="Verdana" w:hAnsi="Verdana" w:cs="Verdana"/>
+        </w:rPr>
+        <w:t>de acuerdo a</w:t>
+      </w:r>
+      <w:proofErr w:type="gramEnd"/>
+      <w:r>
+        <w:rPr>
+          <w:rFonts w:ascii="Verdana" w:eastAsia="Verdana" w:hAnsi="Verdana" w:cs="Verdana"/>
+        </w:rPr>
+        <w:t xml:space="preserve"> lo necesario, aprobado y distribuido al equipo de proyecto.</w:t>
       </w:r>
     </w:p>
     <w:sectPr>
@@ -33888,7 +35348,7 @@
         <w:sz w:val="16"/>
         <w:szCs w:val="16"/>
       </w:rPr>
-      <w:t>20</w:t>
+      <w:t>21</w:t>
     </w:r>
     <w:r>
       <w:rPr>
@@ -33937,7 +35397,7 @@
         <w:sz w:val="16"/>
         <w:szCs w:val="16"/>
       </w:rPr>
-      <w:t>20</w:t>
+      <w:t>21</w:t>
     </w:r>
     <w:r>
       <w:rPr>
@@ -37114,7 +38574,7 @@
           <a:pPr algn="ctr"/>
           <a:r>
             <a:rPr lang="es-PE"/>
-            <a:t>Librería de Software</a:t>
+            <a:t>Wow</a:t>
           </a:r>
           <a:endParaRPr lang="es-ES"/>
         </a:p>
@@ -37154,7 +38614,7 @@
           <a:pPr algn="ctr"/>
           <a:r>
             <a:rPr lang="es-PE"/>
-            <a:t>Librería Principal</a:t>
+            <a:t>Documentos</a:t>
           </a:r>
           <a:endParaRPr lang="es-ES"/>
         </a:p>
@@ -37194,7 +38654,7 @@
           <a:pPr algn="ctr"/>
           <a:r>
             <a:rPr lang="es-PE"/>
-            <a:t>Librería en Producción</a:t>
+            <a:t>Líneas Base</a:t>
           </a:r>
           <a:endParaRPr lang="es-ES"/>
         </a:p>
@@ -37234,7 +38694,7 @@
           <a:pPr algn="ctr"/>
           <a:r>
             <a:rPr lang="es-PE"/>
-            <a:t>Repositorio de Software</a:t>
+            <a:t>Desarrollo</a:t>
           </a:r>
           <a:endParaRPr lang="es-ES"/>
         </a:p>
@@ -37274,7 +38734,7 @@
           <a:pPr algn="ctr"/>
           <a:r>
             <a:rPr lang="es-PE"/>
-            <a:t>Librería de Soporte</a:t>
+            <a:t>Proyecto N</a:t>
           </a:r>
         </a:p>
       </dgm:t>
@@ -37303,46 +38763,101 @@
         </a:p>
       </dgm:t>
     </dgm:pt>
-    <dgm:pt modelId="{A264D614-B6FC-4DA4-B1F9-98E154BD37E6}">
+    <dgm:pt modelId="{B3D37809-0862-4EC3-A806-584A739FD950}">
       <dgm:prSet/>
       <dgm:spPr/>
       <dgm:t>
         <a:bodyPr/>
         <a:lstStyle/>
         <a:p>
-          <a:pPr algn="ctr"/>
           <a:r>
-            <a:rPr lang="es-PE"/>
-            <a:t>Librería de Trabajo</a:t>
+            <a:rPr lang="es-ES"/>
+            <a:t>Entrega y Release</a:t>
           </a:r>
         </a:p>
       </dgm:t>
     </dgm:pt>
-    <dgm:pt modelId="{1C978B58-1BBD-4B39-9CCC-EA03D67F0C6D}" type="parTrans" cxnId="{3A0D3999-1CE3-43BC-B1E2-6DA68EFFC0C9}">
+    <dgm:pt modelId="{DA83CB11-CDD5-403E-B35A-4D5B970A4F3F}" type="parTrans" cxnId="{0869A9F8-2931-46EB-9403-2CE729154DB6}">
       <dgm:prSet/>
       <dgm:spPr/>
       <dgm:t>
         <a:bodyPr/>
         <a:lstStyle/>
         <a:p>
-          <a:pPr algn="ctr"/>
           <a:endParaRPr lang="es-ES"/>
         </a:p>
       </dgm:t>
     </dgm:pt>
-    <dgm:pt modelId="{403A0E18-5388-4E8C-923B-1DB34A89C5FB}" type="sibTrans" cxnId="{3A0D3999-1CE3-43BC-B1E2-6DA68EFFC0C9}">
+    <dgm:pt modelId="{C6FC558B-4A48-4540-8ECF-EE2B777AC62F}" type="sibTrans" cxnId="{0869A9F8-2931-46EB-9403-2CE729154DB6}">
       <dgm:prSet/>
       <dgm:spPr/>
       <dgm:t>
         <a:bodyPr/>
         <a:lstStyle/>
         <a:p>
-          <a:pPr algn="ctr"/>
           <a:endParaRPr lang="es-ES"/>
         </a:p>
       </dgm:t>
     </dgm:pt>
-    <dgm:pt modelId="{E93CA334-2B3D-44AC-9E88-3285A72288D9}" type="pres">
+    <dgm:pt modelId="{16E826D9-C311-40A5-881D-ED6212D411C2}">
+      <dgm:prSet/>
+      <dgm:spPr/>
+      <dgm:t>
+        <a:bodyPr/>
+        <a:lstStyle/>
+        <a:p>
+          <a:r>
+            <a:rPr lang="es-PE"/>
+            <a:t>Proyecto N</a:t>
+          </a:r>
+        </a:p>
+      </dgm:t>
+    </dgm:pt>
+    <dgm:pt modelId="{0323ECAE-E647-495A-A7D7-AED6E8F71839}" type="parTrans" cxnId="{FE5C5211-975A-40C7-BE50-28AB04B1A83B}">
+      <dgm:prSet/>
+      <dgm:spPr/>
+      <dgm:t>
+        <a:bodyPr/>
+        <a:lstStyle/>
+        <a:p>
+          <a:endParaRPr lang="es-ES"/>
+        </a:p>
+      </dgm:t>
+    </dgm:pt>
+    <dgm:pt modelId="{B1CEF16A-6F2C-4FCD-AE71-AB430F14CE1B}" type="sibTrans" cxnId="{FE5C5211-975A-40C7-BE50-28AB04B1A83B}">
+      <dgm:prSet/>
+      <dgm:spPr/>
+      <dgm:t>
+        <a:bodyPr/>
+        <a:lstStyle/>
+        <a:p>
+          <a:endParaRPr lang="es-ES"/>
+        </a:p>
+      </dgm:t>
+    </dgm:pt>
+    <dgm:pt modelId="{0A3F27BF-8466-4148-90FA-12A89603F004}">
+      <dgm:prSet/>
+      <dgm:spPr/>
+      <dgm:t>
+        <a:bodyPr/>
+        <a:lstStyle/>
+        <a:p>
+          <a:r>
+            <a:rPr lang="es-ES"/>
+            <a:t>Cliente X</a:t>
+          </a:r>
+        </a:p>
+      </dgm:t>
+    </dgm:pt>
+    <dgm:pt modelId="{315E7EBF-A631-45CF-BBED-E26E7224283D}" type="parTrans" cxnId="{9D584765-48CE-473F-B6DB-9763BF8E5B2C}">
+      <dgm:prSet/>
+      <dgm:spPr/>
+    </dgm:pt>
+    <dgm:pt modelId="{12B81847-BF44-49DD-A9CF-23E05160D09F}" type="sibTrans" cxnId="{9D584765-48CE-473F-B6DB-9763BF8E5B2C}">
+      <dgm:prSet/>
+      <dgm:spPr/>
+    </dgm:pt>
+    <dgm:pt modelId="{5A43F97D-063A-42FA-B52C-CAADF30A405C}" type="pres">
       <dgm:prSet presAssocID="{135895D7-35B1-4E82-85E1-AE8A0746BD21}" presName="hierChild1" presStyleCnt="0">
         <dgm:presLayoutVars>
           <dgm:chPref val="1"/>
@@ -37354,19 +38869,19 @@
       </dgm:prSet>
       <dgm:spPr/>
     </dgm:pt>
-    <dgm:pt modelId="{8337D7B3-0080-4C27-B203-3A4A2ADD27D4}" type="pres">
+    <dgm:pt modelId="{0E52C633-1C75-48F6-A73C-14DA8DE51EB9}" type="pres">
       <dgm:prSet presAssocID="{E3698FFD-3466-42A0-BC6C-288EAF96DC64}" presName="hierRoot1" presStyleCnt="0"/>
       <dgm:spPr/>
     </dgm:pt>
-    <dgm:pt modelId="{798961D7-B372-47E1-8D33-BDCCBDC31F5F}" type="pres">
+    <dgm:pt modelId="{E0E7A643-17BB-4C2D-8072-50F83591FFEA}" type="pres">
       <dgm:prSet presAssocID="{E3698FFD-3466-42A0-BC6C-288EAF96DC64}" presName="composite" presStyleCnt="0"/>
       <dgm:spPr/>
     </dgm:pt>
-    <dgm:pt modelId="{B3EEEB2E-E2AD-428B-8B43-7214A063E5B4}" type="pres">
+    <dgm:pt modelId="{DCD4032B-7071-45F4-A73F-8D7C668A9155}" type="pres">
       <dgm:prSet presAssocID="{E3698FFD-3466-42A0-BC6C-288EAF96DC64}" presName="background" presStyleLbl="node0" presStyleIdx="0" presStyleCnt="1"/>
       <dgm:spPr/>
     </dgm:pt>
-    <dgm:pt modelId="{58E97A21-81C2-4276-B357-CF4755A1E49C}" type="pres">
+    <dgm:pt modelId="{F88721E7-764E-4BA0-89A0-633CD4880187}" type="pres">
       <dgm:prSet presAssocID="{E3698FFD-3466-42A0-BC6C-288EAF96DC64}" presName="text" presStyleLbl="fgAcc0" presStyleIdx="0" presStyleCnt="1">
         <dgm:presLayoutVars>
           <dgm:chPref val="3"/>
@@ -37374,205 +38889,279 @@
       </dgm:prSet>
       <dgm:spPr/>
     </dgm:pt>
-    <dgm:pt modelId="{A025D0B5-308D-40C2-9492-EE4F9D0816FF}" type="pres">
+    <dgm:pt modelId="{19B85B77-0E19-4BA1-ADF9-EF7458BEE019}" type="pres">
       <dgm:prSet presAssocID="{E3698FFD-3466-42A0-BC6C-288EAF96DC64}" presName="hierChild2" presStyleCnt="0"/>
       <dgm:spPr/>
     </dgm:pt>
-    <dgm:pt modelId="{67ECE741-4E61-41D8-8E8E-8DA9A7882661}" type="pres">
-      <dgm:prSet presAssocID="{862F5D64-9CB3-4FDF-9AE4-81B7EE6FBC92}" presName="Name10" presStyleLbl="parChTrans1D2" presStyleIdx="0" presStyleCnt="3"/>
+    <dgm:pt modelId="{87DABCB8-ECBD-4196-9B3C-A68751D5F4DE}" type="pres">
+      <dgm:prSet presAssocID="{862F5D64-9CB3-4FDF-9AE4-81B7EE6FBC92}" presName="Name10" presStyleLbl="parChTrans1D2" presStyleIdx="0" presStyleCnt="4"/>
       <dgm:spPr/>
     </dgm:pt>
-    <dgm:pt modelId="{B5C59CF3-0031-443F-8439-E51A44B94B2F}" type="pres">
+    <dgm:pt modelId="{EFA5E7B5-36F0-47C8-B460-CAE7786C6854}" type="pres">
       <dgm:prSet presAssocID="{9E87F711-7198-43B4-9A78-E93D2EBCC7E3}" presName="hierRoot2" presStyleCnt="0"/>
       <dgm:spPr/>
     </dgm:pt>
-    <dgm:pt modelId="{329ACE16-06E8-48FA-9574-56D4676F07F6}" type="pres">
+    <dgm:pt modelId="{08C12BEE-FFAC-42AC-A033-BF52AEBB17A8}" type="pres">
       <dgm:prSet presAssocID="{9E87F711-7198-43B4-9A78-E93D2EBCC7E3}" presName="composite2" presStyleCnt="0"/>
       <dgm:spPr/>
     </dgm:pt>
-    <dgm:pt modelId="{16F859DA-CD2E-4C35-AA5F-72D01EC54E3E}" type="pres">
-      <dgm:prSet presAssocID="{9E87F711-7198-43B4-9A78-E93D2EBCC7E3}" presName="background2" presStyleLbl="node2" presStyleIdx="0" presStyleCnt="3"/>
+    <dgm:pt modelId="{577599F5-179C-411B-91D7-7C45C29BFB61}" type="pres">
+      <dgm:prSet presAssocID="{9E87F711-7198-43B4-9A78-E93D2EBCC7E3}" presName="background2" presStyleLbl="node2" presStyleIdx="0" presStyleCnt="4"/>
       <dgm:spPr/>
     </dgm:pt>
-    <dgm:pt modelId="{381733F3-595A-4CEF-A807-871213CFD586}" type="pres">
-      <dgm:prSet presAssocID="{9E87F711-7198-43B4-9A78-E93D2EBCC7E3}" presName="text2" presStyleLbl="fgAcc2" presStyleIdx="0" presStyleCnt="3">
+    <dgm:pt modelId="{F48F8332-CF6F-461C-9D33-2EAAED080F8A}" type="pres">
+      <dgm:prSet presAssocID="{9E87F711-7198-43B4-9A78-E93D2EBCC7E3}" presName="text2" presStyleLbl="fgAcc2" presStyleIdx="0" presStyleCnt="4">
         <dgm:presLayoutVars>
           <dgm:chPref val="3"/>
         </dgm:presLayoutVars>
       </dgm:prSet>
       <dgm:spPr/>
     </dgm:pt>
-    <dgm:pt modelId="{8AB2AD71-AF53-4B88-9D1F-21A758B17EE5}" type="pres">
+    <dgm:pt modelId="{E07379AA-36F9-46B1-94B4-DB19842B8B1D}" type="pres">
       <dgm:prSet presAssocID="{9E87F711-7198-43B4-9A78-E93D2EBCC7E3}" presName="hierChild3" presStyleCnt="0"/>
       <dgm:spPr/>
     </dgm:pt>
-    <dgm:pt modelId="{908AA57C-24F0-4220-B28B-462FE0478CB4}" type="pres">
-      <dgm:prSet presAssocID="{88BFA394-72AD-45E3-AE70-D8ABCFC08A46}" presName="Name10" presStyleLbl="parChTrans1D2" presStyleIdx="1" presStyleCnt="3"/>
+    <dgm:pt modelId="{FC7CDD00-A924-476B-AA8F-8FC7EA89A383}" type="pres">
+      <dgm:prSet presAssocID="{88BFA394-72AD-45E3-AE70-D8ABCFC08A46}" presName="Name10" presStyleLbl="parChTrans1D2" presStyleIdx="1" presStyleCnt="4"/>
       <dgm:spPr/>
     </dgm:pt>
-    <dgm:pt modelId="{3E2BB575-7A67-4BDA-9C7A-6AD9C27331BB}" type="pres">
+    <dgm:pt modelId="{6FF675F3-C5A1-455D-9D9E-CA4AFE66F5E7}" type="pres">
       <dgm:prSet presAssocID="{BD852985-8CAF-4F1C-91B9-B96CABAB4443}" presName="hierRoot2" presStyleCnt="0"/>
       <dgm:spPr/>
     </dgm:pt>
-    <dgm:pt modelId="{2F66FE82-A184-43C0-BC2E-A048DCEF4785}" type="pres">
+    <dgm:pt modelId="{85AEEEC4-1FCE-40C4-BF06-A92735818F64}" type="pres">
       <dgm:prSet presAssocID="{BD852985-8CAF-4F1C-91B9-B96CABAB4443}" presName="composite2" presStyleCnt="0"/>
       <dgm:spPr/>
     </dgm:pt>
-    <dgm:pt modelId="{4262DD2E-DBCF-48FA-B91F-624B12686BC6}" type="pres">
-      <dgm:prSet presAssocID="{BD852985-8CAF-4F1C-91B9-B96CABAB4443}" presName="background2" presStyleLbl="node2" presStyleIdx="1" presStyleCnt="3"/>
+    <dgm:pt modelId="{D092275D-038B-48B9-BA14-693E211279C7}" type="pres">
+      <dgm:prSet presAssocID="{BD852985-8CAF-4F1C-91B9-B96CABAB4443}" presName="background2" presStyleLbl="node2" presStyleIdx="1" presStyleCnt="4"/>
       <dgm:spPr/>
     </dgm:pt>
-    <dgm:pt modelId="{807F0F91-D11B-4D89-8D5D-8E74C08B16FA}" type="pres">
-      <dgm:prSet presAssocID="{BD852985-8CAF-4F1C-91B9-B96CABAB4443}" presName="text2" presStyleLbl="fgAcc2" presStyleIdx="1" presStyleCnt="3">
+    <dgm:pt modelId="{A6811D3C-DD4E-4F7E-B256-4E6805A8D884}" type="pres">
+      <dgm:prSet presAssocID="{BD852985-8CAF-4F1C-91B9-B96CABAB4443}" presName="text2" presStyleLbl="fgAcc2" presStyleIdx="1" presStyleCnt="4">
         <dgm:presLayoutVars>
           <dgm:chPref val="3"/>
         </dgm:presLayoutVars>
       </dgm:prSet>
       <dgm:spPr/>
     </dgm:pt>
-    <dgm:pt modelId="{7DC69652-FACA-4D2B-81C3-6B4AFADE38CD}" type="pres">
+    <dgm:pt modelId="{0FFD3E0B-1644-442F-810E-57BB69267BDF}" type="pres">
       <dgm:prSet presAssocID="{BD852985-8CAF-4F1C-91B9-B96CABAB4443}" presName="hierChild3" presStyleCnt="0"/>
       <dgm:spPr/>
     </dgm:pt>
-    <dgm:pt modelId="{BF31765F-5D35-45B0-94D4-A99FE0015CA7}" type="pres">
-      <dgm:prSet presAssocID="{1C978B58-1BBD-4B39-9CCC-EA03D67F0C6D}" presName="Name17" presStyleLbl="parChTrans1D3" presStyleIdx="0" presStyleCnt="2"/>
+    <dgm:pt modelId="{0235339D-78E9-4DF7-A653-ED64D88D8194}" type="pres">
+      <dgm:prSet presAssocID="{75A41128-53CA-46AF-BCA1-5E832FB69537}" presName="Name17" presStyleLbl="parChTrans1D3" presStyleIdx="0" presStyleCnt="3"/>
       <dgm:spPr/>
     </dgm:pt>
-    <dgm:pt modelId="{DFF04C94-C6C5-4EDE-97FA-0128D4765CD1}" type="pres">
-      <dgm:prSet presAssocID="{A264D614-B6FC-4DA4-B1F9-98E154BD37E6}" presName="hierRoot3" presStyleCnt="0"/>
+    <dgm:pt modelId="{905E8095-FA34-4C4B-A215-71031F60131E}" type="pres">
+      <dgm:prSet presAssocID="{AAD3F5B7-45D5-4CFD-AFA0-DF0698A55420}" presName="hierRoot3" presStyleCnt="0"/>
       <dgm:spPr/>
     </dgm:pt>
-    <dgm:pt modelId="{B693E4C3-5461-4F7F-A11F-3C1792CE2913}" type="pres">
-      <dgm:prSet presAssocID="{A264D614-B6FC-4DA4-B1F9-98E154BD37E6}" presName="composite3" presStyleCnt="0"/>
+    <dgm:pt modelId="{5BAEE163-C853-401F-A84A-D524E44A2D0F}" type="pres">
+      <dgm:prSet presAssocID="{AAD3F5B7-45D5-4CFD-AFA0-DF0698A55420}" presName="composite3" presStyleCnt="0"/>
       <dgm:spPr/>
     </dgm:pt>
-    <dgm:pt modelId="{3861B78A-2B66-4D3C-AFCD-040FFCAF646A}" type="pres">
-      <dgm:prSet presAssocID="{A264D614-B6FC-4DA4-B1F9-98E154BD37E6}" presName="background3" presStyleLbl="node3" presStyleIdx="0" presStyleCnt="2"/>
+    <dgm:pt modelId="{D926723A-60EE-4891-96BC-62E679A6A601}" type="pres">
+      <dgm:prSet presAssocID="{AAD3F5B7-45D5-4CFD-AFA0-DF0698A55420}" presName="background3" presStyleLbl="node3" presStyleIdx="0" presStyleCnt="3"/>
       <dgm:spPr/>
     </dgm:pt>
-    <dgm:pt modelId="{75AD2E05-FC09-4B87-8CCF-403A10F92013}" type="pres">
-      <dgm:prSet presAssocID="{A264D614-B6FC-4DA4-B1F9-98E154BD37E6}" presName="text3" presStyleLbl="fgAcc3" presStyleIdx="0" presStyleCnt="2">
+    <dgm:pt modelId="{7A99A6B8-A608-4A35-AEDA-FB92A8865021}" type="pres">
+      <dgm:prSet presAssocID="{AAD3F5B7-45D5-4CFD-AFA0-DF0698A55420}" presName="text3" presStyleLbl="fgAcc3" presStyleIdx="0" presStyleCnt="3">
         <dgm:presLayoutVars>
           <dgm:chPref val="3"/>
         </dgm:presLayoutVars>
       </dgm:prSet>
       <dgm:spPr/>
     </dgm:pt>
-    <dgm:pt modelId="{1EC8918D-A03D-42FF-8206-6195489F8F17}" type="pres">
-      <dgm:prSet presAssocID="{A264D614-B6FC-4DA4-B1F9-98E154BD37E6}" presName="hierChild4" presStyleCnt="0"/>
+    <dgm:pt modelId="{ADADAB01-8968-4215-BDF9-952A96BCA878}" type="pres">
+      <dgm:prSet presAssocID="{AAD3F5B7-45D5-4CFD-AFA0-DF0698A55420}" presName="hierChild4" presStyleCnt="0"/>
       <dgm:spPr/>
     </dgm:pt>
-    <dgm:pt modelId="{63D2FB13-AD17-4675-BA9F-B3796EDCA4C5}" type="pres">
-      <dgm:prSet presAssocID="{75A41128-53CA-46AF-BCA1-5E832FB69537}" presName="Name17" presStyleLbl="parChTrans1D3" presStyleIdx="1" presStyleCnt="2"/>
+    <dgm:pt modelId="{B01CF5E5-B3B2-438F-AAA8-85A892BFED80}" type="pres">
+      <dgm:prSet presAssocID="{950467B8-EDDB-498D-94CA-97E3C5F6EF6A}" presName="Name10" presStyleLbl="parChTrans1D2" presStyleIdx="2" presStyleCnt="4"/>
       <dgm:spPr/>
     </dgm:pt>
-    <dgm:pt modelId="{A5495C0C-BB40-4D09-BADB-662BA523CE1F}" type="pres">
-      <dgm:prSet presAssocID="{AAD3F5B7-45D5-4CFD-AFA0-DF0698A55420}" presName="hierRoot3" presStyleCnt="0"/>
+    <dgm:pt modelId="{467DB24D-E09E-4BB8-B00E-78B75E07CE92}" type="pres">
+      <dgm:prSet presAssocID="{16BE4F6B-1970-4996-929A-7CC205EF5BEE}" presName="hierRoot2" presStyleCnt="0"/>
       <dgm:spPr/>
     </dgm:pt>
-    <dgm:pt modelId="{CB20B418-39FE-46D3-B34C-3667ED845172}" type="pres">
-      <dgm:prSet presAssocID="{AAD3F5B7-45D5-4CFD-AFA0-DF0698A55420}" presName="composite3" presStyleCnt="0"/>
+    <dgm:pt modelId="{F388297B-3E64-44AD-A9F6-9B245883FE2A}" type="pres">
+      <dgm:prSet presAssocID="{16BE4F6B-1970-4996-929A-7CC205EF5BEE}" presName="composite2" presStyleCnt="0"/>
       <dgm:spPr/>
     </dgm:pt>
-    <dgm:pt modelId="{4CCC9FC8-9A58-4156-8B93-902C15853562}" type="pres">
-      <dgm:prSet presAssocID="{AAD3F5B7-45D5-4CFD-AFA0-DF0698A55420}" presName="background3" presStyleLbl="node3" presStyleIdx="1" presStyleCnt="2"/>
+    <dgm:pt modelId="{3261A0EF-98D6-411B-8C18-1FFE72E72BFE}" type="pres">
+      <dgm:prSet presAssocID="{16BE4F6B-1970-4996-929A-7CC205EF5BEE}" presName="background2" presStyleLbl="node2" presStyleIdx="2" presStyleCnt="4"/>
       <dgm:spPr/>
     </dgm:pt>
-    <dgm:pt modelId="{98431EB4-0BE3-4186-9270-0FEA086C9CE2}" type="pres">
-      <dgm:prSet presAssocID="{AAD3F5B7-45D5-4CFD-AFA0-DF0698A55420}" presName="text3" presStyleLbl="fgAcc3" presStyleIdx="1" presStyleCnt="2">
+    <dgm:pt modelId="{0A9D6BB9-4CFB-41C2-9A59-107B53F98B71}" type="pres">
+      <dgm:prSet presAssocID="{16BE4F6B-1970-4996-929A-7CC205EF5BEE}" presName="text2" presStyleLbl="fgAcc2" presStyleIdx="2" presStyleCnt="4">
         <dgm:presLayoutVars>
           <dgm:chPref val="3"/>
         </dgm:presLayoutVars>
       </dgm:prSet>
       <dgm:spPr/>
     </dgm:pt>
-    <dgm:pt modelId="{6933B714-2777-4B5A-B12D-82AEB6500859}" type="pres">
-      <dgm:prSet presAssocID="{AAD3F5B7-45D5-4CFD-AFA0-DF0698A55420}" presName="hierChild4" presStyleCnt="0"/>
+    <dgm:pt modelId="{BF26F4AB-9A60-458E-A9FF-EB447A802715}" type="pres">
+      <dgm:prSet presAssocID="{16BE4F6B-1970-4996-929A-7CC205EF5BEE}" presName="hierChild3" presStyleCnt="0"/>
       <dgm:spPr/>
     </dgm:pt>
-    <dgm:pt modelId="{5C3CFA58-69CC-400B-A3A2-DE3590B48596}" type="pres">
-      <dgm:prSet presAssocID="{950467B8-EDDB-498D-94CA-97E3C5F6EF6A}" presName="Name10" presStyleLbl="parChTrans1D2" presStyleIdx="2" presStyleCnt="3"/>
+    <dgm:pt modelId="{743E8835-C1C7-405E-95CA-4C0265268249}" type="pres">
+      <dgm:prSet presAssocID="{0323ECAE-E647-495A-A7D7-AED6E8F71839}" presName="Name17" presStyleLbl="parChTrans1D3" presStyleIdx="1" presStyleCnt="3"/>
       <dgm:spPr/>
     </dgm:pt>
-    <dgm:pt modelId="{A4AF6E5C-BE3D-4094-A78F-DCF08CB66102}" type="pres">
-      <dgm:prSet presAssocID="{16BE4F6B-1970-4996-929A-7CC205EF5BEE}" presName="hierRoot2" presStyleCnt="0"/>
+    <dgm:pt modelId="{BEDA5E05-2624-4C45-9F32-34A891BE9CF1}" type="pres">
+      <dgm:prSet presAssocID="{16E826D9-C311-40A5-881D-ED6212D411C2}" presName="hierRoot3" presStyleCnt="0"/>
       <dgm:spPr/>
     </dgm:pt>
-    <dgm:pt modelId="{8C3D9049-A882-402F-AF35-0BCAC164EBB6}" type="pres">
-      <dgm:prSet presAssocID="{16BE4F6B-1970-4996-929A-7CC205EF5BEE}" presName="composite2" presStyleCnt="0"/>
+    <dgm:pt modelId="{843C7452-151F-45AB-923C-E64759E0593D}" type="pres">
+      <dgm:prSet presAssocID="{16E826D9-C311-40A5-881D-ED6212D411C2}" presName="composite3" presStyleCnt="0"/>
       <dgm:spPr/>
     </dgm:pt>
-    <dgm:pt modelId="{5E8CF8B8-78ED-46F3-8F9C-8753E9EDB39A}" type="pres">
-      <dgm:prSet presAssocID="{16BE4F6B-1970-4996-929A-7CC205EF5BEE}" presName="background2" presStyleLbl="node2" presStyleIdx="2" presStyleCnt="3"/>
+    <dgm:pt modelId="{207479FD-40BC-4020-8414-E6006C8CCE78}" type="pres">
+      <dgm:prSet presAssocID="{16E826D9-C311-40A5-881D-ED6212D411C2}" presName="background3" presStyleLbl="node3" presStyleIdx="1" presStyleCnt="3"/>
       <dgm:spPr/>
     </dgm:pt>
-    <dgm:pt modelId="{C1F11C31-7230-4987-81F3-491571F856F1}" type="pres">
-      <dgm:prSet presAssocID="{16BE4F6B-1970-4996-929A-7CC205EF5BEE}" presName="text2" presStyleLbl="fgAcc2" presStyleIdx="2" presStyleCnt="3">
+    <dgm:pt modelId="{62D2C5EA-33F4-42D8-B544-4F1E6FFF76B4}" type="pres">
+      <dgm:prSet presAssocID="{16E826D9-C311-40A5-881D-ED6212D411C2}" presName="text3" presStyleLbl="fgAcc3" presStyleIdx="1" presStyleCnt="3">
         <dgm:presLayoutVars>
           <dgm:chPref val="3"/>
         </dgm:presLayoutVars>
       </dgm:prSet>
       <dgm:spPr/>
     </dgm:pt>
-    <dgm:pt modelId="{B38EC702-1F9C-44ED-82C2-39C1D47561DB}" type="pres">
-      <dgm:prSet presAssocID="{16BE4F6B-1970-4996-929A-7CC205EF5BEE}" presName="hierChild3" presStyleCnt="0"/>
+    <dgm:pt modelId="{5EA5C711-DAF6-43C0-A096-C950EACB7110}" type="pres">
+      <dgm:prSet presAssocID="{16E826D9-C311-40A5-881D-ED6212D411C2}" presName="hierChild4" presStyleCnt="0"/>
+      <dgm:spPr/>
+    </dgm:pt>
+    <dgm:pt modelId="{3A09F658-0425-4FFF-8096-171D0997F8A3}" type="pres">
+      <dgm:prSet presAssocID="{DA83CB11-CDD5-403E-B35A-4D5B970A4F3F}" presName="Name10" presStyleLbl="parChTrans1D2" presStyleIdx="3" presStyleCnt="4"/>
+      <dgm:spPr/>
+    </dgm:pt>
+    <dgm:pt modelId="{1C3CACD7-3555-48F7-82F1-47A9C5060367}" type="pres">
+      <dgm:prSet presAssocID="{B3D37809-0862-4EC3-A806-584A739FD950}" presName="hierRoot2" presStyleCnt="0"/>
+      <dgm:spPr/>
+    </dgm:pt>
+    <dgm:pt modelId="{B584B6F7-4108-4C24-A481-7B77F78316D6}" type="pres">
+      <dgm:prSet presAssocID="{B3D37809-0862-4EC3-A806-584A739FD950}" presName="composite2" presStyleCnt="0"/>
+      <dgm:spPr/>
+    </dgm:pt>
+    <dgm:pt modelId="{74676111-CE0D-4590-976E-F35CF8DE918C}" type="pres">
+      <dgm:prSet presAssocID="{B3D37809-0862-4EC3-A806-584A739FD950}" presName="background2" presStyleLbl="node2" presStyleIdx="3" presStyleCnt="4"/>
+      <dgm:spPr/>
+    </dgm:pt>
+    <dgm:pt modelId="{7424A2E8-25A7-4460-985C-124C5C15096F}" type="pres">
+      <dgm:prSet presAssocID="{B3D37809-0862-4EC3-A806-584A739FD950}" presName="text2" presStyleLbl="fgAcc2" presStyleIdx="3" presStyleCnt="4">
+        <dgm:presLayoutVars>
+          <dgm:chPref val="3"/>
+        </dgm:presLayoutVars>
+      </dgm:prSet>
+      <dgm:spPr/>
+    </dgm:pt>
+    <dgm:pt modelId="{2CD168B8-2287-4007-97BF-6471D31A91AA}" type="pres">
+      <dgm:prSet presAssocID="{B3D37809-0862-4EC3-A806-584A739FD950}" presName="hierChild3" presStyleCnt="0"/>
+      <dgm:spPr/>
+    </dgm:pt>
+    <dgm:pt modelId="{0408DF47-31AA-42B7-9B3C-2A2BC5B59856}" type="pres">
+      <dgm:prSet presAssocID="{315E7EBF-A631-45CF-BBED-E26E7224283D}" presName="Name17" presStyleLbl="parChTrans1D3" presStyleIdx="2" presStyleCnt="3"/>
+      <dgm:spPr/>
+    </dgm:pt>
+    <dgm:pt modelId="{FECD4174-73A5-4C9D-B32C-307181B2B6E8}" type="pres">
+      <dgm:prSet presAssocID="{0A3F27BF-8466-4148-90FA-12A89603F004}" presName="hierRoot3" presStyleCnt="0"/>
+      <dgm:spPr/>
+    </dgm:pt>
+    <dgm:pt modelId="{4610B783-866E-468A-A2C5-1591BA08D591}" type="pres">
+      <dgm:prSet presAssocID="{0A3F27BF-8466-4148-90FA-12A89603F004}" presName="composite3" presStyleCnt="0"/>
+      <dgm:spPr/>
+    </dgm:pt>
+    <dgm:pt modelId="{6327E6C6-E157-485A-9353-F564DC74E284}" type="pres">
+      <dgm:prSet presAssocID="{0A3F27BF-8466-4148-90FA-12A89603F004}" presName="background3" presStyleLbl="node3" presStyleIdx="2" presStyleCnt="3"/>
+      <dgm:spPr/>
+    </dgm:pt>
+    <dgm:pt modelId="{45DAD587-C95D-42D1-8F0C-0ABA2B477D3B}" type="pres">
+      <dgm:prSet presAssocID="{0A3F27BF-8466-4148-90FA-12A89603F004}" presName="text3" presStyleLbl="fgAcc3" presStyleIdx="2" presStyleCnt="3">
+        <dgm:presLayoutVars>
+          <dgm:chPref val="3"/>
+        </dgm:presLayoutVars>
+      </dgm:prSet>
+      <dgm:spPr/>
+    </dgm:pt>
+    <dgm:pt modelId="{309A6161-D4C9-4522-8963-F43312EA034E}" type="pres">
+      <dgm:prSet presAssocID="{0A3F27BF-8466-4148-90FA-12A89603F004}" presName="hierChild4" presStyleCnt="0"/>
       <dgm:spPr/>
     </dgm:pt>
   </dgm:ptLst>
   <dgm:cxnLst>
-    <dgm:cxn modelId="{AE69CB11-214F-49DA-B94A-BFDB6E1D1C07}" type="presOf" srcId="{BD852985-8CAF-4F1C-91B9-B96CABAB4443}" destId="{807F0F91-D11B-4D89-8D5D-8E74C08B16FA}" srcOrd="0" destOrd="0" presId="urn:microsoft.com/office/officeart/2005/8/layout/hierarchy1"/>
-    <dgm:cxn modelId="{D34A2C17-3B29-4EF8-B2B5-358D63D9703F}" type="presOf" srcId="{135895D7-35B1-4E82-85E1-AE8A0746BD21}" destId="{E93CA334-2B3D-44AC-9E88-3285A72288D9}" srcOrd="0" destOrd="0" presId="urn:microsoft.com/office/officeart/2005/8/layout/hierarchy1"/>
+    <dgm:cxn modelId="{A9024100-EA58-4E99-BB32-3FB768AFF6F7}" type="presOf" srcId="{315E7EBF-A631-45CF-BBED-E26E7224283D}" destId="{0408DF47-31AA-42B7-9B3C-2A2BC5B59856}" srcOrd="0" destOrd="0" presId="urn:microsoft.com/office/officeart/2005/8/layout/hierarchy1"/>
+    <dgm:cxn modelId="{FE5C5211-975A-40C7-BE50-28AB04B1A83B}" srcId="{16BE4F6B-1970-4996-929A-7CC205EF5BEE}" destId="{16E826D9-C311-40A5-881D-ED6212D411C2}" srcOrd="0" destOrd="0" parTransId="{0323ECAE-E647-495A-A7D7-AED6E8F71839}" sibTransId="{B1CEF16A-6F2C-4FCD-AE71-AB430F14CE1B}"/>
     <dgm:cxn modelId="{8A9D2E28-426A-4D44-8189-50A801356E7B}" srcId="{135895D7-35B1-4E82-85E1-AE8A0746BD21}" destId="{E3698FFD-3466-42A0-BC6C-288EAF96DC64}" srcOrd="0" destOrd="0" parTransId="{8FCA4F9D-1068-4773-822E-DD9789B65FBB}" sibTransId="{EF326C1C-F763-4CC0-B366-B156DBB84A5B}"/>
-    <dgm:cxn modelId="{7A946761-9A5F-42ED-8DAA-F6B971ABC7DD}" type="presOf" srcId="{AAD3F5B7-45D5-4CFD-AFA0-DF0698A55420}" destId="{98431EB4-0BE3-4186-9270-0FEA086C9CE2}" srcOrd="0" destOrd="0" presId="urn:microsoft.com/office/officeart/2005/8/layout/hierarchy1"/>
-    <dgm:cxn modelId="{13605777-8A5E-4FFB-9342-13EB49488ECF}" type="presOf" srcId="{88BFA394-72AD-45E3-AE70-D8ABCFC08A46}" destId="{908AA57C-24F0-4220-B28B-462FE0478CB4}" srcOrd="0" destOrd="0" presId="urn:microsoft.com/office/officeart/2005/8/layout/hierarchy1"/>
-    <dgm:cxn modelId="{B0767D7A-2254-4052-92CA-617894ACB5EA}" type="presOf" srcId="{9E87F711-7198-43B4-9A78-E93D2EBCC7E3}" destId="{381733F3-595A-4CEF-A807-871213CFD586}" srcOrd="0" destOrd="0" presId="urn:microsoft.com/office/officeart/2005/8/layout/hierarchy1"/>
+    <dgm:cxn modelId="{70172C5C-41D1-463C-8DDD-990BCED877E8}" type="presOf" srcId="{E3698FFD-3466-42A0-BC6C-288EAF96DC64}" destId="{F88721E7-764E-4BA0-89A0-633CD4880187}" srcOrd="0" destOrd="0" presId="urn:microsoft.com/office/officeart/2005/8/layout/hierarchy1"/>
+    <dgm:cxn modelId="{FA51155E-05E8-4269-8161-025625BE643A}" type="presOf" srcId="{16E826D9-C311-40A5-881D-ED6212D411C2}" destId="{62D2C5EA-33F4-42D8-B544-4F1E6FFF76B4}" srcOrd="0" destOrd="0" presId="urn:microsoft.com/office/officeart/2005/8/layout/hierarchy1"/>
+    <dgm:cxn modelId="{159D9063-7675-4046-8418-54EF48968C61}" type="presOf" srcId="{75A41128-53CA-46AF-BCA1-5E832FB69537}" destId="{0235339D-78E9-4DF7-A653-ED64D88D8194}" srcOrd="0" destOrd="0" presId="urn:microsoft.com/office/officeart/2005/8/layout/hierarchy1"/>
+    <dgm:cxn modelId="{9D584765-48CE-473F-B6DB-9763BF8E5B2C}" srcId="{B3D37809-0862-4EC3-A806-584A739FD950}" destId="{0A3F27BF-8466-4148-90FA-12A89603F004}" srcOrd="0" destOrd="0" parTransId="{315E7EBF-A631-45CF-BBED-E26E7224283D}" sibTransId="{12B81847-BF44-49DD-A9CF-23E05160D09F}"/>
+    <dgm:cxn modelId="{9C06FD47-D4DA-4270-B070-F83708AD6985}" type="presOf" srcId="{950467B8-EDDB-498D-94CA-97E3C5F6EF6A}" destId="{B01CF5E5-B3B2-438F-AAA8-85A892BFED80}" srcOrd="0" destOrd="0" presId="urn:microsoft.com/office/officeart/2005/8/layout/hierarchy1"/>
+    <dgm:cxn modelId="{D6630669-F5C7-4430-81B4-F075D61EB367}" type="presOf" srcId="{88BFA394-72AD-45E3-AE70-D8ABCFC08A46}" destId="{FC7CDD00-A924-476B-AA8F-8FC7EA89A383}" srcOrd="0" destOrd="0" presId="urn:microsoft.com/office/officeart/2005/8/layout/hierarchy1"/>
+    <dgm:cxn modelId="{AD3C234D-B541-40D8-82E8-2C31630C8FBD}" type="presOf" srcId="{0A3F27BF-8466-4148-90FA-12A89603F004}" destId="{45DAD587-C95D-42D1-8F0C-0ABA2B477D3B}" srcOrd="0" destOrd="0" presId="urn:microsoft.com/office/officeart/2005/8/layout/hierarchy1"/>
+    <dgm:cxn modelId="{88F5FB56-AFC1-413F-9818-64F327C47D4B}" type="presOf" srcId="{16BE4F6B-1970-4996-929A-7CC205EF5BEE}" destId="{0A9D6BB9-4CFB-41C2-9A59-107B53F98B71}" srcOrd="0" destOrd="0" presId="urn:microsoft.com/office/officeart/2005/8/layout/hierarchy1"/>
+    <dgm:cxn modelId="{92755677-5815-4AAA-872B-FC0D9DDB1441}" type="presOf" srcId="{135895D7-35B1-4E82-85E1-AE8A0746BD21}" destId="{5A43F97D-063A-42FA-B52C-CAADF30A405C}" srcOrd="0" destOrd="0" presId="urn:microsoft.com/office/officeart/2005/8/layout/hierarchy1"/>
+    <dgm:cxn modelId="{035E6F7A-DD71-4269-9824-5FD87442109B}" type="presOf" srcId="{0323ECAE-E647-495A-A7D7-AED6E8F71839}" destId="{743E8835-C1C7-405E-95CA-4C0265268249}" srcOrd="0" destOrd="0" presId="urn:microsoft.com/office/officeart/2005/8/layout/hierarchy1"/>
     <dgm:cxn modelId="{47502B7C-329C-4AD7-B28D-8DFCAA083340}" srcId="{E3698FFD-3466-42A0-BC6C-288EAF96DC64}" destId="{BD852985-8CAF-4F1C-91B9-B96CABAB4443}" srcOrd="1" destOrd="0" parTransId="{88BFA394-72AD-45E3-AE70-D8ABCFC08A46}" sibTransId="{C0CED864-F03A-426F-A150-6579F7445BAE}"/>
-    <dgm:cxn modelId="{D204427F-1C80-4215-BE7C-B6428E8F94E0}" type="presOf" srcId="{950467B8-EDDB-498D-94CA-97E3C5F6EF6A}" destId="{5C3CFA58-69CC-400B-A3A2-DE3590B48596}" srcOrd="0" destOrd="0" presId="urn:microsoft.com/office/officeart/2005/8/layout/hierarchy1"/>
-    <dgm:cxn modelId="{938B8B7F-2FDF-4CED-895C-962ADF2718F8}" type="presOf" srcId="{16BE4F6B-1970-4996-929A-7CC205EF5BEE}" destId="{C1F11C31-7230-4987-81F3-491571F856F1}" srcOrd="0" destOrd="0" presId="urn:microsoft.com/office/officeart/2005/8/layout/hierarchy1"/>
-    <dgm:cxn modelId="{11378D7F-1ABD-4291-93B7-8FC63E066699}" type="presOf" srcId="{1C978B58-1BBD-4B39-9CCC-EA03D67F0C6D}" destId="{BF31765F-5D35-45B0-94D4-A99FE0015CA7}" srcOrd="0" destOrd="0" presId="urn:microsoft.com/office/officeart/2005/8/layout/hierarchy1"/>
-    <dgm:cxn modelId="{00E2D089-4504-4211-80F8-8C7755150063}" type="presOf" srcId="{862F5D64-9CB3-4FDF-9AE4-81B7EE6FBC92}" destId="{67ECE741-4E61-41D8-8E8E-8DA9A7882661}" srcOrd="0" destOrd="0" presId="urn:microsoft.com/office/officeart/2005/8/layout/hierarchy1"/>
-    <dgm:cxn modelId="{3A0D3999-1CE3-43BC-B1E2-6DA68EFFC0C9}" srcId="{BD852985-8CAF-4F1C-91B9-B96CABAB4443}" destId="{A264D614-B6FC-4DA4-B1F9-98E154BD37E6}" srcOrd="0" destOrd="0" parTransId="{1C978B58-1BBD-4B39-9CCC-EA03D67F0C6D}" sibTransId="{403A0E18-5388-4E8C-923B-1DB34A89C5FB}"/>
-    <dgm:cxn modelId="{9307099E-7DCC-41B1-9848-5AF8767A9FB1}" srcId="{BD852985-8CAF-4F1C-91B9-B96CABAB4443}" destId="{AAD3F5B7-45D5-4CFD-AFA0-DF0698A55420}" srcOrd="1" destOrd="0" parTransId="{75A41128-53CA-46AF-BCA1-5E832FB69537}" sibTransId="{C7770465-642C-4E0E-B50B-15DE1B96D6EC}"/>
+    <dgm:cxn modelId="{E7F92B99-8099-48C9-9110-CA35AF8058A3}" type="presOf" srcId="{B3D37809-0862-4EC3-A806-584A739FD950}" destId="{7424A2E8-25A7-4460-985C-124C5C15096F}" srcOrd="0" destOrd="0" presId="urn:microsoft.com/office/officeart/2005/8/layout/hierarchy1"/>
+    <dgm:cxn modelId="{9307099E-7DCC-41B1-9848-5AF8767A9FB1}" srcId="{BD852985-8CAF-4F1C-91B9-B96CABAB4443}" destId="{AAD3F5B7-45D5-4CFD-AFA0-DF0698A55420}" srcOrd="0" destOrd="0" parTransId="{75A41128-53CA-46AF-BCA1-5E832FB69537}" sibTransId="{C7770465-642C-4E0E-B50B-15DE1B96D6EC}"/>
+    <dgm:cxn modelId="{82505DA2-36D5-4A01-BB0B-45343C1929ED}" type="presOf" srcId="{9E87F711-7198-43B4-9A78-E93D2EBCC7E3}" destId="{F48F8332-CF6F-461C-9D33-2EAAED080F8A}" srcOrd="0" destOrd="0" presId="urn:microsoft.com/office/officeart/2005/8/layout/hierarchy1"/>
     <dgm:cxn modelId="{1DD71EA6-39A9-476C-895D-E6A3F7B0CF94}" srcId="{E3698FFD-3466-42A0-BC6C-288EAF96DC64}" destId="{9E87F711-7198-43B4-9A78-E93D2EBCC7E3}" srcOrd="0" destOrd="0" parTransId="{862F5D64-9CB3-4FDF-9AE4-81B7EE6FBC92}" sibTransId="{793B738C-3BFE-4824-A059-97F48C275AE6}"/>
-    <dgm:cxn modelId="{4DECC6CF-ADCE-42A7-BE02-D9AD66CF426E}" type="presOf" srcId="{A264D614-B6FC-4DA4-B1F9-98E154BD37E6}" destId="{75AD2E05-FC09-4B87-8CCF-403A10F92013}" srcOrd="0" destOrd="0" presId="urn:microsoft.com/office/officeart/2005/8/layout/hierarchy1"/>
     <dgm:cxn modelId="{1D29FDD3-F957-4E0B-96A5-B83236E428C2}" srcId="{E3698FFD-3466-42A0-BC6C-288EAF96DC64}" destId="{16BE4F6B-1970-4996-929A-7CC205EF5BEE}" srcOrd="2" destOrd="0" parTransId="{950467B8-EDDB-498D-94CA-97E3C5F6EF6A}" sibTransId="{EEF7A5C4-3B53-4DF4-BE1D-DFA43338AEC4}"/>
-    <dgm:cxn modelId="{363FF2E5-0FF7-4285-8A72-BCD9BB378DEC}" type="presOf" srcId="{75A41128-53CA-46AF-BCA1-5E832FB69537}" destId="{63D2FB13-AD17-4675-BA9F-B3796EDCA4C5}" srcOrd="0" destOrd="0" presId="urn:microsoft.com/office/officeart/2005/8/layout/hierarchy1"/>
-    <dgm:cxn modelId="{502102F0-BB2F-4FFF-9F7C-E94021D5E6A9}" type="presOf" srcId="{E3698FFD-3466-42A0-BC6C-288EAF96DC64}" destId="{58E97A21-81C2-4276-B357-CF4755A1E49C}" srcOrd="0" destOrd="0" presId="urn:microsoft.com/office/officeart/2005/8/layout/hierarchy1"/>
-    <dgm:cxn modelId="{1694FEFD-AFD9-40D7-AF77-409CC211EA65}" type="presParOf" srcId="{E93CA334-2B3D-44AC-9E88-3285A72288D9}" destId="{8337D7B3-0080-4C27-B203-3A4A2ADD27D4}" srcOrd="0" destOrd="0" presId="urn:microsoft.com/office/officeart/2005/8/layout/hierarchy1"/>
-    <dgm:cxn modelId="{A21ED835-7CC5-41D7-9A57-811B30F349C0}" type="presParOf" srcId="{8337D7B3-0080-4C27-B203-3A4A2ADD27D4}" destId="{798961D7-B372-47E1-8D33-BDCCBDC31F5F}" srcOrd="0" destOrd="0" presId="urn:microsoft.com/office/officeart/2005/8/layout/hierarchy1"/>
-    <dgm:cxn modelId="{F01CB91D-EC46-490D-8183-E3E81963E830}" type="presParOf" srcId="{798961D7-B372-47E1-8D33-BDCCBDC31F5F}" destId="{B3EEEB2E-E2AD-428B-8B43-7214A063E5B4}" srcOrd="0" destOrd="0" presId="urn:microsoft.com/office/officeart/2005/8/layout/hierarchy1"/>
-    <dgm:cxn modelId="{A2492B19-21AB-4CFD-ADFF-E047E90476DF}" type="presParOf" srcId="{798961D7-B372-47E1-8D33-BDCCBDC31F5F}" destId="{58E97A21-81C2-4276-B357-CF4755A1E49C}" srcOrd="1" destOrd="0" presId="urn:microsoft.com/office/officeart/2005/8/layout/hierarchy1"/>
-    <dgm:cxn modelId="{253186B7-9DDE-4220-AAA1-CC8ED9A10D6D}" type="presParOf" srcId="{8337D7B3-0080-4C27-B203-3A4A2ADD27D4}" destId="{A025D0B5-308D-40C2-9492-EE4F9D0816FF}" srcOrd="1" destOrd="0" presId="urn:microsoft.com/office/officeart/2005/8/layout/hierarchy1"/>
-    <dgm:cxn modelId="{D1E47CCE-FC61-4EF1-85FE-FB106E78FB3E}" type="presParOf" srcId="{A025D0B5-308D-40C2-9492-EE4F9D0816FF}" destId="{67ECE741-4E61-41D8-8E8E-8DA9A7882661}" srcOrd="0" destOrd="0" presId="urn:microsoft.com/office/officeart/2005/8/layout/hierarchy1"/>
-    <dgm:cxn modelId="{AA6FB6E8-2D69-40E7-9F12-11D3F412D481}" type="presParOf" srcId="{A025D0B5-308D-40C2-9492-EE4F9D0816FF}" destId="{B5C59CF3-0031-443F-8439-E51A44B94B2F}" srcOrd="1" destOrd="0" presId="urn:microsoft.com/office/officeart/2005/8/layout/hierarchy1"/>
-    <dgm:cxn modelId="{381DF0D8-6D87-468F-B5EC-58754C7A83DE}" type="presParOf" srcId="{B5C59CF3-0031-443F-8439-E51A44B94B2F}" destId="{329ACE16-06E8-48FA-9574-56D4676F07F6}" srcOrd="0" destOrd="0" presId="urn:microsoft.com/office/officeart/2005/8/layout/hierarchy1"/>
-    <dgm:cxn modelId="{20647FA0-4535-4600-AA0C-C701B1C6B4B7}" type="presParOf" srcId="{329ACE16-06E8-48FA-9574-56D4676F07F6}" destId="{16F859DA-CD2E-4C35-AA5F-72D01EC54E3E}" srcOrd="0" destOrd="0" presId="urn:microsoft.com/office/officeart/2005/8/layout/hierarchy1"/>
-    <dgm:cxn modelId="{03C9A134-FF2D-4D59-9A8E-9C5F9A140D98}" type="presParOf" srcId="{329ACE16-06E8-48FA-9574-56D4676F07F6}" destId="{381733F3-595A-4CEF-A807-871213CFD586}" srcOrd="1" destOrd="0" presId="urn:microsoft.com/office/officeart/2005/8/layout/hierarchy1"/>
-    <dgm:cxn modelId="{9A41919E-6280-423E-8E62-DD1B60E06C84}" type="presParOf" srcId="{B5C59CF3-0031-443F-8439-E51A44B94B2F}" destId="{8AB2AD71-AF53-4B88-9D1F-21A758B17EE5}" srcOrd="1" destOrd="0" presId="urn:microsoft.com/office/officeart/2005/8/layout/hierarchy1"/>
-    <dgm:cxn modelId="{49D018E7-23DE-4FA6-9ACD-49729D7A9F36}" type="presParOf" srcId="{A025D0B5-308D-40C2-9492-EE4F9D0816FF}" destId="{908AA57C-24F0-4220-B28B-462FE0478CB4}" srcOrd="2" destOrd="0" presId="urn:microsoft.com/office/officeart/2005/8/layout/hierarchy1"/>
-    <dgm:cxn modelId="{BF5A7D28-400A-46FA-B304-5760AD0F57FA}" type="presParOf" srcId="{A025D0B5-308D-40C2-9492-EE4F9D0816FF}" destId="{3E2BB575-7A67-4BDA-9C7A-6AD9C27331BB}" srcOrd="3" destOrd="0" presId="urn:microsoft.com/office/officeart/2005/8/layout/hierarchy1"/>
-    <dgm:cxn modelId="{0EFB3BBE-F9B0-45EE-A06B-49A741AC5C54}" type="presParOf" srcId="{3E2BB575-7A67-4BDA-9C7A-6AD9C27331BB}" destId="{2F66FE82-A184-43C0-BC2E-A048DCEF4785}" srcOrd="0" destOrd="0" presId="urn:microsoft.com/office/officeart/2005/8/layout/hierarchy1"/>
-    <dgm:cxn modelId="{77894625-F340-4D6B-90F5-7B674E572530}" type="presParOf" srcId="{2F66FE82-A184-43C0-BC2E-A048DCEF4785}" destId="{4262DD2E-DBCF-48FA-B91F-624B12686BC6}" srcOrd="0" destOrd="0" presId="urn:microsoft.com/office/officeart/2005/8/layout/hierarchy1"/>
-    <dgm:cxn modelId="{E9BE5FA3-6732-416C-AF75-0B60FA0FD600}" type="presParOf" srcId="{2F66FE82-A184-43C0-BC2E-A048DCEF4785}" destId="{807F0F91-D11B-4D89-8D5D-8E74C08B16FA}" srcOrd="1" destOrd="0" presId="urn:microsoft.com/office/officeart/2005/8/layout/hierarchy1"/>
-    <dgm:cxn modelId="{2E4B9839-2C48-4A44-88DF-B20BBC0D30BE}" type="presParOf" srcId="{3E2BB575-7A67-4BDA-9C7A-6AD9C27331BB}" destId="{7DC69652-FACA-4D2B-81C3-6B4AFADE38CD}" srcOrd="1" destOrd="0" presId="urn:microsoft.com/office/officeart/2005/8/layout/hierarchy1"/>
-    <dgm:cxn modelId="{33F77132-4CAF-41A4-BC0D-A05B4B98F20E}" type="presParOf" srcId="{7DC69652-FACA-4D2B-81C3-6B4AFADE38CD}" destId="{BF31765F-5D35-45B0-94D4-A99FE0015CA7}" srcOrd="0" destOrd="0" presId="urn:microsoft.com/office/officeart/2005/8/layout/hierarchy1"/>
-    <dgm:cxn modelId="{D7D4A198-2399-4065-AAA4-6A9E197165F9}" type="presParOf" srcId="{7DC69652-FACA-4D2B-81C3-6B4AFADE38CD}" destId="{DFF04C94-C6C5-4EDE-97FA-0128D4765CD1}" srcOrd="1" destOrd="0" presId="urn:microsoft.com/office/officeart/2005/8/layout/hierarchy1"/>
-    <dgm:cxn modelId="{094F93CF-A103-4EB8-8288-FEAD1636274E}" type="presParOf" srcId="{DFF04C94-C6C5-4EDE-97FA-0128D4765CD1}" destId="{B693E4C3-5461-4F7F-A11F-3C1792CE2913}" srcOrd="0" destOrd="0" presId="urn:microsoft.com/office/officeart/2005/8/layout/hierarchy1"/>
-    <dgm:cxn modelId="{F291E21A-D82E-495A-A570-4854C641C11B}" type="presParOf" srcId="{B693E4C3-5461-4F7F-A11F-3C1792CE2913}" destId="{3861B78A-2B66-4D3C-AFCD-040FFCAF646A}" srcOrd="0" destOrd="0" presId="urn:microsoft.com/office/officeart/2005/8/layout/hierarchy1"/>
-    <dgm:cxn modelId="{EA7C7B53-B38D-4613-96F0-EFD73F1C27E7}" type="presParOf" srcId="{B693E4C3-5461-4F7F-A11F-3C1792CE2913}" destId="{75AD2E05-FC09-4B87-8CCF-403A10F92013}" srcOrd="1" destOrd="0" presId="urn:microsoft.com/office/officeart/2005/8/layout/hierarchy1"/>
-    <dgm:cxn modelId="{DC26FCF0-183F-403E-8857-9D6834DDEFBA}" type="presParOf" srcId="{DFF04C94-C6C5-4EDE-97FA-0128D4765CD1}" destId="{1EC8918D-A03D-42FF-8206-6195489F8F17}" srcOrd="1" destOrd="0" presId="urn:microsoft.com/office/officeart/2005/8/layout/hierarchy1"/>
-    <dgm:cxn modelId="{054035FE-2C4A-484E-8D83-3B65653B7D3F}" type="presParOf" srcId="{7DC69652-FACA-4D2B-81C3-6B4AFADE38CD}" destId="{63D2FB13-AD17-4675-BA9F-B3796EDCA4C5}" srcOrd="2" destOrd="0" presId="urn:microsoft.com/office/officeart/2005/8/layout/hierarchy1"/>
-    <dgm:cxn modelId="{B967A9DD-723E-474F-A128-A11F99487DBB}" type="presParOf" srcId="{7DC69652-FACA-4D2B-81C3-6B4AFADE38CD}" destId="{A5495C0C-BB40-4D09-BADB-662BA523CE1F}" srcOrd="3" destOrd="0" presId="urn:microsoft.com/office/officeart/2005/8/layout/hierarchy1"/>
-    <dgm:cxn modelId="{B85643D5-7C50-4278-BBA0-4CDF6E9C034A}" type="presParOf" srcId="{A5495C0C-BB40-4D09-BADB-662BA523CE1F}" destId="{CB20B418-39FE-46D3-B34C-3667ED845172}" srcOrd="0" destOrd="0" presId="urn:microsoft.com/office/officeart/2005/8/layout/hierarchy1"/>
-    <dgm:cxn modelId="{B7C8B81F-ACE5-4720-9234-88572ADA5E34}" type="presParOf" srcId="{CB20B418-39FE-46D3-B34C-3667ED845172}" destId="{4CCC9FC8-9A58-4156-8B93-902C15853562}" srcOrd="0" destOrd="0" presId="urn:microsoft.com/office/officeart/2005/8/layout/hierarchy1"/>
-    <dgm:cxn modelId="{1947500B-76A3-4746-AD4B-1EB998E68367}" type="presParOf" srcId="{CB20B418-39FE-46D3-B34C-3667ED845172}" destId="{98431EB4-0BE3-4186-9270-0FEA086C9CE2}" srcOrd="1" destOrd="0" presId="urn:microsoft.com/office/officeart/2005/8/layout/hierarchy1"/>
-    <dgm:cxn modelId="{98918F17-9482-43DB-9689-0960876134A8}" type="presParOf" srcId="{A5495C0C-BB40-4D09-BADB-662BA523CE1F}" destId="{6933B714-2777-4B5A-B12D-82AEB6500859}" srcOrd="1" destOrd="0" presId="urn:microsoft.com/office/officeart/2005/8/layout/hierarchy1"/>
-    <dgm:cxn modelId="{FC195697-A0A5-4241-8BB0-BA01119077B2}" type="presParOf" srcId="{A025D0B5-308D-40C2-9492-EE4F9D0816FF}" destId="{5C3CFA58-69CC-400B-A3A2-DE3590B48596}" srcOrd="4" destOrd="0" presId="urn:microsoft.com/office/officeart/2005/8/layout/hierarchy1"/>
-    <dgm:cxn modelId="{439C0185-FB59-4021-9B31-A02BC54709BB}" type="presParOf" srcId="{A025D0B5-308D-40C2-9492-EE4F9D0816FF}" destId="{A4AF6E5C-BE3D-4094-A78F-DCF08CB66102}" srcOrd="5" destOrd="0" presId="urn:microsoft.com/office/officeart/2005/8/layout/hierarchy1"/>
-    <dgm:cxn modelId="{1AD2B83F-4535-493D-B1B3-2F55DCF121E2}" type="presParOf" srcId="{A4AF6E5C-BE3D-4094-A78F-DCF08CB66102}" destId="{8C3D9049-A882-402F-AF35-0BCAC164EBB6}" srcOrd="0" destOrd="0" presId="urn:microsoft.com/office/officeart/2005/8/layout/hierarchy1"/>
-    <dgm:cxn modelId="{4219DA4E-F0E5-4382-B447-F552B3B00816}" type="presParOf" srcId="{8C3D9049-A882-402F-AF35-0BCAC164EBB6}" destId="{5E8CF8B8-78ED-46F3-8F9C-8753E9EDB39A}" srcOrd="0" destOrd="0" presId="urn:microsoft.com/office/officeart/2005/8/layout/hierarchy1"/>
-    <dgm:cxn modelId="{8C9EBDAB-7218-40BC-AF96-62B6E1539525}" type="presParOf" srcId="{8C3D9049-A882-402F-AF35-0BCAC164EBB6}" destId="{C1F11C31-7230-4987-81F3-491571F856F1}" srcOrd="1" destOrd="0" presId="urn:microsoft.com/office/officeart/2005/8/layout/hierarchy1"/>
-    <dgm:cxn modelId="{1EB50009-6BAB-4797-A6C3-323632EE3E44}" type="presParOf" srcId="{A4AF6E5C-BE3D-4094-A78F-DCF08CB66102}" destId="{B38EC702-1F9C-44ED-82C2-39C1D47561DB}" srcOrd="1" destOrd="0" presId="urn:microsoft.com/office/officeart/2005/8/layout/hierarchy1"/>
+    <dgm:cxn modelId="{661C4CD7-8F2C-40F7-97F8-000DCE366D1B}" type="presOf" srcId="{BD852985-8CAF-4F1C-91B9-B96CABAB4443}" destId="{A6811D3C-DD4E-4F7E-B256-4E6805A8D884}" srcOrd="0" destOrd="0" presId="urn:microsoft.com/office/officeart/2005/8/layout/hierarchy1"/>
+    <dgm:cxn modelId="{1105F2E1-780C-4A5D-B1C0-3C8DCAC885DC}" type="presOf" srcId="{862F5D64-9CB3-4FDF-9AE4-81B7EE6FBC92}" destId="{87DABCB8-ECBD-4196-9B3C-A68751D5F4DE}" srcOrd="0" destOrd="0" presId="urn:microsoft.com/office/officeart/2005/8/layout/hierarchy1"/>
+    <dgm:cxn modelId="{B0F835E3-1283-4F8B-BBA9-8346FE0AAE69}" type="presOf" srcId="{AAD3F5B7-45D5-4CFD-AFA0-DF0698A55420}" destId="{7A99A6B8-A608-4A35-AEDA-FB92A8865021}" srcOrd="0" destOrd="0" presId="urn:microsoft.com/office/officeart/2005/8/layout/hierarchy1"/>
+    <dgm:cxn modelId="{0869A9F8-2931-46EB-9403-2CE729154DB6}" srcId="{E3698FFD-3466-42A0-BC6C-288EAF96DC64}" destId="{B3D37809-0862-4EC3-A806-584A739FD950}" srcOrd="3" destOrd="0" parTransId="{DA83CB11-CDD5-403E-B35A-4D5B970A4F3F}" sibTransId="{C6FC558B-4A48-4540-8ECF-EE2B777AC62F}"/>
+    <dgm:cxn modelId="{2BF792FB-C2CC-4E6E-BA06-ED2AA841632C}" type="presOf" srcId="{DA83CB11-CDD5-403E-B35A-4D5B970A4F3F}" destId="{3A09F658-0425-4FFF-8096-171D0997F8A3}" srcOrd="0" destOrd="0" presId="urn:microsoft.com/office/officeart/2005/8/layout/hierarchy1"/>
+    <dgm:cxn modelId="{3F058702-3713-4B4E-9509-31BCC8A2ED08}" type="presParOf" srcId="{5A43F97D-063A-42FA-B52C-CAADF30A405C}" destId="{0E52C633-1C75-48F6-A73C-14DA8DE51EB9}" srcOrd="0" destOrd="0" presId="urn:microsoft.com/office/officeart/2005/8/layout/hierarchy1"/>
+    <dgm:cxn modelId="{3F1CD359-A059-49EB-9775-84E671BA20CA}" type="presParOf" srcId="{0E52C633-1C75-48F6-A73C-14DA8DE51EB9}" destId="{E0E7A643-17BB-4C2D-8072-50F83591FFEA}" srcOrd="0" destOrd="0" presId="urn:microsoft.com/office/officeart/2005/8/layout/hierarchy1"/>
+    <dgm:cxn modelId="{F18C18C9-3DB3-4A38-B6E8-55D7D6BD03F2}" type="presParOf" srcId="{E0E7A643-17BB-4C2D-8072-50F83591FFEA}" destId="{DCD4032B-7071-45F4-A73F-8D7C668A9155}" srcOrd="0" destOrd="0" presId="urn:microsoft.com/office/officeart/2005/8/layout/hierarchy1"/>
+    <dgm:cxn modelId="{C1ECB312-6802-4D1D-8C3C-5ACBA88981FD}" type="presParOf" srcId="{E0E7A643-17BB-4C2D-8072-50F83591FFEA}" destId="{F88721E7-764E-4BA0-89A0-633CD4880187}" srcOrd="1" destOrd="0" presId="urn:microsoft.com/office/officeart/2005/8/layout/hierarchy1"/>
+    <dgm:cxn modelId="{7DC8EFC4-DAEB-47EE-A81E-023063779E15}" type="presParOf" srcId="{0E52C633-1C75-48F6-A73C-14DA8DE51EB9}" destId="{19B85B77-0E19-4BA1-ADF9-EF7458BEE019}" srcOrd="1" destOrd="0" presId="urn:microsoft.com/office/officeart/2005/8/layout/hierarchy1"/>
+    <dgm:cxn modelId="{DE56F24B-C93E-41F3-8127-2544DA32C74B}" type="presParOf" srcId="{19B85B77-0E19-4BA1-ADF9-EF7458BEE019}" destId="{87DABCB8-ECBD-4196-9B3C-A68751D5F4DE}" srcOrd="0" destOrd="0" presId="urn:microsoft.com/office/officeart/2005/8/layout/hierarchy1"/>
+    <dgm:cxn modelId="{ADE3A7DB-95AC-4D3E-B6BB-A619324DB1D0}" type="presParOf" srcId="{19B85B77-0E19-4BA1-ADF9-EF7458BEE019}" destId="{EFA5E7B5-36F0-47C8-B460-CAE7786C6854}" srcOrd="1" destOrd="0" presId="urn:microsoft.com/office/officeart/2005/8/layout/hierarchy1"/>
+    <dgm:cxn modelId="{69798039-50A5-422E-9AAC-BD65DFF0509F}" type="presParOf" srcId="{EFA5E7B5-36F0-47C8-B460-CAE7786C6854}" destId="{08C12BEE-FFAC-42AC-A033-BF52AEBB17A8}" srcOrd="0" destOrd="0" presId="urn:microsoft.com/office/officeart/2005/8/layout/hierarchy1"/>
+    <dgm:cxn modelId="{339D629C-A669-4ABF-8E95-03F2B177A576}" type="presParOf" srcId="{08C12BEE-FFAC-42AC-A033-BF52AEBB17A8}" destId="{577599F5-179C-411B-91D7-7C45C29BFB61}" srcOrd="0" destOrd="0" presId="urn:microsoft.com/office/officeart/2005/8/layout/hierarchy1"/>
+    <dgm:cxn modelId="{BEF5B71D-E244-454F-8BA2-8D096765B72E}" type="presParOf" srcId="{08C12BEE-FFAC-42AC-A033-BF52AEBB17A8}" destId="{F48F8332-CF6F-461C-9D33-2EAAED080F8A}" srcOrd="1" destOrd="0" presId="urn:microsoft.com/office/officeart/2005/8/layout/hierarchy1"/>
+    <dgm:cxn modelId="{9EC23FBB-310D-43F5-AE31-D41DCBCCD57E}" type="presParOf" srcId="{EFA5E7B5-36F0-47C8-B460-CAE7786C6854}" destId="{E07379AA-36F9-46B1-94B4-DB19842B8B1D}" srcOrd="1" destOrd="0" presId="urn:microsoft.com/office/officeart/2005/8/layout/hierarchy1"/>
+    <dgm:cxn modelId="{501B1A0A-5014-4251-934B-19947358D098}" type="presParOf" srcId="{19B85B77-0E19-4BA1-ADF9-EF7458BEE019}" destId="{FC7CDD00-A924-476B-AA8F-8FC7EA89A383}" srcOrd="2" destOrd="0" presId="urn:microsoft.com/office/officeart/2005/8/layout/hierarchy1"/>
+    <dgm:cxn modelId="{C7897757-F0A9-4B69-97DB-BFF9845FF165}" type="presParOf" srcId="{19B85B77-0E19-4BA1-ADF9-EF7458BEE019}" destId="{6FF675F3-C5A1-455D-9D9E-CA4AFE66F5E7}" srcOrd="3" destOrd="0" presId="urn:microsoft.com/office/officeart/2005/8/layout/hierarchy1"/>
+    <dgm:cxn modelId="{80763509-06D0-4F6B-A098-23E0AB25F6D6}" type="presParOf" srcId="{6FF675F3-C5A1-455D-9D9E-CA4AFE66F5E7}" destId="{85AEEEC4-1FCE-40C4-BF06-A92735818F64}" srcOrd="0" destOrd="0" presId="urn:microsoft.com/office/officeart/2005/8/layout/hierarchy1"/>
+    <dgm:cxn modelId="{6F2D6087-2BC8-4A25-94A9-D92906210DA5}" type="presParOf" srcId="{85AEEEC4-1FCE-40C4-BF06-A92735818F64}" destId="{D092275D-038B-48B9-BA14-693E211279C7}" srcOrd="0" destOrd="0" presId="urn:microsoft.com/office/officeart/2005/8/layout/hierarchy1"/>
+    <dgm:cxn modelId="{F2C0A5EF-160A-4924-8329-C2BEF872C5ED}" type="presParOf" srcId="{85AEEEC4-1FCE-40C4-BF06-A92735818F64}" destId="{A6811D3C-DD4E-4F7E-B256-4E6805A8D884}" srcOrd="1" destOrd="0" presId="urn:microsoft.com/office/officeart/2005/8/layout/hierarchy1"/>
+    <dgm:cxn modelId="{94CE2AB3-D76D-4566-A4DF-87CA389A8899}" type="presParOf" srcId="{6FF675F3-C5A1-455D-9D9E-CA4AFE66F5E7}" destId="{0FFD3E0B-1644-442F-810E-57BB69267BDF}" srcOrd="1" destOrd="0" presId="urn:microsoft.com/office/officeart/2005/8/layout/hierarchy1"/>
+    <dgm:cxn modelId="{352EBAD8-A689-4E94-B878-4F9BBE7D3328}" type="presParOf" srcId="{0FFD3E0B-1644-442F-810E-57BB69267BDF}" destId="{0235339D-78E9-4DF7-A653-ED64D88D8194}" srcOrd="0" destOrd="0" presId="urn:microsoft.com/office/officeart/2005/8/layout/hierarchy1"/>
+    <dgm:cxn modelId="{041F2848-2320-47F3-8ECE-A55AA3E4D661}" type="presParOf" srcId="{0FFD3E0B-1644-442F-810E-57BB69267BDF}" destId="{905E8095-FA34-4C4B-A215-71031F60131E}" srcOrd="1" destOrd="0" presId="urn:microsoft.com/office/officeart/2005/8/layout/hierarchy1"/>
+    <dgm:cxn modelId="{B65BACAF-FAA4-4C07-9594-A2F15A8B7564}" type="presParOf" srcId="{905E8095-FA34-4C4B-A215-71031F60131E}" destId="{5BAEE163-C853-401F-A84A-D524E44A2D0F}" srcOrd="0" destOrd="0" presId="urn:microsoft.com/office/officeart/2005/8/layout/hierarchy1"/>
+    <dgm:cxn modelId="{E8159C1E-4974-4CC4-8C1E-E9F362969168}" type="presParOf" srcId="{5BAEE163-C853-401F-A84A-D524E44A2D0F}" destId="{D926723A-60EE-4891-96BC-62E679A6A601}" srcOrd="0" destOrd="0" presId="urn:microsoft.com/office/officeart/2005/8/layout/hierarchy1"/>
+    <dgm:cxn modelId="{217AFC49-C842-4C66-86ED-14E9D679C27C}" type="presParOf" srcId="{5BAEE163-C853-401F-A84A-D524E44A2D0F}" destId="{7A99A6B8-A608-4A35-AEDA-FB92A8865021}" srcOrd="1" destOrd="0" presId="urn:microsoft.com/office/officeart/2005/8/layout/hierarchy1"/>
+    <dgm:cxn modelId="{6450F2A0-6494-490C-8B8A-B3E54ABAE807}" type="presParOf" srcId="{905E8095-FA34-4C4B-A215-71031F60131E}" destId="{ADADAB01-8968-4215-BDF9-952A96BCA878}" srcOrd="1" destOrd="0" presId="urn:microsoft.com/office/officeart/2005/8/layout/hierarchy1"/>
+    <dgm:cxn modelId="{9DB56633-E3D3-42F8-9B7F-CE5BDCB6201A}" type="presParOf" srcId="{19B85B77-0E19-4BA1-ADF9-EF7458BEE019}" destId="{B01CF5E5-B3B2-438F-AAA8-85A892BFED80}" srcOrd="4" destOrd="0" presId="urn:microsoft.com/office/officeart/2005/8/layout/hierarchy1"/>
+    <dgm:cxn modelId="{890E6D28-CF89-46A6-983B-D7EE893C7027}" type="presParOf" srcId="{19B85B77-0E19-4BA1-ADF9-EF7458BEE019}" destId="{467DB24D-E09E-4BB8-B00E-78B75E07CE92}" srcOrd="5" destOrd="0" presId="urn:microsoft.com/office/officeart/2005/8/layout/hierarchy1"/>
+    <dgm:cxn modelId="{5B7C638C-5787-43B2-A692-4BC1F85BDA00}" type="presParOf" srcId="{467DB24D-E09E-4BB8-B00E-78B75E07CE92}" destId="{F388297B-3E64-44AD-A9F6-9B245883FE2A}" srcOrd="0" destOrd="0" presId="urn:microsoft.com/office/officeart/2005/8/layout/hierarchy1"/>
+    <dgm:cxn modelId="{9BA7C20C-E93E-4B93-9DA9-4A8B507D7D4B}" type="presParOf" srcId="{F388297B-3E64-44AD-A9F6-9B245883FE2A}" destId="{3261A0EF-98D6-411B-8C18-1FFE72E72BFE}" srcOrd="0" destOrd="0" presId="urn:microsoft.com/office/officeart/2005/8/layout/hierarchy1"/>
+    <dgm:cxn modelId="{D0B2200D-C354-41DB-B04D-3353A95B7B33}" type="presParOf" srcId="{F388297B-3E64-44AD-A9F6-9B245883FE2A}" destId="{0A9D6BB9-4CFB-41C2-9A59-107B53F98B71}" srcOrd="1" destOrd="0" presId="urn:microsoft.com/office/officeart/2005/8/layout/hierarchy1"/>
+    <dgm:cxn modelId="{47E00720-7340-4846-B214-93F5ACB15A11}" type="presParOf" srcId="{467DB24D-E09E-4BB8-B00E-78B75E07CE92}" destId="{BF26F4AB-9A60-458E-A9FF-EB447A802715}" srcOrd="1" destOrd="0" presId="urn:microsoft.com/office/officeart/2005/8/layout/hierarchy1"/>
+    <dgm:cxn modelId="{951AC3FF-FF21-4FBC-9BE4-1F5E48A90E6E}" type="presParOf" srcId="{BF26F4AB-9A60-458E-A9FF-EB447A802715}" destId="{743E8835-C1C7-405E-95CA-4C0265268249}" srcOrd="0" destOrd="0" presId="urn:microsoft.com/office/officeart/2005/8/layout/hierarchy1"/>
+    <dgm:cxn modelId="{D14E5A5A-57B2-49C3-A96B-13A3D4C9AC1E}" type="presParOf" srcId="{BF26F4AB-9A60-458E-A9FF-EB447A802715}" destId="{BEDA5E05-2624-4C45-9F32-34A891BE9CF1}" srcOrd="1" destOrd="0" presId="urn:microsoft.com/office/officeart/2005/8/layout/hierarchy1"/>
+    <dgm:cxn modelId="{741195EF-262A-4447-AB12-F8792388A492}" type="presParOf" srcId="{BEDA5E05-2624-4C45-9F32-34A891BE9CF1}" destId="{843C7452-151F-45AB-923C-E64759E0593D}" srcOrd="0" destOrd="0" presId="urn:microsoft.com/office/officeart/2005/8/layout/hierarchy1"/>
+    <dgm:cxn modelId="{9D1394FE-D101-4C5B-A85F-A920B5AB910D}" type="presParOf" srcId="{843C7452-151F-45AB-923C-E64759E0593D}" destId="{207479FD-40BC-4020-8414-E6006C8CCE78}" srcOrd="0" destOrd="0" presId="urn:microsoft.com/office/officeart/2005/8/layout/hierarchy1"/>
+    <dgm:cxn modelId="{12CE5195-8359-4E4E-889C-EE4CE1BDB620}" type="presParOf" srcId="{843C7452-151F-45AB-923C-E64759E0593D}" destId="{62D2C5EA-33F4-42D8-B544-4F1E6FFF76B4}" srcOrd="1" destOrd="0" presId="urn:microsoft.com/office/officeart/2005/8/layout/hierarchy1"/>
+    <dgm:cxn modelId="{628BB64A-2FB6-4DDB-A98D-F0CA5B5571F1}" type="presParOf" srcId="{BEDA5E05-2624-4C45-9F32-34A891BE9CF1}" destId="{5EA5C711-DAF6-43C0-A096-C950EACB7110}" srcOrd="1" destOrd="0" presId="urn:microsoft.com/office/officeart/2005/8/layout/hierarchy1"/>
+    <dgm:cxn modelId="{DD4A4B55-B4A0-4A22-A811-73403D1C58AD}" type="presParOf" srcId="{19B85B77-0E19-4BA1-ADF9-EF7458BEE019}" destId="{3A09F658-0425-4FFF-8096-171D0997F8A3}" srcOrd="6" destOrd="0" presId="urn:microsoft.com/office/officeart/2005/8/layout/hierarchy1"/>
+    <dgm:cxn modelId="{94BBD070-4386-4694-9CAA-1B286312A416}" type="presParOf" srcId="{19B85B77-0E19-4BA1-ADF9-EF7458BEE019}" destId="{1C3CACD7-3555-48F7-82F1-47A9C5060367}" srcOrd="7" destOrd="0" presId="urn:microsoft.com/office/officeart/2005/8/layout/hierarchy1"/>
+    <dgm:cxn modelId="{6B0B79D6-B05B-4526-BC24-EA43D1A22534}" type="presParOf" srcId="{1C3CACD7-3555-48F7-82F1-47A9C5060367}" destId="{B584B6F7-4108-4C24-A481-7B77F78316D6}" srcOrd="0" destOrd="0" presId="urn:microsoft.com/office/officeart/2005/8/layout/hierarchy1"/>
+    <dgm:cxn modelId="{B24AE0A0-0BD4-4212-9ED3-19EEE4FD137D}" type="presParOf" srcId="{B584B6F7-4108-4C24-A481-7B77F78316D6}" destId="{74676111-CE0D-4590-976E-F35CF8DE918C}" srcOrd="0" destOrd="0" presId="urn:microsoft.com/office/officeart/2005/8/layout/hierarchy1"/>
+    <dgm:cxn modelId="{28E68A9A-C57F-469D-A41E-18074FD6167F}" type="presParOf" srcId="{B584B6F7-4108-4C24-A481-7B77F78316D6}" destId="{7424A2E8-25A7-4460-985C-124C5C15096F}" srcOrd="1" destOrd="0" presId="urn:microsoft.com/office/officeart/2005/8/layout/hierarchy1"/>
+    <dgm:cxn modelId="{52F07CA1-26DF-4531-847F-80F905140893}" type="presParOf" srcId="{1C3CACD7-3555-48F7-82F1-47A9C5060367}" destId="{2CD168B8-2287-4007-97BF-6471D31A91AA}" srcOrd="1" destOrd="0" presId="urn:microsoft.com/office/officeart/2005/8/layout/hierarchy1"/>
+    <dgm:cxn modelId="{2286AAF3-A996-4669-85EC-702266FA1F67}" type="presParOf" srcId="{2CD168B8-2287-4007-97BF-6471D31A91AA}" destId="{0408DF47-31AA-42B7-9B3C-2A2BC5B59856}" srcOrd="0" destOrd="0" presId="urn:microsoft.com/office/officeart/2005/8/layout/hierarchy1"/>
+    <dgm:cxn modelId="{42C0A90A-1643-4AC7-B57A-A2A35D912464}" type="presParOf" srcId="{2CD168B8-2287-4007-97BF-6471D31A91AA}" destId="{FECD4174-73A5-4C9D-B32C-307181B2B6E8}" srcOrd="1" destOrd="0" presId="urn:microsoft.com/office/officeart/2005/8/layout/hierarchy1"/>
+    <dgm:cxn modelId="{43200918-3C56-4B1A-84E5-265D96B39AA5}" type="presParOf" srcId="{FECD4174-73A5-4C9D-B32C-307181B2B6E8}" destId="{4610B783-866E-468A-A2C5-1591BA08D591}" srcOrd="0" destOrd="0" presId="urn:microsoft.com/office/officeart/2005/8/layout/hierarchy1"/>
+    <dgm:cxn modelId="{7F3E8A0A-0C0D-428B-A2E2-A7855DE6D52C}" type="presParOf" srcId="{4610B783-866E-468A-A2C5-1591BA08D591}" destId="{6327E6C6-E157-485A-9353-F564DC74E284}" srcOrd="0" destOrd="0" presId="urn:microsoft.com/office/officeart/2005/8/layout/hierarchy1"/>
+    <dgm:cxn modelId="{AE33A31B-F6BE-4B5A-A803-C99DC187297B}" type="presParOf" srcId="{4610B783-866E-468A-A2C5-1591BA08D591}" destId="{45DAD587-C95D-42D1-8F0C-0ABA2B477D3B}" srcOrd="1" destOrd="0" presId="urn:microsoft.com/office/officeart/2005/8/layout/hierarchy1"/>
+    <dgm:cxn modelId="{FA04AE3F-54A9-4221-9F19-53F894855D99}" type="presParOf" srcId="{FECD4174-73A5-4C9D-B32C-307181B2B6E8}" destId="{309A6161-D4C9-4522-8963-F43312EA034E}" srcOrd="1" destOrd="0" presId="urn:microsoft.com/office/officeart/2005/8/layout/hierarchy1"/>
   </dgm:cxnLst>
   <dgm:bg/>
   <dgm:whole/>
@@ -37592,15 +39181,71 @@
       <dsp:cNvGrpSpPr/>
     </dsp:nvGrpSpPr>
     <dsp:grpSpPr/>
-    <dsp:sp modelId="{5C3CFA58-69CC-400B-A3A2-DE3590B48596}">
+    <dsp:sp modelId="{0408DF47-31AA-42B7-9B3C-2A2BC5B59856}">
       <dsp:nvSpPr>
         <dsp:cNvPr id="0" name=""/>
         <dsp:cNvSpPr/>
       </dsp:nvSpPr>
       <dsp:spPr>
         <a:xfrm>
-          <a:off x="1576731" y="494904"/>
-          <a:ext cx="951908" cy="226510"/>
+          <a:off x="2779155" y="1189213"/>
+          <a:ext cx="91440" cy="197110"/>
+        </a:xfrm>
+        <a:custGeom>
+          <a:avLst/>
+          <a:gdLst/>
+          <a:ahLst/>
+          <a:cxnLst/>
+          <a:rect l="0" t="0" r="0" b="0"/>
+          <a:pathLst>
+            <a:path>
+              <a:moveTo>
+                <a:pt x="45720" y="0"/>
+              </a:moveTo>
+              <a:lnTo>
+                <a:pt x="45720" y="197110"/>
+              </a:lnTo>
+            </a:path>
+          </a:pathLst>
+        </a:custGeom>
+        <a:noFill/>
+        <a:ln w="12700" cap="flat" cmpd="sng" algn="ctr">
+          <a:solidFill>
+            <a:schemeClr val="accent1">
+              <a:shade val="80000"/>
+              <a:hueOff val="0"/>
+              <a:satOff val="0"/>
+              <a:lumOff val="0"/>
+              <a:alphaOff val="0"/>
+            </a:schemeClr>
+          </a:solidFill>
+          <a:prstDash val="solid"/>
+          <a:miter lim="800000"/>
+        </a:ln>
+        <a:effectLst/>
+      </dsp:spPr>
+      <dsp:style>
+        <a:lnRef idx="2">
+          <a:scrgbClr r="0" g="0" b="0"/>
+        </a:lnRef>
+        <a:fillRef idx="0">
+          <a:scrgbClr r="0" g="0" b="0"/>
+        </a:fillRef>
+        <a:effectRef idx="0">
+          <a:scrgbClr r="0" g="0" b="0"/>
+        </a:effectRef>
+        <a:fontRef idx="minor"/>
+      </dsp:style>
+    </dsp:sp>
+    <dsp:sp modelId="{3A09F658-0425-4FFF-8096-171D0997F8A3}">
+      <dsp:nvSpPr>
+        <dsp:cNvPr id="0" name=""/>
+        <dsp:cNvSpPr/>
+      </dsp:nvSpPr>
+      <dsp:spPr>
+        <a:xfrm>
+          <a:off x="1582347" y="561737"/>
+          <a:ext cx="1242527" cy="197110"/>
         </a:xfrm>
         <a:custGeom>
           <a:avLst/>
@@ -37614,13 +39259,13 @@
                 <a:pt x="0" y="0"/>
               </a:moveTo>
               <a:lnTo>
-                <a:pt x="0" y="154360"/>
+                <a:pt x="0" y="134324"/>
               </a:lnTo>
               <a:lnTo>
-                <a:pt x="951908" y="154360"/>
+                <a:pt x="1242527" y="134324"/>
               </a:lnTo>
               <a:lnTo>
-                <a:pt x="951908" y="226510"/>
+                <a:pt x="1242527" y="197110"/>
               </a:lnTo>
             </a:path>
           </a:pathLst>
@@ -37654,15 +39299,15 @@
         <a:fontRef idx="minor"/>
       </dsp:style>
     </dsp:sp>
-    <dsp:sp modelId="{63D2FB13-AD17-4675-BA9F-B3796EDCA4C5}">
+    <dsp:sp modelId="{743E8835-C1C7-405E-95CA-4C0265268249}">
       <dsp:nvSpPr>
         <dsp:cNvPr id="0" name=""/>
         <dsp:cNvSpPr/>
       </dsp:nvSpPr>
       <dsp:spPr>
         <a:xfrm>
-          <a:off x="1576731" y="1215974"/>
-          <a:ext cx="475954" cy="226510"/>
+          <a:off x="1950803" y="1189213"/>
+          <a:ext cx="91440" cy="197110"/>
         </a:xfrm>
         <a:custGeom>
           <a:avLst/>
@@ -37673,16 +39318,10 @@
           <a:pathLst>
             <a:path>
               <a:moveTo>
-                <a:pt x="0" y="0"/>
+                <a:pt x="45720" y="0"/>
               </a:moveTo>
               <a:lnTo>
-                <a:pt x="0" y="154360"/>
-              </a:lnTo>
-              <a:lnTo>
-                <a:pt x="475954" y="154360"/>
-              </a:lnTo>
-              <a:lnTo>
-                <a:pt x="475954" y="226510"/>
+                <a:pt x="45720" y="197110"/>
               </a:lnTo>
             </a:path>
           </a:pathLst>
@@ -37716,15 +39355,15 @@
         <a:fontRef idx="minor"/>
       </dsp:style>
     </dsp:sp>
-    <dsp:sp modelId="{BF31765F-5D35-45B0-94D4-A99FE0015CA7}">
+    <dsp:sp modelId="{B01CF5E5-B3B2-438F-AAA8-85A892BFED80}">
       <dsp:nvSpPr>
         <dsp:cNvPr id="0" name=""/>
         <dsp:cNvSpPr/>
       </dsp:nvSpPr>
       <dsp:spPr>
         <a:xfrm>
-          <a:off x="1100777" y="1215974"/>
-          <a:ext cx="475954" cy="226510"/>
+          <a:off x="1582347" y="561737"/>
+          <a:ext cx="414175" cy="197110"/>
         </a:xfrm>
         <a:custGeom>
           <a:avLst/>
@@ -37735,16 +39374,72 @@
           <a:pathLst>
             <a:path>
               <a:moveTo>
-                <a:pt x="475954" y="0"/>
+                <a:pt x="0" y="0"/>
               </a:moveTo>
               <a:lnTo>
-                <a:pt x="475954" y="154360"/>
+                <a:pt x="0" y="134324"/>
               </a:lnTo>
               <a:lnTo>
-                <a:pt x="0" y="154360"/>
+                <a:pt x="414175" y="134324"/>
               </a:lnTo>
               <a:lnTo>
-                <a:pt x="0" y="226510"/>
+                <a:pt x="414175" y="197110"/>
+              </a:lnTo>
+            </a:path>
+          </a:pathLst>
+        </a:custGeom>
+        <a:noFill/>
+        <a:ln w="12700" cap="flat" cmpd="sng" algn="ctr">
+          <a:solidFill>
+            <a:schemeClr val="accent1">
+              <a:shade val="60000"/>
+              <a:hueOff val="0"/>
+              <a:satOff val="0"/>
+              <a:lumOff val="0"/>
+              <a:alphaOff val="0"/>
+            </a:schemeClr>
+          </a:solidFill>
+          <a:prstDash val="solid"/>
+          <a:miter lim="800000"/>
+        </a:ln>
+        <a:effectLst/>
+      </dsp:spPr>
+      <dsp:style>
+        <a:lnRef idx="2">
+          <a:scrgbClr r="0" g="0" b="0"/>
+        </a:lnRef>
+        <a:fillRef idx="0">
+          <a:scrgbClr r="0" g="0" b="0"/>
+        </a:fillRef>
+        <a:effectRef idx="0">
+          <a:scrgbClr r="0" g="0" b="0"/>
+        </a:effectRef>
+        <a:fontRef idx="minor"/>
+      </dsp:style>
+    </dsp:sp>
+    <dsp:sp modelId="{0235339D-78E9-4DF7-A653-ED64D88D8194}">
+      <dsp:nvSpPr>
+        <dsp:cNvPr id="0" name=""/>
+        <dsp:cNvSpPr/>
+      </dsp:nvSpPr>
+      <dsp:spPr>
+        <a:xfrm>
+          <a:off x="1122451" y="1189213"/>
+          <a:ext cx="91440" cy="197110"/>
+        </a:xfrm>
+        <a:custGeom>
+          <a:avLst/>
+          <a:gdLst/>
+          <a:ahLst/>
+          <a:cxnLst/>
+          <a:rect l="0" t="0" r="0" b="0"/>
+          <a:pathLst>
+            <a:path>
+              <a:moveTo>
+                <a:pt x="45720" y="0"/>
+              </a:moveTo>
+              <a:lnTo>
+                <a:pt x="45720" y="197110"/>
               </a:lnTo>
             </a:path>
           </a:pathLst>
@@ -37778,15 +39473,15 @@
         <a:fontRef idx="minor"/>
       </dsp:style>
     </dsp:sp>
-    <dsp:sp modelId="{908AA57C-24F0-4220-B28B-462FE0478CB4}">
+    <dsp:sp modelId="{FC7CDD00-A924-476B-AA8F-8FC7EA89A383}">
       <dsp:nvSpPr>
         <dsp:cNvPr id="0" name=""/>
         <dsp:cNvSpPr/>
       </dsp:nvSpPr>
       <dsp:spPr>
         <a:xfrm>
-          <a:off x="1531011" y="494904"/>
-          <a:ext cx="91440" cy="226510"/>
+          <a:off x="1168171" y="561737"/>
+          <a:ext cx="414175" cy="197110"/>
         </a:xfrm>
         <a:custGeom>
           <a:avLst/>
@@ -37797,10 +39492,16 @@
           <a:pathLst>
             <a:path>
               <a:moveTo>
-                <a:pt x="45720" y="0"/>
+                <a:pt x="414175" y="0"/>
               </a:moveTo>
               <a:lnTo>
-                <a:pt x="45720" y="226510"/>
+                <a:pt x="414175" y="134324"/>
+              </a:lnTo>
+              <a:lnTo>
+                <a:pt x="0" y="134324"/>
+              </a:lnTo>
+              <a:lnTo>
+                <a:pt x="0" y="197110"/>
               </a:lnTo>
             </a:path>
           </a:pathLst>
@@ -37834,15 +39535,15 @@
         <a:fontRef idx="minor"/>
       </dsp:style>
     </dsp:sp>
-    <dsp:sp modelId="{67ECE741-4E61-41D8-8E8E-8DA9A7882661}">
+    <dsp:sp modelId="{87DABCB8-ECBD-4196-9B3C-A68751D5F4DE}">
       <dsp:nvSpPr>
         <dsp:cNvPr id="0" name=""/>
         <dsp:cNvSpPr/>
       </dsp:nvSpPr>
       <dsp:spPr>
         <a:xfrm>
-          <a:off x="624823" y="494904"/>
-          <a:ext cx="951908" cy="226510"/>
+          <a:off x="339820" y="561737"/>
+          <a:ext cx="1242527" cy="197110"/>
         </a:xfrm>
         <a:custGeom>
           <a:avLst/>
@@ -37853,16 +39554,16 @@
           <a:pathLst>
             <a:path>
               <a:moveTo>
-                <a:pt x="951908" y="0"/>
+                <a:pt x="1242527" y="0"/>
               </a:moveTo>
               <a:lnTo>
-                <a:pt x="951908" y="154360"/>
+                <a:pt x="1242527" y="134324"/>
               </a:lnTo>
               <a:lnTo>
-                <a:pt x="0" y="154360"/>
+                <a:pt x="0" y="134324"/>
               </a:lnTo>
               <a:lnTo>
-                <a:pt x="0" y="226510"/>
+                <a:pt x="0" y="197110"/>
               </a:lnTo>
             </a:path>
           </a:pathLst>
@@ -37896,15 +39597,15 @@
         <a:fontRef idx="minor"/>
       </dsp:style>
     </dsp:sp>
-    <dsp:sp modelId="{B3EEEB2E-E2AD-428B-8B43-7214A063E5B4}">
+    <dsp:sp modelId="{DCD4032B-7071-45F4-A73F-8D7C668A9155}">
       <dsp:nvSpPr>
         <dsp:cNvPr id="0" name=""/>
         <dsp:cNvSpPr/>
       </dsp:nvSpPr>
       <dsp:spPr>
         <a:xfrm>
-          <a:off x="1187314" y="344"/>
-          <a:ext cx="778833" cy="494559"/>
+          <a:off x="1243476" y="131370"/>
+          <a:ext cx="677742" cy="430366"/>
         </a:xfrm>
         <a:prstGeom prst="roundRect">
           <a:avLst>
@@ -37975,15 +39676,15 @@
         </a:fontRef>
       </dsp:style>
     </dsp:sp>
-    <dsp:sp modelId="{58E97A21-81C2-4276-B357-CF4755A1E49C}">
+    <dsp:sp modelId="{F88721E7-764E-4BA0-89A0-633CD4880187}">
       <dsp:nvSpPr>
         <dsp:cNvPr id="0" name=""/>
         <dsp:cNvSpPr/>
       </dsp:nvSpPr>
       <dsp:spPr>
         <a:xfrm>
-          <a:off x="1273851" y="82554"/>
-          <a:ext cx="778833" cy="494559"/>
+          <a:off x="1318781" y="202910"/>
+          <a:ext cx="677742" cy="430366"/>
         </a:xfrm>
         <a:prstGeom prst="roundRect">
           <a:avLst>
@@ -38021,12 +39722,12 @@
         <a:fontRef idx="minor"/>
       </dsp:style>
       <dsp:txBody>
-        <a:bodyPr spcFirstLastPara="0" vert="horz" wrap="square" lIns="38100" tIns="38100" rIns="38100" bIns="38100" numCol="1" spcCol="1270" anchor="ctr" anchorCtr="0">
+        <a:bodyPr spcFirstLastPara="0" vert="horz" wrap="square" lIns="30480" tIns="30480" rIns="30480" bIns="30480" numCol="1" spcCol="1270" anchor="ctr" anchorCtr="0">
           <a:noAutofit/>
         </a:bodyPr>
         <a:lstStyle/>
         <a:p>
-          <a:pPr marL="0" lvl="0" indent="0" algn="ctr" defTabSz="444500">
+          <a:pPr marL="0" lvl="0" indent="0" algn="ctr" defTabSz="355600">
             <a:lnSpc>
               <a:spcPct val="90000"/>
             </a:lnSpc>
@@ -38039,26 +39740,26 @@
             <a:buNone/>
           </a:pPr>
           <a:r>
-            <a:rPr lang="es-PE" sz="1000" kern="1200"/>
-            <a:t>Librería de Software</a:t>
+            <a:rPr lang="es-PE" sz="800" kern="1200"/>
+            <a:t>Wow</a:t>
           </a:r>
-          <a:endParaRPr lang="es-ES" sz="1000" kern="1200"/>
+          <a:endParaRPr lang="es-ES" sz="800" kern="1200"/>
         </a:p>
       </dsp:txBody>
       <dsp:txXfrm>
-        <a:off x="1288336" y="97039"/>
-        <a:ext cx="749863" cy="465589"/>
+        <a:off x="1331386" y="215515"/>
+        <a:ext cx="652532" cy="405156"/>
       </dsp:txXfrm>
     </dsp:sp>
-    <dsp:sp modelId="{16F859DA-CD2E-4C35-AA5F-72D01EC54E3E}">
+    <dsp:sp modelId="{577599F5-179C-411B-91D7-7C45C29BFB61}">
       <dsp:nvSpPr>
         <dsp:cNvPr id="0" name=""/>
         <dsp:cNvSpPr/>
       </dsp:nvSpPr>
       <dsp:spPr>
         <a:xfrm>
-          <a:off x="235406" y="721415"/>
-          <a:ext cx="778833" cy="494559"/>
+          <a:off x="949" y="758847"/>
+          <a:ext cx="677742" cy="430366"/>
         </a:xfrm>
         <a:prstGeom prst="roundRect">
           <a:avLst>
@@ -38129,15 +39830,15 @@
         </a:fontRef>
       </dsp:style>
     </dsp:sp>
-    <dsp:sp modelId="{381733F3-595A-4CEF-A807-871213CFD586}">
+    <dsp:sp modelId="{F48F8332-CF6F-461C-9D33-2EAAED080F8A}">
       <dsp:nvSpPr>
         <dsp:cNvPr id="0" name=""/>
         <dsp:cNvSpPr/>
       </dsp:nvSpPr>
       <dsp:spPr>
         <a:xfrm>
-          <a:off x="321943" y="803625"/>
-          <a:ext cx="778833" cy="494559"/>
+          <a:off x="76253" y="830386"/>
+          <a:ext cx="677742" cy="430366"/>
         </a:xfrm>
         <a:prstGeom prst="roundRect">
           <a:avLst>
@@ -38180,12 +39881,12 @@
         <a:fontRef idx="minor"/>
       </dsp:style>
       <dsp:txBody>
-        <a:bodyPr spcFirstLastPara="0" vert="horz" wrap="square" lIns="38100" tIns="38100" rIns="38100" bIns="38100" numCol="1" spcCol="1270" anchor="ctr" anchorCtr="0">
+        <a:bodyPr spcFirstLastPara="0" vert="horz" wrap="square" lIns="30480" tIns="30480" rIns="30480" bIns="30480" numCol="1" spcCol="1270" anchor="ctr" anchorCtr="0">
           <a:noAutofit/>
         </a:bodyPr>
         <a:lstStyle/>
         <a:p>
-          <a:pPr marL="0" lvl="0" indent="0" algn="ctr" defTabSz="444500">
+          <a:pPr marL="0" lvl="0" indent="0" algn="ctr" defTabSz="355600">
             <a:lnSpc>
               <a:spcPct val="90000"/>
             </a:lnSpc>
@@ -38198,26 +39899,26 @@
             <a:buNone/>
           </a:pPr>
           <a:r>
-            <a:rPr lang="es-PE" sz="1000" kern="1200"/>
-            <a:t>Librería Principal</a:t>
+            <a:rPr lang="es-PE" sz="800" kern="1200"/>
+            <a:t>Documentos</a:t>
           </a:r>
-          <a:endParaRPr lang="es-ES" sz="1000" kern="1200"/>
+          <a:endParaRPr lang="es-ES" sz="800" kern="1200"/>
         </a:p>
       </dsp:txBody>
       <dsp:txXfrm>
-        <a:off x="336428" y="818110"/>
-        <a:ext cx="749863" cy="465589"/>
+        <a:off x="88858" y="842991"/>
+        <a:ext cx="652532" cy="405156"/>
       </dsp:txXfrm>
     </dsp:sp>
-    <dsp:sp modelId="{4262DD2E-DBCF-48FA-B91F-624B12686BC6}">
+    <dsp:sp modelId="{D092275D-038B-48B9-BA14-693E211279C7}">
       <dsp:nvSpPr>
         <dsp:cNvPr id="0" name=""/>
         <dsp:cNvSpPr/>
       </dsp:nvSpPr>
       <dsp:spPr>
         <a:xfrm>
-          <a:off x="1187314" y="721415"/>
-          <a:ext cx="778833" cy="494559"/>
+          <a:off x="829300" y="758847"/>
+          <a:ext cx="677742" cy="430366"/>
         </a:xfrm>
         <a:prstGeom prst="roundRect">
           <a:avLst>
@@ -38288,15 +39989,15 @@
         </a:fontRef>
       </dsp:style>
     </dsp:sp>
-    <dsp:sp modelId="{807F0F91-D11B-4D89-8D5D-8E74C08B16FA}">
+    <dsp:sp modelId="{A6811D3C-DD4E-4F7E-B256-4E6805A8D884}">
       <dsp:nvSpPr>
         <dsp:cNvPr id="0" name=""/>
         <dsp:cNvSpPr/>
       </dsp:nvSpPr>
       <dsp:spPr>
         <a:xfrm>
-          <a:off x="1273851" y="803625"/>
-          <a:ext cx="778833" cy="494559"/>
+          <a:off x="904605" y="830386"/>
+          <a:ext cx="677742" cy="430366"/>
         </a:xfrm>
         <a:prstGeom prst="roundRect">
           <a:avLst>
@@ -38339,12 +40040,12 @@
         <a:fontRef idx="minor"/>
       </dsp:style>
       <dsp:txBody>
-        <a:bodyPr spcFirstLastPara="0" vert="horz" wrap="square" lIns="38100" tIns="38100" rIns="38100" bIns="38100" numCol="1" spcCol="1270" anchor="ctr" anchorCtr="0">
+        <a:bodyPr spcFirstLastPara="0" vert="horz" wrap="square" lIns="30480" tIns="30480" rIns="30480" bIns="30480" numCol="1" spcCol="1270" anchor="ctr" anchorCtr="0">
           <a:noAutofit/>
         </a:bodyPr>
         <a:lstStyle/>
         <a:p>
-          <a:pPr marL="0" lvl="0" indent="0" algn="ctr" defTabSz="444500">
+          <a:pPr marL="0" lvl="0" indent="0" algn="ctr" defTabSz="355600">
             <a:lnSpc>
               <a:spcPct val="90000"/>
             </a:lnSpc>
@@ -38357,26 +40058,26 @@
             <a:buNone/>
           </a:pPr>
           <a:r>
-            <a:rPr lang="es-PE" sz="1000" kern="1200"/>
-            <a:t>Librería en Producción</a:t>
+            <a:rPr lang="es-PE" sz="800" kern="1200"/>
+            <a:t>Líneas Base</a:t>
           </a:r>
-          <a:endParaRPr lang="es-ES" sz="1000" kern="1200"/>
+          <a:endParaRPr lang="es-ES" sz="800" kern="1200"/>
         </a:p>
       </dsp:txBody>
       <dsp:txXfrm>
-        <a:off x="1288336" y="818110"/>
-        <a:ext cx="749863" cy="465589"/>
+        <a:off x="917210" y="842991"/>
+        <a:ext cx="652532" cy="405156"/>
       </dsp:txXfrm>
     </dsp:sp>
-    <dsp:sp modelId="{3861B78A-2B66-4D3C-AFCD-040FFCAF646A}">
+    <dsp:sp modelId="{D926723A-60EE-4891-96BC-62E679A6A601}">
       <dsp:nvSpPr>
         <dsp:cNvPr id="0" name=""/>
         <dsp:cNvSpPr/>
       </dsp:nvSpPr>
       <dsp:spPr>
         <a:xfrm>
-          <a:off x="711360" y="1442485"/>
-          <a:ext cx="778833" cy="494559"/>
+          <a:off x="829300" y="1386323"/>
+          <a:ext cx="677742" cy="430366"/>
         </a:xfrm>
         <a:prstGeom prst="roundRect">
           <a:avLst>
@@ -38447,15 +40148,15 @@
         </a:fontRef>
       </dsp:style>
     </dsp:sp>
-    <dsp:sp modelId="{75AD2E05-FC09-4B87-8CCF-403A10F92013}">
+    <dsp:sp modelId="{7A99A6B8-A608-4A35-AEDA-FB92A8865021}">
       <dsp:nvSpPr>
         <dsp:cNvPr id="0" name=""/>
         <dsp:cNvSpPr/>
       </dsp:nvSpPr>
       <dsp:spPr>
         <a:xfrm>
-          <a:off x="797897" y="1524695"/>
-          <a:ext cx="778833" cy="494559"/>
+          <a:off x="904605" y="1457862"/>
+          <a:ext cx="677742" cy="430366"/>
         </a:xfrm>
         <a:prstGeom prst="roundRect">
           <a:avLst>
@@ -38498,12 +40199,12 @@
         <a:fontRef idx="minor"/>
       </dsp:style>
       <dsp:txBody>
-        <a:bodyPr spcFirstLastPara="0" vert="horz" wrap="square" lIns="38100" tIns="38100" rIns="38100" bIns="38100" numCol="1" spcCol="1270" anchor="ctr" anchorCtr="0">
+        <a:bodyPr spcFirstLastPara="0" vert="horz" wrap="square" lIns="30480" tIns="30480" rIns="30480" bIns="30480" numCol="1" spcCol="1270" anchor="ctr" anchorCtr="0">
           <a:noAutofit/>
         </a:bodyPr>
         <a:lstStyle/>
         <a:p>
-          <a:pPr marL="0" lvl="0" indent="0" algn="ctr" defTabSz="444500">
+          <a:pPr marL="0" lvl="0" indent="0" algn="ctr" defTabSz="355600">
             <a:lnSpc>
               <a:spcPct val="90000"/>
             </a:lnSpc>
@@ -38516,25 +40217,25 @@
             <a:buNone/>
           </a:pPr>
           <a:r>
-            <a:rPr lang="es-PE" sz="1000" kern="1200"/>
-            <a:t>Librería de Trabajo</a:t>
+            <a:rPr lang="es-PE" sz="800" kern="1200"/>
+            <a:t>Proyecto N</a:t>
           </a:r>
         </a:p>
       </dsp:txBody>
       <dsp:txXfrm>
-        <a:off x="812382" y="1539180"/>
-        <a:ext cx="749863" cy="465589"/>
+        <a:off x="917210" y="1470467"/>
+        <a:ext cx="652532" cy="405156"/>
       </dsp:txXfrm>
     </dsp:sp>
-    <dsp:sp modelId="{4CCC9FC8-9A58-4156-8B93-902C15853562}">
+    <dsp:sp modelId="{3261A0EF-98D6-411B-8C18-1FFE72E72BFE}">
       <dsp:nvSpPr>
         <dsp:cNvPr id="0" name=""/>
         <dsp:cNvSpPr/>
       </dsp:nvSpPr>
       <dsp:spPr>
         <a:xfrm>
-          <a:off x="1663268" y="1442485"/>
-          <a:ext cx="778833" cy="494559"/>
+          <a:off x="1657652" y="758847"/>
+          <a:ext cx="677742" cy="430366"/>
         </a:xfrm>
         <a:prstGeom prst="roundRect">
           <a:avLst>
@@ -38605,15 +40306,15 @@
         </a:fontRef>
       </dsp:style>
     </dsp:sp>
-    <dsp:sp modelId="{98431EB4-0BE3-4186-9270-0FEA086C9CE2}">
+    <dsp:sp modelId="{0A9D6BB9-4CFB-41C2-9A59-107B53F98B71}">
       <dsp:nvSpPr>
         <dsp:cNvPr id="0" name=""/>
         <dsp:cNvSpPr/>
       </dsp:nvSpPr>
       <dsp:spPr>
         <a:xfrm>
-          <a:off x="1749805" y="1524695"/>
-          <a:ext cx="778833" cy="494559"/>
+          <a:off x="1732957" y="830386"/>
+          <a:ext cx="677742" cy="430366"/>
         </a:xfrm>
         <a:prstGeom prst="roundRect">
           <a:avLst>
@@ -38656,12 +40357,12 @@
         <a:fontRef idx="minor"/>
       </dsp:style>
       <dsp:txBody>
-        <a:bodyPr spcFirstLastPara="0" vert="horz" wrap="square" lIns="38100" tIns="38100" rIns="38100" bIns="38100" numCol="1" spcCol="1270" anchor="ctr" anchorCtr="0">
+        <a:bodyPr spcFirstLastPara="0" vert="horz" wrap="square" lIns="30480" tIns="30480" rIns="30480" bIns="30480" numCol="1" spcCol="1270" anchor="ctr" anchorCtr="0">
           <a:noAutofit/>
         </a:bodyPr>
         <a:lstStyle/>
         <a:p>
-          <a:pPr marL="0" lvl="0" indent="0" algn="ctr" defTabSz="444500">
+          <a:pPr marL="0" lvl="0" indent="0" algn="ctr" defTabSz="355600">
             <a:lnSpc>
               <a:spcPct val="90000"/>
             </a:lnSpc>
@@ -38674,25 +40375,26 @@
             <a:buNone/>
           </a:pPr>
           <a:r>
-            <a:rPr lang="es-PE" sz="1000" kern="1200"/>
-            <a:t>Librería de Soporte</a:t>
+            <a:rPr lang="es-PE" sz="800" kern="1200"/>
+            <a:t>Desarrollo</a:t>
           </a:r>
+          <a:endParaRPr lang="es-ES" sz="800" kern="1200"/>
         </a:p>
       </dsp:txBody>
       <dsp:txXfrm>
-        <a:off x="1764290" y="1539180"/>
-        <a:ext cx="749863" cy="465589"/>
+        <a:off x="1745562" y="842991"/>
+        <a:ext cx="652532" cy="405156"/>
       </dsp:txXfrm>
     </dsp:sp>
-    <dsp:sp modelId="{5E8CF8B8-78ED-46F3-8F9C-8753E9EDB39A}">
+    <dsp:sp modelId="{207479FD-40BC-4020-8414-E6006C8CCE78}">
       <dsp:nvSpPr>
         <dsp:cNvPr id="0" name=""/>
         <dsp:cNvSpPr/>
       </dsp:nvSpPr>
       <dsp:spPr>
         <a:xfrm>
-          <a:off x="2139222" y="721415"/>
-          <a:ext cx="778833" cy="494559"/>
+          <a:off x="1657652" y="1386323"/>
+          <a:ext cx="677742" cy="430366"/>
         </a:xfrm>
         <a:prstGeom prst="roundRect">
           <a:avLst>
@@ -38763,15 +40465,15 @@
         </a:fontRef>
       </dsp:style>
     </dsp:sp>
-    <dsp:sp modelId="{C1F11C31-7230-4987-81F3-491571F856F1}">
+    <dsp:sp modelId="{62D2C5EA-33F4-42D8-B544-4F1E6FFF76B4}">
       <dsp:nvSpPr>
         <dsp:cNvPr id="0" name=""/>
         <dsp:cNvSpPr/>
       </dsp:nvSpPr>
       <dsp:spPr>
         <a:xfrm>
-          <a:off x="2225759" y="803625"/>
-          <a:ext cx="778833" cy="494559"/>
+          <a:off x="1732957" y="1457862"/>
+          <a:ext cx="677742" cy="430366"/>
         </a:xfrm>
         <a:prstGeom prst="roundRect">
           <a:avLst>
@@ -38814,12 +40516,12 @@
         <a:fontRef idx="minor"/>
       </dsp:style>
       <dsp:txBody>
-        <a:bodyPr spcFirstLastPara="0" vert="horz" wrap="square" lIns="38100" tIns="38100" rIns="38100" bIns="38100" numCol="1" spcCol="1270" anchor="ctr" anchorCtr="0">
+        <a:bodyPr spcFirstLastPara="0" vert="horz" wrap="square" lIns="30480" tIns="30480" rIns="30480" bIns="30480" numCol="1" spcCol="1270" anchor="ctr" anchorCtr="0">
           <a:noAutofit/>
         </a:bodyPr>
         <a:lstStyle/>
         <a:p>
-          <a:pPr marL="0" lvl="0" indent="0" algn="ctr" defTabSz="444500">
+          <a:pPr marL="0" lvl="0" indent="0" algn="ctr" defTabSz="355600">
             <a:lnSpc>
               <a:spcPct val="90000"/>
             </a:lnSpc>
@@ -38832,15 +40534,330 @@
             <a:buNone/>
           </a:pPr>
           <a:r>
-            <a:rPr lang="es-PE" sz="1000" kern="1200"/>
-            <a:t>Repositorio de Software</a:t>
+            <a:rPr lang="es-PE" sz="800" kern="1200"/>
+            <a:t>Proyecto N</a:t>
           </a:r>
-          <a:endParaRPr lang="es-ES" sz="1000" kern="1200"/>
         </a:p>
       </dsp:txBody>
       <dsp:txXfrm>
-        <a:off x="2240244" y="818110"/>
-        <a:ext cx="749863" cy="465589"/>
+        <a:off x="1745562" y="1470467"/>
+        <a:ext cx="652532" cy="405156"/>
+      </dsp:txXfrm>
+    </dsp:sp>
+    <dsp:sp modelId="{74676111-CE0D-4590-976E-F35CF8DE918C}">
+      <dsp:nvSpPr>
+        <dsp:cNvPr id="0" name=""/>
+        <dsp:cNvSpPr/>
+      </dsp:nvSpPr>
+      <dsp:spPr>
+        <a:xfrm>
+          <a:off x="2486003" y="758847"/>
+          <a:ext cx="677742" cy="430366"/>
+        </a:xfrm>
+        <a:prstGeom prst="roundRect">
+          <a:avLst>
+            <a:gd name="adj" fmla="val 10000"/>
+          </a:avLst>
+        </a:prstGeom>
+        <a:gradFill rotWithShape="0">
+          <a:gsLst>
+            <a:gs pos="0">
+              <a:schemeClr val="accent1">
+                <a:hueOff val="0"/>
+                <a:satOff val="0"/>
+                <a:lumOff val="0"/>
+                <a:alphaOff val="0"/>
+                <a:satMod val="103000"/>
+                <a:lumMod val="102000"/>
+                <a:tint val="94000"/>
+              </a:schemeClr>
+            </a:gs>
+            <a:gs pos="50000">
+              <a:schemeClr val="accent1">
+                <a:hueOff val="0"/>
+                <a:satOff val="0"/>
+                <a:lumOff val="0"/>
+                <a:alphaOff val="0"/>
+                <a:satMod val="110000"/>
+                <a:lumMod val="100000"/>
+                <a:shade val="100000"/>
+              </a:schemeClr>
+            </a:gs>
+            <a:gs pos="100000">
+              <a:schemeClr val="accent1">
+                <a:hueOff val="0"/>
+                <a:satOff val="0"/>
+                <a:lumOff val="0"/>
+                <a:alphaOff val="0"/>
+                <a:lumMod val="99000"/>
+                <a:satMod val="120000"/>
+                <a:shade val="78000"/>
+              </a:schemeClr>
+            </a:gs>
+          </a:gsLst>
+          <a:lin ang="5400000" scaled="0"/>
+        </a:gradFill>
+        <a:ln>
+          <a:noFill/>
+        </a:ln>
+        <a:effectLst>
+          <a:outerShdw blurRad="57150" dist="19050" dir="5400000" algn="ctr" rotWithShape="0">
+            <a:srgbClr val="000000">
+              <a:alpha val="63000"/>
+            </a:srgbClr>
+          </a:outerShdw>
+        </a:effectLst>
+      </dsp:spPr>
+      <dsp:style>
+        <a:lnRef idx="0">
+          <a:scrgbClr r="0" g="0" b="0"/>
+        </a:lnRef>
+        <a:fillRef idx="3">
+          <a:scrgbClr r="0" g="0" b="0"/>
+        </a:fillRef>
+        <a:effectRef idx="3">
+          <a:scrgbClr r="0" g="0" b="0"/>
+        </a:effectRef>
+        <a:fontRef idx="minor">
+          <a:schemeClr val="lt1"/>
+        </a:fontRef>
+      </dsp:style>
+    </dsp:sp>
+    <dsp:sp modelId="{7424A2E8-25A7-4460-985C-124C5C15096F}">
+      <dsp:nvSpPr>
+        <dsp:cNvPr id="0" name=""/>
+        <dsp:cNvSpPr/>
+      </dsp:nvSpPr>
+      <dsp:spPr>
+        <a:xfrm>
+          <a:off x="2561308" y="830386"/>
+          <a:ext cx="677742" cy="430366"/>
+        </a:xfrm>
+        <a:prstGeom prst="roundRect">
+          <a:avLst>
+            <a:gd name="adj" fmla="val 10000"/>
+          </a:avLst>
+        </a:prstGeom>
+        <a:solidFill>
+          <a:schemeClr val="lt1">
+            <a:alpha val="90000"/>
+            <a:hueOff val="0"/>
+            <a:satOff val="0"/>
+            <a:lumOff val="0"/>
+            <a:alphaOff val="0"/>
+          </a:schemeClr>
+        </a:solidFill>
+        <a:ln w="6350" cap="flat" cmpd="sng" algn="ctr">
+          <a:solidFill>
+            <a:schemeClr val="accent1">
+              <a:hueOff val="0"/>
+              <a:satOff val="0"/>
+              <a:lumOff val="0"/>
+              <a:alphaOff val="0"/>
+            </a:schemeClr>
+          </a:solidFill>
+          <a:prstDash val="solid"/>
+          <a:miter lim="800000"/>
+        </a:ln>
+        <a:effectLst/>
+      </dsp:spPr>
+      <dsp:style>
+        <a:lnRef idx="1">
+          <a:scrgbClr r="0" g="0" b="0"/>
+        </a:lnRef>
+        <a:fillRef idx="1">
+          <a:scrgbClr r="0" g="0" b="0"/>
+        </a:fillRef>
+        <a:effectRef idx="2">
+          <a:scrgbClr r="0" g="0" b="0"/>
+        </a:effectRef>
+        <a:fontRef idx="minor"/>
+      </dsp:style>
+      <dsp:txBody>
+        <a:bodyPr spcFirstLastPara="0" vert="horz" wrap="square" lIns="30480" tIns="30480" rIns="30480" bIns="30480" numCol="1" spcCol="1270" anchor="ctr" anchorCtr="0">
+          <a:noAutofit/>
+        </a:bodyPr>
+        <a:lstStyle/>
+        <a:p>
+          <a:pPr marL="0" lvl="0" indent="0" algn="ctr" defTabSz="355600">
+            <a:lnSpc>
+              <a:spcPct val="90000"/>
+            </a:lnSpc>
+            <a:spcBef>
+              <a:spcPct val="0"/>
+            </a:spcBef>
+            <a:spcAft>
+              <a:spcPct val="35000"/>
+            </a:spcAft>
+            <a:buNone/>
+          </a:pPr>
+          <a:r>
+            <a:rPr lang="es-ES" sz="800" kern="1200"/>
+            <a:t>Entrega y Release</a:t>
+          </a:r>
+        </a:p>
+      </dsp:txBody>
+      <dsp:txXfrm>
+        <a:off x="2573913" y="842991"/>
+        <a:ext cx="652532" cy="405156"/>
+      </dsp:txXfrm>
+    </dsp:sp>
+    <dsp:sp modelId="{6327E6C6-E157-485A-9353-F564DC74E284}">
+      <dsp:nvSpPr>
+        <dsp:cNvPr id="0" name=""/>
+        <dsp:cNvSpPr/>
+      </dsp:nvSpPr>
+      <dsp:spPr>
+        <a:xfrm>
+          <a:off x="2486003" y="1386323"/>
+          <a:ext cx="677742" cy="430366"/>
+        </a:xfrm>
+        <a:prstGeom prst="roundRect">
+          <a:avLst>
+            <a:gd name="adj" fmla="val 10000"/>
+          </a:avLst>
+        </a:prstGeom>
+        <a:gradFill rotWithShape="0">
+          <a:gsLst>
+            <a:gs pos="0">
+              <a:schemeClr val="accent1">
+                <a:hueOff val="0"/>
+                <a:satOff val="0"/>
+                <a:lumOff val="0"/>
+                <a:alphaOff val="0"/>
+                <a:satMod val="103000"/>
+                <a:lumMod val="102000"/>
+                <a:tint val="94000"/>
+              </a:schemeClr>
+            </a:gs>
+            <a:gs pos="50000">
+              <a:schemeClr val="accent1">
+                <a:hueOff val="0"/>
+                <a:satOff val="0"/>
+                <a:lumOff val="0"/>
+                <a:alphaOff val="0"/>
+                <a:satMod val="110000"/>
+                <a:lumMod val="100000"/>
+                <a:shade val="100000"/>
+              </a:schemeClr>
+            </a:gs>
+            <a:gs pos="100000">
+              <a:schemeClr val="accent1">
+                <a:hueOff val="0"/>
+                <a:satOff val="0"/>
+                <a:lumOff val="0"/>
+                <a:alphaOff val="0"/>
+                <a:lumMod val="99000"/>
+                <a:satMod val="120000"/>
+                <a:shade val="78000"/>
+              </a:schemeClr>
+            </a:gs>
+          </a:gsLst>
+          <a:lin ang="5400000" scaled="0"/>
+        </a:gradFill>
+        <a:ln>
+          <a:noFill/>
+        </a:ln>
+        <a:effectLst>
+          <a:outerShdw blurRad="57150" dist="19050" dir="5400000" algn="ctr" rotWithShape="0">
+            <a:srgbClr val="000000">
+              <a:alpha val="63000"/>
+            </a:srgbClr>
+          </a:outerShdw>
+        </a:effectLst>
+      </dsp:spPr>
+      <dsp:style>
+        <a:lnRef idx="0">
+          <a:scrgbClr r="0" g="0" b="0"/>
+        </a:lnRef>
+        <a:fillRef idx="3">
+          <a:scrgbClr r="0" g="0" b="0"/>
+        </a:fillRef>
+        <a:effectRef idx="3">
+          <a:scrgbClr r="0" g="0" b="0"/>
+        </a:effectRef>
+        <a:fontRef idx="minor">
+          <a:schemeClr val="lt1"/>
+        </a:fontRef>
+      </dsp:style>
+    </dsp:sp>
+    <dsp:sp modelId="{45DAD587-C95D-42D1-8F0C-0ABA2B477D3B}">
+      <dsp:nvSpPr>
+        <dsp:cNvPr id="0" name=""/>
+        <dsp:cNvSpPr/>
+      </dsp:nvSpPr>
+      <dsp:spPr>
+        <a:xfrm>
+          <a:off x="2561308" y="1457862"/>
+          <a:ext cx="677742" cy="430366"/>
+        </a:xfrm>
+        <a:prstGeom prst="roundRect">
+          <a:avLst>
+            <a:gd name="adj" fmla="val 10000"/>
+          </a:avLst>
+        </a:prstGeom>
+        <a:solidFill>
+          <a:schemeClr val="lt1">
+            <a:alpha val="90000"/>
+            <a:hueOff val="0"/>
+            <a:satOff val="0"/>
+            <a:lumOff val="0"/>
+            <a:alphaOff val="0"/>
+          </a:schemeClr>
+        </a:solidFill>
+        <a:ln w="6350" cap="flat" cmpd="sng" algn="ctr">
+          <a:solidFill>
+            <a:schemeClr val="accent1">
+              <a:hueOff val="0"/>
+              <a:satOff val="0"/>
+              <a:lumOff val="0"/>
+              <a:alphaOff val="0"/>
+            </a:schemeClr>
+          </a:solidFill>
+          <a:prstDash val="solid"/>
+          <a:miter lim="800000"/>
+        </a:ln>
+        <a:effectLst/>
+      </dsp:spPr>
+      <dsp:style>
+        <a:lnRef idx="1">
+          <a:scrgbClr r="0" g="0" b="0"/>
+        </a:lnRef>
+        <a:fillRef idx="1">
+          <a:scrgbClr r="0" g="0" b="0"/>
+        </a:fillRef>
+        <a:effectRef idx="2">
+          <a:scrgbClr r="0" g="0" b="0"/>
+        </a:effectRef>
+        <a:fontRef idx="minor"/>
+      </dsp:style>
+      <dsp:txBody>
+        <a:bodyPr spcFirstLastPara="0" vert="horz" wrap="square" lIns="30480" tIns="30480" rIns="30480" bIns="30480" numCol="1" spcCol="1270" anchor="ctr" anchorCtr="0">
+          <a:noAutofit/>
+        </a:bodyPr>
+        <a:lstStyle/>
+        <a:p>
+          <a:pPr marL="0" lvl="0" indent="0" algn="ctr" defTabSz="355600">
+            <a:lnSpc>
+              <a:spcPct val="90000"/>
+            </a:lnSpc>
+            <a:spcBef>
+              <a:spcPct val="0"/>
+            </a:spcBef>
+            <a:spcAft>
+              <a:spcPct val="35000"/>
+            </a:spcAft>
+            <a:buNone/>
+          </a:pPr>
+          <a:r>
+            <a:rPr lang="es-ES" sz="800" kern="1200"/>
+            <a:t>Cliente X</a:t>
+          </a:r>
+        </a:p>
+      </dsp:txBody>
+      <dsp:txXfrm>
+        <a:off x="2573913" y="1470467"/>
+        <a:ext cx="652532" cy="405156"/>
       </dsp:txXfrm>
     </dsp:sp>
   </dsp:spTree>
@@ -40744,7 +42761,7 @@
 </file>
 
 <file path=customXml/itemProps1.xml><?xml version="1.0" encoding="utf-8"?>
-<ds:datastoreItem xmlns:ds="http://schemas.openxmlformats.org/officeDocument/2006/customXml" ds:itemID="{1216CBEC-4817-4713-BD31-E086B1C8F455}">
+<ds:datastoreItem xmlns:ds="http://schemas.openxmlformats.org/officeDocument/2006/customXml" ds:itemID="{9E93DD75-716D-4FAF-817E-2EDE8CCAC379}">
   <ds:schemaRefs>
     <ds:schemaRef ds:uri="http://schemas.openxmlformats.org/officeDocument/2006/bibliography"/>
   </ds:schemaRefs>

</xml_diff>

<commit_message>
Se agrego las Lineas Bases
</commit_message>
<xml_diff>
--- a/Documentos/PGC.docx
+++ b/Documentos/PGC.docx
@@ -1,6 +1,6 @@
 
 <file path=word/document.xml><?xml version="1.0" encoding="utf-8"?>
-<w:document xmlns:wpc="http://schemas.microsoft.com/office/word/2010/wordprocessingCanvas" xmlns:cx="http://schemas.microsoft.com/office/drawing/2014/chartex" xmlns:cx1="http://schemas.microsoft.com/office/drawing/2015/9/8/chartex" xmlns:cx2="http://schemas.microsoft.com/office/drawing/2015/10/21/chartex" xmlns:cx3="http://schemas.microsoft.com/office/drawing/2016/5/9/chartex" xmlns:cx4="http://schemas.microsoft.com/office/drawing/2016/5/10/chartex" xmlns:cx5="http://schemas.microsoft.com/office/drawing/2016/5/11/chartex" xmlns:cx6="http://schemas.microsoft.com/office/drawing/2016/5/12/chartex" xmlns:cx7="http://schemas.microsoft.com/office/drawing/2016/5/13/chartex" xmlns:cx8="http://schemas.microsoft.com/office/drawing/2016/5/14/chartex" xmlns:mc="http://schemas.openxmlformats.org/markup-compatibility/2006" xmlns:aink="http://schemas.microsoft.com/office/drawing/2016/ink" xmlns:am3d="http://schemas.microsoft.com/office/drawing/2017/model3d" xmlns:o="urn:schemas-microsoft-com:office:office" xmlns:r="http://schemas.openxmlformats.org/officeDocument/2006/relationships" xmlns:m="http://schemas.openxmlformats.org/officeDocument/2006/math" xmlns:v="urn:schemas-microsoft-com:vml" xmlns:wp14="http://schemas.microsoft.com/office/word/2010/wordprocessingDrawing" xmlns:wp="http://schemas.openxmlformats.org/drawingml/2006/wordprocessingDrawing" xmlns:w10="urn:schemas-microsoft-com:office:word" xmlns:w="http://schemas.openxmlformats.org/wordprocessingml/2006/main" xmlns:w14="http://schemas.microsoft.com/office/word/2010/wordml" xmlns:w15="http://schemas.microsoft.com/office/word/2012/wordml" xmlns:w16cid="http://schemas.microsoft.com/office/word/2016/wordml/cid" xmlns:w16se="http://schemas.microsoft.com/office/word/2015/wordml/symex" xmlns:wpg="http://schemas.microsoft.com/office/word/2010/wordprocessingGroup" xmlns:wpi="http://schemas.microsoft.com/office/word/2010/wordprocessingInk" xmlns:wne="http://schemas.microsoft.com/office/word/2006/wordml" xmlns:wps="http://schemas.microsoft.com/office/word/2010/wordprocessingShape" mc:Ignorable="w14 w15 w16se w16cid wp14">
+<w:document xmlns:wpc="http://schemas.microsoft.com/office/word/2010/wordprocessingCanvas" xmlns:mc="http://schemas.openxmlformats.org/markup-compatibility/2006" xmlns:o="urn:schemas-microsoft-com:office:office" xmlns:r="http://schemas.openxmlformats.org/officeDocument/2006/relationships" xmlns:m="http://schemas.openxmlformats.org/officeDocument/2006/math" xmlns:v="urn:schemas-microsoft-com:vml" xmlns:wp14="http://schemas.microsoft.com/office/word/2010/wordprocessingDrawing" xmlns:wp="http://schemas.openxmlformats.org/drawingml/2006/wordprocessingDrawing" xmlns:w10="urn:schemas-microsoft-com:office:word" xmlns:w="http://schemas.openxmlformats.org/wordprocessingml/2006/main" xmlns:w14="http://schemas.microsoft.com/office/word/2010/wordml" xmlns:w15="http://schemas.microsoft.com/office/word/2012/wordml" xmlns:wpg="http://schemas.microsoft.com/office/word/2010/wordprocessingGroup" xmlns:wpi="http://schemas.microsoft.com/office/word/2010/wordprocessingInk" xmlns:wne="http://schemas.microsoft.com/office/word/2006/wordml" xmlns:wps="http://schemas.microsoft.com/office/word/2010/wordprocessingShape" mc:Ignorable="w14 w15 wp14">
   <w:body>
     <w:p>
       <w:pPr>
@@ -969,6 +969,7 @@
           <w:docPartUnique/>
         </w:docPartObj>
       </w:sdtPr>
+      <w:sdtEndPr/>
       <w:sdtContent>
         <w:p>
           <w:pPr>
@@ -3024,21 +3025,7 @@
         <w:rPr>
           <w:rFonts w:ascii="Verdana" w:eastAsia="Verdana" w:hAnsi="Verdana" w:cs="Verdana"/>
         </w:rPr>
-        <w:t xml:space="preserve"> es una empresa de desarrollo de software fundada en </w:t>
-      </w:r>
-      <w:proofErr w:type="gramStart"/>
-      <w:r>
-        <w:rPr>
-          <w:rFonts w:ascii="Verdana" w:eastAsia="Verdana" w:hAnsi="Verdana" w:cs="Verdana"/>
-        </w:rPr>
-        <w:t>Marzo</w:t>
-      </w:r>
-      <w:proofErr w:type="gramEnd"/>
-      <w:r>
-        <w:rPr>
-          <w:rFonts w:ascii="Verdana" w:eastAsia="Verdana" w:hAnsi="Verdana" w:cs="Verdana"/>
-        </w:rPr>
-        <w:t xml:space="preserve"> de 2017, con la finalidad de desarrollar aplicaciones web y móviles que satisfagan necesidades asociadas a las familias que tienen mascotas. Nace bajo el patrocinio de la ONG </w:t>
+        <w:t xml:space="preserve"> es una empresa de desarrollo de software fundada en Marzo de 2017, con la finalidad de desarrollar aplicaciones web y móviles que satisfagan necesidades asociadas a las familias que tienen mascotas. Nace bajo el patrocinio de la ONG </w:t>
       </w:r>
       <w:proofErr w:type="spellStart"/>
       <w:r>
@@ -3423,21 +3410,7 @@
         <w:rPr>
           <w:rFonts w:ascii="Verdana" w:eastAsia="Verdana" w:hAnsi="Verdana" w:cs="Verdana"/>
         </w:rPr>
-        <w:t xml:space="preserve">La elección de los elementos de configuración se realizará en base a los entregables, siendo </w:t>
-      </w:r>
-      <w:proofErr w:type="gramStart"/>
-      <w:r>
-        <w:rPr>
-          <w:rFonts w:ascii="Verdana" w:eastAsia="Verdana" w:hAnsi="Verdana" w:cs="Verdana"/>
-        </w:rPr>
-        <w:t>ésta</w:t>
-      </w:r>
-      <w:proofErr w:type="gramEnd"/>
-      <w:r>
-        <w:rPr>
-          <w:rFonts w:ascii="Verdana" w:eastAsia="Verdana" w:hAnsi="Verdana" w:cs="Verdana"/>
-        </w:rPr>
-        <w:t xml:space="preserve"> responsabilidad del Responsable de SCM, apoyado por los integrantes de cada disciplina.</w:t>
+        <w:t>La elección de los elementos de configuración se realizará en base a los entregables, siendo ésta responsabilidad del Responsable de SCM, apoyado por los integrantes de cada disciplina.</w:t>
       </w:r>
     </w:p>
     <w:p>
@@ -3537,7 +3510,21 @@
         <w:rPr>
           <w:rFonts w:ascii="Verdana" w:eastAsia="Verdana" w:hAnsi="Verdana" w:cs="Verdana"/>
         </w:rPr>
-        <w:t xml:space="preserve">SCA (Software Change </w:t>
+        <w:t xml:space="preserve">SCA (Software </w:t>
+      </w:r>
+      <w:proofErr w:type="spellStart"/>
+      <w:r>
+        <w:rPr>
+          <w:rFonts w:ascii="Verdana" w:eastAsia="Verdana" w:hAnsi="Verdana" w:cs="Verdana"/>
+        </w:rPr>
+        <w:t>Change</w:t>
+      </w:r>
+      <w:proofErr w:type="spellEnd"/>
+      <w:r>
+        <w:rPr>
+          <w:rFonts w:ascii="Verdana" w:eastAsia="Verdana" w:hAnsi="Verdana" w:cs="Verdana"/>
+        </w:rPr>
+        <w:t xml:space="preserve"> </w:t>
       </w:r>
       <w:proofErr w:type="spellStart"/>
       <w:r>
@@ -3627,7 +3614,21 @@
         <w:rPr>
           <w:rFonts w:ascii="Verdana" w:eastAsia="Verdana" w:hAnsi="Verdana" w:cs="Verdana"/>
         </w:rPr>
-        <w:t xml:space="preserve">/Software Change </w:t>
+        <w:t xml:space="preserve">/Software </w:t>
+      </w:r>
+      <w:proofErr w:type="spellStart"/>
+      <w:r>
+        <w:rPr>
+          <w:rFonts w:ascii="Verdana" w:eastAsia="Verdana" w:hAnsi="Verdana" w:cs="Verdana"/>
+        </w:rPr>
+        <w:t>Change</w:t>
+      </w:r>
+      <w:proofErr w:type="spellEnd"/>
+      <w:r>
+        <w:rPr>
+          <w:rFonts w:ascii="Verdana" w:eastAsia="Verdana" w:hAnsi="Verdana" w:cs="Verdana"/>
+        </w:rPr>
+        <w:t xml:space="preserve"> </w:t>
       </w:r>
       <w:proofErr w:type="spellStart"/>
       <w:r>
@@ -4887,21 +4888,7 @@
         <w:rPr>
           <w:rFonts w:ascii="Verdana" w:eastAsia="Verdana" w:hAnsi="Verdana" w:cs="Verdana"/>
         </w:rPr>
-        <w:t xml:space="preserve">Establecer y mantener el software y la documentación de cada proyecto </w:t>
-      </w:r>
-      <w:proofErr w:type="gramStart"/>
-      <w:r>
-        <w:rPr>
-          <w:rFonts w:ascii="Verdana" w:eastAsia="Verdana" w:hAnsi="Verdana" w:cs="Verdana"/>
-        </w:rPr>
-        <w:t>de acuerdo a</w:t>
-      </w:r>
-      <w:proofErr w:type="gramEnd"/>
-      <w:r>
-        <w:rPr>
-          <w:rFonts w:ascii="Verdana" w:eastAsia="Verdana" w:hAnsi="Verdana" w:cs="Verdana"/>
-        </w:rPr>
-        <w:t xml:space="preserve"> un proceso documentado.</w:t>
+        <w:t>Establecer y mantener el software y la documentación de cada proyecto de acuerdo a un proceso documentado.</w:t>
       </w:r>
     </w:p>
     <w:p>
@@ -5847,19 +5834,11 @@
           <w:rFonts w:ascii="Verdana" w:eastAsia="Verdana" w:hAnsi="Verdana" w:cs="Verdana"/>
         </w:rPr>
       </w:pPr>
-      <w:proofErr w:type="gramStart"/>
       <w:r>
         <w:rPr>
           <w:rFonts w:ascii="Verdana" w:eastAsia="Verdana" w:hAnsi="Verdana" w:cs="Verdana"/>
         </w:rPr>
-        <w:t>master</w:t>
-      </w:r>
-      <w:proofErr w:type="gramEnd"/>
-      <w:r>
-        <w:rPr>
-          <w:rFonts w:ascii="Verdana" w:eastAsia="Verdana" w:hAnsi="Verdana" w:cs="Verdana"/>
-        </w:rPr>
-        <w:t>: contiene las versiones estables del proyecto</w:t>
+        <w:t>master: contiene las versiones estables del proyecto</w:t>
       </w:r>
     </w:p>
     <w:p>
@@ -5911,19 +5890,11 @@
         <w:t>feature</w:t>
       </w:r>
       <w:proofErr w:type="spellEnd"/>
-      <w:proofErr w:type="gramStart"/>
       <w:r>
         <w:rPr>
           <w:rFonts w:ascii="Verdana" w:eastAsia="Verdana" w:hAnsi="Verdana" w:cs="Verdana"/>
         </w:rPr>
-        <w:t>/”integrante</w:t>
-      </w:r>
-      <w:proofErr w:type="gramEnd"/>
-      <w:r>
-        <w:rPr>
-          <w:rFonts w:ascii="Verdana" w:eastAsia="Verdana" w:hAnsi="Verdana" w:cs="Verdana"/>
-        </w:rPr>
-        <w:t xml:space="preserve">”: contiene los cambios hechos por cada integrante del grupo. En lo posible estas ramas deben de ser creadas localmente y solo se deberá cargar la rama </w:t>
+        <w:t xml:space="preserve">/”integrante”: contiene los cambios hechos por cada integrante del grupo. En lo posible estas ramas deben de ser creadas localmente y solo se deberá cargar la rama </w:t>
       </w:r>
       <w:proofErr w:type="spellStart"/>
       <w:r>
@@ -5937,21 +5908,7 @@
         <w:rPr>
           <w:rFonts w:ascii="Verdana" w:eastAsia="Verdana" w:hAnsi="Verdana" w:cs="Verdana"/>
         </w:rPr>
-        <w:t xml:space="preserve"> y </w:t>
-      </w:r>
-      <w:proofErr w:type="gramStart"/>
-      <w:r>
-        <w:rPr>
-          <w:rFonts w:ascii="Verdana" w:eastAsia="Verdana" w:hAnsi="Verdana" w:cs="Verdana"/>
-        </w:rPr>
-        <w:t>master</w:t>
-      </w:r>
-      <w:proofErr w:type="gramEnd"/>
-      <w:r>
-        <w:rPr>
-          <w:rFonts w:ascii="Verdana" w:eastAsia="Verdana" w:hAnsi="Verdana" w:cs="Verdana"/>
-        </w:rPr>
-        <w:t xml:space="preserve">, después del correspondiente </w:t>
+        <w:t xml:space="preserve"> y master, después del correspondiente </w:t>
       </w:r>
       <w:proofErr w:type="spellStart"/>
       <w:r>
@@ -6093,19 +6050,11 @@
         <w:t>feature</w:t>
       </w:r>
       <w:proofErr w:type="spellEnd"/>
-      <w:proofErr w:type="gramStart"/>
       <w:r>
         <w:rPr>
           <w:rFonts w:ascii="Verdana" w:eastAsia="Verdana" w:hAnsi="Verdana" w:cs="Verdana"/>
         </w:rPr>
-        <w:t>/”integrante</w:t>
-      </w:r>
-      <w:proofErr w:type="gramEnd"/>
-      <w:r>
-        <w:rPr>
-          <w:rFonts w:ascii="Verdana" w:eastAsia="Verdana" w:hAnsi="Verdana" w:cs="Verdana"/>
-        </w:rPr>
-        <w:t xml:space="preserve">” y cuando desee integrarla al repositorio principal deberá hacer un </w:t>
+        <w:t xml:space="preserve">/”integrante” y cuando desee integrarla al repositorio principal deberá hacer un </w:t>
       </w:r>
       <w:proofErr w:type="spellStart"/>
       <w:r>
@@ -6165,16 +6114,60 @@
         <w:rPr>
           <w:rFonts w:ascii="Verdana" w:eastAsia="Verdana" w:hAnsi="Verdana" w:cs="Verdana"/>
         </w:rPr>
-        <w:t xml:space="preserve"> será integrada a la rama </w:t>
+        <w:t xml:space="preserve"> será integrada a la rama master.</w:t>
       </w:r>
-      <w:proofErr w:type="gramStart"/>
+    </w:p>
+    <w:p>
+      <w:pPr>
+        <w:spacing w:after="60"/>
+        <w:ind w:left="714"/>
+        <w:jc w:val="both"/>
+        <w:rPr>
+          <w:rFonts w:ascii="Verdana" w:eastAsia="Verdana" w:hAnsi="Verdana" w:cs="Verdana"/>
+        </w:rPr>
+      </w:pPr>
       <w:r>
         <w:rPr>
           <w:rFonts w:ascii="Verdana" w:eastAsia="Verdana" w:hAnsi="Verdana" w:cs="Verdana"/>
         </w:rPr>
-        <w:t>master</w:t>
+        <w:t xml:space="preserve">El encargado de integrar las ramas </w:t>
       </w:r>
-      <w:proofErr w:type="gramEnd"/>
+      <w:proofErr w:type="spellStart"/>
+      <w:r>
+        <w:rPr>
+          <w:rFonts w:ascii="Verdana" w:eastAsia="Verdana" w:hAnsi="Verdana" w:cs="Verdana"/>
+        </w:rPr>
+        <w:t>feature</w:t>
+      </w:r>
+      <w:proofErr w:type="spellEnd"/>
+      <w:r>
+        <w:rPr>
+          <w:rFonts w:ascii="Verdana" w:eastAsia="Verdana" w:hAnsi="Verdana" w:cs="Verdana"/>
+        </w:rPr>
+        <w:t xml:space="preserve"> a </w:t>
+      </w:r>
+      <w:proofErr w:type="spellStart"/>
+      <w:r>
+        <w:rPr>
+          <w:rFonts w:ascii="Verdana" w:eastAsia="Verdana" w:hAnsi="Verdana" w:cs="Verdana"/>
+        </w:rPr>
+        <w:t>dev</w:t>
+      </w:r>
+      <w:proofErr w:type="spellEnd"/>
+      <w:r>
+        <w:rPr>
+          <w:rFonts w:ascii="Verdana" w:eastAsia="Verdana" w:hAnsi="Verdana" w:cs="Verdana"/>
+        </w:rPr>
+        <w:t xml:space="preserve"> / master es el dueño del repositorio, Aldo </w:t>
+      </w:r>
+      <w:proofErr w:type="spellStart"/>
+      <w:r>
+        <w:rPr>
+          <w:rFonts w:ascii="Verdana" w:eastAsia="Verdana" w:hAnsi="Verdana" w:cs="Verdana"/>
+        </w:rPr>
+        <w:t>Pipoli</w:t>
+      </w:r>
+      <w:proofErr w:type="spellEnd"/>
       <w:r>
         <w:rPr>
           <w:rFonts w:ascii="Verdana" w:eastAsia="Verdana" w:hAnsi="Verdana" w:cs="Verdana"/>
@@ -6191,78 +6184,6 @@
           <w:rFonts w:ascii="Verdana" w:eastAsia="Verdana" w:hAnsi="Verdana" w:cs="Verdana"/>
         </w:rPr>
       </w:pPr>
-      <w:r>
-        <w:rPr>
-          <w:rFonts w:ascii="Verdana" w:eastAsia="Verdana" w:hAnsi="Verdana" w:cs="Verdana"/>
-        </w:rPr>
-        <w:t xml:space="preserve">El encargado de integrar las ramas </w:t>
-      </w:r>
-      <w:proofErr w:type="spellStart"/>
-      <w:r>
-        <w:rPr>
-          <w:rFonts w:ascii="Verdana" w:eastAsia="Verdana" w:hAnsi="Verdana" w:cs="Verdana"/>
-        </w:rPr>
-        <w:t>feature</w:t>
-      </w:r>
-      <w:proofErr w:type="spellEnd"/>
-      <w:r>
-        <w:rPr>
-          <w:rFonts w:ascii="Verdana" w:eastAsia="Verdana" w:hAnsi="Verdana" w:cs="Verdana"/>
-        </w:rPr>
-        <w:t xml:space="preserve"> a </w:t>
-      </w:r>
-      <w:proofErr w:type="spellStart"/>
-      <w:r>
-        <w:rPr>
-          <w:rFonts w:ascii="Verdana" w:eastAsia="Verdana" w:hAnsi="Verdana" w:cs="Verdana"/>
-        </w:rPr>
-        <w:t>dev</w:t>
-      </w:r>
-      <w:proofErr w:type="spellEnd"/>
-      <w:r>
-        <w:rPr>
-          <w:rFonts w:ascii="Verdana" w:eastAsia="Verdana" w:hAnsi="Verdana" w:cs="Verdana"/>
-        </w:rPr>
-        <w:t xml:space="preserve"> / </w:t>
-      </w:r>
-      <w:proofErr w:type="gramStart"/>
-      <w:r>
-        <w:rPr>
-          <w:rFonts w:ascii="Verdana" w:eastAsia="Verdana" w:hAnsi="Verdana" w:cs="Verdana"/>
-        </w:rPr>
-        <w:t>master</w:t>
-      </w:r>
-      <w:proofErr w:type="gramEnd"/>
-      <w:r>
-        <w:rPr>
-          <w:rFonts w:ascii="Verdana" w:eastAsia="Verdana" w:hAnsi="Verdana" w:cs="Verdana"/>
-        </w:rPr>
-        <w:t xml:space="preserve"> es el dueño del repositorio, Aldo </w:t>
-      </w:r>
-      <w:proofErr w:type="spellStart"/>
-      <w:r>
-        <w:rPr>
-          <w:rFonts w:ascii="Verdana" w:eastAsia="Verdana" w:hAnsi="Verdana" w:cs="Verdana"/>
-        </w:rPr>
-        <w:t>Pipoli</w:t>
-      </w:r>
-      <w:proofErr w:type="spellEnd"/>
-      <w:r>
-        <w:rPr>
-          <w:rFonts w:ascii="Verdana" w:eastAsia="Verdana" w:hAnsi="Verdana" w:cs="Verdana"/>
-        </w:rPr>
-        <w:t>.</w:t>
-      </w:r>
-    </w:p>
-    <w:p>
-      <w:pPr>
-        <w:spacing w:after="60"/>
-        <w:ind w:left="714"/>
-        <w:jc w:val="both"/>
-        <w:rPr>
-          <w:rFonts w:ascii="Verdana" w:eastAsia="Verdana" w:hAnsi="Verdana" w:cs="Verdana"/>
-        </w:rPr>
-      </w:pPr>
       <w:bookmarkStart w:id="25" w:name="_5ifbit8ul6fp" w:colFirst="0" w:colLast="0"/>
       <w:bookmarkEnd w:id="25"/>
     </w:p>
@@ -6333,21 +6254,7 @@
         <w:rPr>
           <w:rFonts w:ascii="Verdana" w:eastAsia="Verdana" w:hAnsi="Verdana" w:cs="Verdana"/>
         </w:rPr>
-        <w:t xml:space="preserve"> del proyecto a la rama </w:t>
-      </w:r>
-      <w:proofErr w:type="gramStart"/>
-      <w:r>
-        <w:rPr>
-          <w:rFonts w:ascii="Verdana" w:eastAsia="Verdana" w:hAnsi="Verdana" w:cs="Verdana"/>
-        </w:rPr>
-        <w:t>master</w:t>
-      </w:r>
-      <w:proofErr w:type="gramEnd"/>
-      <w:r>
-        <w:rPr>
-          <w:rFonts w:ascii="Verdana" w:eastAsia="Verdana" w:hAnsi="Verdana" w:cs="Verdana"/>
-        </w:rPr>
-        <w:t>.</w:t>
+        <w:t xml:space="preserve"> del proyecto a la rama master.</w:t>
       </w:r>
     </w:p>
     <w:p>
@@ -9489,21 +9396,12 @@
                 <w:lang w:val="es-PE"/>
               </w:rPr>
             </w:pPr>
-            <w:proofErr w:type="gramStart"/>
             <w:r>
               <w:rPr>
                 <w:rFonts w:ascii="Calibri" w:eastAsia="Times New Roman" w:hAnsi="Calibri" w:cs="Calibri"/>
                 <w:lang w:val="es-PE"/>
               </w:rPr>
-              <w:t>Total</w:t>
-            </w:r>
-            <w:proofErr w:type="gramEnd"/>
-            <w:r>
-              <w:rPr>
-                <w:rFonts w:ascii="Calibri" w:eastAsia="Times New Roman" w:hAnsi="Calibri" w:cs="Calibri"/>
-                <w:lang w:val="es-PE"/>
-              </w:rPr>
-              <w:t xml:space="preserve"> de horas por semana</w:t>
+              <w:t>Total de horas por semana</w:t>
             </w:r>
           </w:p>
         </w:tc>
@@ -9929,21 +9827,7 @@
         <w:rPr>
           <w:rFonts w:ascii="Verdana" w:eastAsia="Verdana" w:hAnsi="Verdana" w:cs="Verdana"/>
         </w:rPr>
-        <w:t xml:space="preserve">Se debe generar una línea base por iteración en cada Fase, </w:t>
-      </w:r>
-      <w:proofErr w:type="gramStart"/>
-      <w:r>
-        <w:rPr>
-          <w:rFonts w:ascii="Verdana" w:eastAsia="Verdana" w:hAnsi="Verdana" w:cs="Verdana"/>
-        </w:rPr>
-        <w:t>de acuerdo a</w:t>
-      </w:r>
-      <w:proofErr w:type="gramEnd"/>
-      <w:r>
-        <w:rPr>
-          <w:rFonts w:ascii="Verdana" w:eastAsia="Verdana" w:hAnsi="Verdana" w:cs="Verdana"/>
-        </w:rPr>
-        <w:t xml:space="preserve"> lo siguiente:</w:t>
+        <w:t>Se debe generar una línea base por iteración en cada Fase, de acuerdo a lo siguiente:</w:t>
       </w:r>
     </w:p>
     <w:p>
@@ -22302,25 +22186,7 @@
                 <w:sz w:val="18"/>
                 <w:szCs w:val="18"/>
               </w:rPr>
-              <w:t xml:space="preserve">Acta de la Reunión con el </w:t>
-            </w:r>
-            <w:proofErr w:type="gramStart"/>
-            <w:r>
-              <w:rPr>
-                <w:rFonts w:ascii="Verdana" w:eastAsia="Times New Roman" w:hAnsi="Verdana" w:cs="Calibri"/>
-                <w:sz w:val="18"/>
-                <w:szCs w:val="18"/>
-              </w:rPr>
-              <w:t>Director</w:t>
-            </w:r>
-            <w:proofErr w:type="gramEnd"/>
-            <w:r>
-              <w:rPr>
-                <w:rFonts w:ascii="Verdana" w:eastAsia="Times New Roman" w:hAnsi="Verdana" w:cs="Calibri"/>
-                <w:sz w:val="18"/>
-                <w:szCs w:val="18"/>
-              </w:rPr>
-              <w:t xml:space="preserve"> del Proyecto</w:t>
+              <w:t>Acta de la Reunión con el Director del Proyecto</w:t>
             </w:r>
           </w:p>
         </w:tc>
@@ -24538,23 +24404,7 @@
           <w:rFonts w:ascii="Verdana" w:eastAsia="Times New Roman" w:hAnsi="Verdana" w:cs="Times New Roman"/>
           <w:lang w:val="es-PE"/>
         </w:rPr>
-        <w:t xml:space="preserve">Para todos los elementos de configuración, se iniciará con el nombre del proyecto en mayúsculas, a </w:t>
-      </w:r>
-      <w:proofErr w:type="gramStart"/>
-      <w:r>
-        <w:rPr>
-          <w:rFonts w:ascii="Verdana" w:eastAsia="Times New Roman" w:hAnsi="Verdana" w:cs="Times New Roman"/>
-          <w:lang w:val="es-PE"/>
-        </w:rPr>
-        <w:t>continuación</w:t>
-      </w:r>
-      <w:proofErr w:type="gramEnd"/>
-      <w:r>
-        <w:rPr>
-          <w:rFonts w:ascii="Verdana" w:eastAsia="Times New Roman" w:hAnsi="Verdana" w:cs="Times New Roman"/>
-          <w:lang w:val="es-PE"/>
-        </w:rPr>
-        <w:t xml:space="preserve"> seguirá el acrónimo mnemónico del nombre del documento en minúsculas, todo separado por guiones.</w:t>
+        <w:t>Para todos los elementos de configuración, se iniciará con el nombre del proyecto en mayúsculas, a continuación seguirá el acrónimo mnemónico del nombre del documento en minúsculas, todo separado por guiones.</w:t>
       </w:r>
     </w:p>
     <w:p>
@@ -30776,21 +30626,7 @@
               <w:rPr>
                 <w:rFonts w:ascii="Verdana" w:eastAsia="Times New Roman" w:hAnsi="Verdana" w:cs="Calibri"/>
               </w:rPr>
-              <w:t xml:space="preserve">Acta de la Reunión con el </w:t>
-            </w:r>
-            <w:proofErr w:type="gramStart"/>
-            <w:r>
-              <w:rPr>
-                <w:rFonts w:ascii="Verdana" w:eastAsia="Times New Roman" w:hAnsi="Verdana" w:cs="Calibri"/>
-              </w:rPr>
-              <w:t>Director</w:t>
-            </w:r>
-            <w:proofErr w:type="gramEnd"/>
-            <w:r>
-              <w:rPr>
-                <w:rFonts w:ascii="Verdana" w:eastAsia="Times New Roman" w:hAnsi="Verdana" w:cs="Calibri"/>
-              </w:rPr>
-              <w:t xml:space="preserve"> del Proyecto</w:t>
+              <w:t>Acta de la Reunión con el Director del Proyecto</w:t>
             </w:r>
           </w:p>
         </w:tc>
@@ -31466,6 +31302,42 @@
     </w:p>
     <w:p>
       <w:pPr>
+        <w:spacing w:after="60"/>
+        <w:jc w:val="both"/>
+        <w:rPr>
+          <w:rFonts w:ascii="Verdana" w:eastAsia="Verdana" w:hAnsi="Verdana" w:cs="Verdana"/>
+        </w:rPr>
+      </w:pPr>
+    </w:p>
+    <w:p>
+      <w:pPr>
+        <w:spacing w:after="60"/>
+        <w:jc w:val="both"/>
+        <w:rPr>
+          <w:rFonts w:ascii="Verdana" w:eastAsia="Verdana" w:hAnsi="Verdana" w:cs="Verdana"/>
+        </w:rPr>
+      </w:pPr>
+    </w:p>
+    <w:p>
+      <w:pPr>
+        <w:spacing w:after="60"/>
+        <w:jc w:val="both"/>
+        <w:rPr>
+          <w:rFonts w:ascii="Verdana" w:eastAsia="Verdana" w:hAnsi="Verdana" w:cs="Verdana"/>
+        </w:rPr>
+      </w:pPr>
+    </w:p>
+    <w:p>
+      <w:pPr>
+        <w:spacing w:after="60"/>
+        <w:jc w:val="both"/>
+        <w:rPr>
+          <w:rFonts w:ascii="Verdana" w:eastAsia="Verdana" w:hAnsi="Verdana" w:cs="Verdana"/>
+        </w:rPr>
+      </w:pPr>
+    </w:p>
+    <w:p>
+      <w:pPr>
         <w:pStyle w:val="Prrafodelista"/>
         <w:numPr>
           <w:ilvl w:val="2"/>
@@ -31483,8 +31355,423 @@
           <w:rFonts w:ascii="Verdana" w:hAnsi="Verdana"/>
           <w:b/>
         </w:rPr>
+        <w:lastRenderedPageBreak/>
         <w:t>Definición de Líneas Base</w:t>
       </w:r>
+    </w:p>
+    <w:p>
+      <w:pPr>
+        <w:pStyle w:val="Prrafodelista"/>
+        <w:spacing w:after="60"/>
+        <w:ind w:left="2098"/>
+        <w:jc w:val="both"/>
+        <w:rPr>
+          <w:rFonts w:ascii="Verdana" w:hAnsi="Verdana"/>
+          <w:b/>
+        </w:rPr>
+      </w:pPr>
+    </w:p>
+    <w:p>
+      <w:pPr>
+        <w:spacing w:before="120" w:after="60"/>
+        <w:jc w:val="both"/>
+      </w:pPr>
+      <w:r>
+        <w:t>A continuación se detalla todas las líneas de Base del Proyecto y los elementos que pertenecen a cada una:</w:t>
+      </w:r>
+    </w:p>
+    <w:p>
+      <w:pPr>
+        <w:spacing w:after="120"/>
+        <w:ind w:left="720"/>
+        <w:jc w:val="both"/>
+      </w:pPr>
+    </w:p>
+    <w:p>
+      <w:pPr>
+        <w:widowControl w:val="0"/>
+        <w:numPr>
+          <w:ilvl w:val="0"/>
+          <w:numId w:val="14"/>
+        </w:numPr>
+        <w:spacing w:before="120" w:after="60"/>
+        <w:ind w:left="720" w:hanging="718"/>
+        <w:jc w:val="both"/>
+        <w:rPr>
+          <w:rFonts w:eastAsia="Times New Roman"/>
+        </w:rPr>
+      </w:pPr>
+      <w:r>
+        <w:rPr>
+          <w:b/>
+          <w:sz w:val="24"/>
+          <w:szCs w:val="24"/>
+        </w:rPr>
+        <w:t>Línea Base</w:t>
+      </w:r>
+      <w:r>
+        <w:rPr>
+          <w:b/>
+          <w:sz w:val="24"/>
+          <w:szCs w:val="24"/>
+        </w:rPr>
+        <w:t xml:space="preserve"> Nro. 1</w:t>
+      </w:r>
+    </w:p>
+    <w:p>
+      <w:pPr>
+        <w:spacing w:before="120" w:after="60"/>
+        <w:ind w:left="2"/>
+        <w:jc w:val="both"/>
+      </w:pPr>
+    </w:p>
+    <w:tbl>
+      <w:tblPr>
+        <w:tblStyle w:val="Tablaconcuadrcula"/>
+        <w:tblW w:w="0" w:type="auto"/>
+        <w:tblInd w:w="817" w:type="dxa"/>
+        <w:tblLook w:val="04A0" w:firstRow="1" w:lastRow="0" w:firstColumn="1" w:lastColumn="0" w:noHBand="0" w:noVBand="1"/>
+      </w:tblPr>
+      <w:tblGrid>
+        <w:gridCol w:w="5183"/>
+      </w:tblGrid>
+      <w:tr>
+        <w:tc>
+          <w:tcPr>
+            <w:tcW w:w="5183" w:type="dxa"/>
+            <w:shd w:val="clear" w:color="auto" w:fill="A6A6A6" w:themeFill="background1" w:themeFillShade="A6"/>
+          </w:tcPr>
+          <w:p>
+            <w:pPr>
+              <w:spacing w:before="120" w:after="60"/>
+              <w:jc w:val="both"/>
+              <w:rPr>
+                <w:sz w:val="18"/>
+                <w:szCs w:val="18"/>
+              </w:rPr>
+            </w:pPr>
+            <w:r>
+              <w:rPr>
+                <w:sz w:val="18"/>
+                <w:szCs w:val="18"/>
+              </w:rPr>
+              <w:t>NOMBRE DEL DOCUMENTO</w:t>
+            </w:r>
+          </w:p>
+        </w:tc>
+      </w:tr>
+      <w:tr>
+        <w:tc>
+          <w:tcPr>
+            <w:tcW w:w="5183" w:type="dxa"/>
+          </w:tcPr>
+          <w:p>
+            <w:pPr>
+              <w:spacing w:before="120" w:after="60"/>
+              <w:jc w:val="both"/>
+              <w:rPr>
+                <w:sz w:val="18"/>
+                <w:szCs w:val="18"/>
+              </w:rPr>
+            </w:pPr>
+            <w:r>
+              <w:rPr>
+                <w:sz w:val="18"/>
+                <w:szCs w:val="18"/>
+              </w:rPr>
+              <w:t>Plan de Proyecto</w:t>
+            </w:r>
+          </w:p>
+        </w:tc>
+      </w:tr>
+      <w:tr>
+        <w:tc>
+          <w:tcPr>
+            <w:tcW w:w="5183" w:type="dxa"/>
+          </w:tcPr>
+          <w:p>
+            <w:pPr>
+              <w:spacing w:before="120" w:after="60"/>
+              <w:jc w:val="both"/>
+              <w:rPr>
+                <w:sz w:val="18"/>
+                <w:szCs w:val="18"/>
+              </w:rPr>
+            </w:pPr>
+            <w:r>
+              <w:rPr>
+                <w:sz w:val="18"/>
+                <w:szCs w:val="18"/>
+              </w:rPr>
+              <w:t>Documento de Negocio</w:t>
+            </w:r>
+          </w:p>
+        </w:tc>
+      </w:tr>
+      <w:tr>
+        <w:tc>
+          <w:tcPr>
+            <w:tcW w:w="5183" w:type="dxa"/>
+          </w:tcPr>
+          <w:p>
+            <w:pPr>
+              <w:spacing w:before="120" w:after="60"/>
+              <w:rPr>
+                <w:sz w:val="18"/>
+                <w:szCs w:val="18"/>
+              </w:rPr>
+            </w:pPr>
+            <w:r>
+              <w:rPr>
+                <w:sz w:val="18"/>
+                <w:szCs w:val="18"/>
+              </w:rPr>
+              <w:t>Especificación de Requerimientos de Software</w:t>
+            </w:r>
+          </w:p>
+        </w:tc>
+      </w:tr>
+      <w:tr>
+        <w:tc>
+          <w:tcPr>
+            <w:tcW w:w="5183" w:type="dxa"/>
+          </w:tcPr>
+          <w:p>
+            <w:pPr>
+              <w:spacing w:before="120" w:after="60"/>
+              <w:jc w:val="both"/>
+              <w:rPr>
+                <w:sz w:val="18"/>
+                <w:szCs w:val="18"/>
+              </w:rPr>
+            </w:pPr>
+            <w:r>
+              <w:rPr>
+                <w:sz w:val="18"/>
+                <w:szCs w:val="18"/>
+              </w:rPr>
+              <w:t xml:space="preserve">Caso </w:t>
+            </w:r>
+            <w:r>
+              <w:rPr>
+                <w:sz w:val="18"/>
+                <w:szCs w:val="18"/>
+              </w:rPr>
+              <w:t>de Usos</w:t>
+            </w:r>
+          </w:p>
+        </w:tc>
+      </w:tr>
+    </w:tbl>
+    <w:p>
+      <w:pPr>
+        <w:spacing w:after="120"/>
+        <w:ind w:left="720"/>
+        <w:jc w:val="both"/>
+      </w:pPr>
+    </w:p>
+    <w:p>
+      <w:pPr>
+        <w:pStyle w:val="Prrafodelista"/>
+        <w:widowControl w:val="0"/>
+        <w:numPr>
+          <w:ilvl w:val="0"/>
+          <w:numId w:val="14"/>
+        </w:numPr>
+        <w:spacing w:before="120" w:after="60"/>
+        <w:jc w:val="both"/>
+      </w:pPr>
+      <w:r>
+        <w:rPr>
+          <w:b/>
+          <w:sz w:val="24"/>
+          <w:szCs w:val="24"/>
+        </w:rPr>
+        <w:t>Línea Base</w:t>
+      </w:r>
+      <w:r>
+        <w:rPr>
+          <w:b/>
+          <w:sz w:val="24"/>
+          <w:szCs w:val="24"/>
+        </w:rPr>
+        <w:t xml:space="preserve"> Nro. 2</w:t>
+      </w:r>
+    </w:p>
+    <w:p>
+      <w:pPr>
+        <w:spacing w:before="120" w:after="60"/>
+        <w:ind w:left="2"/>
+        <w:jc w:val="both"/>
+      </w:pPr>
+    </w:p>
+    <w:tbl>
+      <w:tblPr>
+        <w:tblStyle w:val="Tablaconcuadrcula"/>
+        <w:tblW w:w="0" w:type="auto"/>
+        <w:tblInd w:w="817" w:type="dxa"/>
+        <w:tblLook w:val="04A0" w:firstRow="1" w:lastRow="0" w:firstColumn="1" w:lastColumn="0" w:noHBand="0" w:noVBand="1"/>
+      </w:tblPr>
+      <w:tblGrid>
+        <w:gridCol w:w="5160"/>
+      </w:tblGrid>
+      <w:tr>
+        <w:tc>
+          <w:tcPr>
+            <w:tcW w:w="5160" w:type="dxa"/>
+            <w:shd w:val="clear" w:color="auto" w:fill="A6A6A6" w:themeFill="background1" w:themeFillShade="A6"/>
+          </w:tcPr>
+          <w:p>
+            <w:pPr>
+              <w:spacing w:before="120" w:after="60"/>
+              <w:jc w:val="both"/>
+              <w:rPr>
+                <w:sz w:val="18"/>
+                <w:szCs w:val="18"/>
+              </w:rPr>
+            </w:pPr>
+            <w:r>
+              <w:rPr>
+                <w:sz w:val="18"/>
+                <w:szCs w:val="18"/>
+              </w:rPr>
+              <w:t>NOMBRE DEL DOCUMENTO</w:t>
+            </w:r>
+          </w:p>
+        </w:tc>
+      </w:tr>
+      <w:tr>
+        <w:tc>
+          <w:tcPr>
+            <w:tcW w:w="5160" w:type="dxa"/>
+          </w:tcPr>
+          <w:p>
+            <w:pPr>
+              <w:spacing w:before="120" w:after="60"/>
+              <w:jc w:val="both"/>
+              <w:rPr>
+                <w:sz w:val="18"/>
+                <w:szCs w:val="18"/>
+              </w:rPr>
+            </w:pPr>
+            <w:r>
+              <w:rPr>
+                <w:sz w:val="18"/>
+                <w:szCs w:val="18"/>
+              </w:rPr>
+              <w:t>Documento de Análisis</w:t>
+            </w:r>
+          </w:p>
+        </w:tc>
+      </w:tr>
+      <w:tr>
+        <w:tc>
+          <w:tcPr>
+            <w:tcW w:w="5160" w:type="dxa"/>
+          </w:tcPr>
+          <w:p>
+            <w:pPr>
+              <w:spacing w:before="120" w:after="60"/>
+              <w:jc w:val="both"/>
+              <w:rPr>
+                <w:sz w:val="18"/>
+                <w:szCs w:val="18"/>
+              </w:rPr>
+            </w:pPr>
+            <w:r>
+              <w:rPr>
+                <w:sz w:val="18"/>
+                <w:szCs w:val="18"/>
+              </w:rPr>
+              <w:t>Documento de Diseño</w:t>
+            </w:r>
+          </w:p>
+        </w:tc>
+      </w:tr>
+      <w:tr>
+        <w:tc>
+          <w:tcPr>
+            <w:tcW w:w="5160" w:type="dxa"/>
+          </w:tcPr>
+          <w:p>
+            <w:pPr>
+              <w:spacing w:before="120" w:after="60"/>
+              <w:rPr>
+                <w:sz w:val="18"/>
+                <w:szCs w:val="18"/>
+              </w:rPr>
+            </w:pPr>
+            <w:r>
+              <w:rPr>
+                <w:sz w:val="18"/>
+                <w:szCs w:val="18"/>
+              </w:rPr>
+              <w:t>Sistema JAR</w:t>
+            </w:r>
+          </w:p>
+        </w:tc>
+      </w:tr>
+      <w:tr>
+        <w:tc>
+          <w:tcPr>
+            <w:tcW w:w="5160" w:type="dxa"/>
+          </w:tcPr>
+          <w:p>
+            <w:pPr>
+              <w:spacing w:before="120" w:after="60"/>
+              <w:jc w:val="both"/>
+              <w:rPr>
+                <w:sz w:val="18"/>
+                <w:szCs w:val="18"/>
+              </w:rPr>
+            </w:pPr>
+            <w:r>
+              <w:rPr>
+                <w:sz w:val="18"/>
+                <w:szCs w:val="18"/>
+              </w:rPr>
+              <w:t>Sistema .Java</w:t>
+            </w:r>
+          </w:p>
+        </w:tc>
+      </w:tr>
+      <w:tr>
+        <w:tc>
+          <w:tcPr>
+            <w:tcW w:w="5160" w:type="dxa"/>
+          </w:tcPr>
+          <w:p>
+            <w:pPr>
+              <w:spacing w:before="120" w:after="60"/>
+              <w:jc w:val="both"/>
+              <w:rPr>
+                <w:sz w:val="18"/>
+                <w:szCs w:val="18"/>
+              </w:rPr>
+            </w:pPr>
+            <w:r>
+              <w:rPr>
+                <w:sz w:val="18"/>
+                <w:szCs w:val="18"/>
+              </w:rPr>
+              <w:t>Caso de Pruebas</w:t>
+            </w:r>
+          </w:p>
+        </w:tc>
+      </w:tr>
+    </w:tbl>
+    <w:p/>
+    <w:p>
+      <w:pPr>
+        <w:pStyle w:val="Prrafodelista"/>
+        <w:spacing w:after="60"/>
+        <w:ind w:left="2098"/>
+        <w:jc w:val="both"/>
+        <w:rPr>
+          <w:rFonts w:ascii="Verdana" w:hAnsi="Verdana"/>
+          <w:b/>
+        </w:rPr>
+      </w:pPr>
     </w:p>
     <w:p>
       <w:pPr>
@@ -31590,6 +31877,8 @@
           <w:rFonts w:ascii="Verdana" w:eastAsia="Verdana" w:hAnsi="Verdana" w:cs="Verdana"/>
         </w:rPr>
       </w:pPr>
+      <w:bookmarkStart w:id="38" w:name="_GoBack"/>
+      <w:bookmarkEnd w:id="38"/>
     </w:p>
     <w:p>
       <w:pPr>
@@ -31668,13 +31957,7 @@
         <w:rPr>
           <w:rFonts w:ascii="Verdana" w:eastAsia="Verdana" w:hAnsi="Verdana" w:cs="Verdana"/>
         </w:rPr>
-        <w:t>Repositorio en el que mantendrán los documentos a nivel organizacional, los que serán aplicables por igual a todos los proyectos. Dependiendo de la naturaleza del documento, podría ser necesario realizar el complemento de partes específicas del mismo en función a cada proyecto</w:t>
-      </w:r>
-      <w:r>
-        <w:rPr>
-          <w:rFonts w:ascii="Verdana" w:eastAsia="Verdana" w:hAnsi="Verdana" w:cs="Verdana"/>
-        </w:rPr>
-        <w:t>.</w:t>
+        <w:t>Repositorio en el que mantendrán los documentos a nivel organizacional, los que serán aplicables por igual a todos los proyectos. Dependiendo de la naturaleza del documento, podría ser necesario realizar el complemento de partes específicas del mismo en función a cada proyecto.</w:t>
       </w:r>
       <w:r>
         <w:rPr>
@@ -32002,27 +32285,7 @@
                 <w:szCs w:val="18"/>
                 <w:lang w:val="es-ES" w:eastAsia="es-PE"/>
               </w:rPr>
-              <w:t xml:space="preserve"> (</w:t>
-            </w:r>
-            <w:proofErr w:type="gramStart"/>
-            <w:r>
-              <w:rPr>
-                <w:rFonts w:ascii="Verdana" w:eastAsia="Verdana" w:hAnsi="Verdana" w:cs="Verdana"/>
-                <w:color w:val="000000"/>
-                <w:szCs w:val="18"/>
-                <w:lang w:val="es-ES" w:eastAsia="es-PE"/>
-              </w:rPr>
-              <w:t>de acuerdo a</w:t>
-            </w:r>
-            <w:proofErr w:type="gramEnd"/>
-            <w:r>
-              <w:rPr>
-                <w:rFonts w:ascii="Verdana" w:eastAsia="Verdana" w:hAnsi="Verdana" w:cs="Verdana"/>
-                <w:color w:val="000000"/>
-                <w:szCs w:val="18"/>
-                <w:lang w:val="es-ES" w:eastAsia="es-PE"/>
-              </w:rPr>
-              <w:t xml:space="preserve"> la naturaleza del documento)</w:t>
+              <w:t xml:space="preserve"> (de acuerdo a la naturaleza del documento)</w:t>
             </w:r>
           </w:p>
           <w:p>
@@ -32140,8 +32403,6 @@
               </w:rPr>
               <w:t>Escribir</w:t>
             </w:r>
-            <w:bookmarkStart w:id="38" w:name="_GoBack"/>
-            <w:bookmarkEnd w:id="38"/>
           </w:p>
           <w:p>
             <w:pPr>
@@ -32402,7 +32663,6 @@
                 <w:szCs w:val="18"/>
                 <w:lang w:val="es-ES" w:eastAsia="es-PE"/>
               </w:rPr>
-              <w:lastRenderedPageBreak/>
               <w:t>Rol</w:t>
             </w:r>
           </w:p>
@@ -32981,6 +33241,7 @@
         <w:rPr>
           <w:rFonts w:ascii="Verdana" w:eastAsia="Verdana" w:hAnsi="Verdana" w:cs="Verdana"/>
         </w:rPr>
+        <w:lastRenderedPageBreak/>
         <w:t xml:space="preserve">La Librería de </w:t>
       </w:r>
       <w:r>
@@ -34247,6 +34508,7 @@
         <w:rPr>
           <w:rFonts w:ascii="Verdana" w:eastAsia="Verdana" w:hAnsi="Verdana" w:cs="Verdana"/>
         </w:rPr>
+        <w:lastRenderedPageBreak/>
         <w:t>Evaluar el cambio</w:t>
       </w:r>
     </w:p>
@@ -34263,21 +34525,7 @@
         <w:rPr>
           <w:rFonts w:ascii="Verdana" w:eastAsia="Verdana" w:hAnsi="Verdana" w:cs="Verdana"/>
         </w:rPr>
-        <w:t xml:space="preserve">Dependiendo de las características del cambio, la evaluación del cambio puede ser realizado por el </w:t>
-      </w:r>
-      <w:proofErr w:type="gramStart"/>
-      <w:r>
-        <w:rPr>
-          <w:rFonts w:ascii="Verdana" w:eastAsia="Verdana" w:hAnsi="Verdana" w:cs="Verdana"/>
-        </w:rPr>
-        <w:t>Responsable</w:t>
-      </w:r>
-      <w:proofErr w:type="gramEnd"/>
-      <w:r>
-        <w:rPr>
-          <w:rFonts w:ascii="Verdana" w:eastAsia="Verdana" w:hAnsi="Verdana" w:cs="Verdana"/>
-        </w:rPr>
-        <w:t xml:space="preserve"> del Control de Cambios o ser delegado a otras personas del proyecto. Se debe determinar el impacto en:</w:t>
+        <w:t>Dependiendo de las características del cambio, la evaluación del cambio puede ser realizado por el Responsable del Control de Cambios o ser delegado a otras personas del proyecto. Se debe determinar el impacto en:</w:t>
       </w:r>
     </w:p>
     <w:p>
@@ -34547,14 +34795,7 @@
         <w:rPr>
           <w:rFonts w:ascii="Verdana" w:eastAsia="Verdana" w:hAnsi="Verdana" w:cs="Verdana"/>
         </w:rPr>
-        <w:t xml:space="preserve">Recordando que el proyecto se basa en un proceso de desarrollo incremental e iterativo, donde en cada iteración se realizan tareas de Análisis de requerimientos, Diseño, Implementación y Verificación, se debe introducir el </w:t>
-      </w:r>
-      <w:r>
-        <w:rPr>
-          <w:rFonts w:ascii="Verdana" w:eastAsia="Verdana" w:hAnsi="Verdana" w:cs="Verdana"/>
-        </w:rPr>
-        <w:lastRenderedPageBreak/>
-        <w:t>cambio en el área que lo originó y continuar con las actividades del ciclo que impactarán los elementos de la línea base correspondientes a cada actividad.</w:t>
+        <w:t>Recordando que el proyecto se basa en un proceso de desarrollo incremental e iterativo, donde en cada iteración se realizan tareas de Análisis de requerimientos, Diseño, Implementación y Verificación, se debe introducir el cambio en el área que lo originó y continuar con las actividades del ciclo que impactarán los elementos de la línea base correspondientes a cada actividad.</w:t>
       </w:r>
     </w:p>
     <w:p>
@@ -34794,21 +35035,8 @@
         <w:rPr>
           <w:rFonts w:ascii="Verdana" w:eastAsia="Verdana" w:hAnsi="Verdana" w:cs="Verdana"/>
         </w:rPr>
-        <w:t xml:space="preserve">Se realizarán auditorías de la línea base antes de una liberación de </w:t>
-      </w:r>
-      <w:proofErr w:type="gramStart"/>
-      <w:r>
-        <w:rPr>
-          <w:rFonts w:ascii="Verdana" w:eastAsia="Verdana" w:hAnsi="Verdana" w:cs="Verdana"/>
-        </w:rPr>
-        <w:t>ésta</w:t>
-      </w:r>
-      <w:proofErr w:type="gramEnd"/>
-      <w:r>
-        <w:rPr>
-          <w:rFonts w:ascii="Verdana" w:eastAsia="Verdana" w:hAnsi="Verdana" w:cs="Verdana"/>
-        </w:rPr>
-        <w:t xml:space="preserve"> o de una actualización de la versión de un componente prioritario de ésta.</w:t>
+        <w:lastRenderedPageBreak/>
+        <w:t>Se realizarán auditorías de la línea base antes de una liberación de ésta o de una actualización de la versión de un componente prioritario de ésta.</w:t>
       </w:r>
     </w:p>
     <w:p>
@@ -35139,7 +35367,6 @@
         <w:rPr>
           <w:rFonts w:ascii="Verdana" w:eastAsia="Verdana" w:hAnsi="Verdana" w:cs="Verdana"/>
         </w:rPr>
-        <w:lastRenderedPageBreak/>
         <w:t>Para el manejo de las versiones se utiliza SVN, herramienta que ya es conocida por todos los miembros del equipo del proyecto.</w:t>
       </w:r>
     </w:p>
@@ -35225,21 +35452,7 @@
         <w:rPr>
           <w:rFonts w:ascii="Verdana" w:eastAsia="Verdana" w:hAnsi="Verdana" w:cs="Verdana"/>
         </w:rPr>
-        <w:t xml:space="preserve">Este Plan deberá ser revisado al inicio de cada fase, modificado </w:t>
-      </w:r>
-      <w:proofErr w:type="gramStart"/>
-      <w:r>
-        <w:rPr>
-          <w:rFonts w:ascii="Verdana" w:eastAsia="Verdana" w:hAnsi="Verdana" w:cs="Verdana"/>
-        </w:rPr>
-        <w:t>de acuerdo a</w:t>
-      </w:r>
-      <w:proofErr w:type="gramEnd"/>
-      <w:r>
-        <w:rPr>
-          <w:rFonts w:ascii="Verdana" w:eastAsia="Verdana" w:hAnsi="Verdana" w:cs="Verdana"/>
-        </w:rPr>
-        <w:t xml:space="preserve"> lo necesario, aprobado y distribuido al equipo de proyecto.</w:t>
+        <w:t>Este Plan deberá ser revisado al inicio de cada fase, modificado de acuerdo a lo necesario, aprobado y distribuido al equipo de proyecto.</w:t>
       </w:r>
     </w:p>
     <w:sectPr>
@@ -35255,7 +35468,7 @@
 </file>
 
 <file path=word/endnotes.xml><?xml version="1.0" encoding="utf-8"?>
-<w:endnotes xmlns:wpc="http://schemas.microsoft.com/office/word/2010/wordprocessingCanvas" xmlns:cx="http://schemas.microsoft.com/office/drawing/2014/chartex" xmlns:cx1="http://schemas.microsoft.com/office/drawing/2015/9/8/chartex" xmlns:cx2="http://schemas.microsoft.com/office/drawing/2015/10/21/chartex" xmlns:cx3="http://schemas.microsoft.com/office/drawing/2016/5/9/chartex" xmlns:cx4="http://schemas.microsoft.com/office/drawing/2016/5/10/chartex" xmlns:cx5="http://schemas.microsoft.com/office/drawing/2016/5/11/chartex" xmlns:cx6="http://schemas.microsoft.com/office/drawing/2016/5/12/chartex" xmlns:cx7="http://schemas.microsoft.com/office/drawing/2016/5/13/chartex" xmlns:cx8="http://schemas.microsoft.com/office/drawing/2016/5/14/chartex" xmlns:mc="http://schemas.openxmlformats.org/markup-compatibility/2006" xmlns:aink="http://schemas.microsoft.com/office/drawing/2016/ink" xmlns:am3d="http://schemas.microsoft.com/office/drawing/2017/model3d" xmlns:o="urn:schemas-microsoft-com:office:office" xmlns:r="http://schemas.openxmlformats.org/officeDocument/2006/relationships" xmlns:m="http://schemas.openxmlformats.org/officeDocument/2006/math" xmlns:v="urn:schemas-microsoft-com:vml" xmlns:wp14="http://schemas.microsoft.com/office/word/2010/wordprocessingDrawing" xmlns:wp="http://schemas.openxmlformats.org/drawingml/2006/wordprocessingDrawing" xmlns:w10="urn:schemas-microsoft-com:office:word" xmlns:w="http://schemas.openxmlformats.org/wordprocessingml/2006/main" xmlns:w14="http://schemas.microsoft.com/office/word/2010/wordml" xmlns:w15="http://schemas.microsoft.com/office/word/2012/wordml" xmlns:w16cid="http://schemas.microsoft.com/office/word/2016/wordml/cid" xmlns:w16se="http://schemas.microsoft.com/office/word/2015/wordml/symex" xmlns:wpg="http://schemas.microsoft.com/office/word/2010/wordprocessingGroup" xmlns:wpi="http://schemas.microsoft.com/office/word/2010/wordprocessingInk" xmlns:wne="http://schemas.microsoft.com/office/word/2006/wordml" xmlns:wps="http://schemas.microsoft.com/office/word/2010/wordprocessingShape" mc:Ignorable="w14 w15 w16se w16cid wp14">
+<w:endnotes xmlns:wpc="http://schemas.microsoft.com/office/word/2010/wordprocessingCanvas" xmlns:mc="http://schemas.openxmlformats.org/markup-compatibility/2006" xmlns:o="urn:schemas-microsoft-com:office:office" xmlns:r="http://schemas.openxmlformats.org/officeDocument/2006/relationships" xmlns:m="http://schemas.openxmlformats.org/officeDocument/2006/math" xmlns:v="urn:schemas-microsoft-com:vml" xmlns:wp14="http://schemas.microsoft.com/office/word/2010/wordprocessingDrawing" xmlns:wp="http://schemas.openxmlformats.org/drawingml/2006/wordprocessingDrawing" xmlns:w10="urn:schemas-microsoft-com:office:word" xmlns:w="http://schemas.openxmlformats.org/wordprocessingml/2006/main" xmlns:w14="http://schemas.microsoft.com/office/word/2010/wordml" xmlns:w15="http://schemas.microsoft.com/office/word/2012/wordml" xmlns:wpg="http://schemas.microsoft.com/office/word/2010/wordprocessingGroup" xmlns:wpi="http://schemas.microsoft.com/office/word/2010/wordprocessingInk" xmlns:wne="http://schemas.microsoft.com/office/word/2006/wordml" xmlns:wps="http://schemas.microsoft.com/office/word/2010/wordprocessingShape" mc:Ignorable="w14 w15 wp14">
   <w:endnote w:type="separator" w:id="-1">
     <w:p>
       <w:r>
@@ -35274,7 +35487,7 @@
 </file>
 
 <file path=word/footer1.xml><?xml version="1.0" encoding="utf-8"?>
-<w:ftr xmlns:wpc="http://schemas.microsoft.com/office/word/2010/wordprocessingCanvas" xmlns:cx="http://schemas.microsoft.com/office/drawing/2014/chartex" xmlns:cx1="http://schemas.microsoft.com/office/drawing/2015/9/8/chartex" xmlns:cx2="http://schemas.microsoft.com/office/drawing/2015/10/21/chartex" xmlns:cx3="http://schemas.microsoft.com/office/drawing/2016/5/9/chartex" xmlns:cx4="http://schemas.microsoft.com/office/drawing/2016/5/10/chartex" xmlns:cx5="http://schemas.microsoft.com/office/drawing/2016/5/11/chartex" xmlns:cx6="http://schemas.microsoft.com/office/drawing/2016/5/12/chartex" xmlns:cx7="http://schemas.microsoft.com/office/drawing/2016/5/13/chartex" xmlns:cx8="http://schemas.microsoft.com/office/drawing/2016/5/14/chartex" xmlns:mc="http://schemas.openxmlformats.org/markup-compatibility/2006" xmlns:aink="http://schemas.microsoft.com/office/drawing/2016/ink" xmlns:am3d="http://schemas.microsoft.com/office/drawing/2017/model3d" xmlns:o="urn:schemas-microsoft-com:office:office" xmlns:r="http://schemas.openxmlformats.org/officeDocument/2006/relationships" xmlns:m="http://schemas.openxmlformats.org/officeDocument/2006/math" xmlns:v="urn:schemas-microsoft-com:vml" xmlns:wp14="http://schemas.microsoft.com/office/word/2010/wordprocessingDrawing" xmlns:wp="http://schemas.openxmlformats.org/drawingml/2006/wordprocessingDrawing" xmlns:w10="urn:schemas-microsoft-com:office:word" xmlns:w="http://schemas.openxmlformats.org/wordprocessingml/2006/main" xmlns:w14="http://schemas.microsoft.com/office/word/2010/wordml" xmlns:w15="http://schemas.microsoft.com/office/word/2012/wordml" xmlns:w16cid="http://schemas.microsoft.com/office/word/2016/wordml/cid" xmlns:w16se="http://schemas.microsoft.com/office/word/2015/wordml/symex" xmlns:wpg="http://schemas.microsoft.com/office/word/2010/wordprocessingGroup" xmlns:wpi="http://schemas.microsoft.com/office/word/2010/wordprocessingInk" xmlns:wne="http://schemas.microsoft.com/office/word/2006/wordml" xmlns:wps="http://schemas.microsoft.com/office/word/2010/wordprocessingShape" mc:Ignorable="w14 w15 w16se w16cid wp14">
+<w:ftr xmlns:wpc="http://schemas.microsoft.com/office/word/2010/wordprocessingCanvas" xmlns:mc="http://schemas.openxmlformats.org/markup-compatibility/2006" xmlns:o="urn:schemas-microsoft-com:office:office" xmlns:r="http://schemas.openxmlformats.org/officeDocument/2006/relationships" xmlns:m="http://schemas.openxmlformats.org/officeDocument/2006/math" xmlns:v="urn:schemas-microsoft-com:vml" xmlns:wp14="http://schemas.microsoft.com/office/word/2010/wordprocessingDrawing" xmlns:wp="http://schemas.openxmlformats.org/drawingml/2006/wordprocessingDrawing" xmlns:w10="urn:schemas-microsoft-com:office:word" xmlns:w="http://schemas.openxmlformats.org/wordprocessingml/2006/main" xmlns:w14="http://schemas.microsoft.com/office/word/2010/wordml" xmlns:w15="http://schemas.microsoft.com/office/word/2012/wordml" xmlns:wpg="http://schemas.microsoft.com/office/word/2010/wordprocessingGroup" xmlns:wpi="http://schemas.microsoft.com/office/word/2010/wordprocessingInk" xmlns:wne="http://schemas.microsoft.com/office/word/2006/wordml" xmlns:wps="http://schemas.microsoft.com/office/word/2010/wordprocessingShape" mc:Ignorable="w14 w15 wp14">
   <w:p>
     <w:pPr>
       <w:pBdr>
@@ -35348,7 +35561,7 @@
         <w:sz w:val="16"/>
         <w:szCs w:val="16"/>
       </w:rPr>
-      <w:t>21</w:t>
+      <w:t>18</w:t>
     </w:r>
     <w:r>
       <w:rPr>
@@ -35412,7 +35625,7 @@
 </file>
 
 <file path=word/footnotes.xml><?xml version="1.0" encoding="utf-8"?>
-<w:footnotes xmlns:wpc="http://schemas.microsoft.com/office/word/2010/wordprocessingCanvas" xmlns:cx="http://schemas.microsoft.com/office/drawing/2014/chartex" xmlns:cx1="http://schemas.microsoft.com/office/drawing/2015/9/8/chartex" xmlns:cx2="http://schemas.microsoft.com/office/drawing/2015/10/21/chartex" xmlns:cx3="http://schemas.microsoft.com/office/drawing/2016/5/9/chartex" xmlns:cx4="http://schemas.microsoft.com/office/drawing/2016/5/10/chartex" xmlns:cx5="http://schemas.microsoft.com/office/drawing/2016/5/11/chartex" xmlns:cx6="http://schemas.microsoft.com/office/drawing/2016/5/12/chartex" xmlns:cx7="http://schemas.microsoft.com/office/drawing/2016/5/13/chartex" xmlns:cx8="http://schemas.microsoft.com/office/drawing/2016/5/14/chartex" xmlns:mc="http://schemas.openxmlformats.org/markup-compatibility/2006" xmlns:aink="http://schemas.microsoft.com/office/drawing/2016/ink" xmlns:am3d="http://schemas.microsoft.com/office/drawing/2017/model3d" xmlns:o="urn:schemas-microsoft-com:office:office" xmlns:r="http://schemas.openxmlformats.org/officeDocument/2006/relationships" xmlns:m="http://schemas.openxmlformats.org/officeDocument/2006/math" xmlns:v="urn:schemas-microsoft-com:vml" xmlns:wp14="http://schemas.microsoft.com/office/word/2010/wordprocessingDrawing" xmlns:wp="http://schemas.openxmlformats.org/drawingml/2006/wordprocessingDrawing" xmlns:w10="urn:schemas-microsoft-com:office:word" xmlns:w="http://schemas.openxmlformats.org/wordprocessingml/2006/main" xmlns:w14="http://schemas.microsoft.com/office/word/2010/wordml" xmlns:w15="http://schemas.microsoft.com/office/word/2012/wordml" xmlns:w16cid="http://schemas.microsoft.com/office/word/2016/wordml/cid" xmlns:w16se="http://schemas.microsoft.com/office/word/2015/wordml/symex" xmlns:wpg="http://schemas.microsoft.com/office/word/2010/wordprocessingGroup" xmlns:wpi="http://schemas.microsoft.com/office/word/2010/wordprocessingInk" xmlns:wne="http://schemas.microsoft.com/office/word/2006/wordml" xmlns:wps="http://schemas.microsoft.com/office/word/2010/wordprocessingShape" mc:Ignorable="w14 w15 w16se w16cid wp14">
+<w:footnotes xmlns:wpc="http://schemas.microsoft.com/office/word/2010/wordprocessingCanvas" xmlns:mc="http://schemas.openxmlformats.org/markup-compatibility/2006" xmlns:o="urn:schemas-microsoft-com:office:office" xmlns:r="http://schemas.openxmlformats.org/officeDocument/2006/relationships" xmlns:m="http://schemas.openxmlformats.org/officeDocument/2006/math" xmlns:v="urn:schemas-microsoft-com:vml" xmlns:wp14="http://schemas.microsoft.com/office/word/2010/wordprocessingDrawing" xmlns:wp="http://schemas.openxmlformats.org/drawingml/2006/wordprocessingDrawing" xmlns:w10="urn:schemas-microsoft-com:office:word" xmlns:w="http://schemas.openxmlformats.org/wordprocessingml/2006/main" xmlns:w14="http://schemas.microsoft.com/office/word/2010/wordml" xmlns:w15="http://schemas.microsoft.com/office/word/2012/wordml" xmlns:wpg="http://schemas.microsoft.com/office/word/2010/wordprocessingGroup" xmlns:wpi="http://schemas.microsoft.com/office/word/2010/wordprocessingInk" xmlns:wne="http://schemas.microsoft.com/office/word/2006/wordml" xmlns:wps="http://schemas.microsoft.com/office/word/2010/wordprocessingShape" mc:Ignorable="w14 w15 wp14">
   <w:footnote w:type="separator" w:id="-1">
     <w:p>
       <w:r>
@@ -35431,7 +35644,7 @@
 </file>
 
 <file path=word/numbering.xml><?xml version="1.0" encoding="utf-8"?>
-<w:numbering xmlns:wpc="http://schemas.microsoft.com/office/word/2010/wordprocessingCanvas" xmlns:cx="http://schemas.microsoft.com/office/drawing/2014/chartex" xmlns:cx1="http://schemas.microsoft.com/office/drawing/2015/9/8/chartex" xmlns:cx2="http://schemas.microsoft.com/office/drawing/2015/10/21/chartex" xmlns:cx3="http://schemas.microsoft.com/office/drawing/2016/5/9/chartex" xmlns:cx4="http://schemas.microsoft.com/office/drawing/2016/5/10/chartex" xmlns:cx5="http://schemas.microsoft.com/office/drawing/2016/5/11/chartex" xmlns:cx6="http://schemas.microsoft.com/office/drawing/2016/5/12/chartex" xmlns:cx7="http://schemas.microsoft.com/office/drawing/2016/5/13/chartex" xmlns:cx8="http://schemas.microsoft.com/office/drawing/2016/5/14/chartex" xmlns:mc="http://schemas.openxmlformats.org/markup-compatibility/2006" xmlns:aink="http://schemas.microsoft.com/office/drawing/2016/ink" xmlns:am3d="http://schemas.microsoft.com/office/drawing/2017/model3d" xmlns:o="urn:schemas-microsoft-com:office:office" xmlns:r="http://schemas.openxmlformats.org/officeDocument/2006/relationships" xmlns:m="http://schemas.openxmlformats.org/officeDocument/2006/math" xmlns:v="urn:schemas-microsoft-com:vml" xmlns:wp14="http://schemas.microsoft.com/office/word/2010/wordprocessingDrawing" xmlns:wp="http://schemas.openxmlformats.org/drawingml/2006/wordprocessingDrawing" xmlns:w10="urn:schemas-microsoft-com:office:word" xmlns:w="http://schemas.openxmlformats.org/wordprocessingml/2006/main" xmlns:w14="http://schemas.microsoft.com/office/word/2010/wordml" xmlns:w15="http://schemas.microsoft.com/office/word/2012/wordml" xmlns:w16cid="http://schemas.microsoft.com/office/word/2016/wordml/cid" xmlns:w16se="http://schemas.microsoft.com/office/word/2015/wordml/symex" xmlns:wpg="http://schemas.microsoft.com/office/word/2010/wordprocessingGroup" xmlns:wpi="http://schemas.microsoft.com/office/word/2010/wordprocessingInk" xmlns:wne="http://schemas.microsoft.com/office/word/2006/wordml" xmlns:wps="http://schemas.microsoft.com/office/word/2010/wordprocessingShape" mc:Ignorable="w14 w15 w16se w16cid wp14">
+<w:numbering xmlns:wpc="http://schemas.microsoft.com/office/word/2010/wordprocessingCanvas" xmlns:mc="http://schemas.openxmlformats.org/markup-compatibility/2006" xmlns:o="urn:schemas-microsoft-com:office:office" xmlns:r="http://schemas.openxmlformats.org/officeDocument/2006/relationships" xmlns:m="http://schemas.openxmlformats.org/officeDocument/2006/math" xmlns:v="urn:schemas-microsoft-com:vml" xmlns:wp14="http://schemas.microsoft.com/office/word/2010/wordprocessingDrawing" xmlns:wp="http://schemas.openxmlformats.org/drawingml/2006/wordprocessingDrawing" xmlns:w10="urn:schemas-microsoft-com:office:word" xmlns:w="http://schemas.openxmlformats.org/wordprocessingml/2006/main" xmlns:w14="http://schemas.microsoft.com/office/word/2010/wordml" xmlns:w15="http://schemas.microsoft.com/office/word/2012/wordml" xmlns:wpg="http://schemas.microsoft.com/office/word/2010/wordprocessingGroup" xmlns:wpi="http://schemas.microsoft.com/office/word/2010/wordprocessingInk" xmlns:wne="http://schemas.microsoft.com/office/word/2006/wordml" xmlns:wps="http://schemas.microsoft.com/office/word/2010/wordprocessingShape" mc:Ignorable="w14 w15 wp14">
   <w:abstractNum w:abstractNumId="0" w15:restartNumberingAfterBreak="0">
     <w:nsid w:val="037541C8"/>
     <w:multiLevelType w:val="multilevel"/>
@@ -35546,6 +35759,127 @@
     </w:lvl>
   </w:abstractNum>
   <w:abstractNum w:abstractNumId="1" w15:restartNumberingAfterBreak="0">
+    <w:nsid w:val="06DE2CF6"/>
+    <w:multiLevelType w:val="multilevel"/>
+    <w:tmpl w:val="8ADA534E"/>
+    <w:lvl w:ilvl="0">
+      <w:start w:val="1"/>
+      <w:numFmt w:val="lowerLetter"/>
+      <w:lvlText w:val="%1)"/>
+      <w:lvlJc w:val="left"/>
+      <w:pPr>
+        <w:ind w:left="0" w:firstLine="0"/>
+      </w:pPr>
+      <w:rPr>
+        <w:vertAlign w:val="baseline"/>
+      </w:rPr>
+    </w:lvl>
+    <w:lvl w:ilvl="1">
+      <w:start w:val="1"/>
+      <w:numFmt w:val="decimal"/>
+      <w:lvlText w:val="%1.%2"/>
+      <w:lvlJc w:val="left"/>
+      <w:pPr>
+        <w:ind w:left="0" w:firstLine="0"/>
+      </w:pPr>
+      <w:rPr>
+        <w:rFonts w:ascii="Arial" w:eastAsia="Arial" w:hAnsi="Arial" w:cs="Arial"/>
+        <w:vertAlign w:val="baseline"/>
+      </w:rPr>
+    </w:lvl>
+    <w:lvl w:ilvl="2">
+      <w:start w:val="1"/>
+      <w:numFmt w:val="decimal"/>
+      <w:lvlText w:val="%1.%2.%3"/>
+      <w:lvlJc w:val="left"/>
+      <w:pPr>
+        <w:ind w:left="0" w:firstLine="0"/>
+      </w:pPr>
+      <w:rPr>
+        <w:rFonts w:ascii="Arial" w:eastAsia="Arial" w:hAnsi="Arial" w:cs="Arial"/>
+        <w:vertAlign w:val="baseline"/>
+      </w:rPr>
+    </w:lvl>
+    <w:lvl w:ilvl="3">
+      <w:start w:val="1"/>
+      <w:numFmt w:val="decimal"/>
+      <w:lvlText w:val="%1.%2.%3.%4"/>
+      <w:lvlJc w:val="left"/>
+      <w:pPr>
+        <w:ind w:left="0" w:firstLine="0"/>
+      </w:pPr>
+      <w:rPr>
+        <w:rFonts w:ascii="Arial" w:eastAsia="Arial" w:hAnsi="Arial" w:cs="Arial"/>
+        <w:vertAlign w:val="baseline"/>
+      </w:rPr>
+    </w:lvl>
+    <w:lvl w:ilvl="4">
+      <w:start w:val="1"/>
+      <w:numFmt w:val="decimal"/>
+      <w:lvlText w:val="%1.%2.%3.%4.%5"/>
+      <w:lvlJc w:val="left"/>
+      <w:pPr>
+        <w:ind w:left="0" w:firstLine="0"/>
+      </w:pPr>
+      <w:rPr>
+        <w:rFonts w:ascii="Arial" w:eastAsia="Arial" w:hAnsi="Arial" w:cs="Arial"/>
+        <w:vertAlign w:val="baseline"/>
+      </w:rPr>
+    </w:lvl>
+    <w:lvl w:ilvl="5">
+      <w:start w:val="1"/>
+      <w:numFmt w:val="decimal"/>
+      <w:lvlText w:val="%1.%2.%3.%4.%5.%6"/>
+      <w:lvlJc w:val="left"/>
+      <w:pPr>
+        <w:ind w:left="0" w:firstLine="0"/>
+      </w:pPr>
+      <w:rPr>
+        <w:rFonts w:ascii="Arial" w:eastAsia="Arial" w:hAnsi="Arial" w:cs="Arial"/>
+        <w:vertAlign w:val="baseline"/>
+      </w:rPr>
+    </w:lvl>
+    <w:lvl w:ilvl="6">
+      <w:start w:val="1"/>
+      <w:numFmt w:val="decimal"/>
+      <w:lvlText w:val="%1.%2.%3.%4.%5.%6.%7"/>
+      <w:lvlJc w:val="left"/>
+      <w:pPr>
+        <w:ind w:left="0" w:firstLine="0"/>
+      </w:pPr>
+      <w:rPr>
+        <w:rFonts w:ascii="Arial" w:eastAsia="Arial" w:hAnsi="Arial" w:cs="Arial"/>
+        <w:vertAlign w:val="baseline"/>
+      </w:rPr>
+    </w:lvl>
+    <w:lvl w:ilvl="7">
+      <w:start w:val="1"/>
+      <w:numFmt w:val="decimal"/>
+      <w:lvlText w:val="%1.%2.%3.%4.%5.%6.%7.%8"/>
+      <w:lvlJc w:val="left"/>
+      <w:pPr>
+        <w:ind w:left="0" w:firstLine="0"/>
+      </w:pPr>
+      <w:rPr>
+        <w:rFonts w:ascii="Arial" w:eastAsia="Arial" w:hAnsi="Arial" w:cs="Arial"/>
+        <w:vertAlign w:val="baseline"/>
+      </w:rPr>
+    </w:lvl>
+    <w:lvl w:ilvl="8">
+      <w:start w:val="1"/>
+      <w:numFmt w:val="decimal"/>
+      <w:lvlText w:val="%1.%2.%3.%4.%5.%6.%7.%8.%9"/>
+      <w:lvlJc w:val="left"/>
+      <w:pPr>
+        <w:ind w:left="0" w:firstLine="0"/>
+      </w:pPr>
+      <w:rPr>
+        <w:rFonts w:ascii="Arial" w:eastAsia="Arial" w:hAnsi="Arial" w:cs="Arial"/>
+        <w:vertAlign w:val="baseline"/>
+      </w:rPr>
+    </w:lvl>
+  </w:abstractNum>
+  <w:abstractNum w:abstractNumId="2" w15:restartNumberingAfterBreak="0">
     <w:nsid w:val="0D57757C"/>
     <w:multiLevelType w:val="hybridMultilevel"/>
     <w:tmpl w:val="3DA0B80C"/>
@@ -35658,7 +35992,7 @@
       </w:rPr>
     </w:lvl>
   </w:abstractNum>
-  <w:abstractNum w:abstractNumId="2" w15:restartNumberingAfterBreak="0">
+  <w:abstractNum w:abstractNumId="3" w15:restartNumberingAfterBreak="0">
     <w:nsid w:val="0F1002B9"/>
     <w:multiLevelType w:val="multilevel"/>
     <w:tmpl w:val="D4925F52"/>
@@ -35780,7 +36114,7 @@
       </w:rPr>
     </w:lvl>
   </w:abstractNum>
-  <w:abstractNum w:abstractNumId="3" w15:restartNumberingAfterBreak="0">
+  <w:abstractNum w:abstractNumId="4" w15:restartNumberingAfterBreak="0">
     <w:nsid w:val="1DB54FF1"/>
     <w:multiLevelType w:val="multilevel"/>
     <w:tmpl w:val="1320F9C8"/>
@@ -35898,7 +36232,7 @@
       </w:rPr>
     </w:lvl>
   </w:abstractNum>
-  <w:abstractNum w:abstractNumId="4" w15:restartNumberingAfterBreak="0">
+  <w:abstractNum w:abstractNumId="5" w15:restartNumberingAfterBreak="0">
     <w:nsid w:val="32F81BD8"/>
     <w:multiLevelType w:val="multilevel"/>
     <w:tmpl w:val="C732488A"/>
@@ -36011,7 +36345,7 @@
       </w:rPr>
     </w:lvl>
   </w:abstractNum>
-  <w:abstractNum w:abstractNumId="5" w15:restartNumberingAfterBreak="0">
+  <w:abstractNum w:abstractNumId="6" w15:restartNumberingAfterBreak="0">
     <w:nsid w:val="3315784B"/>
     <w:multiLevelType w:val="multilevel"/>
     <w:tmpl w:val="429E356A"/>
@@ -36124,7 +36458,7 @@
       </w:rPr>
     </w:lvl>
   </w:abstractNum>
-  <w:abstractNum w:abstractNumId="6" w15:restartNumberingAfterBreak="0">
+  <w:abstractNum w:abstractNumId="7" w15:restartNumberingAfterBreak="0">
     <w:nsid w:val="3E0B779C"/>
     <w:multiLevelType w:val="hybridMultilevel"/>
     <w:tmpl w:val="F980574A"/>
@@ -36237,7 +36571,7 @@
       </w:rPr>
     </w:lvl>
   </w:abstractNum>
-  <w:abstractNum w:abstractNumId="7" w15:restartNumberingAfterBreak="0">
+  <w:abstractNum w:abstractNumId="8" w15:restartNumberingAfterBreak="0">
     <w:nsid w:val="46B84EBF"/>
     <w:multiLevelType w:val="multilevel"/>
     <w:tmpl w:val="860CDCF0"/>
@@ -36386,7 +36720,7 @@
       </w:rPr>
     </w:lvl>
   </w:abstractNum>
-  <w:abstractNum w:abstractNumId="8" w15:restartNumberingAfterBreak="0">
+  <w:abstractNum w:abstractNumId="9" w15:restartNumberingAfterBreak="0">
     <w:nsid w:val="51207469"/>
     <w:multiLevelType w:val="multilevel"/>
     <w:tmpl w:val="4016DE08"/>
@@ -36507,7 +36841,7 @@
       </w:rPr>
     </w:lvl>
   </w:abstractNum>
-  <w:abstractNum w:abstractNumId="9" w15:restartNumberingAfterBreak="0">
+  <w:abstractNum w:abstractNumId="10" w15:restartNumberingAfterBreak="0">
     <w:nsid w:val="649B69CC"/>
     <w:multiLevelType w:val="multilevel"/>
     <w:tmpl w:val="F4EA6090"/>
@@ -36625,7 +36959,7 @@
       </w:rPr>
     </w:lvl>
   </w:abstractNum>
-  <w:abstractNum w:abstractNumId="10" w15:restartNumberingAfterBreak="0">
+  <w:abstractNum w:abstractNumId="11" w15:restartNumberingAfterBreak="0">
     <w:nsid w:val="69B4797A"/>
     <w:multiLevelType w:val="hybridMultilevel"/>
     <w:tmpl w:val="2B50F7B2"/>
@@ -36738,7 +37072,7 @@
       </w:rPr>
     </w:lvl>
   </w:abstractNum>
-  <w:abstractNum w:abstractNumId="11" w15:restartNumberingAfterBreak="0">
+  <w:abstractNum w:abstractNumId="12" w15:restartNumberingAfterBreak="0">
     <w:nsid w:val="6DE3759D"/>
     <w:multiLevelType w:val="multilevel"/>
     <w:tmpl w:val="C75A43F2"/>
@@ -36851,7 +37185,7 @@
       </w:rPr>
     </w:lvl>
   </w:abstractNum>
-  <w:abstractNum w:abstractNumId="12" w15:restartNumberingAfterBreak="0">
+  <w:abstractNum w:abstractNumId="13" w15:restartNumberingAfterBreak="0">
     <w:nsid w:val="7AB71F09"/>
     <w:multiLevelType w:val="multilevel"/>
     <w:tmpl w:val="935EEEE4"/>
@@ -36965,49 +37299,52 @@
     </w:lvl>
   </w:abstractNum>
   <w:num w:numId="1">
+    <w:abstractNumId w:val="5"/>
+  </w:num>
+  <w:num w:numId="2">
     <w:abstractNumId w:val="4"/>
   </w:num>
-  <w:num w:numId="2">
+  <w:num w:numId="3">
     <w:abstractNumId w:val="3"/>
   </w:num>
-  <w:num w:numId="3">
-    <w:abstractNumId w:val="2"/>
-  </w:num>
   <w:num w:numId="4">
-    <w:abstractNumId w:val="11"/>
+    <w:abstractNumId w:val="12"/>
   </w:num>
   <w:num w:numId="5">
     <w:abstractNumId w:val="0"/>
   </w:num>
   <w:num w:numId="6">
+    <w:abstractNumId w:val="10"/>
+  </w:num>
+  <w:num w:numId="7">
+    <w:abstractNumId w:val="13"/>
+  </w:num>
+  <w:num w:numId="8">
+    <w:abstractNumId w:val="6"/>
+  </w:num>
+  <w:num w:numId="9">
     <w:abstractNumId w:val="9"/>
   </w:num>
-  <w:num w:numId="7">
-    <w:abstractNumId w:val="12"/>
-  </w:num>
-  <w:num w:numId="8">
-    <w:abstractNumId w:val="5"/>
-  </w:num>
-  <w:num w:numId="9">
+  <w:num w:numId="10">
     <w:abstractNumId w:val="8"/>
   </w:num>
-  <w:num w:numId="10">
+  <w:num w:numId="11">
+    <w:abstractNumId w:val="11"/>
+  </w:num>
+  <w:num w:numId="12">
+    <w:abstractNumId w:val="2"/>
+  </w:num>
+  <w:num w:numId="13">
     <w:abstractNumId w:val="7"/>
   </w:num>
-  <w:num w:numId="11">
-    <w:abstractNumId w:val="10"/>
-  </w:num>
-  <w:num w:numId="12">
+  <w:num w:numId="14">
     <w:abstractNumId w:val="1"/>
-  </w:num>
-  <w:num w:numId="13">
-    <w:abstractNumId w:val="6"/>
   </w:num>
 </w:numbering>
 </file>
 
 <file path=word/styles.xml><?xml version="1.0" encoding="utf-8"?>
-<w:styles xmlns:mc="http://schemas.openxmlformats.org/markup-compatibility/2006" xmlns:r="http://schemas.openxmlformats.org/officeDocument/2006/relationships" xmlns:w="http://schemas.openxmlformats.org/wordprocessingml/2006/main" xmlns:w14="http://schemas.microsoft.com/office/word/2010/wordml" xmlns:w15="http://schemas.microsoft.com/office/word/2012/wordml" xmlns:w16cid="http://schemas.microsoft.com/office/word/2016/wordml/cid" xmlns:w16se="http://schemas.microsoft.com/office/word/2015/wordml/symex" mc:Ignorable="w14 w15 w16se w16cid">
+<w:styles xmlns:mc="http://schemas.openxmlformats.org/markup-compatibility/2006" xmlns:r="http://schemas.openxmlformats.org/officeDocument/2006/relationships" xmlns:w="http://schemas.openxmlformats.org/wordprocessingml/2006/main" xmlns:w14="http://schemas.microsoft.com/office/word/2010/wordml" xmlns:w15="http://schemas.microsoft.com/office/word/2012/wordml" mc:Ignorable="w14 w15">
   <w:docDefaults>
     <w:rPrDefault>
       <w:rPr>
@@ -37028,7 +37365,7 @@
       </w:pPr>
     </w:pPrDefault>
   </w:docDefaults>
-  <w:latentStyles w:defLockedState="0" w:defUIPriority="99" w:defSemiHidden="0" w:defUnhideWhenUsed="0" w:defQFormat="0" w:count="375">
+  <w:latentStyles w:defLockedState="0" w:defUIPriority="99" w:defSemiHidden="0" w:defUnhideWhenUsed="0" w:defQFormat="0" w:count="371">
     <w:lsdException w:name="Normal" w:uiPriority="0" w:qFormat="1"/>
     <w:lsdException w:name="heading 1" w:uiPriority="9" w:qFormat="1"/>
     <w:lsdException w:name="heading 2" w:semiHidden="1" w:uiPriority="9" w:unhideWhenUsed="1" w:qFormat="1"/>
@@ -37400,10 +37737,6 @@
     <w:lsdException w:name="List Table 5 Dark Accent 6" w:uiPriority="50"/>
     <w:lsdException w:name="List Table 6 Colorful Accent 6" w:uiPriority="51"/>
     <w:lsdException w:name="List Table 7 Colorful Accent 6" w:uiPriority="52"/>
-    <w:lsdException w:name="Mention" w:semiHidden="1" w:unhideWhenUsed="1"/>
-    <w:lsdException w:name="Smart Hyperlink" w:semiHidden="1" w:unhideWhenUsed="1"/>
-    <w:lsdException w:name="Hashtag" w:semiHidden="1" w:unhideWhenUsed="1"/>
-    <w:lsdException w:name="Unresolved Mention" w:semiHidden="1" w:unhideWhenUsed="1"/>
   </w:latentStyles>
   <w:style w:type="paragraph" w:default="1" w:styleId="Normal">
     <w:name w:val="Normal"/>
@@ -37505,6 +37838,7 @@
   <w:style w:type="character" w:default="1" w:styleId="Fuentedeprrafopredeter">
     <w:name w:val="Default Paragraph Font"/>
     <w:uiPriority w:val="1"/>
+    <w:semiHidden/>
     <w:unhideWhenUsed/>
   </w:style>
   <w:style w:type="table" w:default="1" w:styleId="Tablanormal">
@@ -37539,7 +37873,7 @@
       </w:tblCellMar>
     </w:tblPr>
   </w:style>
-  <w:style w:type="paragraph" w:styleId="Ttulo">
+  <w:style w:type="paragraph" w:styleId="Puesto">
     <w:name w:val="Title"/>
     <w:basedOn w:val="Normal"/>
     <w:next w:val="Normal"/>
@@ -37744,7 +38078,7 @@
       <w:lang w:val="es-PE"/>
     </w:rPr>
   </w:style>
-  <w:style w:type="paragraph" w:styleId="TtuloTDC">
+  <w:style w:type="paragraph" w:styleId="TtulodeTDC">
     <w:name w:val="TOC Heading"/>
     <w:basedOn w:val="Ttulo1"/>
     <w:next w:val="Normal"/>
@@ -38868,6 +39202,13 @@
         </dgm:presLayoutVars>
       </dgm:prSet>
       <dgm:spPr/>
+      <dgm:t>
+        <a:bodyPr/>
+        <a:lstStyle/>
+        <a:p>
+          <a:endParaRPr lang="es-PE"/>
+        </a:p>
+      </dgm:t>
     </dgm:pt>
     <dgm:pt modelId="{0E52C633-1C75-48F6-A73C-14DA8DE51EB9}" type="pres">
       <dgm:prSet presAssocID="{E3698FFD-3466-42A0-BC6C-288EAF96DC64}" presName="hierRoot1" presStyleCnt="0"/>
@@ -38888,6 +39229,13 @@
         </dgm:presLayoutVars>
       </dgm:prSet>
       <dgm:spPr/>
+      <dgm:t>
+        <a:bodyPr/>
+        <a:lstStyle/>
+        <a:p>
+          <a:endParaRPr lang="es-PE"/>
+        </a:p>
+      </dgm:t>
     </dgm:pt>
     <dgm:pt modelId="{19B85B77-0E19-4BA1-ADF9-EF7458BEE019}" type="pres">
       <dgm:prSet presAssocID="{E3698FFD-3466-42A0-BC6C-288EAF96DC64}" presName="hierChild2" presStyleCnt="0"/>
@@ -38896,6 +39244,13 @@
     <dgm:pt modelId="{87DABCB8-ECBD-4196-9B3C-A68751D5F4DE}" type="pres">
       <dgm:prSet presAssocID="{862F5D64-9CB3-4FDF-9AE4-81B7EE6FBC92}" presName="Name10" presStyleLbl="parChTrans1D2" presStyleIdx="0" presStyleCnt="4"/>
       <dgm:spPr/>
+      <dgm:t>
+        <a:bodyPr/>
+        <a:lstStyle/>
+        <a:p>
+          <a:endParaRPr lang="es-PE"/>
+        </a:p>
+      </dgm:t>
     </dgm:pt>
     <dgm:pt modelId="{EFA5E7B5-36F0-47C8-B460-CAE7786C6854}" type="pres">
       <dgm:prSet presAssocID="{9E87F711-7198-43B4-9A78-E93D2EBCC7E3}" presName="hierRoot2" presStyleCnt="0"/>
@@ -38916,6 +39271,13 @@
         </dgm:presLayoutVars>
       </dgm:prSet>
       <dgm:spPr/>
+      <dgm:t>
+        <a:bodyPr/>
+        <a:lstStyle/>
+        <a:p>
+          <a:endParaRPr lang="es-PE"/>
+        </a:p>
+      </dgm:t>
     </dgm:pt>
     <dgm:pt modelId="{E07379AA-36F9-46B1-94B4-DB19842B8B1D}" type="pres">
       <dgm:prSet presAssocID="{9E87F711-7198-43B4-9A78-E93D2EBCC7E3}" presName="hierChild3" presStyleCnt="0"/>
@@ -38924,6 +39286,13 @@
     <dgm:pt modelId="{FC7CDD00-A924-476B-AA8F-8FC7EA89A383}" type="pres">
       <dgm:prSet presAssocID="{88BFA394-72AD-45E3-AE70-D8ABCFC08A46}" presName="Name10" presStyleLbl="parChTrans1D2" presStyleIdx="1" presStyleCnt="4"/>
       <dgm:spPr/>
+      <dgm:t>
+        <a:bodyPr/>
+        <a:lstStyle/>
+        <a:p>
+          <a:endParaRPr lang="es-PE"/>
+        </a:p>
+      </dgm:t>
     </dgm:pt>
     <dgm:pt modelId="{6FF675F3-C5A1-455D-9D9E-CA4AFE66F5E7}" type="pres">
       <dgm:prSet presAssocID="{BD852985-8CAF-4F1C-91B9-B96CABAB4443}" presName="hierRoot2" presStyleCnt="0"/>
@@ -38944,6 +39313,13 @@
         </dgm:presLayoutVars>
       </dgm:prSet>
       <dgm:spPr/>
+      <dgm:t>
+        <a:bodyPr/>
+        <a:lstStyle/>
+        <a:p>
+          <a:endParaRPr lang="es-PE"/>
+        </a:p>
+      </dgm:t>
     </dgm:pt>
     <dgm:pt modelId="{0FFD3E0B-1644-442F-810E-57BB69267BDF}" type="pres">
       <dgm:prSet presAssocID="{BD852985-8CAF-4F1C-91B9-B96CABAB4443}" presName="hierChild3" presStyleCnt="0"/>
@@ -38952,6 +39328,13 @@
     <dgm:pt modelId="{0235339D-78E9-4DF7-A653-ED64D88D8194}" type="pres">
       <dgm:prSet presAssocID="{75A41128-53CA-46AF-BCA1-5E832FB69537}" presName="Name17" presStyleLbl="parChTrans1D3" presStyleIdx="0" presStyleCnt="3"/>
       <dgm:spPr/>
+      <dgm:t>
+        <a:bodyPr/>
+        <a:lstStyle/>
+        <a:p>
+          <a:endParaRPr lang="es-PE"/>
+        </a:p>
+      </dgm:t>
     </dgm:pt>
     <dgm:pt modelId="{905E8095-FA34-4C4B-A215-71031F60131E}" type="pres">
       <dgm:prSet presAssocID="{AAD3F5B7-45D5-4CFD-AFA0-DF0698A55420}" presName="hierRoot3" presStyleCnt="0"/>
@@ -38972,6 +39355,13 @@
         </dgm:presLayoutVars>
       </dgm:prSet>
       <dgm:spPr/>
+      <dgm:t>
+        <a:bodyPr/>
+        <a:lstStyle/>
+        <a:p>
+          <a:endParaRPr lang="es-PE"/>
+        </a:p>
+      </dgm:t>
     </dgm:pt>
     <dgm:pt modelId="{ADADAB01-8968-4215-BDF9-952A96BCA878}" type="pres">
       <dgm:prSet presAssocID="{AAD3F5B7-45D5-4CFD-AFA0-DF0698A55420}" presName="hierChild4" presStyleCnt="0"/>
@@ -38980,6 +39370,13 @@
     <dgm:pt modelId="{B01CF5E5-B3B2-438F-AAA8-85A892BFED80}" type="pres">
       <dgm:prSet presAssocID="{950467B8-EDDB-498D-94CA-97E3C5F6EF6A}" presName="Name10" presStyleLbl="parChTrans1D2" presStyleIdx="2" presStyleCnt="4"/>
       <dgm:spPr/>
+      <dgm:t>
+        <a:bodyPr/>
+        <a:lstStyle/>
+        <a:p>
+          <a:endParaRPr lang="es-PE"/>
+        </a:p>
+      </dgm:t>
     </dgm:pt>
     <dgm:pt modelId="{467DB24D-E09E-4BB8-B00E-78B75E07CE92}" type="pres">
       <dgm:prSet presAssocID="{16BE4F6B-1970-4996-929A-7CC205EF5BEE}" presName="hierRoot2" presStyleCnt="0"/>
@@ -39000,6 +39397,13 @@
         </dgm:presLayoutVars>
       </dgm:prSet>
       <dgm:spPr/>
+      <dgm:t>
+        <a:bodyPr/>
+        <a:lstStyle/>
+        <a:p>
+          <a:endParaRPr lang="es-PE"/>
+        </a:p>
+      </dgm:t>
     </dgm:pt>
     <dgm:pt modelId="{BF26F4AB-9A60-458E-A9FF-EB447A802715}" type="pres">
       <dgm:prSet presAssocID="{16BE4F6B-1970-4996-929A-7CC205EF5BEE}" presName="hierChild3" presStyleCnt="0"/>
@@ -39008,6 +39412,13 @@
     <dgm:pt modelId="{743E8835-C1C7-405E-95CA-4C0265268249}" type="pres">
       <dgm:prSet presAssocID="{0323ECAE-E647-495A-A7D7-AED6E8F71839}" presName="Name17" presStyleLbl="parChTrans1D3" presStyleIdx="1" presStyleCnt="3"/>
       <dgm:spPr/>
+      <dgm:t>
+        <a:bodyPr/>
+        <a:lstStyle/>
+        <a:p>
+          <a:endParaRPr lang="es-PE"/>
+        </a:p>
+      </dgm:t>
     </dgm:pt>
     <dgm:pt modelId="{BEDA5E05-2624-4C45-9F32-34A891BE9CF1}" type="pres">
       <dgm:prSet presAssocID="{16E826D9-C311-40A5-881D-ED6212D411C2}" presName="hierRoot3" presStyleCnt="0"/>
@@ -39028,6 +39439,13 @@
         </dgm:presLayoutVars>
       </dgm:prSet>
       <dgm:spPr/>
+      <dgm:t>
+        <a:bodyPr/>
+        <a:lstStyle/>
+        <a:p>
+          <a:endParaRPr lang="es-PE"/>
+        </a:p>
+      </dgm:t>
     </dgm:pt>
     <dgm:pt modelId="{5EA5C711-DAF6-43C0-A096-C950EACB7110}" type="pres">
       <dgm:prSet presAssocID="{16E826D9-C311-40A5-881D-ED6212D411C2}" presName="hierChild4" presStyleCnt="0"/>
@@ -39036,6 +39454,13 @@
     <dgm:pt modelId="{3A09F658-0425-4FFF-8096-171D0997F8A3}" type="pres">
       <dgm:prSet presAssocID="{DA83CB11-CDD5-403E-B35A-4D5B970A4F3F}" presName="Name10" presStyleLbl="parChTrans1D2" presStyleIdx="3" presStyleCnt="4"/>
       <dgm:spPr/>
+      <dgm:t>
+        <a:bodyPr/>
+        <a:lstStyle/>
+        <a:p>
+          <a:endParaRPr lang="es-PE"/>
+        </a:p>
+      </dgm:t>
     </dgm:pt>
     <dgm:pt modelId="{1C3CACD7-3555-48F7-82F1-47A9C5060367}" type="pres">
       <dgm:prSet presAssocID="{B3D37809-0862-4EC3-A806-584A739FD950}" presName="hierRoot2" presStyleCnt="0"/>
@@ -39056,6 +39481,13 @@
         </dgm:presLayoutVars>
       </dgm:prSet>
       <dgm:spPr/>
+      <dgm:t>
+        <a:bodyPr/>
+        <a:lstStyle/>
+        <a:p>
+          <a:endParaRPr lang="es-PE"/>
+        </a:p>
+      </dgm:t>
     </dgm:pt>
     <dgm:pt modelId="{2CD168B8-2287-4007-97BF-6471D31A91AA}" type="pres">
       <dgm:prSet presAssocID="{B3D37809-0862-4EC3-A806-584A739FD950}" presName="hierChild3" presStyleCnt="0"/>
@@ -39084,6 +39516,13 @@
         </dgm:presLayoutVars>
       </dgm:prSet>
       <dgm:spPr/>
+      <dgm:t>
+        <a:bodyPr/>
+        <a:lstStyle/>
+        <a:p>
+          <a:endParaRPr lang="es-PE"/>
+        </a:p>
+      </dgm:t>
     </dgm:pt>
     <dgm:pt modelId="{309A6161-D4C9-4522-8963-F43312EA034E}" type="pres">
       <dgm:prSet presAssocID="{0A3F27BF-8466-4148-90FA-12A89603F004}" presName="hierChild4" presStyleCnt="0"/>
@@ -39091,77 +39530,77 @@
     </dgm:pt>
   </dgm:ptLst>
   <dgm:cxnLst>
-    <dgm:cxn modelId="{A9024100-EA58-4E99-BB32-3FB768AFF6F7}" type="presOf" srcId="{315E7EBF-A631-45CF-BBED-E26E7224283D}" destId="{0408DF47-31AA-42B7-9B3C-2A2BC5B59856}" srcOrd="0" destOrd="0" presId="urn:microsoft.com/office/officeart/2005/8/layout/hierarchy1"/>
+    <dgm:cxn modelId="{A82B12D7-61F7-4F88-AF35-73BE7C5A8734}" type="presOf" srcId="{AAD3F5B7-45D5-4CFD-AFA0-DF0698A55420}" destId="{7A99A6B8-A608-4A35-AEDA-FB92A8865021}" srcOrd="0" destOrd="0" presId="urn:microsoft.com/office/officeart/2005/8/layout/hierarchy1"/>
+    <dgm:cxn modelId="{76DDB721-EB5C-42DC-B5B3-DF24D23EEAB8}" type="presOf" srcId="{950467B8-EDDB-498D-94CA-97E3C5F6EF6A}" destId="{B01CF5E5-B3B2-438F-AAA8-85A892BFED80}" srcOrd="0" destOrd="0" presId="urn:microsoft.com/office/officeart/2005/8/layout/hierarchy1"/>
+    <dgm:cxn modelId="{3D53D06C-80F5-4948-ACFF-5D0F2F3E8612}" type="presOf" srcId="{0A3F27BF-8466-4148-90FA-12A89603F004}" destId="{45DAD587-C95D-42D1-8F0C-0ABA2B477D3B}" srcOrd="0" destOrd="0" presId="urn:microsoft.com/office/officeart/2005/8/layout/hierarchy1"/>
+    <dgm:cxn modelId="{41C434B7-8105-4C4A-A834-55C389B81157}" type="presOf" srcId="{9E87F711-7198-43B4-9A78-E93D2EBCC7E3}" destId="{F48F8332-CF6F-461C-9D33-2EAAED080F8A}" srcOrd="0" destOrd="0" presId="urn:microsoft.com/office/officeart/2005/8/layout/hierarchy1"/>
+    <dgm:cxn modelId="{47502B7C-329C-4AD7-B28D-8DFCAA083340}" srcId="{E3698FFD-3466-42A0-BC6C-288EAF96DC64}" destId="{BD852985-8CAF-4F1C-91B9-B96CABAB4443}" srcOrd="1" destOrd="0" parTransId="{88BFA394-72AD-45E3-AE70-D8ABCFC08A46}" sibTransId="{C0CED864-F03A-426F-A150-6579F7445BAE}"/>
+    <dgm:cxn modelId="{1D29FDD3-F957-4E0B-96A5-B83236E428C2}" srcId="{E3698FFD-3466-42A0-BC6C-288EAF96DC64}" destId="{16BE4F6B-1970-4996-929A-7CC205EF5BEE}" srcOrd="2" destOrd="0" parTransId="{950467B8-EDDB-498D-94CA-97E3C5F6EF6A}" sibTransId="{EEF7A5C4-3B53-4DF4-BE1D-DFA43338AEC4}"/>
+    <dgm:cxn modelId="{9D584765-48CE-473F-B6DB-9763BF8E5B2C}" srcId="{B3D37809-0862-4EC3-A806-584A739FD950}" destId="{0A3F27BF-8466-4148-90FA-12A89603F004}" srcOrd="0" destOrd="0" parTransId="{315E7EBF-A631-45CF-BBED-E26E7224283D}" sibTransId="{12B81847-BF44-49DD-A9CF-23E05160D09F}"/>
+    <dgm:cxn modelId="{DA808F17-E97E-4675-8452-2DA76DD4FE6A}" type="presOf" srcId="{E3698FFD-3466-42A0-BC6C-288EAF96DC64}" destId="{F88721E7-764E-4BA0-89A0-633CD4880187}" srcOrd="0" destOrd="0" presId="urn:microsoft.com/office/officeart/2005/8/layout/hierarchy1"/>
+    <dgm:cxn modelId="{A31318A7-D61C-4BA9-8D59-77BC8A974E79}" type="presOf" srcId="{16E826D9-C311-40A5-881D-ED6212D411C2}" destId="{62D2C5EA-33F4-42D8-B544-4F1E6FFF76B4}" srcOrd="0" destOrd="0" presId="urn:microsoft.com/office/officeart/2005/8/layout/hierarchy1"/>
+    <dgm:cxn modelId="{2BB19360-1E41-44CF-A33B-B2DE7E523830}" type="presOf" srcId="{0323ECAE-E647-495A-A7D7-AED6E8F71839}" destId="{743E8835-C1C7-405E-95CA-4C0265268249}" srcOrd="0" destOrd="0" presId="urn:microsoft.com/office/officeart/2005/8/layout/hierarchy1"/>
+    <dgm:cxn modelId="{8A9D2E28-426A-4D44-8189-50A801356E7B}" srcId="{135895D7-35B1-4E82-85E1-AE8A0746BD21}" destId="{E3698FFD-3466-42A0-BC6C-288EAF96DC64}" srcOrd="0" destOrd="0" parTransId="{8FCA4F9D-1068-4773-822E-DD9789B65FBB}" sibTransId="{EF326C1C-F763-4CC0-B366-B156DBB84A5B}"/>
     <dgm:cxn modelId="{FE5C5211-975A-40C7-BE50-28AB04B1A83B}" srcId="{16BE4F6B-1970-4996-929A-7CC205EF5BEE}" destId="{16E826D9-C311-40A5-881D-ED6212D411C2}" srcOrd="0" destOrd="0" parTransId="{0323ECAE-E647-495A-A7D7-AED6E8F71839}" sibTransId="{B1CEF16A-6F2C-4FCD-AE71-AB430F14CE1B}"/>
-    <dgm:cxn modelId="{8A9D2E28-426A-4D44-8189-50A801356E7B}" srcId="{135895D7-35B1-4E82-85E1-AE8A0746BD21}" destId="{E3698FFD-3466-42A0-BC6C-288EAF96DC64}" srcOrd="0" destOrd="0" parTransId="{8FCA4F9D-1068-4773-822E-DD9789B65FBB}" sibTransId="{EF326C1C-F763-4CC0-B366-B156DBB84A5B}"/>
-    <dgm:cxn modelId="{70172C5C-41D1-463C-8DDD-990BCED877E8}" type="presOf" srcId="{E3698FFD-3466-42A0-BC6C-288EAF96DC64}" destId="{F88721E7-764E-4BA0-89A0-633CD4880187}" srcOrd="0" destOrd="0" presId="urn:microsoft.com/office/officeart/2005/8/layout/hierarchy1"/>
-    <dgm:cxn modelId="{FA51155E-05E8-4269-8161-025625BE643A}" type="presOf" srcId="{16E826D9-C311-40A5-881D-ED6212D411C2}" destId="{62D2C5EA-33F4-42D8-B544-4F1E6FFF76B4}" srcOrd="0" destOrd="0" presId="urn:microsoft.com/office/officeart/2005/8/layout/hierarchy1"/>
-    <dgm:cxn modelId="{159D9063-7675-4046-8418-54EF48968C61}" type="presOf" srcId="{75A41128-53CA-46AF-BCA1-5E832FB69537}" destId="{0235339D-78E9-4DF7-A653-ED64D88D8194}" srcOrd="0" destOrd="0" presId="urn:microsoft.com/office/officeart/2005/8/layout/hierarchy1"/>
-    <dgm:cxn modelId="{9D584765-48CE-473F-B6DB-9763BF8E5B2C}" srcId="{B3D37809-0862-4EC3-A806-584A739FD950}" destId="{0A3F27BF-8466-4148-90FA-12A89603F004}" srcOrd="0" destOrd="0" parTransId="{315E7EBF-A631-45CF-BBED-E26E7224283D}" sibTransId="{12B81847-BF44-49DD-A9CF-23E05160D09F}"/>
-    <dgm:cxn modelId="{9C06FD47-D4DA-4270-B070-F83708AD6985}" type="presOf" srcId="{950467B8-EDDB-498D-94CA-97E3C5F6EF6A}" destId="{B01CF5E5-B3B2-438F-AAA8-85A892BFED80}" srcOrd="0" destOrd="0" presId="urn:microsoft.com/office/officeart/2005/8/layout/hierarchy1"/>
-    <dgm:cxn modelId="{D6630669-F5C7-4430-81B4-F075D61EB367}" type="presOf" srcId="{88BFA394-72AD-45E3-AE70-D8ABCFC08A46}" destId="{FC7CDD00-A924-476B-AA8F-8FC7EA89A383}" srcOrd="0" destOrd="0" presId="urn:microsoft.com/office/officeart/2005/8/layout/hierarchy1"/>
-    <dgm:cxn modelId="{AD3C234D-B541-40D8-82E8-2C31630C8FBD}" type="presOf" srcId="{0A3F27BF-8466-4148-90FA-12A89603F004}" destId="{45DAD587-C95D-42D1-8F0C-0ABA2B477D3B}" srcOrd="0" destOrd="0" presId="urn:microsoft.com/office/officeart/2005/8/layout/hierarchy1"/>
-    <dgm:cxn modelId="{88F5FB56-AFC1-413F-9818-64F327C47D4B}" type="presOf" srcId="{16BE4F6B-1970-4996-929A-7CC205EF5BEE}" destId="{0A9D6BB9-4CFB-41C2-9A59-107B53F98B71}" srcOrd="0" destOrd="0" presId="urn:microsoft.com/office/officeart/2005/8/layout/hierarchy1"/>
-    <dgm:cxn modelId="{92755677-5815-4AAA-872B-FC0D9DDB1441}" type="presOf" srcId="{135895D7-35B1-4E82-85E1-AE8A0746BD21}" destId="{5A43F97D-063A-42FA-B52C-CAADF30A405C}" srcOrd="0" destOrd="0" presId="urn:microsoft.com/office/officeart/2005/8/layout/hierarchy1"/>
-    <dgm:cxn modelId="{035E6F7A-DD71-4269-9824-5FD87442109B}" type="presOf" srcId="{0323ECAE-E647-495A-A7D7-AED6E8F71839}" destId="{743E8835-C1C7-405E-95CA-4C0265268249}" srcOrd="0" destOrd="0" presId="urn:microsoft.com/office/officeart/2005/8/layout/hierarchy1"/>
-    <dgm:cxn modelId="{47502B7C-329C-4AD7-B28D-8DFCAA083340}" srcId="{E3698FFD-3466-42A0-BC6C-288EAF96DC64}" destId="{BD852985-8CAF-4F1C-91B9-B96CABAB4443}" srcOrd="1" destOrd="0" parTransId="{88BFA394-72AD-45E3-AE70-D8ABCFC08A46}" sibTransId="{C0CED864-F03A-426F-A150-6579F7445BAE}"/>
-    <dgm:cxn modelId="{E7F92B99-8099-48C9-9110-CA35AF8058A3}" type="presOf" srcId="{B3D37809-0862-4EC3-A806-584A739FD950}" destId="{7424A2E8-25A7-4460-985C-124C5C15096F}" srcOrd="0" destOrd="0" presId="urn:microsoft.com/office/officeart/2005/8/layout/hierarchy1"/>
+    <dgm:cxn modelId="{FC1BA35C-C14F-4BB6-9DA1-B7A50E2E856D}" type="presOf" srcId="{862F5D64-9CB3-4FDF-9AE4-81B7EE6FBC92}" destId="{87DABCB8-ECBD-4196-9B3C-A68751D5F4DE}" srcOrd="0" destOrd="0" presId="urn:microsoft.com/office/officeart/2005/8/layout/hierarchy1"/>
+    <dgm:cxn modelId="{31B2596C-2DFC-44D1-A831-9699946FA168}" type="presOf" srcId="{B3D37809-0862-4EC3-A806-584A739FD950}" destId="{7424A2E8-25A7-4460-985C-124C5C15096F}" srcOrd="0" destOrd="0" presId="urn:microsoft.com/office/officeart/2005/8/layout/hierarchy1"/>
+    <dgm:cxn modelId="{CAF10104-3432-4F36-8674-1E2160E6ED2D}" type="presOf" srcId="{315E7EBF-A631-45CF-BBED-E26E7224283D}" destId="{0408DF47-31AA-42B7-9B3C-2A2BC5B59856}" srcOrd="0" destOrd="0" presId="urn:microsoft.com/office/officeart/2005/8/layout/hierarchy1"/>
+    <dgm:cxn modelId="{B1C3772A-8459-4425-B5AA-F46A47B81BDD}" type="presOf" srcId="{135895D7-35B1-4E82-85E1-AE8A0746BD21}" destId="{5A43F97D-063A-42FA-B52C-CAADF30A405C}" srcOrd="0" destOrd="0" presId="urn:microsoft.com/office/officeart/2005/8/layout/hierarchy1"/>
+    <dgm:cxn modelId="{1DD71EA6-39A9-476C-895D-E6A3F7B0CF94}" srcId="{E3698FFD-3466-42A0-BC6C-288EAF96DC64}" destId="{9E87F711-7198-43B4-9A78-E93D2EBCC7E3}" srcOrd="0" destOrd="0" parTransId="{862F5D64-9CB3-4FDF-9AE4-81B7EE6FBC92}" sibTransId="{793B738C-3BFE-4824-A059-97F48C275AE6}"/>
+    <dgm:cxn modelId="{6CEBF566-F850-4350-8FC4-4EE0D912D5DC}" type="presOf" srcId="{DA83CB11-CDD5-403E-B35A-4D5B970A4F3F}" destId="{3A09F658-0425-4FFF-8096-171D0997F8A3}" srcOrd="0" destOrd="0" presId="urn:microsoft.com/office/officeart/2005/8/layout/hierarchy1"/>
+    <dgm:cxn modelId="{56B41474-6CF2-4C6A-9E97-4A0E9BF4E545}" type="presOf" srcId="{BD852985-8CAF-4F1C-91B9-B96CABAB4443}" destId="{A6811D3C-DD4E-4F7E-B256-4E6805A8D884}" srcOrd="0" destOrd="0" presId="urn:microsoft.com/office/officeart/2005/8/layout/hierarchy1"/>
+    <dgm:cxn modelId="{B286FA27-2CAA-48B0-BE1A-1139656EFBC3}" type="presOf" srcId="{75A41128-53CA-46AF-BCA1-5E832FB69537}" destId="{0235339D-78E9-4DF7-A653-ED64D88D8194}" srcOrd="0" destOrd="0" presId="urn:microsoft.com/office/officeart/2005/8/layout/hierarchy1"/>
     <dgm:cxn modelId="{9307099E-7DCC-41B1-9848-5AF8767A9FB1}" srcId="{BD852985-8CAF-4F1C-91B9-B96CABAB4443}" destId="{AAD3F5B7-45D5-4CFD-AFA0-DF0698A55420}" srcOrd="0" destOrd="0" parTransId="{75A41128-53CA-46AF-BCA1-5E832FB69537}" sibTransId="{C7770465-642C-4E0E-B50B-15DE1B96D6EC}"/>
-    <dgm:cxn modelId="{82505DA2-36D5-4A01-BB0B-45343C1929ED}" type="presOf" srcId="{9E87F711-7198-43B4-9A78-E93D2EBCC7E3}" destId="{F48F8332-CF6F-461C-9D33-2EAAED080F8A}" srcOrd="0" destOrd="0" presId="urn:microsoft.com/office/officeart/2005/8/layout/hierarchy1"/>
-    <dgm:cxn modelId="{1DD71EA6-39A9-476C-895D-E6A3F7B0CF94}" srcId="{E3698FFD-3466-42A0-BC6C-288EAF96DC64}" destId="{9E87F711-7198-43B4-9A78-E93D2EBCC7E3}" srcOrd="0" destOrd="0" parTransId="{862F5D64-9CB3-4FDF-9AE4-81B7EE6FBC92}" sibTransId="{793B738C-3BFE-4824-A059-97F48C275AE6}"/>
-    <dgm:cxn modelId="{1D29FDD3-F957-4E0B-96A5-B83236E428C2}" srcId="{E3698FFD-3466-42A0-BC6C-288EAF96DC64}" destId="{16BE4F6B-1970-4996-929A-7CC205EF5BEE}" srcOrd="2" destOrd="0" parTransId="{950467B8-EDDB-498D-94CA-97E3C5F6EF6A}" sibTransId="{EEF7A5C4-3B53-4DF4-BE1D-DFA43338AEC4}"/>
-    <dgm:cxn modelId="{661C4CD7-8F2C-40F7-97F8-000DCE366D1B}" type="presOf" srcId="{BD852985-8CAF-4F1C-91B9-B96CABAB4443}" destId="{A6811D3C-DD4E-4F7E-B256-4E6805A8D884}" srcOrd="0" destOrd="0" presId="urn:microsoft.com/office/officeart/2005/8/layout/hierarchy1"/>
-    <dgm:cxn modelId="{1105F2E1-780C-4A5D-B1C0-3C8DCAC885DC}" type="presOf" srcId="{862F5D64-9CB3-4FDF-9AE4-81B7EE6FBC92}" destId="{87DABCB8-ECBD-4196-9B3C-A68751D5F4DE}" srcOrd="0" destOrd="0" presId="urn:microsoft.com/office/officeart/2005/8/layout/hierarchy1"/>
-    <dgm:cxn modelId="{B0F835E3-1283-4F8B-BBA9-8346FE0AAE69}" type="presOf" srcId="{AAD3F5B7-45D5-4CFD-AFA0-DF0698A55420}" destId="{7A99A6B8-A608-4A35-AEDA-FB92A8865021}" srcOrd="0" destOrd="0" presId="urn:microsoft.com/office/officeart/2005/8/layout/hierarchy1"/>
+    <dgm:cxn modelId="{5D2D9EBD-A1BD-49D1-AC69-7A99F027C1B5}" type="presOf" srcId="{16BE4F6B-1970-4996-929A-7CC205EF5BEE}" destId="{0A9D6BB9-4CFB-41C2-9A59-107B53F98B71}" srcOrd="0" destOrd="0" presId="urn:microsoft.com/office/officeart/2005/8/layout/hierarchy1"/>
+    <dgm:cxn modelId="{043FF109-11D1-43C1-8B44-EE0F1D0F435B}" type="presOf" srcId="{88BFA394-72AD-45E3-AE70-D8ABCFC08A46}" destId="{FC7CDD00-A924-476B-AA8F-8FC7EA89A383}" srcOrd="0" destOrd="0" presId="urn:microsoft.com/office/officeart/2005/8/layout/hierarchy1"/>
     <dgm:cxn modelId="{0869A9F8-2931-46EB-9403-2CE729154DB6}" srcId="{E3698FFD-3466-42A0-BC6C-288EAF96DC64}" destId="{B3D37809-0862-4EC3-A806-584A739FD950}" srcOrd="3" destOrd="0" parTransId="{DA83CB11-CDD5-403E-B35A-4D5B970A4F3F}" sibTransId="{C6FC558B-4A48-4540-8ECF-EE2B777AC62F}"/>
-    <dgm:cxn modelId="{2BF792FB-C2CC-4E6E-BA06-ED2AA841632C}" type="presOf" srcId="{DA83CB11-CDD5-403E-B35A-4D5B970A4F3F}" destId="{3A09F658-0425-4FFF-8096-171D0997F8A3}" srcOrd="0" destOrd="0" presId="urn:microsoft.com/office/officeart/2005/8/layout/hierarchy1"/>
-    <dgm:cxn modelId="{3F058702-3713-4B4E-9509-31BCC8A2ED08}" type="presParOf" srcId="{5A43F97D-063A-42FA-B52C-CAADF30A405C}" destId="{0E52C633-1C75-48F6-A73C-14DA8DE51EB9}" srcOrd="0" destOrd="0" presId="urn:microsoft.com/office/officeart/2005/8/layout/hierarchy1"/>
-    <dgm:cxn modelId="{3F1CD359-A059-49EB-9775-84E671BA20CA}" type="presParOf" srcId="{0E52C633-1C75-48F6-A73C-14DA8DE51EB9}" destId="{E0E7A643-17BB-4C2D-8072-50F83591FFEA}" srcOrd="0" destOrd="0" presId="urn:microsoft.com/office/officeart/2005/8/layout/hierarchy1"/>
-    <dgm:cxn modelId="{F18C18C9-3DB3-4A38-B6E8-55D7D6BD03F2}" type="presParOf" srcId="{E0E7A643-17BB-4C2D-8072-50F83591FFEA}" destId="{DCD4032B-7071-45F4-A73F-8D7C668A9155}" srcOrd="0" destOrd="0" presId="urn:microsoft.com/office/officeart/2005/8/layout/hierarchy1"/>
-    <dgm:cxn modelId="{C1ECB312-6802-4D1D-8C3C-5ACBA88981FD}" type="presParOf" srcId="{E0E7A643-17BB-4C2D-8072-50F83591FFEA}" destId="{F88721E7-764E-4BA0-89A0-633CD4880187}" srcOrd="1" destOrd="0" presId="urn:microsoft.com/office/officeart/2005/8/layout/hierarchy1"/>
-    <dgm:cxn modelId="{7DC8EFC4-DAEB-47EE-A81E-023063779E15}" type="presParOf" srcId="{0E52C633-1C75-48F6-A73C-14DA8DE51EB9}" destId="{19B85B77-0E19-4BA1-ADF9-EF7458BEE019}" srcOrd="1" destOrd="0" presId="urn:microsoft.com/office/officeart/2005/8/layout/hierarchy1"/>
-    <dgm:cxn modelId="{DE56F24B-C93E-41F3-8127-2544DA32C74B}" type="presParOf" srcId="{19B85B77-0E19-4BA1-ADF9-EF7458BEE019}" destId="{87DABCB8-ECBD-4196-9B3C-A68751D5F4DE}" srcOrd="0" destOrd="0" presId="urn:microsoft.com/office/officeart/2005/8/layout/hierarchy1"/>
-    <dgm:cxn modelId="{ADE3A7DB-95AC-4D3E-B6BB-A619324DB1D0}" type="presParOf" srcId="{19B85B77-0E19-4BA1-ADF9-EF7458BEE019}" destId="{EFA5E7B5-36F0-47C8-B460-CAE7786C6854}" srcOrd="1" destOrd="0" presId="urn:microsoft.com/office/officeart/2005/8/layout/hierarchy1"/>
-    <dgm:cxn modelId="{69798039-50A5-422E-9AAC-BD65DFF0509F}" type="presParOf" srcId="{EFA5E7B5-36F0-47C8-B460-CAE7786C6854}" destId="{08C12BEE-FFAC-42AC-A033-BF52AEBB17A8}" srcOrd="0" destOrd="0" presId="urn:microsoft.com/office/officeart/2005/8/layout/hierarchy1"/>
-    <dgm:cxn modelId="{339D629C-A669-4ABF-8E95-03F2B177A576}" type="presParOf" srcId="{08C12BEE-FFAC-42AC-A033-BF52AEBB17A8}" destId="{577599F5-179C-411B-91D7-7C45C29BFB61}" srcOrd="0" destOrd="0" presId="urn:microsoft.com/office/officeart/2005/8/layout/hierarchy1"/>
-    <dgm:cxn modelId="{BEF5B71D-E244-454F-8BA2-8D096765B72E}" type="presParOf" srcId="{08C12BEE-FFAC-42AC-A033-BF52AEBB17A8}" destId="{F48F8332-CF6F-461C-9D33-2EAAED080F8A}" srcOrd="1" destOrd="0" presId="urn:microsoft.com/office/officeart/2005/8/layout/hierarchy1"/>
-    <dgm:cxn modelId="{9EC23FBB-310D-43F5-AE31-D41DCBCCD57E}" type="presParOf" srcId="{EFA5E7B5-36F0-47C8-B460-CAE7786C6854}" destId="{E07379AA-36F9-46B1-94B4-DB19842B8B1D}" srcOrd="1" destOrd="0" presId="urn:microsoft.com/office/officeart/2005/8/layout/hierarchy1"/>
-    <dgm:cxn modelId="{501B1A0A-5014-4251-934B-19947358D098}" type="presParOf" srcId="{19B85B77-0E19-4BA1-ADF9-EF7458BEE019}" destId="{FC7CDD00-A924-476B-AA8F-8FC7EA89A383}" srcOrd="2" destOrd="0" presId="urn:microsoft.com/office/officeart/2005/8/layout/hierarchy1"/>
-    <dgm:cxn modelId="{C7897757-F0A9-4B69-97DB-BFF9845FF165}" type="presParOf" srcId="{19B85B77-0E19-4BA1-ADF9-EF7458BEE019}" destId="{6FF675F3-C5A1-455D-9D9E-CA4AFE66F5E7}" srcOrd="3" destOrd="0" presId="urn:microsoft.com/office/officeart/2005/8/layout/hierarchy1"/>
-    <dgm:cxn modelId="{80763509-06D0-4F6B-A098-23E0AB25F6D6}" type="presParOf" srcId="{6FF675F3-C5A1-455D-9D9E-CA4AFE66F5E7}" destId="{85AEEEC4-1FCE-40C4-BF06-A92735818F64}" srcOrd="0" destOrd="0" presId="urn:microsoft.com/office/officeart/2005/8/layout/hierarchy1"/>
-    <dgm:cxn modelId="{6F2D6087-2BC8-4A25-94A9-D92906210DA5}" type="presParOf" srcId="{85AEEEC4-1FCE-40C4-BF06-A92735818F64}" destId="{D092275D-038B-48B9-BA14-693E211279C7}" srcOrd="0" destOrd="0" presId="urn:microsoft.com/office/officeart/2005/8/layout/hierarchy1"/>
-    <dgm:cxn modelId="{F2C0A5EF-160A-4924-8329-C2BEF872C5ED}" type="presParOf" srcId="{85AEEEC4-1FCE-40C4-BF06-A92735818F64}" destId="{A6811D3C-DD4E-4F7E-B256-4E6805A8D884}" srcOrd="1" destOrd="0" presId="urn:microsoft.com/office/officeart/2005/8/layout/hierarchy1"/>
-    <dgm:cxn modelId="{94CE2AB3-D76D-4566-A4DF-87CA389A8899}" type="presParOf" srcId="{6FF675F3-C5A1-455D-9D9E-CA4AFE66F5E7}" destId="{0FFD3E0B-1644-442F-810E-57BB69267BDF}" srcOrd="1" destOrd="0" presId="urn:microsoft.com/office/officeart/2005/8/layout/hierarchy1"/>
-    <dgm:cxn modelId="{352EBAD8-A689-4E94-B878-4F9BBE7D3328}" type="presParOf" srcId="{0FFD3E0B-1644-442F-810E-57BB69267BDF}" destId="{0235339D-78E9-4DF7-A653-ED64D88D8194}" srcOrd="0" destOrd="0" presId="urn:microsoft.com/office/officeart/2005/8/layout/hierarchy1"/>
-    <dgm:cxn modelId="{041F2848-2320-47F3-8ECE-A55AA3E4D661}" type="presParOf" srcId="{0FFD3E0B-1644-442F-810E-57BB69267BDF}" destId="{905E8095-FA34-4C4B-A215-71031F60131E}" srcOrd="1" destOrd="0" presId="urn:microsoft.com/office/officeart/2005/8/layout/hierarchy1"/>
-    <dgm:cxn modelId="{B65BACAF-FAA4-4C07-9594-A2F15A8B7564}" type="presParOf" srcId="{905E8095-FA34-4C4B-A215-71031F60131E}" destId="{5BAEE163-C853-401F-A84A-D524E44A2D0F}" srcOrd="0" destOrd="0" presId="urn:microsoft.com/office/officeart/2005/8/layout/hierarchy1"/>
-    <dgm:cxn modelId="{E8159C1E-4974-4CC4-8C1E-E9F362969168}" type="presParOf" srcId="{5BAEE163-C853-401F-A84A-D524E44A2D0F}" destId="{D926723A-60EE-4891-96BC-62E679A6A601}" srcOrd="0" destOrd="0" presId="urn:microsoft.com/office/officeart/2005/8/layout/hierarchy1"/>
-    <dgm:cxn modelId="{217AFC49-C842-4C66-86ED-14E9D679C27C}" type="presParOf" srcId="{5BAEE163-C853-401F-A84A-D524E44A2D0F}" destId="{7A99A6B8-A608-4A35-AEDA-FB92A8865021}" srcOrd="1" destOrd="0" presId="urn:microsoft.com/office/officeart/2005/8/layout/hierarchy1"/>
-    <dgm:cxn modelId="{6450F2A0-6494-490C-8B8A-B3E54ABAE807}" type="presParOf" srcId="{905E8095-FA34-4C4B-A215-71031F60131E}" destId="{ADADAB01-8968-4215-BDF9-952A96BCA878}" srcOrd="1" destOrd="0" presId="urn:microsoft.com/office/officeart/2005/8/layout/hierarchy1"/>
-    <dgm:cxn modelId="{9DB56633-E3D3-42F8-9B7F-CE5BDCB6201A}" type="presParOf" srcId="{19B85B77-0E19-4BA1-ADF9-EF7458BEE019}" destId="{B01CF5E5-B3B2-438F-AAA8-85A892BFED80}" srcOrd="4" destOrd="0" presId="urn:microsoft.com/office/officeart/2005/8/layout/hierarchy1"/>
-    <dgm:cxn modelId="{890E6D28-CF89-46A6-983B-D7EE893C7027}" type="presParOf" srcId="{19B85B77-0E19-4BA1-ADF9-EF7458BEE019}" destId="{467DB24D-E09E-4BB8-B00E-78B75E07CE92}" srcOrd="5" destOrd="0" presId="urn:microsoft.com/office/officeart/2005/8/layout/hierarchy1"/>
-    <dgm:cxn modelId="{5B7C638C-5787-43B2-A692-4BC1F85BDA00}" type="presParOf" srcId="{467DB24D-E09E-4BB8-B00E-78B75E07CE92}" destId="{F388297B-3E64-44AD-A9F6-9B245883FE2A}" srcOrd="0" destOrd="0" presId="urn:microsoft.com/office/officeart/2005/8/layout/hierarchy1"/>
-    <dgm:cxn modelId="{9BA7C20C-E93E-4B93-9DA9-4A8B507D7D4B}" type="presParOf" srcId="{F388297B-3E64-44AD-A9F6-9B245883FE2A}" destId="{3261A0EF-98D6-411B-8C18-1FFE72E72BFE}" srcOrd="0" destOrd="0" presId="urn:microsoft.com/office/officeart/2005/8/layout/hierarchy1"/>
-    <dgm:cxn modelId="{D0B2200D-C354-41DB-B04D-3353A95B7B33}" type="presParOf" srcId="{F388297B-3E64-44AD-A9F6-9B245883FE2A}" destId="{0A9D6BB9-4CFB-41C2-9A59-107B53F98B71}" srcOrd="1" destOrd="0" presId="urn:microsoft.com/office/officeart/2005/8/layout/hierarchy1"/>
-    <dgm:cxn modelId="{47E00720-7340-4846-B214-93F5ACB15A11}" type="presParOf" srcId="{467DB24D-E09E-4BB8-B00E-78B75E07CE92}" destId="{BF26F4AB-9A60-458E-A9FF-EB447A802715}" srcOrd="1" destOrd="0" presId="urn:microsoft.com/office/officeart/2005/8/layout/hierarchy1"/>
-    <dgm:cxn modelId="{951AC3FF-FF21-4FBC-9BE4-1F5E48A90E6E}" type="presParOf" srcId="{BF26F4AB-9A60-458E-A9FF-EB447A802715}" destId="{743E8835-C1C7-405E-95CA-4C0265268249}" srcOrd="0" destOrd="0" presId="urn:microsoft.com/office/officeart/2005/8/layout/hierarchy1"/>
-    <dgm:cxn modelId="{D14E5A5A-57B2-49C3-A96B-13A3D4C9AC1E}" type="presParOf" srcId="{BF26F4AB-9A60-458E-A9FF-EB447A802715}" destId="{BEDA5E05-2624-4C45-9F32-34A891BE9CF1}" srcOrd="1" destOrd="0" presId="urn:microsoft.com/office/officeart/2005/8/layout/hierarchy1"/>
-    <dgm:cxn modelId="{741195EF-262A-4447-AB12-F8792388A492}" type="presParOf" srcId="{BEDA5E05-2624-4C45-9F32-34A891BE9CF1}" destId="{843C7452-151F-45AB-923C-E64759E0593D}" srcOrd="0" destOrd="0" presId="urn:microsoft.com/office/officeart/2005/8/layout/hierarchy1"/>
-    <dgm:cxn modelId="{9D1394FE-D101-4C5B-A85F-A920B5AB910D}" type="presParOf" srcId="{843C7452-151F-45AB-923C-E64759E0593D}" destId="{207479FD-40BC-4020-8414-E6006C8CCE78}" srcOrd="0" destOrd="0" presId="urn:microsoft.com/office/officeart/2005/8/layout/hierarchy1"/>
-    <dgm:cxn modelId="{12CE5195-8359-4E4E-889C-EE4CE1BDB620}" type="presParOf" srcId="{843C7452-151F-45AB-923C-E64759E0593D}" destId="{62D2C5EA-33F4-42D8-B544-4F1E6FFF76B4}" srcOrd="1" destOrd="0" presId="urn:microsoft.com/office/officeart/2005/8/layout/hierarchy1"/>
-    <dgm:cxn modelId="{628BB64A-2FB6-4DDB-A98D-F0CA5B5571F1}" type="presParOf" srcId="{BEDA5E05-2624-4C45-9F32-34A891BE9CF1}" destId="{5EA5C711-DAF6-43C0-A096-C950EACB7110}" srcOrd="1" destOrd="0" presId="urn:microsoft.com/office/officeart/2005/8/layout/hierarchy1"/>
-    <dgm:cxn modelId="{DD4A4B55-B4A0-4A22-A811-73403D1C58AD}" type="presParOf" srcId="{19B85B77-0E19-4BA1-ADF9-EF7458BEE019}" destId="{3A09F658-0425-4FFF-8096-171D0997F8A3}" srcOrd="6" destOrd="0" presId="urn:microsoft.com/office/officeart/2005/8/layout/hierarchy1"/>
-    <dgm:cxn modelId="{94BBD070-4386-4694-9CAA-1B286312A416}" type="presParOf" srcId="{19B85B77-0E19-4BA1-ADF9-EF7458BEE019}" destId="{1C3CACD7-3555-48F7-82F1-47A9C5060367}" srcOrd="7" destOrd="0" presId="urn:microsoft.com/office/officeart/2005/8/layout/hierarchy1"/>
-    <dgm:cxn modelId="{6B0B79D6-B05B-4526-BC24-EA43D1A22534}" type="presParOf" srcId="{1C3CACD7-3555-48F7-82F1-47A9C5060367}" destId="{B584B6F7-4108-4C24-A481-7B77F78316D6}" srcOrd="0" destOrd="0" presId="urn:microsoft.com/office/officeart/2005/8/layout/hierarchy1"/>
-    <dgm:cxn modelId="{B24AE0A0-0BD4-4212-9ED3-19EEE4FD137D}" type="presParOf" srcId="{B584B6F7-4108-4C24-A481-7B77F78316D6}" destId="{74676111-CE0D-4590-976E-F35CF8DE918C}" srcOrd="0" destOrd="0" presId="urn:microsoft.com/office/officeart/2005/8/layout/hierarchy1"/>
-    <dgm:cxn modelId="{28E68A9A-C57F-469D-A41E-18074FD6167F}" type="presParOf" srcId="{B584B6F7-4108-4C24-A481-7B77F78316D6}" destId="{7424A2E8-25A7-4460-985C-124C5C15096F}" srcOrd="1" destOrd="0" presId="urn:microsoft.com/office/officeart/2005/8/layout/hierarchy1"/>
-    <dgm:cxn modelId="{52F07CA1-26DF-4531-847F-80F905140893}" type="presParOf" srcId="{1C3CACD7-3555-48F7-82F1-47A9C5060367}" destId="{2CD168B8-2287-4007-97BF-6471D31A91AA}" srcOrd="1" destOrd="0" presId="urn:microsoft.com/office/officeart/2005/8/layout/hierarchy1"/>
-    <dgm:cxn modelId="{2286AAF3-A996-4669-85EC-702266FA1F67}" type="presParOf" srcId="{2CD168B8-2287-4007-97BF-6471D31A91AA}" destId="{0408DF47-31AA-42B7-9B3C-2A2BC5B59856}" srcOrd="0" destOrd="0" presId="urn:microsoft.com/office/officeart/2005/8/layout/hierarchy1"/>
-    <dgm:cxn modelId="{42C0A90A-1643-4AC7-B57A-A2A35D912464}" type="presParOf" srcId="{2CD168B8-2287-4007-97BF-6471D31A91AA}" destId="{FECD4174-73A5-4C9D-B32C-307181B2B6E8}" srcOrd="1" destOrd="0" presId="urn:microsoft.com/office/officeart/2005/8/layout/hierarchy1"/>
-    <dgm:cxn modelId="{43200918-3C56-4B1A-84E5-265D96B39AA5}" type="presParOf" srcId="{FECD4174-73A5-4C9D-B32C-307181B2B6E8}" destId="{4610B783-866E-468A-A2C5-1591BA08D591}" srcOrd="0" destOrd="0" presId="urn:microsoft.com/office/officeart/2005/8/layout/hierarchy1"/>
-    <dgm:cxn modelId="{7F3E8A0A-0C0D-428B-A2E2-A7855DE6D52C}" type="presParOf" srcId="{4610B783-866E-468A-A2C5-1591BA08D591}" destId="{6327E6C6-E157-485A-9353-F564DC74E284}" srcOrd="0" destOrd="0" presId="urn:microsoft.com/office/officeart/2005/8/layout/hierarchy1"/>
-    <dgm:cxn modelId="{AE33A31B-F6BE-4B5A-A803-C99DC187297B}" type="presParOf" srcId="{4610B783-866E-468A-A2C5-1591BA08D591}" destId="{45DAD587-C95D-42D1-8F0C-0ABA2B477D3B}" srcOrd="1" destOrd="0" presId="urn:microsoft.com/office/officeart/2005/8/layout/hierarchy1"/>
-    <dgm:cxn modelId="{FA04AE3F-54A9-4221-9F19-53F894855D99}" type="presParOf" srcId="{FECD4174-73A5-4C9D-B32C-307181B2B6E8}" destId="{309A6161-D4C9-4522-8963-F43312EA034E}" srcOrd="1" destOrd="0" presId="urn:microsoft.com/office/officeart/2005/8/layout/hierarchy1"/>
+    <dgm:cxn modelId="{2B33D27D-2952-4DB0-AD98-DDD357BD0B96}" type="presParOf" srcId="{5A43F97D-063A-42FA-B52C-CAADF30A405C}" destId="{0E52C633-1C75-48F6-A73C-14DA8DE51EB9}" srcOrd="0" destOrd="0" presId="urn:microsoft.com/office/officeart/2005/8/layout/hierarchy1"/>
+    <dgm:cxn modelId="{0E02100E-04C2-4C8D-8C2B-53DA1E2DD914}" type="presParOf" srcId="{0E52C633-1C75-48F6-A73C-14DA8DE51EB9}" destId="{E0E7A643-17BB-4C2D-8072-50F83591FFEA}" srcOrd="0" destOrd="0" presId="urn:microsoft.com/office/officeart/2005/8/layout/hierarchy1"/>
+    <dgm:cxn modelId="{2AB206F2-4FE5-4CC4-BCA1-ED757930ED3F}" type="presParOf" srcId="{E0E7A643-17BB-4C2D-8072-50F83591FFEA}" destId="{DCD4032B-7071-45F4-A73F-8D7C668A9155}" srcOrd="0" destOrd="0" presId="urn:microsoft.com/office/officeart/2005/8/layout/hierarchy1"/>
+    <dgm:cxn modelId="{B0AB3AFD-5E9F-4131-9110-8BFF48F5E33B}" type="presParOf" srcId="{E0E7A643-17BB-4C2D-8072-50F83591FFEA}" destId="{F88721E7-764E-4BA0-89A0-633CD4880187}" srcOrd="1" destOrd="0" presId="urn:microsoft.com/office/officeart/2005/8/layout/hierarchy1"/>
+    <dgm:cxn modelId="{55D34A07-CF08-403F-8DB8-EE413A65A69E}" type="presParOf" srcId="{0E52C633-1C75-48F6-A73C-14DA8DE51EB9}" destId="{19B85B77-0E19-4BA1-ADF9-EF7458BEE019}" srcOrd="1" destOrd="0" presId="urn:microsoft.com/office/officeart/2005/8/layout/hierarchy1"/>
+    <dgm:cxn modelId="{C6BC9B4B-DB6E-4114-B385-1C9A34AD2323}" type="presParOf" srcId="{19B85B77-0E19-4BA1-ADF9-EF7458BEE019}" destId="{87DABCB8-ECBD-4196-9B3C-A68751D5F4DE}" srcOrd="0" destOrd="0" presId="urn:microsoft.com/office/officeart/2005/8/layout/hierarchy1"/>
+    <dgm:cxn modelId="{7F9BFA5C-15DB-4671-AE89-7C9F1F874B50}" type="presParOf" srcId="{19B85B77-0E19-4BA1-ADF9-EF7458BEE019}" destId="{EFA5E7B5-36F0-47C8-B460-CAE7786C6854}" srcOrd="1" destOrd="0" presId="urn:microsoft.com/office/officeart/2005/8/layout/hierarchy1"/>
+    <dgm:cxn modelId="{C8739835-C201-4B26-904B-C32FBC10C784}" type="presParOf" srcId="{EFA5E7B5-36F0-47C8-B460-CAE7786C6854}" destId="{08C12BEE-FFAC-42AC-A033-BF52AEBB17A8}" srcOrd="0" destOrd="0" presId="urn:microsoft.com/office/officeart/2005/8/layout/hierarchy1"/>
+    <dgm:cxn modelId="{4571B66E-B14F-4951-8474-702917C67DC5}" type="presParOf" srcId="{08C12BEE-FFAC-42AC-A033-BF52AEBB17A8}" destId="{577599F5-179C-411B-91D7-7C45C29BFB61}" srcOrd="0" destOrd="0" presId="urn:microsoft.com/office/officeart/2005/8/layout/hierarchy1"/>
+    <dgm:cxn modelId="{7815CF6B-2231-48B7-81EA-39A851060B8E}" type="presParOf" srcId="{08C12BEE-FFAC-42AC-A033-BF52AEBB17A8}" destId="{F48F8332-CF6F-461C-9D33-2EAAED080F8A}" srcOrd="1" destOrd="0" presId="urn:microsoft.com/office/officeart/2005/8/layout/hierarchy1"/>
+    <dgm:cxn modelId="{383D21EF-F99F-4811-A040-D8DFCF8A854D}" type="presParOf" srcId="{EFA5E7B5-36F0-47C8-B460-CAE7786C6854}" destId="{E07379AA-36F9-46B1-94B4-DB19842B8B1D}" srcOrd="1" destOrd="0" presId="urn:microsoft.com/office/officeart/2005/8/layout/hierarchy1"/>
+    <dgm:cxn modelId="{302D3E90-2D42-4092-AA3B-C0BC46137CF8}" type="presParOf" srcId="{19B85B77-0E19-4BA1-ADF9-EF7458BEE019}" destId="{FC7CDD00-A924-476B-AA8F-8FC7EA89A383}" srcOrd="2" destOrd="0" presId="urn:microsoft.com/office/officeart/2005/8/layout/hierarchy1"/>
+    <dgm:cxn modelId="{2D439A4F-4679-4031-B285-7BCC0C7CF0E4}" type="presParOf" srcId="{19B85B77-0E19-4BA1-ADF9-EF7458BEE019}" destId="{6FF675F3-C5A1-455D-9D9E-CA4AFE66F5E7}" srcOrd="3" destOrd="0" presId="urn:microsoft.com/office/officeart/2005/8/layout/hierarchy1"/>
+    <dgm:cxn modelId="{952F9DED-41D1-47AE-9182-8B346E906803}" type="presParOf" srcId="{6FF675F3-C5A1-455D-9D9E-CA4AFE66F5E7}" destId="{85AEEEC4-1FCE-40C4-BF06-A92735818F64}" srcOrd="0" destOrd="0" presId="urn:microsoft.com/office/officeart/2005/8/layout/hierarchy1"/>
+    <dgm:cxn modelId="{925E121E-534B-4B51-AD28-DAF255C1EE2E}" type="presParOf" srcId="{85AEEEC4-1FCE-40C4-BF06-A92735818F64}" destId="{D092275D-038B-48B9-BA14-693E211279C7}" srcOrd="0" destOrd="0" presId="urn:microsoft.com/office/officeart/2005/8/layout/hierarchy1"/>
+    <dgm:cxn modelId="{A52A2FB6-E2E9-4D44-908A-B4B30EBB4945}" type="presParOf" srcId="{85AEEEC4-1FCE-40C4-BF06-A92735818F64}" destId="{A6811D3C-DD4E-4F7E-B256-4E6805A8D884}" srcOrd="1" destOrd="0" presId="urn:microsoft.com/office/officeart/2005/8/layout/hierarchy1"/>
+    <dgm:cxn modelId="{2E62991F-4D58-4305-8173-1CCFBBF7EBC6}" type="presParOf" srcId="{6FF675F3-C5A1-455D-9D9E-CA4AFE66F5E7}" destId="{0FFD3E0B-1644-442F-810E-57BB69267BDF}" srcOrd="1" destOrd="0" presId="urn:microsoft.com/office/officeart/2005/8/layout/hierarchy1"/>
+    <dgm:cxn modelId="{C238669C-65E0-4F75-B8BA-1D09E987B5C1}" type="presParOf" srcId="{0FFD3E0B-1644-442F-810E-57BB69267BDF}" destId="{0235339D-78E9-4DF7-A653-ED64D88D8194}" srcOrd="0" destOrd="0" presId="urn:microsoft.com/office/officeart/2005/8/layout/hierarchy1"/>
+    <dgm:cxn modelId="{885F4157-588E-45EF-BC05-926191FABA63}" type="presParOf" srcId="{0FFD3E0B-1644-442F-810E-57BB69267BDF}" destId="{905E8095-FA34-4C4B-A215-71031F60131E}" srcOrd="1" destOrd="0" presId="urn:microsoft.com/office/officeart/2005/8/layout/hierarchy1"/>
+    <dgm:cxn modelId="{9EB38597-6378-4BFD-8205-68FCD39AD5C6}" type="presParOf" srcId="{905E8095-FA34-4C4B-A215-71031F60131E}" destId="{5BAEE163-C853-401F-A84A-D524E44A2D0F}" srcOrd="0" destOrd="0" presId="urn:microsoft.com/office/officeart/2005/8/layout/hierarchy1"/>
+    <dgm:cxn modelId="{97DE6FC5-24B1-43D8-A365-4833A2FE22DF}" type="presParOf" srcId="{5BAEE163-C853-401F-A84A-D524E44A2D0F}" destId="{D926723A-60EE-4891-96BC-62E679A6A601}" srcOrd="0" destOrd="0" presId="urn:microsoft.com/office/officeart/2005/8/layout/hierarchy1"/>
+    <dgm:cxn modelId="{7789AAC7-AB3D-4E9D-8C81-2533543B524F}" type="presParOf" srcId="{5BAEE163-C853-401F-A84A-D524E44A2D0F}" destId="{7A99A6B8-A608-4A35-AEDA-FB92A8865021}" srcOrd="1" destOrd="0" presId="urn:microsoft.com/office/officeart/2005/8/layout/hierarchy1"/>
+    <dgm:cxn modelId="{A91FF99F-5185-45D0-9A6D-C4D1648CBDEE}" type="presParOf" srcId="{905E8095-FA34-4C4B-A215-71031F60131E}" destId="{ADADAB01-8968-4215-BDF9-952A96BCA878}" srcOrd="1" destOrd="0" presId="urn:microsoft.com/office/officeart/2005/8/layout/hierarchy1"/>
+    <dgm:cxn modelId="{13D2D8D2-9C73-466B-B82C-58D9F334E8B5}" type="presParOf" srcId="{19B85B77-0E19-4BA1-ADF9-EF7458BEE019}" destId="{B01CF5E5-B3B2-438F-AAA8-85A892BFED80}" srcOrd="4" destOrd="0" presId="urn:microsoft.com/office/officeart/2005/8/layout/hierarchy1"/>
+    <dgm:cxn modelId="{8AB8C10B-A879-4916-BB5C-D181CB91A098}" type="presParOf" srcId="{19B85B77-0E19-4BA1-ADF9-EF7458BEE019}" destId="{467DB24D-E09E-4BB8-B00E-78B75E07CE92}" srcOrd="5" destOrd="0" presId="urn:microsoft.com/office/officeart/2005/8/layout/hierarchy1"/>
+    <dgm:cxn modelId="{E03A9F22-665E-49A9-8A7F-7B0811855BF4}" type="presParOf" srcId="{467DB24D-E09E-4BB8-B00E-78B75E07CE92}" destId="{F388297B-3E64-44AD-A9F6-9B245883FE2A}" srcOrd="0" destOrd="0" presId="urn:microsoft.com/office/officeart/2005/8/layout/hierarchy1"/>
+    <dgm:cxn modelId="{8770B0C1-ABB3-45ED-B223-530E61695224}" type="presParOf" srcId="{F388297B-3E64-44AD-A9F6-9B245883FE2A}" destId="{3261A0EF-98D6-411B-8C18-1FFE72E72BFE}" srcOrd="0" destOrd="0" presId="urn:microsoft.com/office/officeart/2005/8/layout/hierarchy1"/>
+    <dgm:cxn modelId="{FC164FBC-7912-4E12-A37B-DDF0791CBB6B}" type="presParOf" srcId="{F388297B-3E64-44AD-A9F6-9B245883FE2A}" destId="{0A9D6BB9-4CFB-41C2-9A59-107B53F98B71}" srcOrd="1" destOrd="0" presId="urn:microsoft.com/office/officeart/2005/8/layout/hierarchy1"/>
+    <dgm:cxn modelId="{D8366ED6-D243-45A5-8961-E0BE6BD10AB3}" type="presParOf" srcId="{467DB24D-E09E-4BB8-B00E-78B75E07CE92}" destId="{BF26F4AB-9A60-458E-A9FF-EB447A802715}" srcOrd="1" destOrd="0" presId="urn:microsoft.com/office/officeart/2005/8/layout/hierarchy1"/>
+    <dgm:cxn modelId="{B1844BAF-FC35-457C-87E6-BDC8DE4D3407}" type="presParOf" srcId="{BF26F4AB-9A60-458E-A9FF-EB447A802715}" destId="{743E8835-C1C7-405E-95CA-4C0265268249}" srcOrd="0" destOrd="0" presId="urn:microsoft.com/office/officeart/2005/8/layout/hierarchy1"/>
+    <dgm:cxn modelId="{0E722922-FAF5-4A13-AE08-3057BD2D5120}" type="presParOf" srcId="{BF26F4AB-9A60-458E-A9FF-EB447A802715}" destId="{BEDA5E05-2624-4C45-9F32-34A891BE9CF1}" srcOrd="1" destOrd="0" presId="urn:microsoft.com/office/officeart/2005/8/layout/hierarchy1"/>
+    <dgm:cxn modelId="{519A4068-469D-448C-A861-671924A51C6A}" type="presParOf" srcId="{BEDA5E05-2624-4C45-9F32-34A891BE9CF1}" destId="{843C7452-151F-45AB-923C-E64759E0593D}" srcOrd="0" destOrd="0" presId="urn:microsoft.com/office/officeart/2005/8/layout/hierarchy1"/>
+    <dgm:cxn modelId="{D7195E12-3D1B-490D-B1E0-36003E79C535}" type="presParOf" srcId="{843C7452-151F-45AB-923C-E64759E0593D}" destId="{207479FD-40BC-4020-8414-E6006C8CCE78}" srcOrd="0" destOrd="0" presId="urn:microsoft.com/office/officeart/2005/8/layout/hierarchy1"/>
+    <dgm:cxn modelId="{234E55EC-A672-412E-AB84-953EAE4BB89A}" type="presParOf" srcId="{843C7452-151F-45AB-923C-E64759E0593D}" destId="{62D2C5EA-33F4-42D8-B544-4F1E6FFF76B4}" srcOrd="1" destOrd="0" presId="urn:microsoft.com/office/officeart/2005/8/layout/hierarchy1"/>
+    <dgm:cxn modelId="{1CBEA0DD-E48B-48EF-8C5E-05D2B71EB083}" type="presParOf" srcId="{BEDA5E05-2624-4C45-9F32-34A891BE9CF1}" destId="{5EA5C711-DAF6-43C0-A096-C950EACB7110}" srcOrd="1" destOrd="0" presId="urn:microsoft.com/office/officeart/2005/8/layout/hierarchy1"/>
+    <dgm:cxn modelId="{D83E30B6-FEE4-4E0C-99DB-5031C839D16F}" type="presParOf" srcId="{19B85B77-0E19-4BA1-ADF9-EF7458BEE019}" destId="{3A09F658-0425-4FFF-8096-171D0997F8A3}" srcOrd="6" destOrd="0" presId="urn:microsoft.com/office/officeart/2005/8/layout/hierarchy1"/>
+    <dgm:cxn modelId="{A10B72E3-50BC-413F-AD16-E8531A363EBC}" type="presParOf" srcId="{19B85B77-0E19-4BA1-ADF9-EF7458BEE019}" destId="{1C3CACD7-3555-48F7-82F1-47A9C5060367}" srcOrd="7" destOrd="0" presId="urn:microsoft.com/office/officeart/2005/8/layout/hierarchy1"/>
+    <dgm:cxn modelId="{34C34FFD-2A4F-40F9-9DB0-FDA5C045ED8F}" type="presParOf" srcId="{1C3CACD7-3555-48F7-82F1-47A9C5060367}" destId="{B584B6F7-4108-4C24-A481-7B77F78316D6}" srcOrd="0" destOrd="0" presId="urn:microsoft.com/office/officeart/2005/8/layout/hierarchy1"/>
+    <dgm:cxn modelId="{E1E1A37D-53A0-4A0A-A253-E59641B3D17D}" type="presParOf" srcId="{B584B6F7-4108-4C24-A481-7B77F78316D6}" destId="{74676111-CE0D-4590-976E-F35CF8DE918C}" srcOrd="0" destOrd="0" presId="urn:microsoft.com/office/officeart/2005/8/layout/hierarchy1"/>
+    <dgm:cxn modelId="{9F4AABFC-A3AD-462C-A6E6-AF3EF21408B0}" type="presParOf" srcId="{B584B6F7-4108-4C24-A481-7B77F78316D6}" destId="{7424A2E8-25A7-4460-985C-124C5C15096F}" srcOrd="1" destOrd="0" presId="urn:microsoft.com/office/officeart/2005/8/layout/hierarchy1"/>
+    <dgm:cxn modelId="{69C48A30-3B11-44B5-8050-3DBA8405EBAF}" type="presParOf" srcId="{1C3CACD7-3555-48F7-82F1-47A9C5060367}" destId="{2CD168B8-2287-4007-97BF-6471D31A91AA}" srcOrd="1" destOrd="0" presId="urn:microsoft.com/office/officeart/2005/8/layout/hierarchy1"/>
+    <dgm:cxn modelId="{F7AFDE35-C200-456C-A96B-2BDF88FCA738}" type="presParOf" srcId="{2CD168B8-2287-4007-97BF-6471D31A91AA}" destId="{0408DF47-31AA-42B7-9B3C-2A2BC5B59856}" srcOrd="0" destOrd="0" presId="urn:microsoft.com/office/officeart/2005/8/layout/hierarchy1"/>
+    <dgm:cxn modelId="{6687219C-9905-4C6F-AFDD-9355942E73B8}" type="presParOf" srcId="{2CD168B8-2287-4007-97BF-6471D31A91AA}" destId="{FECD4174-73A5-4C9D-B32C-307181B2B6E8}" srcOrd="1" destOrd="0" presId="urn:microsoft.com/office/officeart/2005/8/layout/hierarchy1"/>
+    <dgm:cxn modelId="{81E057D6-34CB-473C-8531-50590E20C454}" type="presParOf" srcId="{FECD4174-73A5-4C9D-B32C-307181B2B6E8}" destId="{4610B783-866E-468A-A2C5-1591BA08D591}" srcOrd="0" destOrd="0" presId="urn:microsoft.com/office/officeart/2005/8/layout/hierarchy1"/>
+    <dgm:cxn modelId="{F0B4D5B5-6328-497A-9A2E-339DC82BB17E}" type="presParOf" srcId="{4610B783-866E-468A-A2C5-1591BA08D591}" destId="{6327E6C6-E157-485A-9353-F564DC74E284}" srcOrd="0" destOrd="0" presId="urn:microsoft.com/office/officeart/2005/8/layout/hierarchy1"/>
+    <dgm:cxn modelId="{34D28FB1-1126-4856-9AB5-DE82909E56E9}" type="presParOf" srcId="{4610B783-866E-468A-A2C5-1591BA08D591}" destId="{45DAD587-C95D-42D1-8F0C-0ABA2B477D3B}" srcOrd="1" destOrd="0" presId="urn:microsoft.com/office/officeart/2005/8/layout/hierarchy1"/>
+    <dgm:cxn modelId="{999F0943-5E95-4A37-9D9E-CC158EC03DF9}" type="presParOf" srcId="{FECD4174-73A5-4C9D-B32C-307181B2B6E8}" destId="{309A6161-D4C9-4522-8963-F43312EA034E}" srcOrd="1" destOrd="0" presId="urn:microsoft.com/office/officeart/2005/8/layout/hierarchy1"/>
   </dgm:cxnLst>
   <dgm:bg/>
   <dgm:whole/>
@@ -39727,7 +40166,7 @@
         </a:bodyPr>
         <a:lstStyle/>
         <a:p>
-          <a:pPr marL="0" lvl="0" indent="0" algn="ctr" defTabSz="355600">
+          <a:pPr lvl="0" algn="ctr" defTabSz="355600">
             <a:lnSpc>
               <a:spcPct val="90000"/>
             </a:lnSpc>
@@ -39737,7 +40176,6 @@
             <a:spcAft>
               <a:spcPct val="35000"/>
             </a:spcAft>
-            <a:buNone/>
           </a:pPr>
           <a:r>
             <a:rPr lang="es-PE" sz="800" kern="1200"/>
@@ -39886,7 +40324,7 @@
         </a:bodyPr>
         <a:lstStyle/>
         <a:p>
-          <a:pPr marL="0" lvl="0" indent="0" algn="ctr" defTabSz="355600">
+          <a:pPr lvl="0" algn="ctr" defTabSz="355600">
             <a:lnSpc>
               <a:spcPct val="90000"/>
             </a:lnSpc>
@@ -39896,7 +40334,6 @@
             <a:spcAft>
               <a:spcPct val="35000"/>
             </a:spcAft>
-            <a:buNone/>
           </a:pPr>
           <a:r>
             <a:rPr lang="es-PE" sz="800" kern="1200"/>
@@ -40045,7 +40482,7 @@
         </a:bodyPr>
         <a:lstStyle/>
         <a:p>
-          <a:pPr marL="0" lvl="0" indent="0" algn="ctr" defTabSz="355600">
+          <a:pPr lvl="0" algn="ctr" defTabSz="355600">
             <a:lnSpc>
               <a:spcPct val="90000"/>
             </a:lnSpc>
@@ -40055,7 +40492,6 @@
             <a:spcAft>
               <a:spcPct val="35000"/>
             </a:spcAft>
-            <a:buNone/>
           </a:pPr>
           <a:r>
             <a:rPr lang="es-PE" sz="800" kern="1200"/>
@@ -40204,7 +40640,7 @@
         </a:bodyPr>
         <a:lstStyle/>
         <a:p>
-          <a:pPr marL="0" lvl="0" indent="0" algn="ctr" defTabSz="355600">
+          <a:pPr lvl="0" algn="ctr" defTabSz="355600">
             <a:lnSpc>
               <a:spcPct val="90000"/>
             </a:lnSpc>
@@ -40214,7 +40650,6 @@
             <a:spcAft>
               <a:spcPct val="35000"/>
             </a:spcAft>
-            <a:buNone/>
           </a:pPr>
           <a:r>
             <a:rPr lang="es-PE" sz="800" kern="1200"/>
@@ -40362,7 +40797,7 @@
         </a:bodyPr>
         <a:lstStyle/>
         <a:p>
-          <a:pPr marL="0" lvl="0" indent="0" algn="ctr" defTabSz="355600">
+          <a:pPr lvl="0" algn="ctr" defTabSz="355600">
             <a:lnSpc>
               <a:spcPct val="90000"/>
             </a:lnSpc>
@@ -40372,7 +40807,6 @@
             <a:spcAft>
               <a:spcPct val="35000"/>
             </a:spcAft>
-            <a:buNone/>
           </a:pPr>
           <a:r>
             <a:rPr lang="es-PE" sz="800" kern="1200"/>
@@ -40521,7 +40955,7 @@
         </a:bodyPr>
         <a:lstStyle/>
         <a:p>
-          <a:pPr marL="0" lvl="0" indent="0" algn="ctr" defTabSz="355600">
+          <a:pPr lvl="0" algn="ctr" defTabSz="355600">
             <a:lnSpc>
               <a:spcPct val="90000"/>
             </a:lnSpc>
@@ -40531,7 +40965,6 @@
             <a:spcAft>
               <a:spcPct val="35000"/>
             </a:spcAft>
-            <a:buNone/>
           </a:pPr>
           <a:r>
             <a:rPr lang="es-PE" sz="800" kern="1200"/>
@@ -40679,7 +41112,7 @@
         </a:bodyPr>
         <a:lstStyle/>
         <a:p>
-          <a:pPr marL="0" lvl="0" indent="0" algn="ctr" defTabSz="355600">
+          <a:pPr lvl="0" algn="ctr" defTabSz="355600">
             <a:lnSpc>
               <a:spcPct val="90000"/>
             </a:lnSpc>
@@ -40689,7 +41122,6 @@
             <a:spcAft>
               <a:spcPct val="35000"/>
             </a:spcAft>
-            <a:buNone/>
           </a:pPr>
           <a:r>
             <a:rPr lang="es-ES" sz="800" kern="1200"/>
@@ -40837,7 +41269,7 @@
         </a:bodyPr>
         <a:lstStyle/>
         <a:p>
-          <a:pPr marL="0" lvl="0" indent="0" algn="ctr" defTabSz="355600">
+          <a:pPr lvl="0" algn="ctr" defTabSz="355600">
             <a:lnSpc>
               <a:spcPct val="90000"/>
             </a:lnSpc>
@@ -40847,7 +41279,6 @@
             <a:spcAft>
               <a:spcPct val="35000"/>
             </a:spcAft>
-            <a:buNone/>
           </a:pPr>
           <a:r>
             <a:rPr lang="es-ES" sz="800" kern="1200"/>
@@ -42761,7 +43192,7 @@
 </file>
 
 <file path=customXml/itemProps1.xml><?xml version="1.0" encoding="utf-8"?>
-<ds:datastoreItem xmlns:ds="http://schemas.openxmlformats.org/officeDocument/2006/customXml" ds:itemID="{9E93DD75-716D-4FAF-817E-2EDE8CCAC379}">
+<ds:datastoreItem xmlns:ds="http://schemas.openxmlformats.org/officeDocument/2006/customXml" ds:itemID="{E670F779-9A1A-487D-A756-BB96920F2FE9}">
   <ds:schemaRefs>
     <ds:schemaRef ds:uri="http://schemas.openxmlformats.org/officeDocument/2006/bibliography"/>
   </ds:schemaRefs>

</xml_diff>

<commit_message>
PGC actualizado, con linea base formateadas
</commit_message>
<xml_diff>
--- a/Documentos/PGC.docx
+++ b/Documentos/PGC.docx
@@ -1,6 +1,6 @@
 
 <file path=word/document.xml><?xml version="1.0" encoding="utf-8"?>
-<w:document xmlns:wpc="http://schemas.microsoft.com/office/word/2010/wordprocessingCanvas" xmlns:mc="http://schemas.openxmlformats.org/markup-compatibility/2006" xmlns:o="urn:schemas-microsoft-com:office:office" xmlns:r="http://schemas.openxmlformats.org/officeDocument/2006/relationships" xmlns:m="http://schemas.openxmlformats.org/officeDocument/2006/math" xmlns:v="urn:schemas-microsoft-com:vml" xmlns:wp14="http://schemas.microsoft.com/office/word/2010/wordprocessingDrawing" xmlns:wp="http://schemas.openxmlformats.org/drawingml/2006/wordprocessingDrawing" xmlns:w10="urn:schemas-microsoft-com:office:word" xmlns:w="http://schemas.openxmlformats.org/wordprocessingml/2006/main" xmlns:w14="http://schemas.microsoft.com/office/word/2010/wordml" xmlns:w15="http://schemas.microsoft.com/office/word/2012/wordml" xmlns:wpg="http://schemas.microsoft.com/office/word/2010/wordprocessingGroup" xmlns:wpi="http://schemas.microsoft.com/office/word/2010/wordprocessingInk" xmlns:wne="http://schemas.microsoft.com/office/word/2006/wordml" xmlns:wps="http://schemas.microsoft.com/office/word/2010/wordprocessingShape" mc:Ignorable="w14 w15 wp14">
+<w:document xmlns:wpc="http://schemas.microsoft.com/office/word/2010/wordprocessingCanvas" xmlns:mc="http://schemas.openxmlformats.org/markup-compatibility/2006" xmlns:o="urn:schemas-microsoft-com:office:office" xmlns:r="http://schemas.openxmlformats.org/officeDocument/2006/relationships" xmlns:m="http://schemas.openxmlformats.org/officeDocument/2006/math" xmlns:v="urn:schemas-microsoft-com:vml" xmlns:wp14="http://schemas.microsoft.com/office/word/2010/wordprocessingDrawing" xmlns:wp="http://schemas.openxmlformats.org/drawingml/2006/wordprocessingDrawing" xmlns:w10="urn:schemas-microsoft-com:office:word" xmlns:w="http://schemas.openxmlformats.org/wordprocessingml/2006/main" xmlns:w14="http://schemas.microsoft.com/office/word/2010/wordml" xmlns:wpg="http://schemas.microsoft.com/office/word/2010/wordprocessingGroup" xmlns:wpi="http://schemas.microsoft.com/office/word/2010/wordprocessingInk" xmlns:wne="http://schemas.microsoft.com/office/word/2006/wordml" xmlns:wps="http://schemas.microsoft.com/office/word/2010/wordprocessingShape" mc:Ignorable="w14 wp14">
   <w:body>
     <w:p>
       <w:pPr>
@@ -3369,14 +3369,14 @@
         <w:rPr>
           <w:rFonts w:ascii="Verdana" w:eastAsia="Verdana" w:hAnsi="Verdana" w:cs="Verdana"/>
         </w:rPr>
-        <w:t xml:space="preserve">El Modelo de Proceso se basa en un desarrollo incremental, dado por las distintas iteraciones. Resulta importante tener control sobre cada una de las </w:t>
+        <w:t xml:space="preserve">El Modelo de Proceso se basa en un desarrollo incremental, dado por las distintas iteraciones. Resulta importante tener control sobre cada una de </w:t>
       </w:r>
       <w:r>
         <w:rPr>
           <w:rFonts w:ascii="Verdana" w:eastAsia="Verdana" w:hAnsi="Verdana" w:cs="Verdana"/>
         </w:rPr>
         <w:lastRenderedPageBreak/>
-        <w:t>iteraciones y fases, de los productos generados en estas y de los cambios surgidos, evaluados y aprobados.</w:t>
+        <w:t>las iteraciones y fases, de los productos generados en estas y de los cambios surgidos, evaluados y aprobados.</w:t>
       </w:r>
     </w:p>
     <w:p>
@@ -3895,7 +3895,7 @@
                     <pic:cNvPicPr preferRelativeResize="0"/>
                   </pic:nvPicPr>
                   <pic:blipFill>
-                    <a:blip r:embed="rId8"/>
+                    <a:blip r:embed="rId9"/>
                     <a:srcRect/>
                     <a:stretch>
                       <a:fillRect/>
@@ -4018,7 +4018,7 @@
                     <pic:cNvPicPr preferRelativeResize="0"/>
                   </pic:nvPicPr>
                   <pic:blipFill>
-                    <a:blip r:embed="rId9"/>
+                    <a:blip r:embed="rId10"/>
                     <a:srcRect/>
                     <a:stretch>
                       <a:fillRect/>
@@ -4161,7 +4161,7 @@
                     <pic:cNvPicPr preferRelativeResize="0"/>
                   </pic:nvPicPr>
                   <pic:blipFill>
-                    <a:blip r:embed="rId10"/>
+                    <a:blip r:embed="rId11"/>
                     <a:srcRect/>
                     <a:stretch>
                       <a:fillRect/>
@@ -5428,7 +5428,7 @@
                     <pic:cNvPicPr preferRelativeResize="0"/>
                   </pic:nvPicPr>
                   <pic:blipFill>
-                    <a:blip r:embed="rId11"/>
+                    <a:blip r:embed="rId12"/>
                     <a:srcRect/>
                     <a:stretch>
                       <a:fillRect/>
@@ -5784,7 +5784,7 @@
         </w:rPr>
         <w:t xml:space="preserve"> (</w:t>
       </w:r>
-      <w:hyperlink r:id="rId12">
+      <w:hyperlink r:id="rId13">
         <w:r>
           <w:rPr>
             <w:rFonts w:ascii="Verdana" w:eastAsia="Verdana" w:hAnsi="Verdana" w:cs="Verdana"/>
@@ -7042,13 +7042,13 @@
         <w:tblLook w:val="04A0" w:firstRow="1" w:lastRow="0" w:firstColumn="1" w:lastColumn="0" w:noHBand="0" w:noVBand="1"/>
       </w:tblPr>
       <w:tblGrid>
-        <w:gridCol w:w="1634"/>
-        <w:gridCol w:w="1403"/>
-        <w:gridCol w:w="1881"/>
-        <w:gridCol w:w="894"/>
-        <w:gridCol w:w="894"/>
-        <w:gridCol w:w="894"/>
-        <w:gridCol w:w="894"/>
+        <w:gridCol w:w="1683"/>
+        <w:gridCol w:w="1425"/>
+        <w:gridCol w:w="1916"/>
+        <w:gridCol w:w="905"/>
+        <w:gridCol w:w="905"/>
+        <w:gridCol w:w="905"/>
+        <w:gridCol w:w="905"/>
       </w:tblGrid>
       <w:tr>
         <w:trPr>
@@ -31374,16 +31374,23 @@
     <w:p>
       <w:pPr>
         <w:spacing w:before="120" w:after="60"/>
+        <w:ind w:left="1418"/>
         <w:jc w:val="both"/>
+        <w:rPr>
+          <w:rFonts w:ascii="Verdana" w:eastAsia="Verdana" w:hAnsi="Verdana" w:cs="Verdana"/>
+        </w:rPr>
       </w:pPr>
       <w:r>
+        <w:rPr>
+          <w:rFonts w:ascii="Verdana" w:eastAsia="Verdana" w:hAnsi="Verdana" w:cs="Verdana"/>
+        </w:rPr>
         <w:t>A continuación se detalla todas las líneas de Base del Proyecto y los elementos que pertenecen a cada una:</w:t>
       </w:r>
     </w:p>
     <w:p>
       <w:pPr>
         <w:spacing w:after="120"/>
-        <w:ind w:left="720"/>
+        <w:ind w:left="1276"/>
         <w:jc w:val="both"/>
       </w:pPr>
     </w:p>
@@ -31395,7 +31402,7 @@
           <w:numId w:val="14"/>
         </w:numPr>
         <w:spacing w:before="120" w:after="60"/>
-        <w:ind w:left="720" w:hanging="718"/>
+        <w:ind w:left="1418"/>
         <w:jc w:val="both"/>
         <w:rPr>
           <w:rFonts w:eastAsia="Times New Roman"/>
@@ -31421,7 +31428,7 @@
     <w:p>
       <w:pPr>
         <w:spacing w:before="120" w:after="60"/>
-        <w:ind w:left="2"/>
+        <w:ind w:left="1418"/>
         <w:jc w:val="both"/>
       </w:pPr>
     </w:p>
@@ -31429,31 +31436,30 @@
       <w:tblPr>
         <w:tblStyle w:val="Tablaconcuadrcula"/>
         <w:tblW w:w="0" w:type="auto"/>
-        <w:tblInd w:w="817" w:type="dxa"/>
+        <w:tblInd w:w="1526" w:type="dxa"/>
         <w:tblLook w:val="04A0" w:firstRow="1" w:lastRow="0" w:firstColumn="1" w:lastColumn="0" w:noHBand="0" w:noVBand="1"/>
       </w:tblPr>
       <w:tblGrid>
-        <w:gridCol w:w="5183"/>
+        <w:gridCol w:w="4536"/>
       </w:tblGrid>
       <w:tr>
         <w:tc>
           <w:tcPr>
-            <w:tcW w:w="5183" w:type="dxa"/>
+            <w:tcW w:w="4536" w:type="dxa"/>
             <w:shd w:val="clear" w:color="auto" w:fill="A6A6A6" w:themeFill="background1" w:themeFillShade="A6"/>
           </w:tcPr>
           <w:p>
             <w:pPr>
               <w:spacing w:before="120" w:after="60"/>
+              <w:ind w:left="317"/>
               <w:jc w:val="both"/>
               <w:rPr>
-                <w:sz w:val="18"/>
-                <w:szCs w:val="18"/>
-              </w:rPr>
-            </w:pPr>
-            <w:r>
-              <w:rPr>
-                <w:sz w:val="18"/>
-                <w:szCs w:val="18"/>
+                <w:rFonts w:ascii="Verdana" w:eastAsia="Verdana" w:hAnsi="Verdana" w:cs="Verdana"/>
+              </w:rPr>
+            </w:pPr>
+            <w:r>
+              <w:rPr>
+                <w:rFonts w:ascii="Verdana" w:eastAsia="Verdana" w:hAnsi="Verdana" w:cs="Verdana"/>
               </w:rPr>
               <w:t>NOMBRE DEL DOCUMENTO</w:t>
             </w:r>
@@ -31463,21 +31469,20 @@
       <w:tr>
         <w:tc>
           <w:tcPr>
-            <w:tcW w:w="5183" w:type="dxa"/>
+            <w:tcW w:w="4536" w:type="dxa"/>
           </w:tcPr>
           <w:p>
             <w:pPr>
               <w:spacing w:before="120" w:after="60"/>
+              <w:ind w:left="317"/>
               <w:jc w:val="both"/>
               <w:rPr>
-                <w:sz w:val="18"/>
-                <w:szCs w:val="18"/>
-              </w:rPr>
-            </w:pPr>
-            <w:r>
-              <w:rPr>
-                <w:sz w:val="18"/>
-                <w:szCs w:val="18"/>
+                <w:rFonts w:ascii="Verdana" w:eastAsia="Verdana" w:hAnsi="Verdana" w:cs="Verdana"/>
+              </w:rPr>
+            </w:pPr>
+            <w:r>
+              <w:rPr>
+                <w:rFonts w:ascii="Verdana" w:eastAsia="Verdana" w:hAnsi="Verdana" w:cs="Verdana"/>
               </w:rPr>
               <w:t>Plan de Proyecto</w:t>
             </w:r>
@@ -31487,21 +31492,20 @@
       <w:tr>
         <w:tc>
           <w:tcPr>
-            <w:tcW w:w="5183" w:type="dxa"/>
+            <w:tcW w:w="4536" w:type="dxa"/>
           </w:tcPr>
           <w:p>
             <w:pPr>
               <w:spacing w:before="120" w:after="60"/>
+              <w:ind w:left="601" w:hanging="284"/>
               <w:jc w:val="both"/>
               <w:rPr>
-                <w:sz w:val="18"/>
-                <w:szCs w:val="18"/>
-              </w:rPr>
-            </w:pPr>
-            <w:r>
-              <w:rPr>
-                <w:sz w:val="18"/>
-                <w:szCs w:val="18"/>
+                <w:rFonts w:ascii="Verdana" w:eastAsia="Verdana" w:hAnsi="Verdana" w:cs="Verdana"/>
+              </w:rPr>
+            </w:pPr>
+            <w:r>
+              <w:rPr>
+                <w:rFonts w:ascii="Verdana" w:eastAsia="Verdana" w:hAnsi="Verdana" w:cs="Verdana"/>
               </w:rPr>
               <w:t>Documento de Negocio</w:t>
             </w:r>
@@ -31511,20 +31515,19 @@
       <w:tr>
         <w:tc>
           <w:tcPr>
-            <w:tcW w:w="5183" w:type="dxa"/>
+            <w:tcW w:w="4536" w:type="dxa"/>
           </w:tcPr>
           <w:p>
             <w:pPr>
               <w:spacing w:before="120" w:after="60"/>
-              <w:rPr>
-                <w:sz w:val="18"/>
-                <w:szCs w:val="18"/>
-              </w:rPr>
-            </w:pPr>
-            <w:r>
-              <w:rPr>
-                <w:sz w:val="18"/>
-                <w:szCs w:val="18"/>
+              <w:ind w:left="317"/>
+              <w:rPr>
+                <w:rFonts w:ascii="Verdana" w:eastAsia="Verdana" w:hAnsi="Verdana" w:cs="Verdana"/>
+              </w:rPr>
+            </w:pPr>
+            <w:r>
+              <w:rPr>
+                <w:rFonts w:ascii="Verdana" w:eastAsia="Verdana" w:hAnsi="Verdana" w:cs="Verdana"/>
               </w:rPr>
               <w:t>Especificación de Requerimientos de Software</w:t>
             </w:r>
@@ -31534,30 +31537,22 @@
       <w:tr>
         <w:tc>
           <w:tcPr>
-            <w:tcW w:w="5183" w:type="dxa"/>
+            <w:tcW w:w="4536" w:type="dxa"/>
           </w:tcPr>
           <w:p>
             <w:pPr>
               <w:spacing w:before="120" w:after="60"/>
+              <w:ind w:left="317"/>
               <w:jc w:val="both"/>
               <w:rPr>
-                <w:sz w:val="18"/>
-                <w:szCs w:val="18"/>
-              </w:rPr>
-            </w:pPr>
-            <w:r>
-              <w:rPr>
-                <w:sz w:val="18"/>
-                <w:szCs w:val="18"/>
-              </w:rPr>
-              <w:t xml:space="preserve">Caso </w:t>
-            </w:r>
-            <w:r>
-              <w:rPr>
-                <w:sz w:val="18"/>
-                <w:szCs w:val="18"/>
-              </w:rPr>
-              <w:t>de Usos</w:t>
+                <w:rFonts w:ascii="Verdana" w:eastAsia="Verdana" w:hAnsi="Verdana" w:cs="Verdana"/>
+              </w:rPr>
+            </w:pPr>
+            <w:r>
+              <w:rPr>
+                <w:rFonts w:ascii="Verdana" w:eastAsia="Verdana" w:hAnsi="Verdana" w:cs="Verdana"/>
+              </w:rPr>
+              <w:t>Caso de Usos</w:t>
             </w:r>
           </w:p>
         </w:tc>
@@ -31566,7 +31561,7 @@
     <w:p>
       <w:pPr>
         <w:spacing w:after="120"/>
-        <w:ind w:left="720"/>
+        <w:ind w:left="1418"/>
         <w:jc w:val="both"/>
       </w:pPr>
     </w:p>
@@ -31579,6 +31574,7 @@
           <w:numId w:val="14"/>
         </w:numPr>
         <w:spacing w:before="120" w:after="60"/>
+        <w:ind w:left="1418"/>
         <w:jc w:val="both"/>
       </w:pPr>
       <w:r>
@@ -31601,39 +31597,40 @@
     <w:p>
       <w:pPr>
         <w:spacing w:before="120" w:after="60"/>
-        <w:ind w:left="2"/>
+        <w:ind w:left="1418"/>
         <w:jc w:val="both"/>
       </w:pPr>
+      <w:bookmarkStart w:id="38" w:name="_GoBack"/>
+      <w:bookmarkEnd w:id="38"/>
     </w:p>
     <w:tbl>
       <w:tblPr>
         <w:tblStyle w:val="Tablaconcuadrcula"/>
         <w:tblW w:w="0" w:type="auto"/>
-        <w:tblInd w:w="817" w:type="dxa"/>
+        <w:tblInd w:w="1526" w:type="dxa"/>
         <w:tblLook w:val="04A0" w:firstRow="1" w:lastRow="0" w:firstColumn="1" w:lastColumn="0" w:noHBand="0" w:noVBand="1"/>
       </w:tblPr>
       <w:tblGrid>
-        <w:gridCol w:w="5160"/>
+        <w:gridCol w:w="4536"/>
       </w:tblGrid>
       <w:tr>
         <w:tc>
           <w:tcPr>
-            <w:tcW w:w="5160" w:type="dxa"/>
+            <w:tcW w:w="4536" w:type="dxa"/>
             <w:shd w:val="clear" w:color="auto" w:fill="A6A6A6" w:themeFill="background1" w:themeFillShade="A6"/>
           </w:tcPr>
           <w:p>
             <w:pPr>
               <w:spacing w:before="120" w:after="60"/>
+              <w:ind w:left="317"/>
               <w:jc w:val="both"/>
               <w:rPr>
-                <w:sz w:val="18"/>
-                <w:szCs w:val="18"/>
-              </w:rPr>
-            </w:pPr>
-            <w:r>
-              <w:rPr>
-                <w:sz w:val="18"/>
-                <w:szCs w:val="18"/>
+                <w:rFonts w:ascii="Verdana" w:eastAsia="Verdana" w:hAnsi="Verdana" w:cs="Verdana"/>
+              </w:rPr>
+            </w:pPr>
+            <w:r>
+              <w:rPr>
+                <w:rFonts w:ascii="Verdana" w:eastAsia="Verdana" w:hAnsi="Verdana" w:cs="Verdana"/>
               </w:rPr>
               <w:t>NOMBRE DEL DOCUMENTO</w:t>
             </w:r>
@@ -31643,21 +31640,20 @@
       <w:tr>
         <w:tc>
           <w:tcPr>
-            <w:tcW w:w="5160" w:type="dxa"/>
+            <w:tcW w:w="4536" w:type="dxa"/>
           </w:tcPr>
           <w:p>
             <w:pPr>
               <w:spacing w:before="120" w:after="60"/>
+              <w:ind w:left="317"/>
               <w:jc w:val="both"/>
               <w:rPr>
-                <w:sz w:val="18"/>
-                <w:szCs w:val="18"/>
-              </w:rPr>
-            </w:pPr>
-            <w:r>
-              <w:rPr>
-                <w:sz w:val="18"/>
-                <w:szCs w:val="18"/>
+                <w:rFonts w:ascii="Verdana" w:eastAsia="Verdana" w:hAnsi="Verdana" w:cs="Verdana"/>
+              </w:rPr>
+            </w:pPr>
+            <w:r>
+              <w:rPr>
+                <w:rFonts w:ascii="Verdana" w:eastAsia="Verdana" w:hAnsi="Verdana" w:cs="Verdana"/>
               </w:rPr>
               <w:t>Documento de Análisis</w:t>
             </w:r>
@@ -31667,21 +31663,20 @@
       <w:tr>
         <w:tc>
           <w:tcPr>
-            <w:tcW w:w="5160" w:type="dxa"/>
+            <w:tcW w:w="4536" w:type="dxa"/>
           </w:tcPr>
           <w:p>
             <w:pPr>
               <w:spacing w:before="120" w:after="60"/>
+              <w:ind w:left="317"/>
               <w:jc w:val="both"/>
               <w:rPr>
-                <w:sz w:val="18"/>
-                <w:szCs w:val="18"/>
-              </w:rPr>
-            </w:pPr>
-            <w:r>
-              <w:rPr>
-                <w:sz w:val="18"/>
-                <w:szCs w:val="18"/>
+                <w:rFonts w:ascii="Verdana" w:eastAsia="Verdana" w:hAnsi="Verdana" w:cs="Verdana"/>
+              </w:rPr>
+            </w:pPr>
+            <w:r>
+              <w:rPr>
+                <w:rFonts w:ascii="Verdana" w:eastAsia="Verdana" w:hAnsi="Verdana" w:cs="Verdana"/>
               </w:rPr>
               <w:t>Documento de Diseño</w:t>
             </w:r>
@@ -31691,20 +31686,20 @@
       <w:tr>
         <w:tc>
           <w:tcPr>
-            <w:tcW w:w="5160" w:type="dxa"/>
+            <w:tcW w:w="4536" w:type="dxa"/>
           </w:tcPr>
           <w:p>
             <w:pPr>
               <w:spacing w:before="120" w:after="60"/>
-              <w:rPr>
-                <w:sz w:val="18"/>
-                <w:szCs w:val="18"/>
-              </w:rPr>
-            </w:pPr>
-            <w:r>
-              <w:rPr>
-                <w:sz w:val="18"/>
-                <w:szCs w:val="18"/>
+              <w:ind w:left="317"/>
+              <w:jc w:val="both"/>
+              <w:rPr>
+                <w:rFonts w:ascii="Verdana" w:eastAsia="Verdana" w:hAnsi="Verdana" w:cs="Verdana"/>
+              </w:rPr>
+            </w:pPr>
+            <w:r>
+              <w:rPr>
+                <w:rFonts w:ascii="Verdana" w:eastAsia="Verdana" w:hAnsi="Verdana" w:cs="Verdana"/>
               </w:rPr>
               <w:t>Sistema JAR</w:t>
             </w:r>
@@ -31714,21 +31709,20 @@
       <w:tr>
         <w:tc>
           <w:tcPr>
-            <w:tcW w:w="5160" w:type="dxa"/>
+            <w:tcW w:w="4536" w:type="dxa"/>
           </w:tcPr>
           <w:p>
             <w:pPr>
               <w:spacing w:before="120" w:after="60"/>
+              <w:ind w:left="317"/>
               <w:jc w:val="both"/>
               <w:rPr>
-                <w:sz w:val="18"/>
-                <w:szCs w:val="18"/>
-              </w:rPr>
-            </w:pPr>
-            <w:r>
-              <w:rPr>
-                <w:sz w:val="18"/>
-                <w:szCs w:val="18"/>
+                <w:rFonts w:ascii="Verdana" w:eastAsia="Verdana" w:hAnsi="Verdana" w:cs="Verdana"/>
+              </w:rPr>
+            </w:pPr>
+            <w:r>
+              <w:rPr>
+                <w:rFonts w:ascii="Verdana" w:eastAsia="Verdana" w:hAnsi="Verdana" w:cs="Verdana"/>
               </w:rPr>
               <w:t>Sistema .Java</w:t>
             </w:r>
@@ -31738,21 +31732,20 @@
       <w:tr>
         <w:tc>
           <w:tcPr>
-            <w:tcW w:w="5160" w:type="dxa"/>
+            <w:tcW w:w="4536" w:type="dxa"/>
           </w:tcPr>
           <w:p>
             <w:pPr>
               <w:spacing w:before="120" w:after="60"/>
+              <w:ind w:left="317"/>
               <w:jc w:val="both"/>
               <w:rPr>
-                <w:sz w:val="18"/>
-                <w:szCs w:val="18"/>
-              </w:rPr>
-            </w:pPr>
-            <w:r>
-              <w:rPr>
-                <w:sz w:val="18"/>
-                <w:szCs w:val="18"/>
+                <w:rFonts w:ascii="Verdana" w:eastAsia="Verdana" w:hAnsi="Verdana" w:cs="Verdana"/>
+              </w:rPr>
+            </w:pPr>
+            <w:r>
+              <w:rPr>
+                <w:rFonts w:ascii="Verdana" w:eastAsia="Verdana" w:hAnsi="Verdana" w:cs="Verdana"/>
               </w:rPr>
               <w:t>Caso de Pruebas</w:t>
             </w:r>
@@ -31760,7 +31753,11 @@
         </w:tc>
       </w:tr>
     </w:tbl>
-    <w:p/>
+    <w:p>
+      <w:pPr>
+        <w:ind w:left="1276"/>
+      </w:pPr>
+    </w:p>
     <w:p>
       <w:pPr>
         <w:pStyle w:val="Prrafodelista"/>
@@ -31877,8 +31874,6 @@
           <w:rFonts w:ascii="Verdana" w:eastAsia="Verdana" w:hAnsi="Verdana" w:cs="Verdana"/>
         </w:rPr>
       </w:pPr>
-      <w:bookmarkStart w:id="38" w:name="_GoBack"/>
-      <w:bookmarkEnd w:id="38"/>
     </w:p>
     <w:p>
       <w:pPr>
@@ -31893,6 +31888,7 @@
           <w:noProof/>
           <w:lang w:val="es-PE"/>
         </w:rPr>
+        <w:lastRenderedPageBreak/>
         <w:drawing>
           <wp:inline distT="0" distB="0" distL="0" distR="0" wp14:anchorId="09C03FED" wp14:editId="2F61255D">
             <wp:extent cx="3240000" cy="2019600"/>
@@ -31903,7 +31899,7 @@
             </wp:cNvGraphicFramePr>
             <a:graphic xmlns:a="http://schemas.openxmlformats.org/drawingml/2006/main">
               <a:graphicData uri="http://schemas.openxmlformats.org/drawingml/2006/diagram">
-                <dgm:relIds xmlns:dgm="http://schemas.openxmlformats.org/drawingml/2006/diagram" xmlns:r="http://schemas.openxmlformats.org/officeDocument/2006/relationships" r:dm="rId13" r:lo="rId14" r:qs="rId15" r:cs="rId16"/>
+                <dgm:relIds xmlns:dgm="http://schemas.openxmlformats.org/drawingml/2006/diagram" xmlns:r="http://schemas.openxmlformats.org/officeDocument/2006/relationships" r:dm="rId14" r:lo="rId15" r:qs="rId16" r:cs="rId17"/>
               </a:graphicData>
             </a:graphic>
           </wp:inline>
@@ -32852,6 +32848,7 @@
                 <w:szCs w:val="18"/>
                 <w:lang w:val="es-ES" w:eastAsia="es-PE"/>
               </w:rPr>
+              <w:lastRenderedPageBreak/>
               <w:t>Jefe</w:t>
             </w:r>
             <w:r>
@@ -33241,7 +33238,6 @@
         <w:rPr>
           <w:rFonts w:ascii="Verdana" w:eastAsia="Verdana" w:hAnsi="Verdana" w:cs="Verdana"/>
         </w:rPr>
-        <w:lastRenderedPageBreak/>
         <w:t xml:space="preserve">La Librería de </w:t>
       </w:r>
       <w:r>
@@ -34508,7 +34504,6 @@
         <w:rPr>
           <w:rFonts w:ascii="Verdana" w:eastAsia="Verdana" w:hAnsi="Verdana" w:cs="Verdana"/>
         </w:rPr>
-        <w:lastRenderedPageBreak/>
         <w:t>Evaluar el cambio</w:t>
       </w:r>
     </w:p>
@@ -34863,6 +34858,7 @@
         <w:rPr>
           <w:rFonts w:ascii="Verdana" w:eastAsia="Verdana" w:hAnsi="Verdana" w:cs="Verdana"/>
         </w:rPr>
+        <w:lastRenderedPageBreak/>
         <w:t>Qué elementos serán revisados de la línea base y por cambios a realizarse.</w:t>
       </w:r>
     </w:p>
@@ -35035,7 +35031,6 @@
         <w:rPr>
           <w:rFonts w:ascii="Verdana" w:eastAsia="Verdana" w:hAnsi="Verdana" w:cs="Verdana"/>
         </w:rPr>
-        <w:lastRenderedPageBreak/>
         <w:t>Se realizarán auditorías de la línea base antes de una liberación de ésta o de una actualización de la versión de un componente prioritario de ésta.</w:t>
       </w:r>
     </w:p>
@@ -35436,6 +35431,7 @@
         <w:rPr>
           <w:rFonts w:ascii="Verdana" w:eastAsia="Verdana" w:hAnsi="Verdana" w:cs="Verdana"/>
         </w:rPr>
+        <w:lastRenderedPageBreak/>
         <w:t>Para la frecuencia de las modificaciones no hay un tiempo estipulado, serán las necesarias, siempre limitadas al tiempo de finalización de la iteración.</w:t>
       </w:r>
     </w:p>
@@ -35456,7 +35452,7 @@
       </w:r>
     </w:p>
     <w:sectPr>
-      <w:footerReference w:type="default" r:id="rId18"/>
+      <w:footerReference w:type="default" r:id="rId19"/>
       <w:pgSz w:w="11906" w:h="16838"/>
       <w:pgMar w:top="1418" w:right="1701" w:bottom="1418" w:left="1701" w:header="0" w:footer="720" w:gutter="0"/>
       <w:pgNumType w:start="1"/>
@@ -35468,7 +35464,7 @@
 </file>
 
 <file path=word/endnotes.xml><?xml version="1.0" encoding="utf-8"?>
-<w:endnotes xmlns:wpc="http://schemas.microsoft.com/office/word/2010/wordprocessingCanvas" xmlns:mc="http://schemas.openxmlformats.org/markup-compatibility/2006" xmlns:o="urn:schemas-microsoft-com:office:office" xmlns:r="http://schemas.openxmlformats.org/officeDocument/2006/relationships" xmlns:m="http://schemas.openxmlformats.org/officeDocument/2006/math" xmlns:v="urn:schemas-microsoft-com:vml" xmlns:wp14="http://schemas.microsoft.com/office/word/2010/wordprocessingDrawing" xmlns:wp="http://schemas.openxmlformats.org/drawingml/2006/wordprocessingDrawing" xmlns:w10="urn:schemas-microsoft-com:office:word" xmlns:w="http://schemas.openxmlformats.org/wordprocessingml/2006/main" xmlns:w14="http://schemas.microsoft.com/office/word/2010/wordml" xmlns:w15="http://schemas.microsoft.com/office/word/2012/wordml" xmlns:wpg="http://schemas.microsoft.com/office/word/2010/wordprocessingGroup" xmlns:wpi="http://schemas.microsoft.com/office/word/2010/wordprocessingInk" xmlns:wne="http://schemas.microsoft.com/office/word/2006/wordml" xmlns:wps="http://schemas.microsoft.com/office/word/2010/wordprocessingShape" mc:Ignorable="w14 w15 wp14">
+<w:endnotes xmlns:wpc="http://schemas.microsoft.com/office/word/2010/wordprocessingCanvas" xmlns:mc="http://schemas.openxmlformats.org/markup-compatibility/2006" xmlns:o="urn:schemas-microsoft-com:office:office" xmlns:r="http://schemas.openxmlformats.org/officeDocument/2006/relationships" xmlns:m="http://schemas.openxmlformats.org/officeDocument/2006/math" xmlns:v="urn:schemas-microsoft-com:vml" xmlns:wp14="http://schemas.microsoft.com/office/word/2010/wordprocessingDrawing" xmlns:wp="http://schemas.openxmlformats.org/drawingml/2006/wordprocessingDrawing" xmlns:w10="urn:schemas-microsoft-com:office:word" xmlns:w="http://schemas.openxmlformats.org/wordprocessingml/2006/main" xmlns:w14="http://schemas.microsoft.com/office/word/2010/wordml" xmlns:wpg="http://schemas.microsoft.com/office/word/2010/wordprocessingGroup" xmlns:wpi="http://schemas.microsoft.com/office/word/2010/wordprocessingInk" xmlns:wne="http://schemas.microsoft.com/office/word/2006/wordml" xmlns:wps="http://schemas.microsoft.com/office/word/2010/wordprocessingShape" mc:Ignorable="w14 wp14">
   <w:endnote w:type="separator" w:id="-1">
     <w:p>
       <w:r>
@@ -35487,7 +35483,7 @@
 </file>
 
 <file path=word/footer1.xml><?xml version="1.0" encoding="utf-8"?>
-<w:ftr xmlns:wpc="http://schemas.microsoft.com/office/word/2010/wordprocessingCanvas" xmlns:mc="http://schemas.openxmlformats.org/markup-compatibility/2006" xmlns:o="urn:schemas-microsoft-com:office:office" xmlns:r="http://schemas.openxmlformats.org/officeDocument/2006/relationships" xmlns:m="http://schemas.openxmlformats.org/officeDocument/2006/math" xmlns:v="urn:schemas-microsoft-com:vml" xmlns:wp14="http://schemas.microsoft.com/office/word/2010/wordprocessingDrawing" xmlns:wp="http://schemas.openxmlformats.org/drawingml/2006/wordprocessingDrawing" xmlns:w10="urn:schemas-microsoft-com:office:word" xmlns:w="http://schemas.openxmlformats.org/wordprocessingml/2006/main" xmlns:w14="http://schemas.microsoft.com/office/word/2010/wordml" xmlns:w15="http://schemas.microsoft.com/office/word/2012/wordml" xmlns:wpg="http://schemas.microsoft.com/office/word/2010/wordprocessingGroup" xmlns:wpi="http://schemas.microsoft.com/office/word/2010/wordprocessingInk" xmlns:wne="http://schemas.microsoft.com/office/word/2006/wordml" xmlns:wps="http://schemas.microsoft.com/office/word/2010/wordprocessingShape" mc:Ignorable="w14 w15 wp14">
+<w:ftr xmlns:wpc="http://schemas.microsoft.com/office/word/2010/wordprocessingCanvas" xmlns:mc="http://schemas.openxmlformats.org/markup-compatibility/2006" xmlns:o="urn:schemas-microsoft-com:office:office" xmlns:r="http://schemas.openxmlformats.org/officeDocument/2006/relationships" xmlns:m="http://schemas.openxmlformats.org/officeDocument/2006/math" xmlns:v="urn:schemas-microsoft-com:vml" xmlns:wp14="http://schemas.microsoft.com/office/word/2010/wordprocessingDrawing" xmlns:wp="http://schemas.openxmlformats.org/drawingml/2006/wordprocessingDrawing" xmlns:w10="urn:schemas-microsoft-com:office:word" xmlns:w="http://schemas.openxmlformats.org/wordprocessingml/2006/main" xmlns:w14="http://schemas.microsoft.com/office/word/2010/wordml" xmlns:wpg="http://schemas.microsoft.com/office/word/2010/wordprocessingGroup" xmlns:wpi="http://schemas.microsoft.com/office/word/2010/wordprocessingInk" xmlns:wne="http://schemas.microsoft.com/office/word/2006/wordml" xmlns:wps="http://schemas.microsoft.com/office/word/2010/wordprocessingShape" mc:Ignorable="w14 wp14">
   <w:p>
     <w:pPr>
       <w:pBdr>
@@ -35561,7 +35557,7 @@
         <w:sz w:val="16"/>
         <w:szCs w:val="16"/>
       </w:rPr>
-      <w:t>18</w:t>
+      <w:t>17</w:t>
     </w:r>
     <w:r>
       <w:rPr>
@@ -35610,7 +35606,7 @@
         <w:sz w:val="16"/>
         <w:szCs w:val="16"/>
       </w:rPr>
-      <w:t>21</w:t>
+      <w:t>22</w:t>
     </w:r>
     <w:r>
       <w:rPr>
@@ -35625,7 +35621,7 @@
 </file>
 
 <file path=word/footnotes.xml><?xml version="1.0" encoding="utf-8"?>
-<w:footnotes xmlns:wpc="http://schemas.microsoft.com/office/word/2010/wordprocessingCanvas" xmlns:mc="http://schemas.openxmlformats.org/markup-compatibility/2006" xmlns:o="urn:schemas-microsoft-com:office:office" xmlns:r="http://schemas.openxmlformats.org/officeDocument/2006/relationships" xmlns:m="http://schemas.openxmlformats.org/officeDocument/2006/math" xmlns:v="urn:schemas-microsoft-com:vml" xmlns:wp14="http://schemas.microsoft.com/office/word/2010/wordprocessingDrawing" xmlns:wp="http://schemas.openxmlformats.org/drawingml/2006/wordprocessingDrawing" xmlns:w10="urn:schemas-microsoft-com:office:word" xmlns:w="http://schemas.openxmlformats.org/wordprocessingml/2006/main" xmlns:w14="http://schemas.microsoft.com/office/word/2010/wordml" xmlns:w15="http://schemas.microsoft.com/office/word/2012/wordml" xmlns:wpg="http://schemas.microsoft.com/office/word/2010/wordprocessingGroup" xmlns:wpi="http://schemas.microsoft.com/office/word/2010/wordprocessingInk" xmlns:wne="http://schemas.microsoft.com/office/word/2006/wordml" xmlns:wps="http://schemas.microsoft.com/office/word/2010/wordprocessingShape" mc:Ignorable="w14 w15 wp14">
+<w:footnotes xmlns:wpc="http://schemas.microsoft.com/office/word/2010/wordprocessingCanvas" xmlns:mc="http://schemas.openxmlformats.org/markup-compatibility/2006" xmlns:o="urn:schemas-microsoft-com:office:office" xmlns:r="http://schemas.openxmlformats.org/officeDocument/2006/relationships" xmlns:m="http://schemas.openxmlformats.org/officeDocument/2006/math" xmlns:v="urn:schemas-microsoft-com:vml" xmlns:wp14="http://schemas.microsoft.com/office/word/2010/wordprocessingDrawing" xmlns:wp="http://schemas.openxmlformats.org/drawingml/2006/wordprocessingDrawing" xmlns:w10="urn:schemas-microsoft-com:office:word" xmlns:w="http://schemas.openxmlformats.org/wordprocessingml/2006/main" xmlns:w14="http://schemas.microsoft.com/office/word/2010/wordml" xmlns:wpg="http://schemas.microsoft.com/office/word/2010/wordprocessingGroup" xmlns:wpi="http://schemas.microsoft.com/office/word/2010/wordprocessingInk" xmlns:wne="http://schemas.microsoft.com/office/word/2006/wordml" xmlns:wps="http://schemas.microsoft.com/office/word/2010/wordprocessingShape" mc:Ignorable="w14 wp14">
   <w:footnote w:type="separator" w:id="-1">
     <w:p>
       <w:r>
@@ -35644,8 +35640,8 @@
 </file>
 
 <file path=word/numbering.xml><?xml version="1.0" encoding="utf-8"?>
-<w:numbering xmlns:wpc="http://schemas.microsoft.com/office/word/2010/wordprocessingCanvas" xmlns:mc="http://schemas.openxmlformats.org/markup-compatibility/2006" xmlns:o="urn:schemas-microsoft-com:office:office" xmlns:r="http://schemas.openxmlformats.org/officeDocument/2006/relationships" xmlns:m="http://schemas.openxmlformats.org/officeDocument/2006/math" xmlns:v="urn:schemas-microsoft-com:vml" xmlns:wp14="http://schemas.microsoft.com/office/word/2010/wordprocessingDrawing" xmlns:wp="http://schemas.openxmlformats.org/drawingml/2006/wordprocessingDrawing" xmlns:w10="urn:schemas-microsoft-com:office:word" xmlns:w="http://schemas.openxmlformats.org/wordprocessingml/2006/main" xmlns:w14="http://schemas.microsoft.com/office/word/2010/wordml" xmlns:w15="http://schemas.microsoft.com/office/word/2012/wordml" xmlns:wpg="http://schemas.microsoft.com/office/word/2010/wordprocessingGroup" xmlns:wpi="http://schemas.microsoft.com/office/word/2010/wordprocessingInk" xmlns:wne="http://schemas.microsoft.com/office/word/2006/wordml" xmlns:wps="http://schemas.microsoft.com/office/word/2010/wordprocessingShape" mc:Ignorable="w14 w15 wp14">
-  <w:abstractNum w:abstractNumId="0" w15:restartNumberingAfterBreak="0">
+<w:numbering xmlns:wpc="http://schemas.microsoft.com/office/word/2010/wordprocessingCanvas" xmlns:mc="http://schemas.openxmlformats.org/markup-compatibility/2006" xmlns:o="urn:schemas-microsoft-com:office:office" xmlns:r="http://schemas.openxmlformats.org/officeDocument/2006/relationships" xmlns:m="http://schemas.openxmlformats.org/officeDocument/2006/math" xmlns:v="urn:schemas-microsoft-com:vml" xmlns:wp14="http://schemas.microsoft.com/office/word/2010/wordprocessingDrawing" xmlns:wp="http://schemas.openxmlformats.org/drawingml/2006/wordprocessingDrawing" xmlns:w10="urn:schemas-microsoft-com:office:word" xmlns:w="http://schemas.openxmlformats.org/wordprocessingml/2006/main" xmlns:w14="http://schemas.microsoft.com/office/word/2010/wordml" xmlns:wpg="http://schemas.microsoft.com/office/word/2010/wordprocessingGroup" xmlns:wpi="http://schemas.microsoft.com/office/word/2010/wordprocessingInk" xmlns:wne="http://schemas.microsoft.com/office/word/2006/wordml" xmlns:wps="http://schemas.microsoft.com/office/word/2010/wordprocessingShape" mc:Ignorable="w14 wp14">
+  <w:abstractNum w:abstractNumId="0">
     <w:nsid w:val="037541C8"/>
     <w:multiLevelType w:val="multilevel"/>
     <w:tmpl w:val="9C8E983C"/>
@@ -35758,7 +35754,7 @@
       </w:rPr>
     </w:lvl>
   </w:abstractNum>
-  <w:abstractNum w:abstractNumId="1" w15:restartNumberingAfterBreak="0">
+  <w:abstractNum w:abstractNumId="1">
     <w:nsid w:val="06DE2CF6"/>
     <w:multiLevelType w:val="multilevel"/>
     <w:tmpl w:val="8ADA534E"/>
@@ -35879,7 +35875,7 @@
       </w:rPr>
     </w:lvl>
   </w:abstractNum>
-  <w:abstractNum w:abstractNumId="2" w15:restartNumberingAfterBreak="0">
+  <w:abstractNum w:abstractNumId="2">
     <w:nsid w:val="0D57757C"/>
     <w:multiLevelType w:val="hybridMultilevel"/>
     <w:tmpl w:val="3DA0B80C"/>
@@ -35992,7 +35988,7 @@
       </w:rPr>
     </w:lvl>
   </w:abstractNum>
-  <w:abstractNum w:abstractNumId="3" w15:restartNumberingAfterBreak="0">
+  <w:abstractNum w:abstractNumId="3">
     <w:nsid w:val="0F1002B9"/>
     <w:multiLevelType w:val="multilevel"/>
     <w:tmpl w:val="D4925F52"/>
@@ -36114,7 +36110,7 @@
       </w:rPr>
     </w:lvl>
   </w:abstractNum>
-  <w:abstractNum w:abstractNumId="4" w15:restartNumberingAfterBreak="0">
+  <w:abstractNum w:abstractNumId="4">
     <w:nsid w:val="1DB54FF1"/>
     <w:multiLevelType w:val="multilevel"/>
     <w:tmpl w:val="1320F9C8"/>
@@ -36232,7 +36228,7 @@
       </w:rPr>
     </w:lvl>
   </w:abstractNum>
-  <w:abstractNum w:abstractNumId="5" w15:restartNumberingAfterBreak="0">
+  <w:abstractNum w:abstractNumId="5">
     <w:nsid w:val="32F81BD8"/>
     <w:multiLevelType w:val="multilevel"/>
     <w:tmpl w:val="C732488A"/>
@@ -36345,7 +36341,7 @@
       </w:rPr>
     </w:lvl>
   </w:abstractNum>
-  <w:abstractNum w:abstractNumId="6" w15:restartNumberingAfterBreak="0">
+  <w:abstractNum w:abstractNumId="6">
     <w:nsid w:val="3315784B"/>
     <w:multiLevelType w:val="multilevel"/>
     <w:tmpl w:val="429E356A"/>
@@ -36458,7 +36454,7 @@
       </w:rPr>
     </w:lvl>
   </w:abstractNum>
-  <w:abstractNum w:abstractNumId="7" w15:restartNumberingAfterBreak="0">
+  <w:abstractNum w:abstractNumId="7">
     <w:nsid w:val="3E0B779C"/>
     <w:multiLevelType w:val="hybridMultilevel"/>
     <w:tmpl w:val="F980574A"/>
@@ -36571,7 +36567,7 @@
       </w:rPr>
     </w:lvl>
   </w:abstractNum>
-  <w:abstractNum w:abstractNumId="8" w15:restartNumberingAfterBreak="0">
+  <w:abstractNum w:abstractNumId="8">
     <w:nsid w:val="46B84EBF"/>
     <w:multiLevelType w:val="multilevel"/>
     <w:tmpl w:val="860CDCF0"/>
@@ -36720,7 +36716,7 @@
       </w:rPr>
     </w:lvl>
   </w:abstractNum>
-  <w:abstractNum w:abstractNumId="9" w15:restartNumberingAfterBreak="0">
+  <w:abstractNum w:abstractNumId="9">
     <w:nsid w:val="51207469"/>
     <w:multiLevelType w:val="multilevel"/>
     <w:tmpl w:val="4016DE08"/>
@@ -36841,7 +36837,7 @@
       </w:rPr>
     </w:lvl>
   </w:abstractNum>
-  <w:abstractNum w:abstractNumId="10" w15:restartNumberingAfterBreak="0">
+  <w:abstractNum w:abstractNumId="10">
     <w:nsid w:val="649B69CC"/>
     <w:multiLevelType w:val="multilevel"/>
     <w:tmpl w:val="F4EA6090"/>
@@ -36959,7 +36955,7 @@
       </w:rPr>
     </w:lvl>
   </w:abstractNum>
-  <w:abstractNum w:abstractNumId="11" w15:restartNumberingAfterBreak="0">
+  <w:abstractNum w:abstractNumId="11">
     <w:nsid w:val="69B4797A"/>
     <w:multiLevelType w:val="hybridMultilevel"/>
     <w:tmpl w:val="2B50F7B2"/>
@@ -37072,7 +37068,7 @@
       </w:rPr>
     </w:lvl>
   </w:abstractNum>
-  <w:abstractNum w:abstractNumId="12" w15:restartNumberingAfterBreak="0">
+  <w:abstractNum w:abstractNumId="12">
     <w:nsid w:val="6DE3759D"/>
     <w:multiLevelType w:val="multilevel"/>
     <w:tmpl w:val="C75A43F2"/>
@@ -37185,7 +37181,7 @@
       </w:rPr>
     </w:lvl>
   </w:abstractNum>
-  <w:abstractNum w:abstractNumId="13" w15:restartNumberingAfterBreak="0">
+  <w:abstractNum w:abstractNumId="13">
     <w:nsid w:val="7AB71F09"/>
     <w:multiLevelType w:val="multilevel"/>
     <w:tmpl w:val="935EEEE4"/>
@@ -37344,7 +37340,7 @@
 </file>
 
 <file path=word/styles.xml><?xml version="1.0" encoding="utf-8"?>
-<w:styles xmlns:mc="http://schemas.openxmlformats.org/markup-compatibility/2006" xmlns:r="http://schemas.openxmlformats.org/officeDocument/2006/relationships" xmlns:w="http://schemas.openxmlformats.org/wordprocessingml/2006/main" xmlns:w14="http://schemas.microsoft.com/office/word/2010/wordml" xmlns:w15="http://schemas.microsoft.com/office/word/2012/wordml" mc:Ignorable="w14 w15">
+<w:styles xmlns:mc="http://schemas.openxmlformats.org/markup-compatibility/2006" xmlns:r="http://schemas.openxmlformats.org/officeDocument/2006/relationships" xmlns:w="http://schemas.openxmlformats.org/wordprocessingml/2006/main" xmlns:w14="http://schemas.microsoft.com/office/word/2010/wordml" mc:Ignorable="w14">
   <w:docDefaults>
     <w:rPrDefault>
       <w:rPr>
@@ -37365,378 +37361,144 @@
       </w:pPr>
     </w:pPrDefault>
   </w:docDefaults>
-  <w:latentStyles w:defLockedState="0" w:defUIPriority="99" w:defSemiHidden="0" w:defUnhideWhenUsed="0" w:defQFormat="0" w:count="371">
-    <w:lsdException w:name="Normal" w:uiPriority="0" w:qFormat="1"/>
-    <w:lsdException w:name="heading 1" w:uiPriority="9" w:qFormat="1"/>
-    <w:lsdException w:name="heading 2" w:semiHidden="1" w:uiPriority="9" w:unhideWhenUsed="1" w:qFormat="1"/>
-    <w:lsdException w:name="heading 3" w:semiHidden="1" w:uiPriority="9" w:unhideWhenUsed="1" w:qFormat="1"/>
-    <w:lsdException w:name="heading 4" w:semiHidden="1" w:uiPriority="9" w:unhideWhenUsed="1" w:qFormat="1"/>
-    <w:lsdException w:name="heading 5" w:semiHidden="1" w:uiPriority="9" w:unhideWhenUsed="1" w:qFormat="1"/>
-    <w:lsdException w:name="heading 6" w:semiHidden="1" w:uiPriority="9" w:unhideWhenUsed="1" w:qFormat="1"/>
-    <w:lsdException w:name="heading 7" w:semiHidden="1" w:uiPriority="9" w:unhideWhenUsed="1" w:qFormat="1"/>
-    <w:lsdException w:name="heading 8" w:semiHidden="1" w:uiPriority="9" w:unhideWhenUsed="1" w:qFormat="1"/>
-    <w:lsdException w:name="heading 9" w:semiHidden="1" w:uiPriority="9" w:unhideWhenUsed="1" w:qFormat="1"/>
-    <w:lsdException w:name="index 1" w:semiHidden="1" w:unhideWhenUsed="1"/>
-    <w:lsdException w:name="index 2" w:semiHidden="1" w:unhideWhenUsed="1"/>
-    <w:lsdException w:name="index 3" w:semiHidden="1" w:unhideWhenUsed="1"/>
-    <w:lsdException w:name="index 4" w:semiHidden="1" w:unhideWhenUsed="1"/>
-    <w:lsdException w:name="index 5" w:semiHidden="1" w:unhideWhenUsed="1"/>
-    <w:lsdException w:name="index 6" w:semiHidden="1" w:unhideWhenUsed="1"/>
-    <w:lsdException w:name="index 7" w:semiHidden="1" w:unhideWhenUsed="1"/>
-    <w:lsdException w:name="index 8" w:semiHidden="1" w:unhideWhenUsed="1"/>
-    <w:lsdException w:name="index 9" w:semiHidden="1" w:unhideWhenUsed="1"/>
-    <w:lsdException w:name="toc 1" w:semiHidden="1" w:uiPriority="39" w:unhideWhenUsed="1"/>
-    <w:lsdException w:name="toc 2" w:semiHidden="1" w:uiPriority="39" w:unhideWhenUsed="1"/>
-    <w:lsdException w:name="toc 3" w:semiHidden="1" w:uiPriority="39" w:unhideWhenUsed="1"/>
-    <w:lsdException w:name="toc 4" w:semiHidden="1" w:uiPriority="39" w:unhideWhenUsed="1"/>
-    <w:lsdException w:name="toc 5" w:semiHidden="1" w:uiPriority="39" w:unhideWhenUsed="1"/>
-    <w:lsdException w:name="toc 6" w:semiHidden="1" w:uiPriority="39" w:unhideWhenUsed="1"/>
-    <w:lsdException w:name="toc 7" w:semiHidden="1" w:uiPriority="39" w:unhideWhenUsed="1"/>
-    <w:lsdException w:name="toc 8" w:semiHidden="1" w:uiPriority="39" w:unhideWhenUsed="1"/>
-    <w:lsdException w:name="toc 9" w:semiHidden="1" w:uiPriority="39" w:unhideWhenUsed="1"/>
-    <w:lsdException w:name="Normal Indent" w:semiHidden="1" w:unhideWhenUsed="1"/>
-    <w:lsdException w:name="footnote text" w:semiHidden="1" w:unhideWhenUsed="1"/>
-    <w:lsdException w:name="annotation text" w:semiHidden="1" w:unhideWhenUsed="1"/>
-    <w:lsdException w:name="header" w:semiHidden="1" w:unhideWhenUsed="1"/>
-    <w:lsdException w:name="footer" w:semiHidden="1" w:unhideWhenUsed="1"/>
-    <w:lsdException w:name="index heading" w:semiHidden="1" w:unhideWhenUsed="1"/>
-    <w:lsdException w:name="caption" w:semiHidden="1" w:uiPriority="35" w:unhideWhenUsed="1" w:qFormat="1"/>
-    <w:lsdException w:name="table of figures" w:semiHidden="1" w:unhideWhenUsed="1"/>
-    <w:lsdException w:name="envelope address" w:semiHidden="1" w:unhideWhenUsed="1"/>
-    <w:lsdException w:name="envelope return" w:semiHidden="1" w:unhideWhenUsed="1"/>
-    <w:lsdException w:name="footnote reference" w:semiHidden="1" w:unhideWhenUsed="1"/>
-    <w:lsdException w:name="annotation reference" w:semiHidden="1" w:unhideWhenUsed="1"/>
-    <w:lsdException w:name="line number" w:semiHidden="1" w:unhideWhenUsed="1"/>
-    <w:lsdException w:name="page number" w:semiHidden="1" w:unhideWhenUsed="1"/>
-    <w:lsdException w:name="endnote reference" w:semiHidden="1" w:unhideWhenUsed="1"/>
-    <w:lsdException w:name="endnote text" w:semiHidden="1" w:unhideWhenUsed="1"/>
-    <w:lsdException w:name="table of authorities" w:semiHidden="1" w:unhideWhenUsed="1"/>
-    <w:lsdException w:name="macro" w:semiHidden="1" w:unhideWhenUsed="1"/>
-    <w:lsdException w:name="toa heading" w:semiHidden="1" w:unhideWhenUsed="1"/>
-    <w:lsdException w:name="List" w:semiHidden="1" w:unhideWhenUsed="1"/>
-    <w:lsdException w:name="List Bullet" w:semiHidden="1" w:unhideWhenUsed="1"/>
-    <w:lsdException w:name="List Number" w:semiHidden="1" w:unhideWhenUsed="1"/>
-    <w:lsdException w:name="List 2" w:semiHidden="1" w:unhideWhenUsed="1"/>
-    <w:lsdException w:name="List 3" w:semiHidden="1" w:unhideWhenUsed="1"/>
-    <w:lsdException w:name="List 4" w:semiHidden="1" w:unhideWhenUsed="1"/>
-    <w:lsdException w:name="List 5" w:semiHidden="1" w:unhideWhenUsed="1"/>
-    <w:lsdException w:name="List Bullet 2" w:semiHidden="1" w:unhideWhenUsed="1"/>
-    <w:lsdException w:name="List Bullet 3" w:semiHidden="1" w:unhideWhenUsed="1"/>
-    <w:lsdException w:name="List Bullet 4" w:semiHidden="1" w:unhideWhenUsed="1"/>
-    <w:lsdException w:name="List Bullet 5" w:semiHidden="1" w:unhideWhenUsed="1"/>
-    <w:lsdException w:name="List Number 2" w:semiHidden="1" w:unhideWhenUsed="1"/>
-    <w:lsdException w:name="List Number 3" w:semiHidden="1" w:unhideWhenUsed="1"/>
-    <w:lsdException w:name="List Number 4" w:semiHidden="1" w:unhideWhenUsed="1"/>
-    <w:lsdException w:name="List Number 5" w:semiHidden="1" w:unhideWhenUsed="1"/>
-    <w:lsdException w:name="Title" w:uiPriority="10" w:qFormat="1"/>
-    <w:lsdException w:name="Closing" w:semiHidden="1" w:unhideWhenUsed="1"/>
-    <w:lsdException w:name="Signature" w:semiHidden="1" w:unhideWhenUsed="1"/>
-    <w:lsdException w:name="Default Paragraph Font" w:semiHidden="1" w:uiPriority="1" w:unhideWhenUsed="1"/>
-    <w:lsdException w:name="Body Text" w:semiHidden="1" w:unhideWhenUsed="1"/>
-    <w:lsdException w:name="Body Text Indent" w:semiHidden="1" w:unhideWhenUsed="1"/>
-    <w:lsdException w:name="List Continue" w:semiHidden="1" w:unhideWhenUsed="1"/>
-    <w:lsdException w:name="List Continue 2" w:semiHidden="1" w:unhideWhenUsed="1"/>
-    <w:lsdException w:name="List Continue 3" w:semiHidden="1" w:unhideWhenUsed="1"/>
-    <w:lsdException w:name="List Continue 4" w:semiHidden="1" w:unhideWhenUsed="1"/>
-    <w:lsdException w:name="List Continue 5" w:semiHidden="1" w:unhideWhenUsed="1"/>
-    <w:lsdException w:name="Message Header" w:semiHidden="1" w:unhideWhenUsed="1"/>
-    <w:lsdException w:name="Subtitle" w:uiPriority="11" w:qFormat="1"/>
-    <w:lsdException w:name="Salutation" w:semiHidden="1" w:unhideWhenUsed="1"/>
-    <w:lsdException w:name="Date" w:semiHidden="1" w:unhideWhenUsed="1"/>
-    <w:lsdException w:name="Body Text First Indent" w:semiHidden="1" w:unhideWhenUsed="1"/>
-    <w:lsdException w:name="Body Text First Indent 2" w:semiHidden="1" w:unhideWhenUsed="1"/>
-    <w:lsdException w:name="Note Heading" w:semiHidden="1" w:unhideWhenUsed="1"/>
-    <w:lsdException w:name="Body Text 2" w:semiHidden="1" w:unhideWhenUsed="1"/>
-    <w:lsdException w:name="Body Text 3" w:semiHidden="1" w:unhideWhenUsed="1"/>
-    <w:lsdException w:name="Body Text Indent 2" w:semiHidden="1" w:unhideWhenUsed="1"/>
-    <w:lsdException w:name="Body Text Indent 3" w:semiHidden="1" w:unhideWhenUsed="1"/>
-    <w:lsdException w:name="Block Text" w:semiHidden="1" w:unhideWhenUsed="1"/>
-    <w:lsdException w:name="Hyperlink" w:semiHidden="1" w:unhideWhenUsed="1"/>
-    <w:lsdException w:name="FollowedHyperlink" w:semiHidden="1" w:unhideWhenUsed="1"/>
-    <w:lsdException w:name="Strong" w:uiPriority="22" w:qFormat="1"/>
-    <w:lsdException w:name="Emphasis" w:uiPriority="20" w:qFormat="1"/>
-    <w:lsdException w:name="Document Map" w:semiHidden="1" w:unhideWhenUsed="1"/>
-    <w:lsdException w:name="Plain Text" w:semiHidden="1" w:unhideWhenUsed="1"/>
-    <w:lsdException w:name="E-mail Signature" w:semiHidden="1" w:unhideWhenUsed="1"/>
-    <w:lsdException w:name="HTML Top of Form" w:semiHidden="1" w:unhideWhenUsed="1"/>
-    <w:lsdException w:name="HTML Bottom of Form" w:semiHidden="1" w:unhideWhenUsed="1"/>
-    <w:lsdException w:name="Normal (Web)" w:semiHidden="1" w:unhideWhenUsed="1"/>
-    <w:lsdException w:name="HTML Acronym" w:semiHidden="1" w:unhideWhenUsed="1"/>
-    <w:lsdException w:name="HTML Address" w:semiHidden="1" w:unhideWhenUsed="1"/>
-    <w:lsdException w:name="HTML Cite" w:semiHidden="1" w:unhideWhenUsed="1"/>
-    <w:lsdException w:name="HTML Code" w:semiHidden="1" w:unhideWhenUsed="1"/>
-    <w:lsdException w:name="HTML Definition" w:semiHidden="1" w:unhideWhenUsed="1"/>
-    <w:lsdException w:name="HTML Keyboard" w:semiHidden="1" w:unhideWhenUsed="1"/>
-    <w:lsdException w:name="HTML Preformatted" w:semiHidden="1" w:unhideWhenUsed="1"/>
-    <w:lsdException w:name="HTML Sample" w:semiHidden="1" w:unhideWhenUsed="1"/>
-    <w:lsdException w:name="HTML Typewriter" w:semiHidden="1" w:unhideWhenUsed="1"/>
-    <w:lsdException w:name="HTML Variable" w:semiHidden="1" w:unhideWhenUsed="1"/>
-    <w:lsdException w:name="Normal Table" w:semiHidden="1" w:unhideWhenUsed="1"/>
-    <w:lsdException w:name="annotation subject" w:semiHidden="1" w:unhideWhenUsed="1"/>
-    <w:lsdException w:name="No List" w:semiHidden="1" w:unhideWhenUsed="1"/>
-    <w:lsdException w:name="Outline List 1" w:semiHidden="1" w:unhideWhenUsed="1"/>
-    <w:lsdException w:name="Outline List 2" w:semiHidden="1" w:unhideWhenUsed="1"/>
-    <w:lsdException w:name="Outline List 3" w:semiHidden="1" w:unhideWhenUsed="1"/>
-    <w:lsdException w:name="Table Simple 1" w:semiHidden="1" w:unhideWhenUsed="1"/>
-    <w:lsdException w:name="Table Simple 2" w:semiHidden="1" w:unhideWhenUsed="1"/>
-    <w:lsdException w:name="Table Simple 3" w:semiHidden="1" w:unhideWhenUsed="1"/>
-    <w:lsdException w:name="Table Classic 1" w:semiHidden="1" w:unhideWhenUsed="1"/>
-    <w:lsdException w:name="Table Classic 2" w:semiHidden="1" w:unhideWhenUsed="1"/>
-    <w:lsdException w:name="Table Classic 3" w:semiHidden="1" w:unhideWhenUsed="1"/>
-    <w:lsdException w:name="Table Classic 4" w:semiHidden="1" w:unhideWhenUsed="1"/>
-    <w:lsdException w:name="Table Colorful 1" w:semiHidden="1" w:unhideWhenUsed="1"/>
-    <w:lsdException w:name="Table Colorful 2" w:semiHidden="1" w:unhideWhenUsed="1"/>
-    <w:lsdException w:name="Table Colorful 3" w:semiHidden="1" w:unhideWhenUsed="1"/>
-    <w:lsdException w:name="Table Columns 1" w:semiHidden="1" w:unhideWhenUsed="1"/>
-    <w:lsdException w:name="Table Columns 2" w:semiHidden="1" w:unhideWhenUsed="1"/>
-    <w:lsdException w:name="Table Columns 3" w:semiHidden="1" w:unhideWhenUsed="1"/>
-    <w:lsdException w:name="Table Columns 4" w:semiHidden="1" w:unhideWhenUsed="1"/>
-    <w:lsdException w:name="Table Columns 5" w:semiHidden="1" w:unhideWhenUsed="1"/>
-    <w:lsdException w:name="Table Grid 1" w:semiHidden="1" w:unhideWhenUsed="1"/>
-    <w:lsdException w:name="Table Grid 2" w:semiHidden="1" w:unhideWhenUsed="1"/>
-    <w:lsdException w:name="Table Grid 3" w:semiHidden="1" w:unhideWhenUsed="1"/>
-    <w:lsdException w:name="Table Grid 4" w:semiHidden="1" w:unhideWhenUsed="1"/>
-    <w:lsdException w:name="Table Grid 5" w:semiHidden="1" w:unhideWhenUsed="1"/>
-    <w:lsdException w:name="Table Grid 6" w:semiHidden="1" w:unhideWhenUsed="1"/>
-    <w:lsdException w:name="Table Grid 7" w:semiHidden="1" w:unhideWhenUsed="1"/>
-    <w:lsdException w:name="Table Grid 8" w:semiHidden="1" w:unhideWhenUsed="1"/>
-    <w:lsdException w:name="Table List 1" w:semiHidden="1" w:unhideWhenUsed="1"/>
-    <w:lsdException w:name="Table List 2" w:semiHidden="1" w:unhideWhenUsed="1"/>
-    <w:lsdException w:name="Table List 3" w:semiHidden="1" w:unhideWhenUsed="1"/>
-    <w:lsdException w:name="Table List 4" w:semiHidden="1" w:unhideWhenUsed="1"/>
-    <w:lsdException w:name="Table List 5" w:semiHidden="1" w:unhideWhenUsed="1"/>
-    <w:lsdException w:name="Table List 6" w:semiHidden="1" w:unhideWhenUsed="1"/>
-    <w:lsdException w:name="Table List 7" w:semiHidden="1" w:unhideWhenUsed="1"/>
-    <w:lsdException w:name="Table List 8" w:semiHidden="1" w:unhideWhenUsed="1"/>
-    <w:lsdException w:name="Table 3D effects 1" w:semiHidden="1" w:unhideWhenUsed="1"/>
-    <w:lsdException w:name="Table 3D effects 2" w:semiHidden="1" w:unhideWhenUsed="1"/>
-    <w:lsdException w:name="Table 3D effects 3" w:semiHidden="1" w:unhideWhenUsed="1"/>
-    <w:lsdException w:name="Table Contemporary" w:semiHidden="1" w:unhideWhenUsed="1"/>
-    <w:lsdException w:name="Table Elegant" w:semiHidden="1" w:unhideWhenUsed="1"/>
-    <w:lsdException w:name="Table Professional" w:semiHidden="1" w:unhideWhenUsed="1"/>
-    <w:lsdException w:name="Table Subtle 1" w:semiHidden="1" w:unhideWhenUsed="1"/>
-    <w:lsdException w:name="Table Subtle 2" w:semiHidden="1" w:unhideWhenUsed="1"/>
-    <w:lsdException w:name="Table Web 1" w:semiHidden="1" w:unhideWhenUsed="1"/>
-    <w:lsdException w:name="Table Web 2" w:semiHidden="1" w:unhideWhenUsed="1"/>
-    <w:lsdException w:name="Table Web 3" w:semiHidden="1" w:unhideWhenUsed="1"/>
-    <w:lsdException w:name="Balloon Text" w:semiHidden="1" w:unhideWhenUsed="1"/>
-    <w:lsdException w:name="Table Grid" w:uiPriority="39"/>
-    <w:lsdException w:name="Table Theme" w:semiHidden="1" w:unhideWhenUsed="1"/>
-    <w:lsdException w:name="Placeholder Text" w:semiHidden="1"/>
-    <w:lsdException w:name="No Spacing" w:uiPriority="1" w:qFormat="1"/>
-    <w:lsdException w:name="Light Shading" w:uiPriority="60"/>
-    <w:lsdException w:name="Light List" w:uiPriority="61"/>
-    <w:lsdException w:name="Light Grid" w:uiPriority="62"/>
-    <w:lsdException w:name="Medium Shading 1" w:uiPriority="63"/>
-    <w:lsdException w:name="Medium Shading 2" w:uiPriority="64"/>
-    <w:lsdException w:name="Medium List 1" w:uiPriority="65"/>
-    <w:lsdException w:name="Medium List 2" w:uiPriority="66"/>
-    <w:lsdException w:name="Medium Grid 1" w:uiPriority="67"/>
-    <w:lsdException w:name="Medium Grid 2" w:uiPriority="68"/>
-    <w:lsdException w:name="Medium Grid 3" w:uiPriority="69"/>
-    <w:lsdException w:name="Dark List" w:uiPriority="70"/>
-    <w:lsdException w:name="Colorful Shading" w:uiPriority="71"/>
-    <w:lsdException w:name="Colorful List" w:uiPriority="72"/>
-    <w:lsdException w:name="Colorful Grid" w:uiPriority="73"/>
-    <w:lsdException w:name="Light Shading Accent 1" w:uiPriority="60"/>
-    <w:lsdException w:name="Light List Accent 1" w:uiPriority="61"/>
-    <w:lsdException w:name="Light Grid Accent 1" w:uiPriority="62"/>
-    <w:lsdException w:name="Medium Shading 1 Accent 1" w:uiPriority="63"/>
-    <w:lsdException w:name="Medium Shading 2 Accent 1" w:uiPriority="64"/>
-    <w:lsdException w:name="Medium List 1 Accent 1" w:uiPriority="65"/>
-    <w:lsdException w:name="Revision" w:semiHidden="1"/>
-    <w:lsdException w:name="List Paragraph" w:uiPriority="34" w:qFormat="1"/>
-    <w:lsdException w:name="Quote" w:uiPriority="29" w:qFormat="1"/>
-    <w:lsdException w:name="Intense Quote" w:uiPriority="30" w:qFormat="1"/>
-    <w:lsdException w:name="Medium List 2 Accent 1" w:uiPriority="66"/>
-    <w:lsdException w:name="Medium Grid 1 Accent 1" w:uiPriority="67"/>
-    <w:lsdException w:name="Medium Grid 2 Accent 1" w:uiPriority="68"/>
-    <w:lsdException w:name="Medium Grid 3 Accent 1" w:uiPriority="69"/>
-    <w:lsdException w:name="Dark List Accent 1" w:uiPriority="70"/>
-    <w:lsdException w:name="Colorful Shading Accent 1" w:uiPriority="71"/>
-    <w:lsdException w:name="Colorful List Accent 1" w:uiPriority="72"/>
-    <w:lsdException w:name="Colorful Grid Accent 1" w:uiPriority="73"/>
-    <w:lsdException w:name="Light Shading Accent 2" w:uiPriority="60"/>
-    <w:lsdException w:name="Light List Accent 2" w:uiPriority="61"/>
-    <w:lsdException w:name="Light Grid Accent 2" w:uiPriority="62"/>
-    <w:lsdException w:name="Medium Shading 1 Accent 2" w:uiPriority="63"/>
-    <w:lsdException w:name="Medium Shading 2 Accent 2" w:uiPriority="64"/>
-    <w:lsdException w:name="Medium List 1 Accent 2" w:uiPriority="65"/>
-    <w:lsdException w:name="Medium List 2 Accent 2" w:uiPriority="66"/>
-    <w:lsdException w:name="Medium Grid 1 Accent 2" w:uiPriority="67"/>
-    <w:lsdException w:name="Medium Grid 2 Accent 2" w:uiPriority="68"/>
-    <w:lsdException w:name="Medium Grid 3 Accent 2" w:uiPriority="69"/>
-    <w:lsdException w:name="Dark List Accent 2" w:uiPriority="70"/>
-    <w:lsdException w:name="Colorful Shading Accent 2" w:uiPriority="71"/>
-    <w:lsdException w:name="Colorful List Accent 2" w:uiPriority="72"/>
-    <w:lsdException w:name="Colorful Grid Accent 2" w:uiPriority="73"/>
-    <w:lsdException w:name="Light Shading Accent 3" w:uiPriority="60"/>
-    <w:lsdException w:name="Light List Accent 3" w:uiPriority="61"/>
-    <w:lsdException w:name="Light Grid Accent 3" w:uiPriority="62"/>
-    <w:lsdException w:name="Medium Shading 1 Accent 3" w:uiPriority="63"/>
-    <w:lsdException w:name="Medium Shading 2 Accent 3" w:uiPriority="64"/>
-    <w:lsdException w:name="Medium List 1 Accent 3" w:uiPriority="65"/>
-    <w:lsdException w:name="Medium List 2 Accent 3" w:uiPriority="66"/>
-    <w:lsdException w:name="Medium Grid 1 Accent 3" w:uiPriority="67"/>
-    <w:lsdException w:name="Medium Grid 2 Accent 3" w:uiPriority="68"/>
-    <w:lsdException w:name="Medium Grid 3 Accent 3" w:uiPriority="69"/>
-    <w:lsdException w:name="Dark List Accent 3" w:uiPriority="70"/>
-    <w:lsdException w:name="Colorful Shading Accent 3" w:uiPriority="71"/>
-    <w:lsdException w:name="Colorful List Accent 3" w:uiPriority="72"/>
-    <w:lsdException w:name="Colorful Grid Accent 3" w:uiPriority="73"/>
-    <w:lsdException w:name="Light Shading Accent 4" w:uiPriority="60"/>
-    <w:lsdException w:name="Light List Accent 4" w:uiPriority="61"/>
-    <w:lsdException w:name="Light Grid Accent 4" w:uiPriority="62"/>
-    <w:lsdException w:name="Medium Shading 1 Accent 4" w:uiPriority="63"/>
-    <w:lsdException w:name="Medium Shading 2 Accent 4" w:uiPriority="64"/>
-    <w:lsdException w:name="Medium List 1 Accent 4" w:uiPriority="65"/>
-    <w:lsdException w:name="Medium List 2 Accent 4" w:uiPriority="66"/>
-    <w:lsdException w:name="Medium Grid 1 Accent 4" w:uiPriority="67"/>
-    <w:lsdException w:name="Medium Grid 2 Accent 4" w:uiPriority="68"/>
-    <w:lsdException w:name="Medium Grid 3 Accent 4" w:uiPriority="69"/>
-    <w:lsdException w:name="Dark List Accent 4" w:uiPriority="70"/>
-    <w:lsdException w:name="Colorful Shading Accent 4" w:uiPriority="71"/>
-    <w:lsdException w:name="Colorful List Accent 4" w:uiPriority="72"/>
-    <w:lsdException w:name="Colorful Grid Accent 4" w:uiPriority="73"/>
-    <w:lsdException w:name="Light Shading Accent 5" w:uiPriority="60"/>
-    <w:lsdException w:name="Light List Accent 5" w:uiPriority="61"/>
-    <w:lsdException w:name="Light Grid Accent 5" w:uiPriority="62"/>
-    <w:lsdException w:name="Medium Shading 1 Accent 5" w:uiPriority="63"/>
-    <w:lsdException w:name="Medium Shading 2 Accent 5" w:uiPriority="64"/>
-    <w:lsdException w:name="Medium List 1 Accent 5" w:uiPriority="65"/>
-    <w:lsdException w:name="Medium List 2 Accent 5" w:uiPriority="66"/>
-    <w:lsdException w:name="Medium Grid 1 Accent 5" w:uiPriority="67"/>
-    <w:lsdException w:name="Medium Grid 2 Accent 5" w:uiPriority="68"/>
-    <w:lsdException w:name="Medium Grid 3 Accent 5" w:uiPriority="69"/>
-    <w:lsdException w:name="Dark List Accent 5" w:uiPriority="70"/>
-    <w:lsdException w:name="Colorful Shading Accent 5" w:uiPriority="71"/>
-    <w:lsdException w:name="Colorful List Accent 5" w:uiPriority="72"/>
-    <w:lsdException w:name="Colorful Grid Accent 5" w:uiPriority="73"/>
-    <w:lsdException w:name="Light Shading Accent 6" w:uiPriority="60"/>
-    <w:lsdException w:name="Light List Accent 6" w:uiPriority="61"/>
-    <w:lsdException w:name="Light Grid Accent 6" w:uiPriority="62"/>
-    <w:lsdException w:name="Medium Shading 1 Accent 6" w:uiPriority="63"/>
-    <w:lsdException w:name="Medium Shading 2 Accent 6" w:uiPriority="64"/>
-    <w:lsdException w:name="Medium List 1 Accent 6" w:uiPriority="65"/>
-    <w:lsdException w:name="Medium List 2 Accent 6" w:uiPriority="66"/>
-    <w:lsdException w:name="Medium Grid 1 Accent 6" w:uiPriority="67"/>
-    <w:lsdException w:name="Medium Grid 2 Accent 6" w:uiPriority="68"/>
-    <w:lsdException w:name="Medium Grid 3 Accent 6" w:uiPriority="69"/>
-    <w:lsdException w:name="Dark List Accent 6" w:uiPriority="70"/>
-    <w:lsdException w:name="Colorful Shading Accent 6" w:uiPriority="71"/>
-    <w:lsdException w:name="Colorful List Accent 6" w:uiPriority="72"/>
-    <w:lsdException w:name="Colorful Grid Accent 6" w:uiPriority="73"/>
-    <w:lsdException w:name="Subtle Emphasis" w:uiPriority="19" w:qFormat="1"/>
-    <w:lsdException w:name="Intense Emphasis" w:uiPriority="21" w:qFormat="1"/>
-    <w:lsdException w:name="Subtle Reference" w:uiPriority="31" w:qFormat="1"/>
-    <w:lsdException w:name="Intense Reference" w:uiPriority="32" w:qFormat="1"/>
-    <w:lsdException w:name="Book Title" w:uiPriority="33" w:qFormat="1"/>
-    <w:lsdException w:name="Bibliography" w:semiHidden="1" w:uiPriority="37" w:unhideWhenUsed="1"/>
-    <w:lsdException w:name="TOC Heading" w:semiHidden="1" w:uiPriority="39" w:unhideWhenUsed="1" w:qFormat="1"/>
-    <w:lsdException w:name="Plain Table 1" w:uiPriority="41"/>
-    <w:lsdException w:name="Plain Table 2" w:uiPriority="42"/>
-    <w:lsdException w:name="Plain Table 3" w:uiPriority="43"/>
-    <w:lsdException w:name="Plain Table 4" w:uiPriority="44"/>
-    <w:lsdException w:name="Plain Table 5" w:uiPriority="45"/>
-    <w:lsdException w:name="Grid Table Light" w:uiPriority="40"/>
-    <w:lsdException w:name="Grid Table 1 Light" w:uiPriority="46"/>
-    <w:lsdException w:name="Grid Table 2" w:uiPriority="47"/>
-    <w:lsdException w:name="Grid Table 3" w:uiPriority="48"/>
-    <w:lsdException w:name="Grid Table 4" w:uiPriority="49"/>
-    <w:lsdException w:name="Grid Table 5 Dark" w:uiPriority="50"/>
-    <w:lsdException w:name="Grid Table 6 Colorful" w:uiPriority="51"/>
-    <w:lsdException w:name="Grid Table 7 Colorful" w:uiPriority="52"/>
-    <w:lsdException w:name="Grid Table 1 Light Accent 1" w:uiPriority="46"/>
-    <w:lsdException w:name="Grid Table 2 Accent 1" w:uiPriority="47"/>
-    <w:lsdException w:name="Grid Table 3 Accent 1" w:uiPriority="48"/>
-    <w:lsdException w:name="Grid Table 4 Accent 1" w:uiPriority="49"/>
-    <w:lsdException w:name="Grid Table 5 Dark Accent 1" w:uiPriority="50"/>
-    <w:lsdException w:name="Grid Table 6 Colorful Accent 1" w:uiPriority="51"/>
-    <w:lsdException w:name="Grid Table 7 Colorful Accent 1" w:uiPriority="52"/>
-    <w:lsdException w:name="Grid Table 1 Light Accent 2" w:uiPriority="46"/>
-    <w:lsdException w:name="Grid Table 2 Accent 2" w:uiPriority="47"/>
-    <w:lsdException w:name="Grid Table 3 Accent 2" w:uiPriority="48"/>
-    <w:lsdException w:name="Grid Table 4 Accent 2" w:uiPriority="49"/>
-    <w:lsdException w:name="Grid Table 5 Dark Accent 2" w:uiPriority="50"/>
-    <w:lsdException w:name="Grid Table 6 Colorful Accent 2" w:uiPriority="51"/>
-    <w:lsdException w:name="Grid Table 7 Colorful Accent 2" w:uiPriority="52"/>
-    <w:lsdException w:name="Grid Table 1 Light Accent 3" w:uiPriority="46"/>
-    <w:lsdException w:name="Grid Table 2 Accent 3" w:uiPriority="47"/>
-    <w:lsdException w:name="Grid Table 3 Accent 3" w:uiPriority="48"/>
-    <w:lsdException w:name="Grid Table 4 Accent 3" w:uiPriority="49"/>
-    <w:lsdException w:name="Grid Table 5 Dark Accent 3" w:uiPriority="50"/>
-    <w:lsdException w:name="Grid Table 6 Colorful Accent 3" w:uiPriority="51"/>
-    <w:lsdException w:name="Grid Table 7 Colorful Accent 3" w:uiPriority="52"/>
-    <w:lsdException w:name="Grid Table 1 Light Accent 4" w:uiPriority="46"/>
-    <w:lsdException w:name="Grid Table 2 Accent 4" w:uiPriority="47"/>
-    <w:lsdException w:name="Grid Table 3 Accent 4" w:uiPriority="48"/>
-    <w:lsdException w:name="Grid Table 4 Accent 4" w:uiPriority="49"/>
-    <w:lsdException w:name="Grid Table 5 Dark Accent 4" w:uiPriority="50"/>
-    <w:lsdException w:name="Grid Table 6 Colorful Accent 4" w:uiPriority="51"/>
-    <w:lsdException w:name="Grid Table 7 Colorful Accent 4" w:uiPriority="52"/>
-    <w:lsdException w:name="Grid Table 1 Light Accent 5" w:uiPriority="46"/>
-    <w:lsdException w:name="Grid Table 2 Accent 5" w:uiPriority="47"/>
-    <w:lsdException w:name="Grid Table 3 Accent 5" w:uiPriority="48"/>
-    <w:lsdException w:name="Grid Table 4 Accent 5" w:uiPriority="49"/>
-    <w:lsdException w:name="Grid Table 5 Dark Accent 5" w:uiPriority="50"/>
-    <w:lsdException w:name="Grid Table 6 Colorful Accent 5" w:uiPriority="51"/>
-    <w:lsdException w:name="Grid Table 7 Colorful Accent 5" w:uiPriority="52"/>
-    <w:lsdException w:name="Grid Table 1 Light Accent 6" w:uiPriority="46"/>
-    <w:lsdException w:name="Grid Table 2 Accent 6" w:uiPriority="47"/>
-    <w:lsdException w:name="Grid Table 3 Accent 6" w:uiPriority="48"/>
-    <w:lsdException w:name="Grid Table 4 Accent 6" w:uiPriority="49"/>
-    <w:lsdException w:name="Grid Table 5 Dark Accent 6" w:uiPriority="50"/>
-    <w:lsdException w:name="Grid Table 6 Colorful Accent 6" w:uiPriority="51"/>
-    <w:lsdException w:name="Grid Table 7 Colorful Accent 6" w:uiPriority="52"/>
-    <w:lsdException w:name="List Table 1 Light" w:uiPriority="46"/>
-    <w:lsdException w:name="List Table 2" w:uiPriority="47"/>
-    <w:lsdException w:name="List Table 3" w:uiPriority="48"/>
-    <w:lsdException w:name="List Table 4" w:uiPriority="49"/>
-    <w:lsdException w:name="List Table 5 Dark" w:uiPriority="50"/>
-    <w:lsdException w:name="List Table 6 Colorful" w:uiPriority="51"/>
-    <w:lsdException w:name="List Table 7 Colorful" w:uiPriority="52"/>
-    <w:lsdException w:name="List Table 1 Light Accent 1" w:uiPriority="46"/>
-    <w:lsdException w:name="List Table 2 Accent 1" w:uiPriority="47"/>
-    <w:lsdException w:name="List Table 3 Accent 1" w:uiPriority="48"/>
-    <w:lsdException w:name="List Table 4 Accent 1" w:uiPriority="49"/>
-    <w:lsdException w:name="List Table 5 Dark Accent 1" w:uiPriority="50"/>
-    <w:lsdException w:name="List Table 6 Colorful Accent 1" w:uiPriority="51"/>
-    <w:lsdException w:name="List Table 7 Colorful Accent 1" w:uiPriority="52"/>
-    <w:lsdException w:name="List Table 1 Light Accent 2" w:uiPriority="46"/>
-    <w:lsdException w:name="List Table 2 Accent 2" w:uiPriority="47"/>
-    <w:lsdException w:name="List Table 3 Accent 2" w:uiPriority="48"/>
-    <w:lsdException w:name="List Table 4 Accent 2" w:uiPriority="49"/>
-    <w:lsdException w:name="List Table 5 Dark Accent 2" w:uiPriority="50"/>
-    <w:lsdException w:name="List Table 6 Colorful Accent 2" w:uiPriority="51"/>
-    <w:lsdException w:name="List Table 7 Colorful Accent 2" w:uiPriority="52"/>
-    <w:lsdException w:name="List Table 1 Light Accent 3" w:uiPriority="46"/>
-    <w:lsdException w:name="List Table 2 Accent 3" w:uiPriority="47"/>
-    <w:lsdException w:name="List Table 3 Accent 3" w:uiPriority="48"/>
-    <w:lsdException w:name="List Table 4 Accent 3" w:uiPriority="49"/>
-    <w:lsdException w:name="List Table 5 Dark Accent 3" w:uiPriority="50"/>
-    <w:lsdException w:name="List Table 6 Colorful Accent 3" w:uiPriority="51"/>
-    <w:lsdException w:name="List Table 7 Colorful Accent 3" w:uiPriority="52"/>
-    <w:lsdException w:name="List Table 1 Light Accent 4" w:uiPriority="46"/>
-    <w:lsdException w:name="List Table 2 Accent 4" w:uiPriority="47"/>
-    <w:lsdException w:name="List Table 3 Accent 4" w:uiPriority="48"/>
-    <w:lsdException w:name="List Table 4 Accent 4" w:uiPriority="49"/>
-    <w:lsdException w:name="List Table 5 Dark Accent 4" w:uiPriority="50"/>
-    <w:lsdException w:name="List Table 6 Colorful Accent 4" w:uiPriority="51"/>
-    <w:lsdException w:name="List Table 7 Colorful Accent 4" w:uiPriority="52"/>
-    <w:lsdException w:name="List Table 1 Light Accent 5" w:uiPriority="46"/>
-    <w:lsdException w:name="List Table 2 Accent 5" w:uiPriority="47"/>
-    <w:lsdException w:name="List Table 3 Accent 5" w:uiPriority="48"/>
-    <w:lsdException w:name="List Table 4 Accent 5" w:uiPriority="49"/>
-    <w:lsdException w:name="List Table 5 Dark Accent 5" w:uiPriority="50"/>
-    <w:lsdException w:name="List Table 6 Colorful Accent 5" w:uiPriority="51"/>
-    <w:lsdException w:name="List Table 7 Colorful Accent 5" w:uiPriority="52"/>
-    <w:lsdException w:name="List Table 1 Light Accent 6" w:uiPriority="46"/>
-    <w:lsdException w:name="List Table 2 Accent 6" w:uiPriority="47"/>
-    <w:lsdException w:name="List Table 3 Accent 6" w:uiPriority="48"/>
-    <w:lsdException w:name="List Table 4 Accent 6" w:uiPriority="49"/>
-    <w:lsdException w:name="List Table 5 Dark Accent 6" w:uiPriority="50"/>
-    <w:lsdException w:name="List Table 6 Colorful Accent 6" w:uiPriority="51"/>
-    <w:lsdException w:name="List Table 7 Colorful Accent 6" w:uiPriority="52"/>
+  <w:latentStyles w:defLockedState="0" w:defUIPriority="99" w:defSemiHidden="1" w:defUnhideWhenUsed="1" w:defQFormat="0" w:count="267">
+    <w:lsdException w:name="Normal" w:semiHidden="0" w:uiPriority="0" w:unhideWhenUsed="0" w:qFormat="1"/>
+    <w:lsdException w:name="heading 1" w:semiHidden="0" w:uiPriority="9" w:unhideWhenUsed="0" w:qFormat="1"/>
+    <w:lsdException w:name="heading 2" w:uiPriority="9" w:qFormat="1"/>
+    <w:lsdException w:name="heading 3" w:uiPriority="9" w:qFormat="1"/>
+    <w:lsdException w:name="heading 4" w:uiPriority="9" w:qFormat="1"/>
+    <w:lsdException w:name="heading 5" w:uiPriority="9" w:qFormat="1"/>
+    <w:lsdException w:name="heading 6" w:uiPriority="9" w:qFormat="1"/>
+    <w:lsdException w:name="heading 7" w:uiPriority="9" w:qFormat="1"/>
+    <w:lsdException w:name="heading 8" w:uiPriority="9" w:qFormat="1"/>
+    <w:lsdException w:name="heading 9" w:uiPriority="9" w:qFormat="1"/>
+    <w:lsdException w:name="toc 1" w:uiPriority="39"/>
+    <w:lsdException w:name="toc 2" w:uiPriority="39"/>
+    <w:lsdException w:name="toc 3" w:uiPriority="39"/>
+    <w:lsdException w:name="toc 4" w:uiPriority="39"/>
+    <w:lsdException w:name="toc 5" w:uiPriority="39"/>
+    <w:lsdException w:name="toc 6" w:uiPriority="39"/>
+    <w:lsdException w:name="toc 7" w:uiPriority="39"/>
+    <w:lsdException w:name="toc 8" w:uiPriority="39"/>
+    <w:lsdException w:name="toc 9" w:uiPriority="39"/>
+    <w:lsdException w:name="caption" w:uiPriority="35" w:qFormat="1"/>
+    <w:lsdException w:name="Title" w:semiHidden="0" w:uiPriority="10" w:unhideWhenUsed="0" w:qFormat="1"/>
+    <w:lsdException w:name="Default Paragraph Font" w:uiPriority="1"/>
+    <w:lsdException w:name="Subtitle" w:semiHidden="0" w:uiPriority="11" w:unhideWhenUsed="0" w:qFormat="1"/>
+    <w:lsdException w:name="Strong" w:semiHidden="0" w:uiPriority="22" w:unhideWhenUsed="0" w:qFormat="1"/>
+    <w:lsdException w:name="Emphasis" w:semiHidden="0" w:uiPriority="20" w:unhideWhenUsed="0" w:qFormat="1"/>
+    <w:lsdException w:name="Table Grid" w:semiHidden="0" w:uiPriority="39" w:unhideWhenUsed="0"/>
+    <w:lsdException w:name="Placeholder Text" w:unhideWhenUsed="0"/>
+    <w:lsdException w:name="No Spacing" w:semiHidden="0" w:uiPriority="1" w:unhideWhenUsed="0" w:qFormat="1"/>
+    <w:lsdException w:name="Light Shading" w:semiHidden="0" w:uiPriority="60" w:unhideWhenUsed="0"/>
+    <w:lsdException w:name="Light List" w:semiHidden="0" w:uiPriority="61" w:unhideWhenUsed="0"/>
+    <w:lsdException w:name="Light Grid" w:semiHidden="0" w:uiPriority="62" w:unhideWhenUsed="0"/>
+    <w:lsdException w:name="Medium Shading 1" w:semiHidden="0" w:uiPriority="63" w:unhideWhenUsed="0"/>
+    <w:lsdException w:name="Medium Shading 2" w:semiHidden="0" w:uiPriority="64" w:unhideWhenUsed="0"/>
+    <w:lsdException w:name="Medium List 1" w:semiHidden="0" w:uiPriority="65" w:unhideWhenUsed="0"/>
+    <w:lsdException w:name="Medium List 2" w:semiHidden="0" w:uiPriority="66" w:unhideWhenUsed="0"/>
+    <w:lsdException w:name="Medium Grid 1" w:semiHidden="0" w:uiPriority="67" w:unhideWhenUsed="0"/>
+    <w:lsdException w:name="Medium Grid 2" w:semiHidden="0" w:uiPriority="68" w:unhideWhenUsed="0"/>
+    <w:lsdException w:name="Medium Grid 3" w:semiHidden="0" w:uiPriority="69" w:unhideWhenUsed="0"/>
+    <w:lsdException w:name="Dark List" w:semiHidden="0" w:uiPriority="70" w:unhideWhenUsed="0"/>
+    <w:lsdException w:name="Colorful Shading" w:semiHidden="0" w:uiPriority="71" w:unhideWhenUsed="0"/>
+    <w:lsdException w:name="Colorful List" w:semiHidden="0" w:uiPriority="72" w:unhideWhenUsed="0"/>
+    <w:lsdException w:name="Colorful Grid" w:semiHidden="0" w:uiPriority="73" w:unhideWhenUsed="0"/>
+    <w:lsdException w:name="Light Shading Accent 1" w:semiHidden="0" w:uiPriority="60" w:unhideWhenUsed="0"/>
+    <w:lsdException w:name="Light List Accent 1" w:semiHidden="0" w:uiPriority="61" w:unhideWhenUsed="0"/>
+    <w:lsdException w:name="Light Grid Accent 1" w:semiHidden="0" w:uiPriority="62" w:unhideWhenUsed="0"/>
+    <w:lsdException w:name="Medium Shading 1 Accent 1" w:semiHidden="0" w:uiPriority="63" w:unhideWhenUsed="0"/>
+    <w:lsdException w:name="Medium Shading 2 Accent 1" w:semiHidden="0" w:uiPriority="64" w:unhideWhenUsed="0"/>
+    <w:lsdException w:name="Medium List 1 Accent 1" w:semiHidden="0" w:uiPriority="65" w:unhideWhenUsed="0"/>
+    <w:lsdException w:name="Revision" w:unhideWhenUsed="0"/>
+    <w:lsdException w:name="List Paragraph" w:semiHidden="0" w:uiPriority="34" w:unhideWhenUsed="0" w:qFormat="1"/>
+    <w:lsdException w:name="Quote" w:semiHidden="0" w:uiPriority="29" w:unhideWhenUsed="0" w:qFormat="1"/>
+    <w:lsdException w:name="Intense Quote" w:semiHidden="0" w:uiPriority="30" w:unhideWhenUsed="0" w:qFormat="1"/>
+    <w:lsdException w:name="Medium List 2 Accent 1" w:semiHidden="0" w:uiPriority="66" w:unhideWhenUsed="0"/>
+    <w:lsdException w:name="Medium Grid 1 Accent 1" w:semiHidden="0" w:uiPriority="67" w:unhideWhenUsed="0"/>
+    <w:lsdException w:name="Medium Grid 2 Accent 1" w:semiHidden="0" w:uiPriority="68" w:unhideWhenUsed="0"/>
+    <w:lsdException w:name="Medium Grid 3 Accent 1" w:semiHidden="0" w:uiPriority="69" w:unhideWhenUsed="0"/>
+    <w:lsdException w:name="Dark List Accent 1" w:semiHidden="0" w:uiPriority="70" w:unhideWhenUsed="0"/>
+    <w:lsdException w:name="Colorful Shading Accent 1" w:semiHidden="0" w:uiPriority="71" w:unhideWhenUsed="0"/>
+    <w:lsdException w:name="Colorful List Accent 1" w:semiHidden="0" w:uiPriority="72" w:unhideWhenUsed="0"/>
+    <w:lsdException w:name="Colorful Grid Accent 1" w:semiHidden="0" w:uiPriority="73" w:unhideWhenUsed="0"/>
+    <w:lsdException w:name="Light Shading Accent 2" w:semiHidden="0" w:uiPriority="60" w:unhideWhenUsed="0"/>
+    <w:lsdException w:name="Light List Accent 2" w:semiHidden="0" w:uiPriority="61" w:unhideWhenUsed="0"/>
+    <w:lsdException w:name="Light Grid Accent 2" w:semiHidden="0" w:uiPriority="62" w:unhideWhenUsed="0"/>
+    <w:lsdException w:name="Medium Shading 1 Accent 2" w:semiHidden="0" w:uiPriority="63" w:unhideWhenUsed="0"/>
+    <w:lsdException w:name="Medium Shading 2 Accent 2" w:semiHidden="0" w:uiPriority="64" w:unhideWhenUsed="0"/>
+    <w:lsdException w:name="Medium List 1 Accent 2" w:semiHidden="0" w:uiPriority="65" w:unhideWhenUsed="0"/>
+    <w:lsdException w:name="Medium List 2 Accent 2" w:semiHidden="0" w:uiPriority="66" w:unhideWhenUsed="0"/>
+    <w:lsdException w:name="Medium Grid 1 Accent 2" w:semiHidden="0" w:uiPriority="67" w:unhideWhenUsed="0"/>
+    <w:lsdException w:name="Medium Grid 2 Accent 2" w:semiHidden="0" w:uiPriority="68" w:unhideWhenUsed="0"/>
+    <w:lsdException w:name="Medium Grid 3 Accent 2" w:semiHidden="0" w:uiPriority="69" w:unhideWhenUsed="0"/>
+    <w:lsdException w:name="Dark List Accent 2" w:semiHidden="0" w:uiPriority="70" w:unhideWhenUsed="0"/>
+    <w:lsdException w:name="Colorful Shading Accent 2" w:semiHidden="0" w:uiPriority="71" w:unhideWhenUsed="0"/>
+    <w:lsdException w:name="Colorful List Accent 2" w:semiHidden="0" w:uiPriority="72" w:unhideWhenUsed="0"/>
+    <w:lsdException w:name="Colorful Grid Accent 2" w:semiHidden="0" w:uiPriority="73" w:unhideWhenUsed="0"/>
+    <w:lsdException w:name="Light Shading Accent 3" w:semiHidden="0" w:uiPriority="60" w:unhideWhenUsed="0"/>
+    <w:lsdException w:name="Light List Accent 3" w:semiHidden="0" w:uiPriority="61" w:unhideWhenUsed="0"/>
+    <w:lsdException w:name="Light Grid Accent 3" w:semiHidden="0" w:uiPriority="62" w:unhideWhenUsed="0"/>
+    <w:lsdException w:name="Medium Shading 1 Accent 3" w:semiHidden="0" w:uiPriority="63" w:unhideWhenUsed="0"/>
+    <w:lsdException w:name="Medium Shading 2 Accent 3" w:semiHidden="0" w:uiPriority="64" w:unhideWhenUsed="0"/>
+    <w:lsdException w:name="Medium List 1 Accent 3" w:semiHidden="0" w:uiPriority="65" w:unhideWhenUsed="0"/>
+    <w:lsdException w:name="Medium List 2 Accent 3" w:semiHidden="0" w:uiPriority="66" w:unhideWhenUsed="0"/>
+    <w:lsdException w:name="Medium Grid 1 Accent 3" w:semiHidden="0" w:uiPriority="67" w:unhideWhenUsed="0"/>
+    <w:lsdException w:name="Medium Grid 2 Accent 3" w:semiHidden="0" w:uiPriority="68" w:unhideWhenUsed="0"/>
+    <w:lsdException w:name="Medium Grid 3 Accent 3" w:semiHidden="0" w:uiPriority="69" w:unhideWhenUsed="0"/>
+    <w:lsdException w:name="Dark List Accent 3" w:semiHidden="0" w:uiPriority="70" w:unhideWhenUsed="0"/>
+    <w:lsdException w:name="Colorful Shading Accent 3" w:semiHidden="0" w:uiPriority="71" w:unhideWhenUsed="0"/>
+    <w:lsdException w:name="Colorful List Accent 3" w:semiHidden="0" w:uiPriority="72" w:unhideWhenUsed="0"/>
+    <w:lsdException w:name="Colorful Grid Accent 3" w:semiHidden="0" w:uiPriority="73" w:unhideWhenUsed="0"/>
+    <w:lsdException w:name="Light Shading Accent 4" w:semiHidden="0" w:uiPriority="60" w:unhideWhenUsed="0"/>
+    <w:lsdException w:name="Light List Accent 4" w:semiHidden="0" w:uiPriority="61" w:unhideWhenUsed="0"/>
+    <w:lsdException w:name="Light Grid Accent 4" w:semiHidden="0" w:uiPriority="62" w:unhideWhenUsed="0"/>
+    <w:lsdException w:name="Medium Shading 1 Accent 4" w:semiHidden="0" w:uiPriority="63" w:unhideWhenUsed="0"/>
+    <w:lsdException w:name="Medium Shading 2 Accent 4" w:semiHidden="0" w:uiPriority="64" w:unhideWhenUsed="0"/>
+    <w:lsdException w:name="Medium List 1 Accent 4" w:semiHidden="0" w:uiPriority="65" w:unhideWhenUsed="0"/>
+    <w:lsdException w:name="Medium List 2 Accent 4" w:semiHidden="0" w:uiPriority="66" w:unhideWhenUsed="0"/>
+    <w:lsdException w:name="Medium Grid 1 Accent 4" w:semiHidden="0" w:uiPriority="67" w:unhideWhenUsed="0"/>
+    <w:lsdException w:name="Medium Grid 2 Accent 4" w:semiHidden="0" w:uiPriority="68" w:unhideWhenUsed="0"/>
+    <w:lsdException w:name="Medium Grid 3 Accent 4" w:semiHidden="0" w:uiPriority="69" w:unhideWhenUsed="0"/>
+    <w:lsdException w:name="Dark List Accent 4" w:semiHidden="0" w:uiPriority="70" w:unhideWhenUsed="0"/>
+    <w:lsdException w:name="Colorful Shading Accent 4" w:semiHidden="0" w:uiPriority="71" w:unhideWhenUsed="0"/>
+    <w:lsdException w:name="Colorful List Accent 4" w:semiHidden="0" w:uiPriority="72" w:unhideWhenUsed="0"/>
+    <w:lsdException w:name="Colorful Grid Accent 4" w:semiHidden="0" w:uiPriority="73" w:unhideWhenUsed="0"/>
+    <w:lsdException w:name="Light Shading Accent 5" w:semiHidden="0" w:uiPriority="60" w:unhideWhenUsed="0"/>
+    <w:lsdException w:name="Light List Accent 5" w:semiHidden="0" w:uiPriority="61" w:unhideWhenUsed="0"/>
+    <w:lsdException w:name="Light Grid Accent 5" w:semiHidden="0" w:uiPriority="62" w:unhideWhenUsed="0"/>
+    <w:lsdException w:name="Medium Shading 1 Accent 5" w:semiHidden="0" w:uiPriority="63" w:unhideWhenUsed="0"/>
+    <w:lsdException w:name="Medium Shading 2 Accent 5" w:semiHidden="0" w:uiPriority="64" w:unhideWhenUsed="0"/>
+    <w:lsdException w:name="Medium List 1 Accent 5" w:semiHidden="0" w:uiPriority="65" w:unhideWhenUsed="0"/>
+    <w:lsdException w:name="Medium List 2 Accent 5" w:semiHidden="0" w:uiPriority="66" w:unhideWhenUsed="0"/>
+    <w:lsdException w:name="Medium Grid 1 Accent 5" w:semiHidden="0" w:uiPriority="67" w:unhideWhenUsed="0"/>
+    <w:lsdException w:name="Medium Grid 2 Accent 5" w:semiHidden="0" w:uiPriority="68" w:unhideWhenUsed="0"/>
+    <w:lsdException w:name="Medium Grid 3 Accent 5" w:semiHidden="0" w:uiPriority="69" w:unhideWhenUsed="0"/>
+    <w:lsdException w:name="Dark List Accent 5" w:semiHidden="0" w:uiPriority="70" w:unhideWhenUsed="0"/>
+    <w:lsdException w:name="Colorful Shading Accent 5" w:semiHidden="0" w:uiPriority="71" w:unhideWhenUsed="0"/>
+    <w:lsdException w:name="Colorful List Accent 5" w:semiHidden="0" w:uiPriority="72" w:unhideWhenUsed="0"/>
+    <w:lsdException w:name="Colorful Grid Accent 5" w:semiHidden="0" w:uiPriority="73" w:unhideWhenUsed="0"/>
+    <w:lsdException w:name="Light Shading Accent 6" w:semiHidden="0" w:uiPriority="60" w:unhideWhenUsed="0"/>
+    <w:lsdException w:name="Light List Accent 6" w:semiHidden="0" w:uiPriority="61" w:unhideWhenUsed="0"/>
+    <w:lsdException w:name="Light Grid Accent 6" w:semiHidden="0" w:uiPriority="62" w:unhideWhenUsed="0"/>
+    <w:lsdException w:name="Medium Shading 1 Accent 6" w:semiHidden="0" w:uiPriority="63" w:unhideWhenUsed="0"/>
+    <w:lsdException w:name="Medium Shading 2 Accent 6" w:semiHidden="0" w:uiPriority="64" w:unhideWhenUsed="0"/>
+    <w:lsdException w:name="Medium List 1 Accent 6" w:semiHidden="0" w:uiPriority="65" w:unhideWhenUsed="0"/>
+    <w:lsdException w:name="Medium List 2 Accent 6" w:semiHidden="0" w:uiPriority="66" w:unhideWhenUsed="0"/>
+    <w:lsdException w:name="Medium Grid 1 Accent 6" w:semiHidden="0" w:uiPriority="67" w:unhideWhenUsed="0"/>
+    <w:lsdException w:name="Medium Grid 2 Accent 6" w:semiHidden="0" w:uiPriority="68" w:unhideWhenUsed="0"/>
+    <w:lsdException w:name="Medium Grid 3 Accent 6" w:semiHidden="0" w:uiPriority="69" w:unhideWhenUsed="0"/>
+    <w:lsdException w:name="Dark List Accent 6" w:semiHidden="0" w:uiPriority="70" w:unhideWhenUsed="0"/>
+    <w:lsdException w:name="Colorful Shading Accent 6" w:semiHidden="0" w:uiPriority="71" w:unhideWhenUsed="0"/>
+    <w:lsdException w:name="Colorful List Accent 6" w:semiHidden="0" w:uiPriority="72" w:unhideWhenUsed="0"/>
+    <w:lsdException w:name="Colorful Grid Accent 6" w:semiHidden="0" w:uiPriority="73" w:unhideWhenUsed="0"/>
+    <w:lsdException w:name="Subtle Emphasis" w:semiHidden="0" w:uiPriority="19" w:unhideWhenUsed="0" w:qFormat="1"/>
+    <w:lsdException w:name="Intense Emphasis" w:semiHidden="0" w:uiPriority="21" w:unhideWhenUsed="0" w:qFormat="1"/>
+    <w:lsdException w:name="Subtle Reference" w:semiHidden="0" w:uiPriority="31" w:unhideWhenUsed="0" w:qFormat="1"/>
+    <w:lsdException w:name="Intense Reference" w:semiHidden="0" w:uiPriority="32" w:unhideWhenUsed="0" w:qFormat="1"/>
+    <w:lsdException w:name="Book Title" w:semiHidden="0" w:uiPriority="33" w:unhideWhenUsed="0" w:qFormat="1"/>
+    <w:lsdException w:name="Bibliography" w:uiPriority="37"/>
+    <w:lsdException w:name="TOC Heading" w:uiPriority="39" w:qFormat="1"/>
   </w:latentStyles>
   <w:style w:type="paragraph" w:default="1" w:styleId="Normal">
     <w:name w:val="Normal"/>
@@ -37873,7 +37635,7 @@
       </w:tblCellMar>
     </w:tblPr>
   </w:style>
-  <w:style w:type="paragraph" w:styleId="Puesto">
+  <w:style w:type="paragraph" w:styleId="Ttulo">
     <w:name w:val="Title"/>
     <w:basedOn w:val="Normal"/>
     <w:next w:val="Normal"/>
@@ -37911,7 +37673,9 @@
       <w:tblStyleRowBandSize w:val="1"/>
       <w:tblStyleColBandSize w:val="1"/>
       <w:tblCellMar>
+        <w:top w:w="0" w:type="dxa"/>
         <w:left w:w="115" w:type="dxa"/>
+        <w:bottom w:w="0" w:type="dxa"/>
         <w:right w:w="115" w:type="dxa"/>
       </w:tblCellMar>
     </w:tblPr>
@@ -37922,7 +37686,9 @@
       <w:tblStyleRowBandSize w:val="1"/>
       <w:tblStyleColBandSize w:val="1"/>
       <w:tblCellMar>
+        <w:top w:w="0" w:type="dxa"/>
         <w:left w:w="70" w:type="dxa"/>
+        <w:bottom w:w="0" w:type="dxa"/>
         <w:right w:w="70" w:type="dxa"/>
       </w:tblCellMar>
     </w:tblPr>
@@ -37933,7 +37699,9 @@
       <w:tblStyleRowBandSize w:val="1"/>
       <w:tblStyleColBandSize w:val="1"/>
       <w:tblCellMar>
+        <w:top w:w="0" w:type="dxa"/>
         <w:left w:w="70" w:type="dxa"/>
+        <w:bottom w:w="0" w:type="dxa"/>
         <w:right w:w="70" w:type="dxa"/>
       </w:tblCellMar>
     </w:tblPr>
@@ -37944,7 +37712,9 @@
       <w:tblStyleRowBandSize w:val="1"/>
       <w:tblStyleColBandSize w:val="1"/>
       <w:tblCellMar>
+        <w:top w:w="0" w:type="dxa"/>
         <w:left w:w="70" w:type="dxa"/>
+        <w:bottom w:w="0" w:type="dxa"/>
         <w:right w:w="70" w:type="dxa"/>
       </w:tblCellMar>
     </w:tblPr>
@@ -37955,7 +37725,9 @@
       <w:tblStyleRowBandSize w:val="1"/>
       <w:tblStyleColBandSize w:val="1"/>
       <w:tblCellMar>
+        <w:top w:w="0" w:type="dxa"/>
         <w:left w:w="70" w:type="dxa"/>
+        <w:bottom w:w="0" w:type="dxa"/>
         <w:right w:w="70" w:type="dxa"/>
       </w:tblCellMar>
     </w:tblPr>
@@ -37966,7 +37738,9 @@
       <w:tblStyleRowBandSize w:val="1"/>
       <w:tblStyleColBandSize w:val="1"/>
       <w:tblCellMar>
+        <w:top w:w="0" w:type="dxa"/>
         <w:left w:w="70" w:type="dxa"/>
+        <w:bottom w:w="0" w:type="dxa"/>
         <w:right w:w="70" w:type="dxa"/>
       </w:tblCellMar>
     </w:tblPr>
@@ -37977,7 +37751,9 @@
       <w:tblStyleRowBandSize w:val="1"/>
       <w:tblStyleColBandSize w:val="1"/>
       <w:tblCellMar>
+        <w:top w:w="0" w:type="dxa"/>
         <w:left w:w="70" w:type="dxa"/>
+        <w:bottom w:w="0" w:type="dxa"/>
         <w:right w:w="70" w:type="dxa"/>
       </w:tblCellMar>
     </w:tblPr>
@@ -37988,7 +37764,9 @@
       <w:tblStyleRowBandSize w:val="1"/>
       <w:tblStyleColBandSize w:val="1"/>
       <w:tblCellMar>
+        <w:top w:w="0" w:type="dxa"/>
         <w:left w:w="70" w:type="dxa"/>
+        <w:bottom w:w="0" w:type="dxa"/>
         <w:right w:w="70" w:type="dxa"/>
       </w:tblCellMar>
     </w:tblPr>
@@ -37999,7 +37777,9 @@
       <w:tblStyleRowBandSize w:val="1"/>
       <w:tblStyleColBandSize w:val="1"/>
       <w:tblCellMar>
+        <w:top w:w="0" w:type="dxa"/>
         <w:left w:w="70" w:type="dxa"/>
+        <w:bottom w:w="0" w:type="dxa"/>
         <w:right w:w="70" w:type="dxa"/>
       </w:tblCellMar>
     </w:tblPr>
@@ -38010,7 +37790,9 @@
       <w:tblStyleRowBandSize w:val="1"/>
       <w:tblStyleColBandSize w:val="1"/>
       <w:tblCellMar>
+        <w:top w:w="0" w:type="dxa"/>
         <w:left w:w="70" w:type="dxa"/>
+        <w:bottom w:w="0" w:type="dxa"/>
         <w:right w:w="70" w:type="dxa"/>
       </w:tblCellMar>
     </w:tblPr>
@@ -38021,7 +37803,9 @@
       <w:tblStyleRowBandSize w:val="1"/>
       <w:tblStyleColBandSize w:val="1"/>
       <w:tblCellMar>
+        <w:top w:w="0" w:type="dxa"/>
         <w:left w:w="70" w:type="dxa"/>
+        <w:bottom w:w="0" w:type="dxa"/>
         <w:right w:w="70" w:type="dxa"/>
       </w:tblCellMar>
     </w:tblPr>
@@ -38043,6 +37827,7 @@
     <w:uiPriority w:val="39"/>
     <w:rsid w:val="002E599C"/>
     <w:tblPr>
+      <w:tblInd w:w="0" w:type="dxa"/>
       <w:tblBorders>
         <w:top w:val="single" w:sz="4" w:space="0" w:color="auto"/>
         <w:left w:val="single" w:sz="4" w:space="0" w:color="auto"/>
@@ -38051,6 +37836,12 @@
         <w:insideH w:val="single" w:sz="4" w:space="0" w:color="auto"/>
         <w:insideV w:val="single" w:sz="4" w:space="0" w:color="auto"/>
       </w:tblBorders>
+      <w:tblCellMar>
+        <w:top w:w="0" w:type="dxa"/>
+        <w:left w:w="108" w:type="dxa"/>
+        <w:bottom w:w="0" w:type="dxa"/>
+        <w:right w:w="108" w:type="dxa"/>
+      </w:tblCellMar>
     </w:tblPr>
   </w:style>
   <w:style w:type="paragraph" w:styleId="NormalWeb">
@@ -38126,6 +37917,643 @@
       <w:sz w:val="18"/>
       <w:szCs w:val="24"/>
       <w:lang w:val="en-US" w:eastAsia="en-US"/>
+    </w:rPr>
+  </w:style>
+  <w:style w:type="paragraph" w:styleId="Textodeglobo">
+    <w:name w:val="Balloon Text"/>
+    <w:basedOn w:val="Normal"/>
+    <w:link w:val="TextodegloboCar"/>
+    <w:uiPriority w:val="99"/>
+    <w:semiHidden/>
+    <w:unhideWhenUsed/>
+    <w:rsid w:val="008A2BF0"/>
+    <w:rPr>
+      <w:rFonts w:ascii="Tahoma" w:hAnsi="Tahoma" w:cs="Tahoma"/>
+      <w:sz w:val="16"/>
+      <w:szCs w:val="16"/>
+    </w:rPr>
+  </w:style>
+  <w:style w:type="character" w:customStyle="1" w:styleId="TextodegloboCar">
+    <w:name w:val="Texto de globo Car"/>
+    <w:basedOn w:val="Fuentedeprrafopredeter"/>
+    <w:link w:val="Textodeglobo"/>
+    <w:uiPriority w:val="99"/>
+    <w:semiHidden/>
+    <w:rsid w:val="008A2BF0"/>
+    <w:rPr>
+      <w:rFonts w:ascii="Tahoma" w:hAnsi="Tahoma" w:cs="Tahoma"/>
+      <w:sz w:val="16"/>
+      <w:szCs w:val="16"/>
+    </w:rPr>
+  </w:style>
+</w:styles>
+</file>
+
+<file path=word/stylesWithEffects.xml><?xml version="1.0" encoding="utf-8"?>
+<w:styles xmlns:wpc="http://schemas.microsoft.com/office/word/2010/wordprocessingCanvas" xmlns:mc="http://schemas.openxmlformats.org/markup-compatibility/2006" xmlns:o="urn:schemas-microsoft-com:office:office" xmlns:r="http://schemas.openxmlformats.org/officeDocument/2006/relationships" xmlns:m="http://schemas.openxmlformats.org/officeDocument/2006/math" xmlns:v="urn:schemas-microsoft-com:vml" xmlns:wp14="http://schemas.microsoft.com/office/word/2010/wordprocessingDrawing" xmlns:wp="http://schemas.openxmlformats.org/drawingml/2006/wordprocessingDrawing" xmlns:w10="urn:schemas-microsoft-com:office:word" xmlns:w="http://schemas.openxmlformats.org/wordprocessingml/2006/main" xmlns:w14="http://schemas.microsoft.com/office/word/2010/wordml" xmlns:wpg="http://schemas.microsoft.com/office/word/2010/wordprocessingGroup" xmlns:wpi="http://schemas.microsoft.com/office/word/2010/wordprocessingInk" xmlns:wne="http://schemas.microsoft.com/office/word/2006/wordml" xmlns:wps="http://schemas.microsoft.com/office/word/2010/wordprocessingShape" mc:Ignorable="w14 wp14">
+  <w:docDefaults>
+    <w:rPrDefault>
+      <w:rPr>
+        <w:rFonts w:ascii="Arial" w:eastAsia="Arial" w:hAnsi="Arial" w:cs="Arial"/>
+        <w:color w:val="000000"/>
+        <w:lang w:val="es-ES" w:eastAsia="es-PE" w:bidi="ar-SA"/>
+      </w:rPr>
+    </w:rPrDefault>
+    <w:pPrDefault>
+      <w:pPr>
+        <w:pBdr>
+          <w:top w:val="nil"/>
+          <w:left w:val="nil"/>
+          <w:bottom w:val="nil"/>
+          <w:right w:val="nil"/>
+          <w:between w:val="nil"/>
+        </w:pBdr>
+      </w:pPr>
+    </w:pPrDefault>
+  </w:docDefaults>
+  <w:latentStyles w:defLockedState="0" w:defUIPriority="99" w:defSemiHidden="1" w:defUnhideWhenUsed="1" w:defQFormat="0" w:count="267">
+    <w:lsdException w:name="Normal" w:semiHidden="0" w:uiPriority="0" w:unhideWhenUsed="0" w:qFormat="1"/>
+    <w:lsdException w:name="heading 1" w:semiHidden="0" w:uiPriority="9" w:unhideWhenUsed="0" w:qFormat="1"/>
+    <w:lsdException w:name="heading 2" w:uiPriority="9" w:qFormat="1"/>
+    <w:lsdException w:name="heading 3" w:uiPriority="9" w:qFormat="1"/>
+    <w:lsdException w:name="heading 4" w:uiPriority="9" w:qFormat="1"/>
+    <w:lsdException w:name="heading 5" w:uiPriority="9" w:qFormat="1"/>
+    <w:lsdException w:name="heading 6" w:uiPriority="9" w:qFormat="1"/>
+    <w:lsdException w:name="heading 7" w:uiPriority="9" w:qFormat="1"/>
+    <w:lsdException w:name="heading 8" w:uiPriority="9" w:qFormat="1"/>
+    <w:lsdException w:name="heading 9" w:uiPriority="9" w:qFormat="1"/>
+    <w:lsdException w:name="toc 1" w:uiPriority="39"/>
+    <w:lsdException w:name="toc 2" w:uiPriority="39"/>
+    <w:lsdException w:name="toc 3" w:uiPriority="39"/>
+    <w:lsdException w:name="toc 4" w:uiPriority="39"/>
+    <w:lsdException w:name="toc 5" w:uiPriority="39"/>
+    <w:lsdException w:name="toc 6" w:uiPriority="39"/>
+    <w:lsdException w:name="toc 7" w:uiPriority="39"/>
+    <w:lsdException w:name="toc 8" w:uiPriority="39"/>
+    <w:lsdException w:name="toc 9" w:uiPriority="39"/>
+    <w:lsdException w:name="caption" w:uiPriority="35" w:qFormat="1"/>
+    <w:lsdException w:name="Title" w:semiHidden="0" w:uiPriority="10" w:unhideWhenUsed="0" w:qFormat="1"/>
+    <w:lsdException w:name="Default Paragraph Font" w:uiPriority="1"/>
+    <w:lsdException w:name="Subtitle" w:semiHidden="0" w:uiPriority="11" w:unhideWhenUsed="0" w:qFormat="1"/>
+    <w:lsdException w:name="Strong" w:semiHidden="0" w:uiPriority="22" w:unhideWhenUsed="0" w:qFormat="1"/>
+    <w:lsdException w:name="Emphasis" w:semiHidden="0" w:uiPriority="20" w:unhideWhenUsed="0" w:qFormat="1"/>
+    <w:lsdException w:name="Table Grid" w:semiHidden="0" w:uiPriority="39" w:unhideWhenUsed="0"/>
+    <w:lsdException w:name="Placeholder Text" w:unhideWhenUsed="0"/>
+    <w:lsdException w:name="No Spacing" w:semiHidden="0" w:uiPriority="1" w:unhideWhenUsed="0" w:qFormat="1"/>
+    <w:lsdException w:name="Light Shading" w:semiHidden="0" w:uiPriority="60" w:unhideWhenUsed="0"/>
+    <w:lsdException w:name="Light List" w:semiHidden="0" w:uiPriority="61" w:unhideWhenUsed="0"/>
+    <w:lsdException w:name="Light Grid" w:semiHidden="0" w:uiPriority="62" w:unhideWhenUsed="0"/>
+    <w:lsdException w:name="Medium Shading 1" w:semiHidden="0" w:uiPriority="63" w:unhideWhenUsed="0"/>
+    <w:lsdException w:name="Medium Shading 2" w:semiHidden="0" w:uiPriority="64" w:unhideWhenUsed="0"/>
+    <w:lsdException w:name="Medium List 1" w:semiHidden="0" w:uiPriority="65" w:unhideWhenUsed="0"/>
+    <w:lsdException w:name="Medium List 2" w:semiHidden="0" w:uiPriority="66" w:unhideWhenUsed="0"/>
+    <w:lsdException w:name="Medium Grid 1" w:semiHidden="0" w:uiPriority="67" w:unhideWhenUsed="0"/>
+    <w:lsdException w:name="Medium Grid 2" w:semiHidden="0" w:uiPriority="68" w:unhideWhenUsed="0"/>
+    <w:lsdException w:name="Medium Grid 3" w:semiHidden="0" w:uiPriority="69" w:unhideWhenUsed="0"/>
+    <w:lsdException w:name="Dark List" w:semiHidden="0" w:uiPriority="70" w:unhideWhenUsed="0"/>
+    <w:lsdException w:name="Colorful Shading" w:semiHidden="0" w:uiPriority="71" w:unhideWhenUsed="0"/>
+    <w:lsdException w:name="Colorful List" w:semiHidden="0" w:uiPriority="72" w:unhideWhenUsed="0"/>
+    <w:lsdException w:name="Colorful Grid" w:semiHidden="0" w:uiPriority="73" w:unhideWhenUsed="0"/>
+    <w:lsdException w:name="Light Shading Accent 1" w:semiHidden="0" w:uiPriority="60" w:unhideWhenUsed="0"/>
+    <w:lsdException w:name="Light List Accent 1" w:semiHidden="0" w:uiPriority="61" w:unhideWhenUsed="0"/>
+    <w:lsdException w:name="Light Grid Accent 1" w:semiHidden="0" w:uiPriority="62" w:unhideWhenUsed="0"/>
+    <w:lsdException w:name="Medium Shading 1 Accent 1" w:semiHidden="0" w:uiPriority="63" w:unhideWhenUsed="0"/>
+    <w:lsdException w:name="Medium Shading 2 Accent 1" w:semiHidden="0" w:uiPriority="64" w:unhideWhenUsed="0"/>
+    <w:lsdException w:name="Medium List 1 Accent 1" w:semiHidden="0" w:uiPriority="65" w:unhideWhenUsed="0"/>
+    <w:lsdException w:name="Revision" w:unhideWhenUsed="0"/>
+    <w:lsdException w:name="List Paragraph" w:semiHidden="0" w:uiPriority="34" w:unhideWhenUsed="0" w:qFormat="1"/>
+    <w:lsdException w:name="Quote" w:semiHidden="0" w:uiPriority="29" w:unhideWhenUsed="0" w:qFormat="1"/>
+    <w:lsdException w:name="Intense Quote" w:semiHidden="0" w:uiPriority="30" w:unhideWhenUsed="0" w:qFormat="1"/>
+    <w:lsdException w:name="Medium List 2 Accent 1" w:semiHidden="0" w:uiPriority="66" w:unhideWhenUsed="0"/>
+    <w:lsdException w:name="Medium Grid 1 Accent 1" w:semiHidden="0" w:uiPriority="67" w:unhideWhenUsed="0"/>
+    <w:lsdException w:name="Medium Grid 2 Accent 1" w:semiHidden="0" w:uiPriority="68" w:unhideWhenUsed="0"/>
+    <w:lsdException w:name="Medium Grid 3 Accent 1" w:semiHidden="0" w:uiPriority="69" w:unhideWhenUsed="0"/>
+    <w:lsdException w:name="Dark List Accent 1" w:semiHidden="0" w:uiPriority="70" w:unhideWhenUsed="0"/>
+    <w:lsdException w:name="Colorful Shading Accent 1" w:semiHidden="0" w:uiPriority="71" w:unhideWhenUsed="0"/>
+    <w:lsdException w:name="Colorful List Accent 1" w:semiHidden="0" w:uiPriority="72" w:unhideWhenUsed="0"/>
+    <w:lsdException w:name="Colorful Grid Accent 1" w:semiHidden="0" w:uiPriority="73" w:unhideWhenUsed="0"/>
+    <w:lsdException w:name="Light Shading Accent 2" w:semiHidden="0" w:uiPriority="60" w:unhideWhenUsed="0"/>
+    <w:lsdException w:name="Light List Accent 2" w:semiHidden="0" w:uiPriority="61" w:unhideWhenUsed="0"/>
+    <w:lsdException w:name="Light Grid Accent 2" w:semiHidden="0" w:uiPriority="62" w:unhideWhenUsed="0"/>
+    <w:lsdException w:name="Medium Shading 1 Accent 2" w:semiHidden="0" w:uiPriority="63" w:unhideWhenUsed="0"/>
+    <w:lsdException w:name="Medium Shading 2 Accent 2" w:semiHidden="0" w:uiPriority="64" w:unhideWhenUsed="0"/>
+    <w:lsdException w:name="Medium List 1 Accent 2" w:semiHidden="0" w:uiPriority="65" w:unhideWhenUsed="0"/>
+    <w:lsdException w:name="Medium List 2 Accent 2" w:semiHidden="0" w:uiPriority="66" w:unhideWhenUsed="0"/>
+    <w:lsdException w:name="Medium Grid 1 Accent 2" w:semiHidden="0" w:uiPriority="67" w:unhideWhenUsed="0"/>
+    <w:lsdException w:name="Medium Grid 2 Accent 2" w:semiHidden="0" w:uiPriority="68" w:unhideWhenUsed="0"/>
+    <w:lsdException w:name="Medium Grid 3 Accent 2" w:semiHidden="0" w:uiPriority="69" w:unhideWhenUsed="0"/>
+    <w:lsdException w:name="Dark List Accent 2" w:semiHidden="0" w:uiPriority="70" w:unhideWhenUsed="0"/>
+    <w:lsdException w:name="Colorful Shading Accent 2" w:semiHidden="0" w:uiPriority="71" w:unhideWhenUsed="0"/>
+    <w:lsdException w:name="Colorful List Accent 2" w:semiHidden="0" w:uiPriority="72" w:unhideWhenUsed="0"/>
+    <w:lsdException w:name="Colorful Grid Accent 2" w:semiHidden="0" w:uiPriority="73" w:unhideWhenUsed="0"/>
+    <w:lsdException w:name="Light Shading Accent 3" w:semiHidden="0" w:uiPriority="60" w:unhideWhenUsed="0"/>
+    <w:lsdException w:name="Light List Accent 3" w:semiHidden="0" w:uiPriority="61" w:unhideWhenUsed="0"/>
+    <w:lsdException w:name="Light Grid Accent 3" w:semiHidden="0" w:uiPriority="62" w:unhideWhenUsed="0"/>
+    <w:lsdException w:name="Medium Shading 1 Accent 3" w:semiHidden="0" w:uiPriority="63" w:unhideWhenUsed="0"/>
+    <w:lsdException w:name="Medium Shading 2 Accent 3" w:semiHidden="0" w:uiPriority="64" w:unhideWhenUsed="0"/>
+    <w:lsdException w:name="Medium List 1 Accent 3" w:semiHidden="0" w:uiPriority="65" w:unhideWhenUsed="0"/>
+    <w:lsdException w:name="Medium List 2 Accent 3" w:semiHidden="0" w:uiPriority="66" w:unhideWhenUsed="0"/>
+    <w:lsdException w:name="Medium Grid 1 Accent 3" w:semiHidden="0" w:uiPriority="67" w:unhideWhenUsed="0"/>
+    <w:lsdException w:name="Medium Grid 2 Accent 3" w:semiHidden="0" w:uiPriority="68" w:unhideWhenUsed="0"/>
+    <w:lsdException w:name="Medium Grid 3 Accent 3" w:semiHidden="0" w:uiPriority="69" w:unhideWhenUsed="0"/>
+    <w:lsdException w:name="Dark List Accent 3" w:semiHidden="0" w:uiPriority="70" w:unhideWhenUsed="0"/>
+    <w:lsdException w:name="Colorful Shading Accent 3" w:semiHidden="0" w:uiPriority="71" w:unhideWhenUsed="0"/>
+    <w:lsdException w:name="Colorful List Accent 3" w:semiHidden="0" w:uiPriority="72" w:unhideWhenUsed="0"/>
+    <w:lsdException w:name="Colorful Grid Accent 3" w:semiHidden="0" w:uiPriority="73" w:unhideWhenUsed="0"/>
+    <w:lsdException w:name="Light Shading Accent 4" w:semiHidden="0" w:uiPriority="60" w:unhideWhenUsed="0"/>
+    <w:lsdException w:name="Light List Accent 4" w:semiHidden="0" w:uiPriority="61" w:unhideWhenUsed="0"/>
+    <w:lsdException w:name="Light Grid Accent 4" w:semiHidden="0" w:uiPriority="62" w:unhideWhenUsed="0"/>
+    <w:lsdException w:name="Medium Shading 1 Accent 4" w:semiHidden="0" w:uiPriority="63" w:unhideWhenUsed="0"/>
+    <w:lsdException w:name="Medium Shading 2 Accent 4" w:semiHidden="0" w:uiPriority="64" w:unhideWhenUsed="0"/>
+    <w:lsdException w:name="Medium List 1 Accent 4" w:semiHidden="0" w:uiPriority="65" w:unhideWhenUsed="0"/>
+    <w:lsdException w:name="Medium List 2 Accent 4" w:semiHidden="0" w:uiPriority="66" w:unhideWhenUsed="0"/>
+    <w:lsdException w:name="Medium Grid 1 Accent 4" w:semiHidden="0" w:uiPriority="67" w:unhideWhenUsed="0"/>
+    <w:lsdException w:name="Medium Grid 2 Accent 4" w:semiHidden="0" w:uiPriority="68" w:unhideWhenUsed="0"/>
+    <w:lsdException w:name="Medium Grid 3 Accent 4" w:semiHidden="0" w:uiPriority="69" w:unhideWhenUsed="0"/>
+    <w:lsdException w:name="Dark List Accent 4" w:semiHidden="0" w:uiPriority="70" w:unhideWhenUsed="0"/>
+    <w:lsdException w:name="Colorful Shading Accent 4" w:semiHidden="0" w:uiPriority="71" w:unhideWhenUsed="0"/>
+    <w:lsdException w:name="Colorful List Accent 4" w:semiHidden="0" w:uiPriority="72" w:unhideWhenUsed="0"/>
+    <w:lsdException w:name="Colorful Grid Accent 4" w:semiHidden="0" w:uiPriority="73" w:unhideWhenUsed="0"/>
+    <w:lsdException w:name="Light Shading Accent 5" w:semiHidden="0" w:uiPriority="60" w:unhideWhenUsed="0"/>
+    <w:lsdException w:name="Light List Accent 5" w:semiHidden="0" w:uiPriority="61" w:unhideWhenUsed="0"/>
+    <w:lsdException w:name="Light Grid Accent 5" w:semiHidden="0" w:uiPriority="62" w:unhideWhenUsed="0"/>
+    <w:lsdException w:name="Medium Shading 1 Accent 5" w:semiHidden="0" w:uiPriority="63" w:unhideWhenUsed="0"/>
+    <w:lsdException w:name="Medium Shading 2 Accent 5" w:semiHidden="0" w:uiPriority="64" w:unhideWhenUsed="0"/>
+    <w:lsdException w:name="Medium List 1 Accent 5" w:semiHidden="0" w:uiPriority="65" w:unhideWhenUsed="0"/>
+    <w:lsdException w:name="Medium List 2 Accent 5" w:semiHidden="0" w:uiPriority="66" w:unhideWhenUsed="0"/>
+    <w:lsdException w:name="Medium Grid 1 Accent 5" w:semiHidden="0" w:uiPriority="67" w:unhideWhenUsed="0"/>
+    <w:lsdException w:name="Medium Grid 2 Accent 5" w:semiHidden="0" w:uiPriority="68" w:unhideWhenUsed="0"/>
+    <w:lsdException w:name="Medium Grid 3 Accent 5" w:semiHidden="0" w:uiPriority="69" w:unhideWhenUsed="0"/>
+    <w:lsdException w:name="Dark List Accent 5" w:semiHidden="0" w:uiPriority="70" w:unhideWhenUsed="0"/>
+    <w:lsdException w:name="Colorful Shading Accent 5" w:semiHidden="0" w:uiPriority="71" w:unhideWhenUsed="0"/>
+    <w:lsdException w:name="Colorful List Accent 5" w:semiHidden="0" w:uiPriority="72" w:unhideWhenUsed="0"/>
+    <w:lsdException w:name="Colorful Grid Accent 5" w:semiHidden="0" w:uiPriority="73" w:unhideWhenUsed="0"/>
+    <w:lsdException w:name="Light Shading Accent 6" w:semiHidden="0" w:uiPriority="60" w:unhideWhenUsed="0"/>
+    <w:lsdException w:name="Light List Accent 6" w:semiHidden="0" w:uiPriority="61" w:unhideWhenUsed="0"/>
+    <w:lsdException w:name="Light Grid Accent 6" w:semiHidden="0" w:uiPriority="62" w:unhideWhenUsed="0"/>
+    <w:lsdException w:name="Medium Shading 1 Accent 6" w:semiHidden="0" w:uiPriority="63" w:unhideWhenUsed="0"/>
+    <w:lsdException w:name="Medium Shading 2 Accent 6" w:semiHidden="0" w:uiPriority="64" w:unhideWhenUsed="0"/>
+    <w:lsdException w:name="Medium List 1 Accent 6" w:semiHidden="0" w:uiPriority="65" w:unhideWhenUsed="0"/>
+    <w:lsdException w:name="Medium List 2 Accent 6" w:semiHidden="0" w:uiPriority="66" w:unhideWhenUsed="0"/>
+    <w:lsdException w:name="Medium Grid 1 Accent 6" w:semiHidden="0" w:uiPriority="67" w:unhideWhenUsed="0"/>
+    <w:lsdException w:name="Medium Grid 2 Accent 6" w:semiHidden="0" w:uiPriority="68" w:unhideWhenUsed="0"/>
+    <w:lsdException w:name="Medium Grid 3 Accent 6" w:semiHidden="0" w:uiPriority="69" w:unhideWhenUsed="0"/>
+    <w:lsdException w:name="Dark List Accent 6" w:semiHidden="0" w:uiPriority="70" w:unhideWhenUsed="0"/>
+    <w:lsdException w:name="Colorful Shading Accent 6" w:semiHidden="0" w:uiPriority="71" w:unhideWhenUsed="0"/>
+    <w:lsdException w:name="Colorful List Accent 6" w:semiHidden="0" w:uiPriority="72" w:unhideWhenUsed="0"/>
+    <w:lsdException w:name="Colorful Grid Accent 6" w:semiHidden="0" w:uiPriority="73" w:unhideWhenUsed="0"/>
+    <w:lsdException w:name="Subtle Emphasis" w:semiHidden="0" w:uiPriority="19" w:unhideWhenUsed="0" w:qFormat="1"/>
+    <w:lsdException w:name="Intense Emphasis" w:semiHidden="0" w:uiPriority="21" w:unhideWhenUsed="0" w:qFormat="1"/>
+    <w:lsdException w:name="Subtle Reference" w:semiHidden="0" w:uiPriority="31" w:unhideWhenUsed="0" w:qFormat="1"/>
+    <w:lsdException w:name="Intense Reference" w:semiHidden="0" w:uiPriority="32" w:unhideWhenUsed="0" w:qFormat="1"/>
+    <w:lsdException w:name="Book Title" w:semiHidden="0" w:uiPriority="33" w:unhideWhenUsed="0" w:qFormat="1"/>
+    <w:lsdException w:name="Bibliography" w:uiPriority="37"/>
+    <w:lsdException w:name="TOC Heading" w:uiPriority="39" w:qFormat="1"/>
+  </w:latentStyles>
+  <w:style w:type="paragraph" w:default="1" w:styleId="Normal">
+    <w:name w:val="Normal"/>
+  </w:style>
+  <w:style w:type="paragraph" w:styleId="Ttulo1">
+    <w:name w:val="heading 1"/>
+    <w:basedOn w:val="Normal"/>
+    <w:next w:val="Normal"/>
+    <w:pPr>
+      <w:keepNext/>
+      <w:keepLines/>
+      <w:spacing w:before="480" w:after="120"/>
+      <w:outlineLvl w:val="0"/>
+    </w:pPr>
+    <w:rPr>
+      <w:b/>
+      <w:sz w:val="48"/>
+      <w:szCs w:val="48"/>
+    </w:rPr>
+  </w:style>
+  <w:style w:type="paragraph" w:styleId="Ttulo2">
+    <w:name w:val="heading 2"/>
+    <w:basedOn w:val="Normal"/>
+    <w:next w:val="Normal"/>
+    <w:pPr>
+      <w:keepNext/>
+      <w:keepLines/>
+      <w:spacing w:before="360" w:after="80"/>
+      <w:outlineLvl w:val="1"/>
+    </w:pPr>
+    <w:rPr>
+      <w:b/>
+      <w:sz w:val="36"/>
+      <w:szCs w:val="36"/>
+    </w:rPr>
+  </w:style>
+  <w:style w:type="paragraph" w:styleId="Ttulo3">
+    <w:name w:val="heading 3"/>
+    <w:basedOn w:val="Normal"/>
+    <w:next w:val="Normal"/>
+    <w:pPr>
+      <w:keepNext/>
+      <w:keepLines/>
+      <w:spacing w:before="280" w:after="80"/>
+      <w:outlineLvl w:val="2"/>
+    </w:pPr>
+    <w:rPr>
+      <w:b/>
+      <w:sz w:val="28"/>
+      <w:szCs w:val="28"/>
+    </w:rPr>
+  </w:style>
+  <w:style w:type="paragraph" w:styleId="Ttulo4">
+    <w:name w:val="heading 4"/>
+    <w:basedOn w:val="Normal"/>
+    <w:next w:val="Normal"/>
+    <w:pPr>
+      <w:keepNext/>
+      <w:keepLines/>
+      <w:spacing w:before="240" w:after="40"/>
+      <w:outlineLvl w:val="3"/>
+    </w:pPr>
+    <w:rPr>
+      <w:b/>
+      <w:sz w:val="24"/>
+      <w:szCs w:val="24"/>
+    </w:rPr>
+  </w:style>
+  <w:style w:type="paragraph" w:styleId="Ttulo5">
+    <w:name w:val="heading 5"/>
+    <w:basedOn w:val="Normal"/>
+    <w:next w:val="Normal"/>
+    <w:pPr>
+      <w:keepNext/>
+      <w:keepLines/>
+      <w:spacing w:before="220" w:after="40"/>
+      <w:outlineLvl w:val="4"/>
+    </w:pPr>
+    <w:rPr>
+      <w:b/>
+      <w:sz w:val="22"/>
+      <w:szCs w:val="22"/>
+    </w:rPr>
+  </w:style>
+  <w:style w:type="paragraph" w:styleId="Ttulo6">
+    <w:name w:val="heading 6"/>
+    <w:basedOn w:val="Normal"/>
+    <w:next w:val="Normal"/>
+    <w:pPr>
+      <w:keepNext/>
+      <w:keepLines/>
+      <w:spacing w:before="200" w:after="40"/>
+      <w:outlineLvl w:val="5"/>
+    </w:pPr>
+    <w:rPr>
+      <w:b/>
+    </w:rPr>
+  </w:style>
+  <w:style w:type="character" w:default="1" w:styleId="Fuentedeprrafopredeter">
+    <w:name w:val="Default Paragraph Font"/>
+    <w:uiPriority w:val="1"/>
+    <w:semiHidden/>
+    <w:unhideWhenUsed/>
+  </w:style>
+  <w:style w:type="table" w:default="1" w:styleId="Tablanormal">
+    <w:name w:val="Normal Table"/>
+    <w:uiPriority w:val="99"/>
+    <w:semiHidden/>
+    <w:unhideWhenUsed/>
+    <w:tblPr>
+      <w:tblInd w:w="0" w:type="dxa"/>
+      <w:tblCellMar>
+        <w:top w:w="0" w:type="dxa"/>
+        <w:left w:w="108" w:type="dxa"/>
+        <w:bottom w:w="0" w:type="dxa"/>
+        <w:right w:w="108" w:type="dxa"/>
+      </w:tblCellMar>
+    </w:tblPr>
+  </w:style>
+  <w:style w:type="numbering" w:default="1" w:styleId="Sinlista">
+    <w:name w:val="No List"/>
+    <w:uiPriority w:val="99"/>
+    <w:semiHidden/>
+    <w:unhideWhenUsed/>
+  </w:style>
+  <w:style w:type="table" w:customStyle="1" w:styleId="TableNormal">
+    <w:name w:val="Table Normal"/>
+    <w:tblPr>
+      <w:tblCellMar>
+        <w:top w:w="0" w:type="dxa"/>
+        <w:left w:w="0" w:type="dxa"/>
+        <w:bottom w:w="0" w:type="dxa"/>
+        <w:right w:w="0" w:type="dxa"/>
+      </w:tblCellMar>
+    </w:tblPr>
+  </w:style>
+  <w:style w:type="paragraph" w:styleId="Ttulo">
+    <w:name w:val="Title"/>
+    <w:basedOn w:val="Normal"/>
+    <w:next w:val="Normal"/>
+    <w:pPr>
+      <w:keepNext/>
+      <w:keepLines/>
+      <w:spacing w:before="480" w:after="120"/>
+    </w:pPr>
+    <w:rPr>
+      <w:b/>
+      <w:sz w:val="72"/>
+      <w:szCs w:val="72"/>
+    </w:rPr>
+  </w:style>
+  <w:style w:type="paragraph" w:styleId="Subttulo">
+    <w:name w:val="Subtitle"/>
+    <w:basedOn w:val="Normal"/>
+    <w:next w:val="Normal"/>
+    <w:pPr>
+      <w:keepNext/>
+      <w:keepLines/>
+      <w:spacing w:before="360" w:after="80"/>
+    </w:pPr>
+    <w:rPr>
+      <w:rFonts w:ascii="Georgia" w:eastAsia="Georgia" w:hAnsi="Georgia" w:cs="Georgia"/>
+      <w:i/>
+      <w:color w:val="666666"/>
+      <w:sz w:val="48"/>
+      <w:szCs w:val="48"/>
+    </w:rPr>
+  </w:style>
+  <w:style w:type="table" w:customStyle="1" w:styleId="a">
+    <w:basedOn w:val="TableNormal"/>
+    <w:tblPr>
+      <w:tblStyleRowBandSize w:val="1"/>
+      <w:tblStyleColBandSize w:val="1"/>
+      <w:tblCellMar>
+        <w:top w:w="0" w:type="dxa"/>
+        <w:left w:w="115" w:type="dxa"/>
+        <w:bottom w:w="0" w:type="dxa"/>
+        <w:right w:w="115" w:type="dxa"/>
+      </w:tblCellMar>
+    </w:tblPr>
+  </w:style>
+  <w:style w:type="table" w:customStyle="1" w:styleId="a0">
+    <w:basedOn w:val="TableNormal"/>
+    <w:tblPr>
+      <w:tblStyleRowBandSize w:val="1"/>
+      <w:tblStyleColBandSize w:val="1"/>
+      <w:tblCellMar>
+        <w:top w:w="0" w:type="dxa"/>
+        <w:left w:w="70" w:type="dxa"/>
+        <w:bottom w:w="0" w:type="dxa"/>
+        <w:right w:w="70" w:type="dxa"/>
+      </w:tblCellMar>
+    </w:tblPr>
+  </w:style>
+  <w:style w:type="table" w:customStyle="1" w:styleId="a1">
+    <w:basedOn w:val="TableNormal"/>
+    <w:tblPr>
+      <w:tblStyleRowBandSize w:val="1"/>
+      <w:tblStyleColBandSize w:val="1"/>
+      <w:tblCellMar>
+        <w:top w:w="0" w:type="dxa"/>
+        <w:left w:w="70" w:type="dxa"/>
+        <w:bottom w:w="0" w:type="dxa"/>
+        <w:right w:w="70" w:type="dxa"/>
+      </w:tblCellMar>
+    </w:tblPr>
+  </w:style>
+  <w:style w:type="table" w:customStyle="1" w:styleId="a2">
+    <w:basedOn w:val="TableNormal"/>
+    <w:tblPr>
+      <w:tblStyleRowBandSize w:val="1"/>
+      <w:tblStyleColBandSize w:val="1"/>
+      <w:tblCellMar>
+        <w:top w:w="0" w:type="dxa"/>
+        <w:left w:w="70" w:type="dxa"/>
+        <w:bottom w:w="0" w:type="dxa"/>
+        <w:right w:w="70" w:type="dxa"/>
+      </w:tblCellMar>
+    </w:tblPr>
+  </w:style>
+  <w:style w:type="table" w:customStyle="1" w:styleId="a3">
+    <w:basedOn w:val="TableNormal"/>
+    <w:tblPr>
+      <w:tblStyleRowBandSize w:val="1"/>
+      <w:tblStyleColBandSize w:val="1"/>
+      <w:tblCellMar>
+        <w:top w:w="0" w:type="dxa"/>
+        <w:left w:w="70" w:type="dxa"/>
+        <w:bottom w:w="0" w:type="dxa"/>
+        <w:right w:w="70" w:type="dxa"/>
+      </w:tblCellMar>
+    </w:tblPr>
+  </w:style>
+  <w:style w:type="table" w:customStyle="1" w:styleId="a4">
+    <w:basedOn w:val="TableNormal"/>
+    <w:tblPr>
+      <w:tblStyleRowBandSize w:val="1"/>
+      <w:tblStyleColBandSize w:val="1"/>
+      <w:tblCellMar>
+        <w:top w:w="0" w:type="dxa"/>
+        <w:left w:w="70" w:type="dxa"/>
+        <w:bottom w:w="0" w:type="dxa"/>
+        <w:right w:w="70" w:type="dxa"/>
+      </w:tblCellMar>
+    </w:tblPr>
+  </w:style>
+  <w:style w:type="table" w:customStyle="1" w:styleId="a5">
+    <w:basedOn w:val="TableNormal"/>
+    <w:tblPr>
+      <w:tblStyleRowBandSize w:val="1"/>
+      <w:tblStyleColBandSize w:val="1"/>
+      <w:tblCellMar>
+        <w:top w:w="0" w:type="dxa"/>
+        <w:left w:w="70" w:type="dxa"/>
+        <w:bottom w:w="0" w:type="dxa"/>
+        <w:right w:w="70" w:type="dxa"/>
+      </w:tblCellMar>
+    </w:tblPr>
+  </w:style>
+  <w:style w:type="table" w:customStyle="1" w:styleId="a6">
+    <w:basedOn w:val="TableNormal"/>
+    <w:tblPr>
+      <w:tblStyleRowBandSize w:val="1"/>
+      <w:tblStyleColBandSize w:val="1"/>
+      <w:tblCellMar>
+        <w:top w:w="0" w:type="dxa"/>
+        <w:left w:w="70" w:type="dxa"/>
+        <w:bottom w:w="0" w:type="dxa"/>
+        <w:right w:w="70" w:type="dxa"/>
+      </w:tblCellMar>
+    </w:tblPr>
+  </w:style>
+  <w:style w:type="table" w:customStyle="1" w:styleId="a7">
+    <w:basedOn w:val="TableNormal"/>
+    <w:tblPr>
+      <w:tblStyleRowBandSize w:val="1"/>
+      <w:tblStyleColBandSize w:val="1"/>
+      <w:tblCellMar>
+        <w:top w:w="0" w:type="dxa"/>
+        <w:left w:w="70" w:type="dxa"/>
+        <w:bottom w:w="0" w:type="dxa"/>
+        <w:right w:w="70" w:type="dxa"/>
+      </w:tblCellMar>
+    </w:tblPr>
+  </w:style>
+  <w:style w:type="table" w:customStyle="1" w:styleId="a8">
+    <w:basedOn w:val="TableNormal"/>
+    <w:tblPr>
+      <w:tblStyleRowBandSize w:val="1"/>
+      <w:tblStyleColBandSize w:val="1"/>
+      <w:tblCellMar>
+        <w:top w:w="0" w:type="dxa"/>
+        <w:left w:w="70" w:type="dxa"/>
+        <w:bottom w:w="0" w:type="dxa"/>
+        <w:right w:w="70" w:type="dxa"/>
+      </w:tblCellMar>
+    </w:tblPr>
+  </w:style>
+  <w:style w:type="table" w:customStyle="1" w:styleId="a9">
+    <w:basedOn w:val="TableNormal"/>
+    <w:tblPr>
+      <w:tblStyleRowBandSize w:val="1"/>
+      <w:tblStyleColBandSize w:val="1"/>
+      <w:tblCellMar>
+        <w:top w:w="0" w:type="dxa"/>
+        <w:left w:w="70" w:type="dxa"/>
+        <w:bottom w:w="0" w:type="dxa"/>
+        <w:right w:w="70" w:type="dxa"/>
+      </w:tblCellMar>
+    </w:tblPr>
+  </w:style>
+  <w:style w:type="paragraph" w:styleId="Prrafodelista">
+    <w:name w:val="List Paragraph"/>
+    <w:basedOn w:val="Normal"/>
+    <w:uiPriority w:val="34"/>
+    <w:qFormat/>
+    <w:rsid w:val="00B91376"/>
+    <w:pPr>
+      <w:ind w:left="720"/>
+      <w:contextualSpacing/>
+    </w:pPr>
+  </w:style>
+  <w:style w:type="table" w:styleId="Tablaconcuadrcula">
+    <w:name w:val="Table Grid"/>
+    <w:basedOn w:val="Tablanormal"/>
+    <w:uiPriority w:val="39"/>
+    <w:rsid w:val="002E599C"/>
+    <w:tblPr>
+      <w:tblInd w:w="0" w:type="dxa"/>
+      <w:tblBorders>
+        <w:top w:val="single" w:sz="4" w:space="0" w:color="auto"/>
+        <w:left w:val="single" w:sz="4" w:space="0" w:color="auto"/>
+        <w:bottom w:val="single" w:sz="4" w:space="0" w:color="auto"/>
+        <w:right w:val="single" w:sz="4" w:space="0" w:color="auto"/>
+        <w:insideH w:val="single" w:sz="4" w:space="0" w:color="auto"/>
+        <w:insideV w:val="single" w:sz="4" w:space="0" w:color="auto"/>
+      </w:tblBorders>
+      <w:tblCellMar>
+        <w:top w:w="0" w:type="dxa"/>
+        <w:left w:w="108" w:type="dxa"/>
+        <w:bottom w:w="0" w:type="dxa"/>
+        <w:right w:w="108" w:type="dxa"/>
+      </w:tblCellMar>
+    </w:tblPr>
+  </w:style>
+  <w:style w:type="paragraph" w:styleId="NormalWeb">
+    <w:name w:val="Normal (Web)"/>
+    <w:basedOn w:val="Normal"/>
+    <w:uiPriority w:val="99"/>
+    <w:semiHidden/>
+    <w:unhideWhenUsed/>
+    <w:rsid w:val="000D1481"/>
+    <w:pPr>
+      <w:pBdr>
+        <w:top w:val="none" w:sz="0" w:space="0" w:color="auto"/>
+        <w:left w:val="none" w:sz="0" w:space="0" w:color="auto"/>
+        <w:bottom w:val="none" w:sz="0" w:space="0" w:color="auto"/>
+        <w:right w:val="none" w:sz="0" w:space="0" w:color="auto"/>
+        <w:between w:val="none" w:sz="0" w:space="0" w:color="auto"/>
+      </w:pBdr>
+      <w:spacing w:before="100" w:beforeAutospacing="1" w:after="100" w:afterAutospacing="1"/>
+    </w:pPr>
+    <w:rPr>
+      <w:rFonts w:ascii="Times New Roman" w:eastAsia="Times New Roman" w:hAnsi="Times New Roman" w:cs="Times New Roman"/>
+      <w:color w:val="auto"/>
+      <w:sz w:val="24"/>
+      <w:szCs w:val="24"/>
+      <w:lang w:val="es-PE"/>
+    </w:rPr>
+  </w:style>
+  <w:style w:type="paragraph" w:styleId="TtulodeTDC">
+    <w:name w:val="TOC Heading"/>
+    <w:basedOn w:val="Ttulo1"/>
+    <w:next w:val="Normal"/>
+    <w:uiPriority w:val="39"/>
+    <w:unhideWhenUsed/>
+    <w:qFormat/>
+    <w:rsid w:val="003066A3"/>
+    <w:pPr>
+      <w:pBdr>
+        <w:top w:val="none" w:sz="0" w:space="0" w:color="auto"/>
+        <w:left w:val="none" w:sz="0" w:space="0" w:color="auto"/>
+        <w:bottom w:val="none" w:sz="0" w:space="0" w:color="auto"/>
+        <w:right w:val="none" w:sz="0" w:space="0" w:color="auto"/>
+        <w:between w:val="none" w:sz="0" w:space="0" w:color="auto"/>
+      </w:pBdr>
+      <w:spacing w:before="240" w:after="0" w:line="259" w:lineRule="auto"/>
+      <w:outlineLvl w:val="9"/>
+    </w:pPr>
+    <w:rPr>
+      <w:rFonts w:asciiTheme="majorHAnsi" w:eastAsiaTheme="majorEastAsia" w:hAnsiTheme="majorHAnsi" w:cstheme="majorBidi"/>
+      <w:b w:val="0"/>
+      <w:color w:val="2F5496" w:themeColor="accent1" w:themeShade="BF"/>
+      <w:sz w:val="32"/>
+      <w:szCs w:val="32"/>
+      <w:lang w:val="es-PE"/>
+    </w:rPr>
+  </w:style>
+  <w:style w:type="paragraph" w:customStyle="1" w:styleId="TableText">
+    <w:name w:val="Table Text"/>
+    <w:basedOn w:val="Normal"/>
+    <w:rsid w:val="00196BC3"/>
+    <w:pPr>
+      <w:pBdr>
+        <w:top w:val="none" w:sz="0" w:space="0" w:color="auto"/>
+        <w:left w:val="none" w:sz="0" w:space="0" w:color="auto"/>
+        <w:bottom w:val="none" w:sz="0" w:space="0" w:color="auto"/>
+        <w:right w:val="none" w:sz="0" w:space="0" w:color="auto"/>
+        <w:between w:val="none" w:sz="0" w:space="0" w:color="auto"/>
+      </w:pBdr>
+      <w:spacing w:line="220" w:lineRule="exact"/>
+    </w:pPr>
+    <w:rPr>
+      <w:rFonts w:eastAsia="Times New Roman" w:cs="Times New Roman"/>
+      <w:color w:val="auto"/>
+      <w:sz w:val="18"/>
+      <w:szCs w:val="24"/>
+      <w:lang w:val="en-US" w:eastAsia="en-US"/>
+    </w:rPr>
+  </w:style>
+  <w:style w:type="paragraph" w:styleId="Textodeglobo">
+    <w:name w:val="Balloon Text"/>
+    <w:basedOn w:val="Normal"/>
+    <w:link w:val="TextodegloboCar"/>
+    <w:uiPriority w:val="99"/>
+    <w:semiHidden/>
+    <w:unhideWhenUsed/>
+    <w:rsid w:val="008A2BF0"/>
+    <w:rPr>
+      <w:rFonts w:ascii="Tahoma" w:hAnsi="Tahoma" w:cs="Tahoma"/>
+      <w:sz w:val="16"/>
+      <w:szCs w:val="16"/>
+    </w:rPr>
+  </w:style>
+  <w:style w:type="character" w:customStyle="1" w:styleId="TextodegloboCar">
+    <w:name w:val="Texto de globo Car"/>
+    <w:basedOn w:val="Fuentedeprrafopredeter"/>
+    <w:link w:val="Textodeglobo"/>
+    <w:uiPriority w:val="99"/>
+    <w:semiHidden/>
+    <w:rsid w:val="008A2BF0"/>
+    <w:rPr>
+      <w:rFonts w:ascii="Tahoma" w:hAnsi="Tahoma" w:cs="Tahoma"/>
+      <w:sz w:val="16"/>
+      <w:szCs w:val="16"/>
     </w:rPr>
   </w:style>
 </w:styles>
@@ -39530,83 +39958,83 @@
     </dgm:pt>
   </dgm:ptLst>
   <dgm:cxnLst>
-    <dgm:cxn modelId="{A82B12D7-61F7-4F88-AF35-73BE7C5A8734}" type="presOf" srcId="{AAD3F5B7-45D5-4CFD-AFA0-DF0698A55420}" destId="{7A99A6B8-A608-4A35-AEDA-FB92A8865021}" srcOrd="0" destOrd="0" presId="urn:microsoft.com/office/officeart/2005/8/layout/hierarchy1"/>
-    <dgm:cxn modelId="{76DDB721-EB5C-42DC-B5B3-DF24D23EEAB8}" type="presOf" srcId="{950467B8-EDDB-498D-94CA-97E3C5F6EF6A}" destId="{B01CF5E5-B3B2-438F-AAA8-85A892BFED80}" srcOrd="0" destOrd="0" presId="urn:microsoft.com/office/officeart/2005/8/layout/hierarchy1"/>
-    <dgm:cxn modelId="{3D53D06C-80F5-4948-ACFF-5D0F2F3E8612}" type="presOf" srcId="{0A3F27BF-8466-4148-90FA-12A89603F004}" destId="{45DAD587-C95D-42D1-8F0C-0ABA2B477D3B}" srcOrd="0" destOrd="0" presId="urn:microsoft.com/office/officeart/2005/8/layout/hierarchy1"/>
-    <dgm:cxn modelId="{41C434B7-8105-4C4A-A834-55C389B81157}" type="presOf" srcId="{9E87F711-7198-43B4-9A78-E93D2EBCC7E3}" destId="{F48F8332-CF6F-461C-9D33-2EAAED080F8A}" srcOrd="0" destOrd="0" presId="urn:microsoft.com/office/officeart/2005/8/layout/hierarchy1"/>
+    <dgm:cxn modelId="{E5568E23-1D51-4C02-95D9-4B1760E42A3F}" type="presOf" srcId="{16BE4F6B-1970-4996-929A-7CC205EF5BEE}" destId="{0A9D6BB9-4CFB-41C2-9A59-107B53F98B71}" srcOrd="0" destOrd="0" presId="urn:microsoft.com/office/officeart/2005/8/layout/hierarchy1"/>
     <dgm:cxn modelId="{47502B7C-329C-4AD7-B28D-8DFCAA083340}" srcId="{E3698FFD-3466-42A0-BC6C-288EAF96DC64}" destId="{BD852985-8CAF-4F1C-91B9-B96CABAB4443}" srcOrd="1" destOrd="0" parTransId="{88BFA394-72AD-45E3-AE70-D8ABCFC08A46}" sibTransId="{C0CED864-F03A-426F-A150-6579F7445BAE}"/>
+    <dgm:cxn modelId="{682F053B-59F2-458C-AA7B-EBB585089478}" type="presOf" srcId="{DA83CB11-CDD5-403E-B35A-4D5B970A4F3F}" destId="{3A09F658-0425-4FFF-8096-171D0997F8A3}" srcOrd="0" destOrd="0" presId="urn:microsoft.com/office/officeart/2005/8/layout/hierarchy1"/>
     <dgm:cxn modelId="{1D29FDD3-F957-4E0B-96A5-B83236E428C2}" srcId="{E3698FFD-3466-42A0-BC6C-288EAF96DC64}" destId="{16BE4F6B-1970-4996-929A-7CC205EF5BEE}" srcOrd="2" destOrd="0" parTransId="{950467B8-EDDB-498D-94CA-97E3C5F6EF6A}" sibTransId="{EEF7A5C4-3B53-4DF4-BE1D-DFA43338AEC4}"/>
     <dgm:cxn modelId="{9D584765-48CE-473F-B6DB-9763BF8E5B2C}" srcId="{B3D37809-0862-4EC3-A806-584A739FD950}" destId="{0A3F27BF-8466-4148-90FA-12A89603F004}" srcOrd="0" destOrd="0" parTransId="{315E7EBF-A631-45CF-BBED-E26E7224283D}" sibTransId="{12B81847-BF44-49DD-A9CF-23E05160D09F}"/>
-    <dgm:cxn modelId="{DA808F17-E97E-4675-8452-2DA76DD4FE6A}" type="presOf" srcId="{E3698FFD-3466-42A0-BC6C-288EAF96DC64}" destId="{F88721E7-764E-4BA0-89A0-633CD4880187}" srcOrd="0" destOrd="0" presId="urn:microsoft.com/office/officeart/2005/8/layout/hierarchy1"/>
-    <dgm:cxn modelId="{A31318A7-D61C-4BA9-8D59-77BC8A974E79}" type="presOf" srcId="{16E826D9-C311-40A5-881D-ED6212D411C2}" destId="{62D2C5EA-33F4-42D8-B544-4F1E6FFF76B4}" srcOrd="0" destOrd="0" presId="urn:microsoft.com/office/officeart/2005/8/layout/hierarchy1"/>
-    <dgm:cxn modelId="{2BB19360-1E41-44CF-A33B-B2DE7E523830}" type="presOf" srcId="{0323ECAE-E647-495A-A7D7-AED6E8F71839}" destId="{743E8835-C1C7-405E-95CA-4C0265268249}" srcOrd="0" destOrd="0" presId="urn:microsoft.com/office/officeart/2005/8/layout/hierarchy1"/>
+    <dgm:cxn modelId="{B1561D80-93CF-4367-B272-DFFBAECCF411}" type="presOf" srcId="{88BFA394-72AD-45E3-AE70-D8ABCFC08A46}" destId="{FC7CDD00-A924-476B-AA8F-8FC7EA89A383}" srcOrd="0" destOrd="0" presId="urn:microsoft.com/office/officeart/2005/8/layout/hierarchy1"/>
+    <dgm:cxn modelId="{66A26D4D-AC83-427D-81B0-A0F86BAE9EF7}" type="presOf" srcId="{950467B8-EDDB-498D-94CA-97E3C5F6EF6A}" destId="{B01CF5E5-B3B2-438F-AAA8-85A892BFED80}" srcOrd="0" destOrd="0" presId="urn:microsoft.com/office/officeart/2005/8/layout/hierarchy1"/>
+    <dgm:cxn modelId="{F4DB2AD8-42E6-43C2-8590-5B1DB03329E8}" type="presOf" srcId="{0A3F27BF-8466-4148-90FA-12A89603F004}" destId="{45DAD587-C95D-42D1-8F0C-0ABA2B477D3B}" srcOrd="0" destOrd="0" presId="urn:microsoft.com/office/officeart/2005/8/layout/hierarchy1"/>
+    <dgm:cxn modelId="{23531B03-D2A1-4F49-9B9D-41F7D9F27BC5}" type="presOf" srcId="{AAD3F5B7-45D5-4CFD-AFA0-DF0698A55420}" destId="{7A99A6B8-A608-4A35-AEDA-FB92A8865021}" srcOrd="0" destOrd="0" presId="urn:microsoft.com/office/officeart/2005/8/layout/hierarchy1"/>
+    <dgm:cxn modelId="{90976724-5012-4A7A-B924-4920C18C0C1D}" type="presOf" srcId="{E3698FFD-3466-42A0-BC6C-288EAF96DC64}" destId="{F88721E7-764E-4BA0-89A0-633CD4880187}" srcOrd="0" destOrd="0" presId="urn:microsoft.com/office/officeart/2005/8/layout/hierarchy1"/>
     <dgm:cxn modelId="{8A9D2E28-426A-4D44-8189-50A801356E7B}" srcId="{135895D7-35B1-4E82-85E1-AE8A0746BD21}" destId="{E3698FFD-3466-42A0-BC6C-288EAF96DC64}" srcOrd="0" destOrd="0" parTransId="{8FCA4F9D-1068-4773-822E-DD9789B65FBB}" sibTransId="{EF326C1C-F763-4CC0-B366-B156DBB84A5B}"/>
+    <dgm:cxn modelId="{705F885E-A83A-4EF0-810D-96753E04BD6C}" type="presOf" srcId="{862F5D64-9CB3-4FDF-9AE4-81B7EE6FBC92}" destId="{87DABCB8-ECBD-4196-9B3C-A68751D5F4DE}" srcOrd="0" destOrd="0" presId="urn:microsoft.com/office/officeart/2005/8/layout/hierarchy1"/>
+    <dgm:cxn modelId="{19C1ED96-A6EE-4C1E-ADFD-27D6F33CBF29}" type="presOf" srcId="{75A41128-53CA-46AF-BCA1-5E832FB69537}" destId="{0235339D-78E9-4DF7-A653-ED64D88D8194}" srcOrd="0" destOrd="0" presId="urn:microsoft.com/office/officeart/2005/8/layout/hierarchy1"/>
     <dgm:cxn modelId="{FE5C5211-975A-40C7-BE50-28AB04B1A83B}" srcId="{16BE4F6B-1970-4996-929A-7CC205EF5BEE}" destId="{16E826D9-C311-40A5-881D-ED6212D411C2}" srcOrd="0" destOrd="0" parTransId="{0323ECAE-E647-495A-A7D7-AED6E8F71839}" sibTransId="{B1CEF16A-6F2C-4FCD-AE71-AB430F14CE1B}"/>
-    <dgm:cxn modelId="{FC1BA35C-C14F-4BB6-9DA1-B7A50E2E856D}" type="presOf" srcId="{862F5D64-9CB3-4FDF-9AE4-81B7EE6FBC92}" destId="{87DABCB8-ECBD-4196-9B3C-A68751D5F4DE}" srcOrd="0" destOrd="0" presId="urn:microsoft.com/office/officeart/2005/8/layout/hierarchy1"/>
-    <dgm:cxn modelId="{31B2596C-2DFC-44D1-A831-9699946FA168}" type="presOf" srcId="{B3D37809-0862-4EC3-A806-584A739FD950}" destId="{7424A2E8-25A7-4460-985C-124C5C15096F}" srcOrd="0" destOrd="0" presId="urn:microsoft.com/office/officeart/2005/8/layout/hierarchy1"/>
-    <dgm:cxn modelId="{CAF10104-3432-4F36-8674-1E2160E6ED2D}" type="presOf" srcId="{315E7EBF-A631-45CF-BBED-E26E7224283D}" destId="{0408DF47-31AA-42B7-9B3C-2A2BC5B59856}" srcOrd="0" destOrd="0" presId="urn:microsoft.com/office/officeart/2005/8/layout/hierarchy1"/>
-    <dgm:cxn modelId="{B1C3772A-8459-4425-B5AA-F46A47B81BDD}" type="presOf" srcId="{135895D7-35B1-4E82-85E1-AE8A0746BD21}" destId="{5A43F97D-063A-42FA-B52C-CAADF30A405C}" srcOrd="0" destOrd="0" presId="urn:microsoft.com/office/officeart/2005/8/layout/hierarchy1"/>
+    <dgm:cxn modelId="{75255B51-D483-4E16-8D4A-BFDD9D327895}" type="presOf" srcId="{315E7EBF-A631-45CF-BBED-E26E7224283D}" destId="{0408DF47-31AA-42B7-9B3C-2A2BC5B59856}" srcOrd="0" destOrd="0" presId="urn:microsoft.com/office/officeart/2005/8/layout/hierarchy1"/>
+    <dgm:cxn modelId="{A1D7C3FB-EE50-46A6-8773-2523D7A1439E}" type="presOf" srcId="{9E87F711-7198-43B4-9A78-E93D2EBCC7E3}" destId="{F48F8332-CF6F-461C-9D33-2EAAED080F8A}" srcOrd="0" destOrd="0" presId="urn:microsoft.com/office/officeart/2005/8/layout/hierarchy1"/>
+    <dgm:cxn modelId="{E3692E10-A729-4263-A0A7-DB8057FEE8E9}" type="presOf" srcId="{B3D37809-0862-4EC3-A806-584A739FD950}" destId="{7424A2E8-25A7-4460-985C-124C5C15096F}" srcOrd="0" destOrd="0" presId="urn:microsoft.com/office/officeart/2005/8/layout/hierarchy1"/>
+    <dgm:cxn modelId="{90FADBD7-B7DB-4B37-94D6-751FD0931E56}" type="presOf" srcId="{135895D7-35B1-4E82-85E1-AE8A0746BD21}" destId="{5A43F97D-063A-42FA-B52C-CAADF30A405C}" srcOrd="0" destOrd="0" presId="urn:microsoft.com/office/officeart/2005/8/layout/hierarchy1"/>
+    <dgm:cxn modelId="{FDFDB2C7-C305-4348-8CAA-E985B104E1CD}" type="presOf" srcId="{0323ECAE-E647-495A-A7D7-AED6E8F71839}" destId="{743E8835-C1C7-405E-95CA-4C0265268249}" srcOrd="0" destOrd="0" presId="urn:microsoft.com/office/officeart/2005/8/layout/hierarchy1"/>
     <dgm:cxn modelId="{1DD71EA6-39A9-476C-895D-E6A3F7B0CF94}" srcId="{E3698FFD-3466-42A0-BC6C-288EAF96DC64}" destId="{9E87F711-7198-43B4-9A78-E93D2EBCC7E3}" srcOrd="0" destOrd="0" parTransId="{862F5D64-9CB3-4FDF-9AE4-81B7EE6FBC92}" sibTransId="{793B738C-3BFE-4824-A059-97F48C275AE6}"/>
-    <dgm:cxn modelId="{6CEBF566-F850-4350-8FC4-4EE0D912D5DC}" type="presOf" srcId="{DA83CB11-CDD5-403E-B35A-4D5B970A4F3F}" destId="{3A09F658-0425-4FFF-8096-171D0997F8A3}" srcOrd="0" destOrd="0" presId="urn:microsoft.com/office/officeart/2005/8/layout/hierarchy1"/>
-    <dgm:cxn modelId="{56B41474-6CF2-4C6A-9E97-4A0E9BF4E545}" type="presOf" srcId="{BD852985-8CAF-4F1C-91B9-B96CABAB4443}" destId="{A6811D3C-DD4E-4F7E-B256-4E6805A8D884}" srcOrd="0" destOrd="0" presId="urn:microsoft.com/office/officeart/2005/8/layout/hierarchy1"/>
-    <dgm:cxn modelId="{B286FA27-2CAA-48B0-BE1A-1139656EFBC3}" type="presOf" srcId="{75A41128-53CA-46AF-BCA1-5E832FB69537}" destId="{0235339D-78E9-4DF7-A653-ED64D88D8194}" srcOrd="0" destOrd="0" presId="urn:microsoft.com/office/officeart/2005/8/layout/hierarchy1"/>
+    <dgm:cxn modelId="{4C7E199F-F481-45D4-BD9A-5D28F2AD029B}" type="presOf" srcId="{BD852985-8CAF-4F1C-91B9-B96CABAB4443}" destId="{A6811D3C-DD4E-4F7E-B256-4E6805A8D884}" srcOrd="0" destOrd="0" presId="urn:microsoft.com/office/officeart/2005/8/layout/hierarchy1"/>
+    <dgm:cxn modelId="{D1DA57C2-6260-4AF5-B2E8-A298BF395AE9}" type="presOf" srcId="{16E826D9-C311-40A5-881D-ED6212D411C2}" destId="{62D2C5EA-33F4-42D8-B544-4F1E6FFF76B4}" srcOrd="0" destOrd="0" presId="urn:microsoft.com/office/officeart/2005/8/layout/hierarchy1"/>
     <dgm:cxn modelId="{9307099E-7DCC-41B1-9848-5AF8767A9FB1}" srcId="{BD852985-8CAF-4F1C-91B9-B96CABAB4443}" destId="{AAD3F5B7-45D5-4CFD-AFA0-DF0698A55420}" srcOrd="0" destOrd="0" parTransId="{75A41128-53CA-46AF-BCA1-5E832FB69537}" sibTransId="{C7770465-642C-4E0E-B50B-15DE1B96D6EC}"/>
-    <dgm:cxn modelId="{5D2D9EBD-A1BD-49D1-AC69-7A99F027C1B5}" type="presOf" srcId="{16BE4F6B-1970-4996-929A-7CC205EF5BEE}" destId="{0A9D6BB9-4CFB-41C2-9A59-107B53F98B71}" srcOrd="0" destOrd="0" presId="urn:microsoft.com/office/officeart/2005/8/layout/hierarchy1"/>
-    <dgm:cxn modelId="{043FF109-11D1-43C1-8B44-EE0F1D0F435B}" type="presOf" srcId="{88BFA394-72AD-45E3-AE70-D8ABCFC08A46}" destId="{FC7CDD00-A924-476B-AA8F-8FC7EA89A383}" srcOrd="0" destOrd="0" presId="urn:microsoft.com/office/officeart/2005/8/layout/hierarchy1"/>
     <dgm:cxn modelId="{0869A9F8-2931-46EB-9403-2CE729154DB6}" srcId="{E3698FFD-3466-42A0-BC6C-288EAF96DC64}" destId="{B3D37809-0862-4EC3-A806-584A739FD950}" srcOrd="3" destOrd="0" parTransId="{DA83CB11-CDD5-403E-B35A-4D5B970A4F3F}" sibTransId="{C6FC558B-4A48-4540-8ECF-EE2B777AC62F}"/>
-    <dgm:cxn modelId="{2B33D27D-2952-4DB0-AD98-DDD357BD0B96}" type="presParOf" srcId="{5A43F97D-063A-42FA-B52C-CAADF30A405C}" destId="{0E52C633-1C75-48F6-A73C-14DA8DE51EB9}" srcOrd="0" destOrd="0" presId="urn:microsoft.com/office/officeart/2005/8/layout/hierarchy1"/>
-    <dgm:cxn modelId="{0E02100E-04C2-4C8D-8C2B-53DA1E2DD914}" type="presParOf" srcId="{0E52C633-1C75-48F6-A73C-14DA8DE51EB9}" destId="{E0E7A643-17BB-4C2D-8072-50F83591FFEA}" srcOrd="0" destOrd="0" presId="urn:microsoft.com/office/officeart/2005/8/layout/hierarchy1"/>
-    <dgm:cxn modelId="{2AB206F2-4FE5-4CC4-BCA1-ED757930ED3F}" type="presParOf" srcId="{E0E7A643-17BB-4C2D-8072-50F83591FFEA}" destId="{DCD4032B-7071-45F4-A73F-8D7C668A9155}" srcOrd="0" destOrd="0" presId="urn:microsoft.com/office/officeart/2005/8/layout/hierarchy1"/>
-    <dgm:cxn modelId="{B0AB3AFD-5E9F-4131-9110-8BFF48F5E33B}" type="presParOf" srcId="{E0E7A643-17BB-4C2D-8072-50F83591FFEA}" destId="{F88721E7-764E-4BA0-89A0-633CD4880187}" srcOrd="1" destOrd="0" presId="urn:microsoft.com/office/officeart/2005/8/layout/hierarchy1"/>
-    <dgm:cxn modelId="{55D34A07-CF08-403F-8DB8-EE413A65A69E}" type="presParOf" srcId="{0E52C633-1C75-48F6-A73C-14DA8DE51EB9}" destId="{19B85B77-0E19-4BA1-ADF9-EF7458BEE019}" srcOrd="1" destOrd="0" presId="urn:microsoft.com/office/officeart/2005/8/layout/hierarchy1"/>
-    <dgm:cxn modelId="{C6BC9B4B-DB6E-4114-B385-1C9A34AD2323}" type="presParOf" srcId="{19B85B77-0E19-4BA1-ADF9-EF7458BEE019}" destId="{87DABCB8-ECBD-4196-9B3C-A68751D5F4DE}" srcOrd="0" destOrd="0" presId="urn:microsoft.com/office/officeart/2005/8/layout/hierarchy1"/>
-    <dgm:cxn modelId="{7F9BFA5C-15DB-4671-AE89-7C9F1F874B50}" type="presParOf" srcId="{19B85B77-0E19-4BA1-ADF9-EF7458BEE019}" destId="{EFA5E7B5-36F0-47C8-B460-CAE7786C6854}" srcOrd="1" destOrd="0" presId="urn:microsoft.com/office/officeart/2005/8/layout/hierarchy1"/>
-    <dgm:cxn modelId="{C8739835-C201-4B26-904B-C32FBC10C784}" type="presParOf" srcId="{EFA5E7B5-36F0-47C8-B460-CAE7786C6854}" destId="{08C12BEE-FFAC-42AC-A033-BF52AEBB17A8}" srcOrd="0" destOrd="0" presId="urn:microsoft.com/office/officeart/2005/8/layout/hierarchy1"/>
-    <dgm:cxn modelId="{4571B66E-B14F-4951-8474-702917C67DC5}" type="presParOf" srcId="{08C12BEE-FFAC-42AC-A033-BF52AEBB17A8}" destId="{577599F5-179C-411B-91D7-7C45C29BFB61}" srcOrd="0" destOrd="0" presId="urn:microsoft.com/office/officeart/2005/8/layout/hierarchy1"/>
-    <dgm:cxn modelId="{7815CF6B-2231-48B7-81EA-39A851060B8E}" type="presParOf" srcId="{08C12BEE-FFAC-42AC-A033-BF52AEBB17A8}" destId="{F48F8332-CF6F-461C-9D33-2EAAED080F8A}" srcOrd="1" destOrd="0" presId="urn:microsoft.com/office/officeart/2005/8/layout/hierarchy1"/>
-    <dgm:cxn modelId="{383D21EF-F99F-4811-A040-D8DFCF8A854D}" type="presParOf" srcId="{EFA5E7B5-36F0-47C8-B460-CAE7786C6854}" destId="{E07379AA-36F9-46B1-94B4-DB19842B8B1D}" srcOrd="1" destOrd="0" presId="urn:microsoft.com/office/officeart/2005/8/layout/hierarchy1"/>
-    <dgm:cxn modelId="{302D3E90-2D42-4092-AA3B-C0BC46137CF8}" type="presParOf" srcId="{19B85B77-0E19-4BA1-ADF9-EF7458BEE019}" destId="{FC7CDD00-A924-476B-AA8F-8FC7EA89A383}" srcOrd="2" destOrd="0" presId="urn:microsoft.com/office/officeart/2005/8/layout/hierarchy1"/>
-    <dgm:cxn modelId="{2D439A4F-4679-4031-B285-7BCC0C7CF0E4}" type="presParOf" srcId="{19B85B77-0E19-4BA1-ADF9-EF7458BEE019}" destId="{6FF675F3-C5A1-455D-9D9E-CA4AFE66F5E7}" srcOrd="3" destOrd="0" presId="urn:microsoft.com/office/officeart/2005/8/layout/hierarchy1"/>
-    <dgm:cxn modelId="{952F9DED-41D1-47AE-9182-8B346E906803}" type="presParOf" srcId="{6FF675F3-C5A1-455D-9D9E-CA4AFE66F5E7}" destId="{85AEEEC4-1FCE-40C4-BF06-A92735818F64}" srcOrd="0" destOrd="0" presId="urn:microsoft.com/office/officeart/2005/8/layout/hierarchy1"/>
-    <dgm:cxn modelId="{925E121E-534B-4B51-AD28-DAF255C1EE2E}" type="presParOf" srcId="{85AEEEC4-1FCE-40C4-BF06-A92735818F64}" destId="{D092275D-038B-48B9-BA14-693E211279C7}" srcOrd="0" destOrd="0" presId="urn:microsoft.com/office/officeart/2005/8/layout/hierarchy1"/>
-    <dgm:cxn modelId="{A52A2FB6-E2E9-4D44-908A-B4B30EBB4945}" type="presParOf" srcId="{85AEEEC4-1FCE-40C4-BF06-A92735818F64}" destId="{A6811D3C-DD4E-4F7E-B256-4E6805A8D884}" srcOrd="1" destOrd="0" presId="urn:microsoft.com/office/officeart/2005/8/layout/hierarchy1"/>
-    <dgm:cxn modelId="{2E62991F-4D58-4305-8173-1CCFBBF7EBC6}" type="presParOf" srcId="{6FF675F3-C5A1-455D-9D9E-CA4AFE66F5E7}" destId="{0FFD3E0B-1644-442F-810E-57BB69267BDF}" srcOrd="1" destOrd="0" presId="urn:microsoft.com/office/officeart/2005/8/layout/hierarchy1"/>
-    <dgm:cxn modelId="{C238669C-65E0-4F75-B8BA-1D09E987B5C1}" type="presParOf" srcId="{0FFD3E0B-1644-442F-810E-57BB69267BDF}" destId="{0235339D-78E9-4DF7-A653-ED64D88D8194}" srcOrd="0" destOrd="0" presId="urn:microsoft.com/office/officeart/2005/8/layout/hierarchy1"/>
-    <dgm:cxn modelId="{885F4157-588E-45EF-BC05-926191FABA63}" type="presParOf" srcId="{0FFD3E0B-1644-442F-810E-57BB69267BDF}" destId="{905E8095-FA34-4C4B-A215-71031F60131E}" srcOrd="1" destOrd="0" presId="urn:microsoft.com/office/officeart/2005/8/layout/hierarchy1"/>
-    <dgm:cxn modelId="{9EB38597-6378-4BFD-8205-68FCD39AD5C6}" type="presParOf" srcId="{905E8095-FA34-4C4B-A215-71031F60131E}" destId="{5BAEE163-C853-401F-A84A-D524E44A2D0F}" srcOrd="0" destOrd="0" presId="urn:microsoft.com/office/officeart/2005/8/layout/hierarchy1"/>
-    <dgm:cxn modelId="{97DE6FC5-24B1-43D8-A365-4833A2FE22DF}" type="presParOf" srcId="{5BAEE163-C853-401F-A84A-D524E44A2D0F}" destId="{D926723A-60EE-4891-96BC-62E679A6A601}" srcOrd="0" destOrd="0" presId="urn:microsoft.com/office/officeart/2005/8/layout/hierarchy1"/>
-    <dgm:cxn modelId="{7789AAC7-AB3D-4E9D-8C81-2533543B524F}" type="presParOf" srcId="{5BAEE163-C853-401F-A84A-D524E44A2D0F}" destId="{7A99A6B8-A608-4A35-AEDA-FB92A8865021}" srcOrd="1" destOrd="0" presId="urn:microsoft.com/office/officeart/2005/8/layout/hierarchy1"/>
-    <dgm:cxn modelId="{A91FF99F-5185-45D0-9A6D-C4D1648CBDEE}" type="presParOf" srcId="{905E8095-FA34-4C4B-A215-71031F60131E}" destId="{ADADAB01-8968-4215-BDF9-952A96BCA878}" srcOrd="1" destOrd="0" presId="urn:microsoft.com/office/officeart/2005/8/layout/hierarchy1"/>
-    <dgm:cxn modelId="{13D2D8D2-9C73-466B-B82C-58D9F334E8B5}" type="presParOf" srcId="{19B85B77-0E19-4BA1-ADF9-EF7458BEE019}" destId="{B01CF5E5-B3B2-438F-AAA8-85A892BFED80}" srcOrd="4" destOrd="0" presId="urn:microsoft.com/office/officeart/2005/8/layout/hierarchy1"/>
-    <dgm:cxn modelId="{8AB8C10B-A879-4916-BB5C-D181CB91A098}" type="presParOf" srcId="{19B85B77-0E19-4BA1-ADF9-EF7458BEE019}" destId="{467DB24D-E09E-4BB8-B00E-78B75E07CE92}" srcOrd="5" destOrd="0" presId="urn:microsoft.com/office/officeart/2005/8/layout/hierarchy1"/>
-    <dgm:cxn modelId="{E03A9F22-665E-49A9-8A7F-7B0811855BF4}" type="presParOf" srcId="{467DB24D-E09E-4BB8-B00E-78B75E07CE92}" destId="{F388297B-3E64-44AD-A9F6-9B245883FE2A}" srcOrd="0" destOrd="0" presId="urn:microsoft.com/office/officeart/2005/8/layout/hierarchy1"/>
-    <dgm:cxn modelId="{8770B0C1-ABB3-45ED-B223-530E61695224}" type="presParOf" srcId="{F388297B-3E64-44AD-A9F6-9B245883FE2A}" destId="{3261A0EF-98D6-411B-8C18-1FFE72E72BFE}" srcOrd="0" destOrd="0" presId="urn:microsoft.com/office/officeart/2005/8/layout/hierarchy1"/>
-    <dgm:cxn modelId="{FC164FBC-7912-4E12-A37B-DDF0791CBB6B}" type="presParOf" srcId="{F388297B-3E64-44AD-A9F6-9B245883FE2A}" destId="{0A9D6BB9-4CFB-41C2-9A59-107B53F98B71}" srcOrd="1" destOrd="0" presId="urn:microsoft.com/office/officeart/2005/8/layout/hierarchy1"/>
-    <dgm:cxn modelId="{D8366ED6-D243-45A5-8961-E0BE6BD10AB3}" type="presParOf" srcId="{467DB24D-E09E-4BB8-B00E-78B75E07CE92}" destId="{BF26F4AB-9A60-458E-A9FF-EB447A802715}" srcOrd="1" destOrd="0" presId="urn:microsoft.com/office/officeart/2005/8/layout/hierarchy1"/>
-    <dgm:cxn modelId="{B1844BAF-FC35-457C-87E6-BDC8DE4D3407}" type="presParOf" srcId="{BF26F4AB-9A60-458E-A9FF-EB447A802715}" destId="{743E8835-C1C7-405E-95CA-4C0265268249}" srcOrd="0" destOrd="0" presId="urn:microsoft.com/office/officeart/2005/8/layout/hierarchy1"/>
-    <dgm:cxn modelId="{0E722922-FAF5-4A13-AE08-3057BD2D5120}" type="presParOf" srcId="{BF26F4AB-9A60-458E-A9FF-EB447A802715}" destId="{BEDA5E05-2624-4C45-9F32-34A891BE9CF1}" srcOrd="1" destOrd="0" presId="urn:microsoft.com/office/officeart/2005/8/layout/hierarchy1"/>
-    <dgm:cxn modelId="{519A4068-469D-448C-A861-671924A51C6A}" type="presParOf" srcId="{BEDA5E05-2624-4C45-9F32-34A891BE9CF1}" destId="{843C7452-151F-45AB-923C-E64759E0593D}" srcOrd="0" destOrd="0" presId="urn:microsoft.com/office/officeart/2005/8/layout/hierarchy1"/>
-    <dgm:cxn modelId="{D7195E12-3D1B-490D-B1E0-36003E79C535}" type="presParOf" srcId="{843C7452-151F-45AB-923C-E64759E0593D}" destId="{207479FD-40BC-4020-8414-E6006C8CCE78}" srcOrd="0" destOrd="0" presId="urn:microsoft.com/office/officeart/2005/8/layout/hierarchy1"/>
-    <dgm:cxn modelId="{234E55EC-A672-412E-AB84-953EAE4BB89A}" type="presParOf" srcId="{843C7452-151F-45AB-923C-E64759E0593D}" destId="{62D2C5EA-33F4-42D8-B544-4F1E6FFF76B4}" srcOrd="1" destOrd="0" presId="urn:microsoft.com/office/officeart/2005/8/layout/hierarchy1"/>
-    <dgm:cxn modelId="{1CBEA0DD-E48B-48EF-8C5E-05D2B71EB083}" type="presParOf" srcId="{BEDA5E05-2624-4C45-9F32-34A891BE9CF1}" destId="{5EA5C711-DAF6-43C0-A096-C950EACB7110}" srcOrd="1" destOrd="0" presId="urn:microsoft.com/office/officeart/2005/8/layout/hierarchy1"/>
-    <dgm:cxn modelId="{D83E30B6-FEE4-4E0C-99DB-5031C839D16F}" type="presParOf" srcId="{19B85B77-0E19-4BA1-ADF9-EF7458BEE019}" destId="{3A09F658-0425-4FFF-8096-171D0997F8A3}" srcOrd="6" destOrd="0" presId="urn:microsoft.com/office/officeart/2005/8/layout/hierarchy1"/>
-    <dgm:cxn modelId="{A10B72E3-50BC-413F-AD16-E8531A363EBC}" type="presParOf" srcId="{19B85B77-0E19-4BA1-ADF9-EF7458BEE019}" destId="{1C3CACD7-3555-48F7-82F1-47A9C5060367}" srcOrd="7" destOrd="0" presId="urn:microsoft.com/office/officeart/2005/8/layout/hierarchy1"/>
-    <dgm:cxn modelId="{34C34FFD-2A4F-40F9-9DB0-FDA5C045ED8F}" type="presParOf" srcId="{1C3CACD7-3555-48F7-82F1-47A9C5060367}" destId="{B584B6F7-4108-4C24-A481-7B77F78316D6}" srcOrd="0" destOrd="0" presId="urn:microsoft.com/office/officeart/2005/8/layout/hierarchy1"/>
-    <dgm:cxn modelId="{E1E1A37D-53A0-4A0A-A253-E59641B3D17D}" type="presParOf" srcId="{B584B6F7-4108-4C24-A481-7B77F78316D6}" destId="{74676111-CE0D-4590-976E-F35CF8DE918C}" srcOrd="0" destOrd="0" presId="urn:microsoft.com/office/officeart/2005/8/layout/hierarchy1"/>
-    <dgm:cxn modelId="{9F4AABFC-A3AD-462C-A6E6-AF3EF21408B0}" type="presParOf" srcId="{B584B6F7-4108-4C24-A481-7B77F78316D6}" destId="{7424A2E8-25A7-4460-985C-124C5C15096F}" srcOrd="1" destOrd="0" presId="urn:microsoft.com/office/officeart/2005/8/layout/hierarchy1"/>
-    <dgm:cxn modelId="{69C48A30-3B11-44B5-8050-3DBA8405EBAF}" type="presParOf" srcId="{1C3CACD7-3555-48F7-82F1-47A9C5060367}" destId="{2CD168B8-2287-4007-97BF-6471D31A91AA}" srcOrd="1" destOrd="0" presId="urn:microsoft.com/office/officeart/2005/8/layout/hierarchy1"/>
-    <dgm:cxn modelId="{F7AFDE35-C200-456C-A96B-2BDF88FCA738}" type="presParOf" srcId="{2CD168B8-2287-4007-97BF-6471D31A91AA}" destId="{0408DF47-31AA-42B7-9B3C-2A2BC5B59856}" srcOrd="0" destOrd="0" presId="urn:microsoft.com/office/officeart/2005/8/layout/hierarchy1"/>
-    <dgm:cxn modelId="{6687219C-9905-4C6F-AFDD-9355942E73B8}" type="presParOf" srcId="{2CD168B8-2287-4007-97BF-6471D31A91AA}" destId="{FECD4174-73A5-4C9D-B32C-307181B2B6E8}" srcOrd="1" destOrd="0" presId="urn:microsoft.com/office/officeart/2005/8/layout/hierarchy1"/>
-    <dgm:cxn modelId="{81E057D6-34CB-473C-8531-50590E20C454}" type="presParOf" srcId="{FECD4174-73A5-4C9D-B32C-307181B2B6E8}" destId="{4610B783-866E-468A-A2C5-1591BA08D591}" srcOrd="0" destOrd="0" presId="urn:microsoft.com/office/officeart/2005/8/layout/hierarchy1"/>
-    <dgm:cxn modelId="{F0B4D5B5-6328-497A-9A2E-339DC82BB17E}" type="presParOf" srcId="{4610B783-866E-468A-A2C5-1591BA08D591}" destId="{6327E6C6-E157-485A-9353-F564DC74E284}" srcOrd="0" destOrd="0" presId="urn:microsoft.com/office/officeart/2005/8/layout/hierarchy1"/>
-    <dgm:cxn modelId="{34D28FB1-1126-4856-9AB5-DE82909E56E9}" type="presParOf" srcId="{4610B783-866E-468A-A2C5-1591BA08D591}" destId="{45DAD587-C95D-42D1-8F0C-0ABA2B477D3B}" srcOrd="1" destOrd="0" presId="urn:microsoft.com/office/officeart/2005/8/layout/hierarchy1"/>
-    <dgm:cxn modelId="{999F0943-5E95-4A37-9D9E-CC158EC03DF9}" type="presParOf" srcId="{FECD4174-73A5-4C9D-B32C-307181B2B6E8}" destId="{309A6161-D4C9-4522-8963-F43312EA034E}" srcOrd="1" destOrd="0" presId="urn:microsoft.com/office/officeart/2005/8/layout/hierarchy1"/>
+    <dgm:cxn modelId="{5154CD13-B05F-44DF-B2D6-900C09D1C23B}" type="presParOf" srcId="{5A43F97D-063A-42FA-B52C-CAADF30A405C}" destId="{0E52C633-1C75-48F6-A73C-14DA8DE51EB9}" srcOrd="0" destOrd="0" presId="urn:microsoft.com/office/officeart/2005/8/layout/hierarchy1"/>
+    <dgm:cxn modelId="{D3807F7D-A2E3-4E6F-B711-3F3DC81C1E1B}" type="presParOf" srcId="{0E52C633-1C75-48F6-A73C-14DA8DE51EB9}" destId="{E0E7A643-17BB-4C2D-8072-50F83591FFEA}" srcOrd="0" destOrd="0" presId="urn:microsoft.com/office/officeart/2005/8/layout/hierarchy1"/>
+    <dgm:cxn modelId="{D6FF8CF2-CF0C-484A-A6D5-0552608FEE6E}" type="presParOf" srcId="{E0E7A643-17BB-4C2D-8072-50F83591FFEA}" destId="{DCD4032B-7071-45F4-A73F-8D7C668A9155}" srcOrd="0" destOrd="0" presId="urn:microsoft.com/office/officeart/2005/8/layout/hierarchy1"/>
+    <dgm:cxn modelId="{204312D3-1F8E-4CF9-95B1-BEA64CA79F74}" type="presParOf" srcId="{E0E7A643-17BB-4C2D-8072-50F83591FFEA}" destId="{F88721E7-764E-4BA0-89A0-633CD4880187}" srcOrd="1" destOrd="0" presId="urn:microsoft.com/office/officeart/2005/8/layout/hierarchy1"/>
+    <dgm:cxn modelId="{4A9DFFF3-9391-4BF8-A477-542728009C6F}" type="presParOf" srcId="{0E52C633-1C75-48F6-A73C-14DA8DE51EB9}" destId="{19B85B77-0E19-4BA1-ADF9-EF7458BEE019}" srcOrd="1" destOrd="0" presId="urn:microsoft.com/office/officeart/2005/8/layout/hierarchy1"/>
+    <dgm:cxn modelId="{FBE76C82-66C6-48AD-84C1-104936BB1522}" type="presParOf" srcId="{19B85B77-0E19-4BA1-ADF9-EF7458BEE019}" destId="{87DABCB8-ECBD-4196-9B3C-A68751D5F4DE}" srcOrd="0" destOrd="0" presId="urn:microsoft.com/office/officeart/2005/8/layout/hierarchy1"/>
+    <dgm:cxn modelId="{F9C18DCC-56E6-4409-A646-55D429D19626}" type="presParOf" srcId="{19B85B77-0E19-4BA1-ADF9-EF7458BEE019}" destId="{EFA5E7B5-36F0-47C8-B460-CAE7786C6854}" srcOrd="1" destOrd="0" presId="urn:microsoft.com/office/officeart/2005/8/layout/hierarchy1"/>
+    <dgm:cxn modelId="{8881EF79-1A62-48C9-94FF-89D643C21C20}" type="presParOf" srcId="{EFA5E7B5-36F0-47C8-B460-CAE7786C6854}" destId="{08C12BEE-FFAC-42AC-A033-BF52AEBB17A8}" srcOrd="0" destOrd="0" presId="urn:microsoft.com/office/officeart/2005/8/layout/hierarchy1"/>
+    <dgm:cxn modelId="{D6C16087-531B-4689-A11D-F2DC75B6837A}" type="presParOf" srcId="{08C12BEE-FFAC-42AC-A033-BF52AEBB17A8}" destId="{577599F5-179C-411B-91D7-7C45C29BFB61}" srcOrd="0" destOrd="0" presId="urn:microsoft.com/office/officeart/2005/8/layout/hierarchy1"/>
+    <dgm:cxn modelId="{215FCC5A-D78A-44B3-BB42-EFC394378FF5}" type="presParOf" srcId="{08C12BEE-FFAC-42AC-A033-BF52AEBB17A8}" destId="{F48F8332-CF6F-461C-9D33-2EAAED080F8A}" srcOrd="1" destOrd="0" presId="urn:microsoft.com/office/officeart/2005/8/layout/hierarchy1"/>
+    <dgm:cxn modelId="{960E5984-EDC0-4102-8137-A2263604D76C}" type="presParOf" srcId="{EFA5E7B5-36F0-47C8-B460-CAE7786C6854}" destId="{E07379AA-36F9-46B1-94B4-DB19842B8B1D}" srcOrd="1" destOrd="0" presId="urn:microsoft.com/office/officeart/2005/8/layout/hierarchy1"/>
+    <dgm:cxn modelId="{9AB10AE5-EF36-4863-8CF8-D18BFBCAEF91}" type="presParOf" srcId="{19B85B77-0E19-4BA1-ADF9-EF7458BEE019}" destId="{FC7CDD00-A924-476B-AA8F-8FC7EA89A383}" srcOrd="2" destOrd="0" presId="urn:microsoft.com/office/officeart/2005/8/layout/hierarchy1"/>
+    <dgm:cxn modelId="{E3E332CC-3647-4C74-8A0D-6CD494C7A000}" type="presParOf" srcId="{19B85B77-0E19-4BA1-ADF9-EF7458BEE019}" destId="{6FF675F3-C5A1-455D-9D9E-CA4AFE66F5E7}" srcOrd="3" destOrd="0" presId="urn:microsoft.com/office/officeart/2005/8/layout/hierarchy1"/>
+    <dgm:cxn modelId="{F3D6626B-22A5-4036-B4E6-DBBD61515077}" type="presParOf" srcId="{6FF675F3-C5A1-455D-9D9E-CA4AFE66F5E7}" destId="{85AEEEC4-1FCE-40C4-BF06-A92735818F64}" srcOrd="0" destOrd="0" presId="urn:microsoft.com/office/officeart/2005/8/layout/hierarchy1"/>
+    <dgm:cxn modelId="{7284E50B-D0A2-4C90-8CF8-E5969D098A11}" type="presParOf" srcId="{85AEEEC4-1FCE-40C4-BF06-A92735818F64}" destId="{D092275D-038B-48B9-BA14-693E211279C7}" srcOrd="0" destOrd="0" presId="urn:microsoft.com/office/officeart/2005/8/layout/hierarchy1"/>
+    <dgm:cxn modelId="{0BEE7E35-378E-4157-9DB2-8D29893DCF40}" type="presParOf" srcId="{85AEEEC4-1FCE-40C4-BF06-A92735818F64}" destId="{A6811D3C-DD4E-4F7E-B256-4E6805A8D884}" srcOrd="1" destOrd="0" presId="urn:microsoft.com/office/officeart/2005/8/layout/hierarchy1"/>
+    <dgm:cxn modelId="{3015E85A-188F-43CE-8DE7-860D1471D341}" type="presParOf" srcId="{6FF675F3-C5A1-455D-9D9E-CA4AFE66F5E7}" destId="{0FFD3E0B-1644-442F-810E-57BB69267BDF}" srcOrd="1" destOrd="0" presId="urn:microsoft.com/office/officeart/2005/8/layout/hierarchy1"/>
+    <dgm:cxn modelId="{EB7D8C60-61FF-4616-B505-C756CFC1BAE6}" type="presParOf" srcId="{0FFD3E0B-1644-442F-810E-57BB69267BDF}" destId="{0235339D-78E9-4DF7-A653-ED64D88D8194}" srcOrd="0" destOrd="0" presId="urn:microsoft.com/office/officeart/2005/8/layout/hierarchy1"/>
+    <dgm:cxn modelId="{8843FFC0-0249-4D50-915B-D355DF6ECD6B}" type="presParOf" srcId="{0FFD3E0B-1644-442F-810E-57BB69267BDF}" destId="{905E8095-FA34-4C4B-A215-71031F60131E}" srcOrd="1" destOrd="0" presId="urn:microsoft.com/office/officeart/2005/8/layout/hierarchy1"/>
+    <dgm:cxn modelId="{961A6938-96CE-4B49-9BCC-DEABC6BACB88}" type="presParOf" srcId="{905E8095-FA34-4C4B-A215-71031F60131E}" destId="{5BAEE163-C853-401F-A84A-D524E44A2D0F}" srcOrd="0" destOrd="0" presId="urn:microsoft.com/office/officeart/2005/8/layout/hierarchy1"/>
+    <dgm:cxn modelId="{DD81FDF7-029D-4DA4-9B75-E83963BA609E}" type="presParOf" srcId="{5BAEE163-C853-401F-A84A-D524E44A2D0F}" destId="{D926723A-60EE-4891-96BC-62E679A6A601}" srcOrd="0" destOrd="0" presId="urn:microsoft.com/office/officeart/2005/8/layout/hierarchy1"/>
+    <dgm:cxn modelId="{3CB846B5-D17F-48C9-952B-D76FB04D2526}" type="presParOf" srcId="{5BAEE163-C853-401F-A84A-D524E44A2D0F}" destId="{7A99A6B8-A608-4A35-AEDA-FB92A8865021}" srcOrd="1" destOrd="0" presId="urn:microsoft.com/office/officeart/2005/8/layout/hierarchy1"/>
+    <dgm:cxn modelId="{C87BE428-79A8-4BFC-B096-F2D9E7827CB4}" type="presParOf" srcId="{905E8095-FA34-4C4B-A215-71031F60131E}" destId="{ADADAB01-8968-4215-BDF9-952A96BCA878}" srcOrd="1" destOrd="0" presId="urn:microsoft.com/office/officeart/2005/8/layout/hierarchy1"/>
+    <dgm:cxn modelId="{8F3A09D1-1E3A-4187-9EBD-3BB0D968C598}" type="presParOf" srcId="{19B85B77-0E19-4BA1-ADF9-EF7458BEE019}" destId="{B01CF5E5-B3B2-438F-AAA8-85A892BFED80}" srcOrd="4" destOrd="0" presId="urn:microsoft.com/office/officeart/2005/8/layout/hierarchy1"/>
+    <dgm:cxn modelId="{B1BCD525-EC01-4C50-BFE5-A7F9FA4C5EA2}" type="presParOf" srcId="{19B85B77-0E19-4BA1-ADF9-EF7458BEE019}" destId="{467DB24D-E09E-4BB8-B00E-78B75E07CE92}" srcOrd="5" destOrd="0" presId="urn:microsoft.com/office/officeart/2005/8/layout/hierarchy1"/>
+    <dgm:cxn modelId="{FE9F676C-4D84-4E6B-8B72-C803CC2CC5BE}" type="presParOf" srcId="{467DB24D-E09E-4BB8-B00E-78B75E07CE92}" destId="{F388297B-3E64-44AD-A9F6-9B245883FE2A}" srcOrd="0" destOrd="0" presId="urn:microsoft.com/office/officeart/2005/8/layout/hierarchy1"/>
+    <dgm:cxn modelId="{F9DEAD5F-0CC2-4F44-B683-768B0689FBD1}" type="presParOf" srcId="{F388297B-3E64-44AD-A9F6-9B245883FE2A}" destId="{3261A0EF-98D6-411B-8C18-1FFE72E72BFE}" srcOrd="0" destOrd="0" presId="urn:microsoft.com/office/officeart/2005/8/layout/hierarchy1"/>
+    <dgm:cxn modelId="{4612C597-7B40-4A4F-A4F2-09A12B2943B0}" type="presParOf" srcId="{F388297B-3E64-44AD-A9F6-9B245883FE2A}" destId="{0A9D6BB9-4CFB-41C2-9A59-107B53F98B71}" srcOrd="1" destOrd="0" presId="urn:microsoft.com/office/officeart/2005/8/layout/hierarchy1"/>
+    <dgm:cxn modelId="{1738C6C9-EF48-475B-BD2A-CB8D2F74CF11}" type="presParOf" srcId="{467DB24D-E09E-4BB8-B00E-78B75E07CE92}" destId="{BF26F4AB-9A60-458E-A9FF-EB447A802715}" srcOrd="1" destOrd="0" presId="urn:microsoft.com/office/officeart/2005/8/layout/hierarchy1"/>
+    <dgm:cxn modelId="{7E4B5837-0C96-4CB7-A4D7-BD74304AAA33}" type="presParOf" srcId="{BF26F4AB-9A60-458E-A9FF-EB447A802715}" destId="{743E8835-C1C7-405E-95CA-4C0265268249}" srcOrd="0" destOrd="0" presId="urn:microsoft.com/office/officeart/2005/8/layout/hierarchy1"/>
+    <dgm:cxn modelId="{EEF73054-6846-487E-8FF8-A29514773378}" type="presParOf" srcId="{BF26F4AB-9A60-458E-A9FF-EB447A802715}" destId="{BEDA5E05-2624-4C45-9F32-34A891BE9CF1}" srcOrd="1" destOrd="0" presId="urn:microsoft.com/office/officeart/2005/8/layout/hierarchy1"/>
+    <dgm:cxn modelId="{2BF57379-2B30-4E68-8807-5578AD239A35}" type="presParOf" srcId="{BEDA5E05-2624-4C45-9F32-34A891BE9CF1}" destId="{843C7452-151F-45AB-923C-E64759E0593D}" srcOrd="0" destOrd="0" presId="urn:microsoft.com/office/officeart/2005/8/layout/hierarchy1"/>
+    <dgm:cxn modelId="{570E6B8D-CB1C-4A19-B9F7-58F38664B6DB}" type="presParOf" srcId="{843C7452-151F-45AB-923C-E64759E0593D}" destId="{207479FD-40BC-4020-8414-E6006C8CCE78}" srcOrd="0" destOrd="0" presId="urn:microsoft.com/office/officeart/2005/8/layout/hierarchy1"/>
+    <dgm:cxn modelId="{BE10E169-FA89-4766-AC66-FAD2C2AC9248}" type="presParOf" srcId="{843C7452-151F-45AB-923C-E64759E0593D}" destId="{62D2C5EA-33F4-42D8-B544-4F1E6FFF76B4}" srcOrd="1" destOrd="0" presId="urn:microsoft.com/office/officeart/2005/8/layout/hierarchy1"/>
+    <dgm:cxn modelId="{36537C2B-D1B0-4B81-B5CD-FB6D37DE4CE9}" type="presParOf" srcId="{BEDA5E05-2624-4C45-9F32-34A891BE9CF1}" destId="{5EA5C711-DAF6-43C0-A096-C950EACB7110}" srcOrd="1" destOrd="0" presId="urn:microsoft.com/office/officeart/2005/8/layout/hierarchy1"/>
+    <dgm:cxn modelId="{80E9F21D-02E2-46C7-B7BA-032BD512A55D}" type="presParOf" srcId="{19B85B77-0E19-4BA1-ADF9-EF7458BEE019}" destId="{3A09F658-0425-4FFF-8096-171D0997F8A3}" srcOrd="6" destOrd="0" presId="urn:microsoft.com/office/officeart/2005/8/layout/hierarchy1"/>
+    <dgm:cxn modelId="{9A31C73C-91CE-478C-879A-F339F40590EC}" type="presParOf" srcId="{19B85B77-0E19-4BA1-ADF9-EF7458BEE019}" destId="{1C3CACD7-3555-48F7-82F1-47A9C5060367}" srcOrd="7" destOrd="0" presId="urn:microsoft.com/office/officeart/2005/8/layout/hierarchy1"/>
+    <dgm:cxn modelId="{E5E9C389-14A2-4D73-9C74-A0F8CD92E773}" type="presParOf" srcId="{1C3CACD7-3555-48F7-82F1-47A9C5060367}" destId="{B584B6F7-4108-4C24-A481-7B77F78316D6}" srcOrd="0" destOrd="0" presId="urn:microsoft.com/office/officeart/2005/8/layout/hierarchy1"/>
+    <dgm:cxn modelId="{260FE1FC-0D12-4B5D-A94E-26210409B938}" type="presParOf" srcId="{B584B6F7-4108-4C24-A481-7B77F78316D6}" destId="{74676111-CE0D-4590-976E-F35CF8DE918C}" srcOrd="0" destOrd="0" presId="urn:microsoft.com/office/officeart/2005/8/layout/hierarchy1"/>
+    <dgm:cxn modelId="{B2BEFD59-6F77-423D-9E5A-CECB255496B1}" type="presParOf" srcId="{B584B6F7-4108-4C24-A481-7B77F78316D6}" destId="{7424A2E8-25A7-4460-985C-124C5C15096F}" srcOrd="1" destOrd="0" presId="urn:microsoft.com/office/officeart/2005/8/layout/hierarchy1"/>
+    <dgm:cxn modelId="{EAC2B28E-0CD9-4BAD-965B-85D8F2BFF828}" type="presParOf" srcId="{1C3CACD7-3555-48F7-82F1-47A9C5060367}" destId="{2CD168B8-2287-4007-97BF-6471D31A91AA}" srcOrd="1" destOrd="0" presId="urn:microsoft.com/office/officeart/2005/8/layout/hierarchy1"/>
+    <dgm:cxn modelId="{C2D9E738-9238-454A-822B-459EEA7F769E}" type="presParOf" srcId="{2CD168B8-2287-4007-97BF-6471D31A91AA}" destId="{0408DF47-31AA-42B7-9B3C-2A2BC5B59856}" srcOrd="0" destOrd="0" presId="urn:microsoft.com/office/officeart/2005/8/layout/hierarchy1"/>
+    <dgm:cxn modelId="{C7003593-3D2A-4AF9-90D2-37282CAF4E68}" type="presParOf" srcId="{2CD168B8-2287-4007-97BF-6471D31A91AA}" destId="{FECD4174-73A5-4C9D-B32C-307181B2B6E8}" srcOrd="1" destOrd="0" presId="urn:microsoft.com/office/officeart/2005/8/layout/hierarchy1"/>
+    <dgm:cxn modelId="{E62C723B-64CE-48C9-9A48-E7C039E85940}" type="presParOf" srcId="{FECD4174-73A5-4C9D-B32C-307181B2B6E8}" destId="{4610B783-866E-468A-A2C5-1591BA08D591}" srcOrd="0" destOrd="0" presId="urn:microsoft.com/office/officeart/2005/8/layout/hierarchy1"/>
+    <dgm:cxn modelId="{6472498E-FB66-4606-A4B1-E07FB7F732B8}" type="presParOf" srcId="{4610B783-866E-468A-A2C5-1591BA08D591}" destId="{6327E6C6-E157-485A-9353-F564DC74E284}" srcOrd="0" destOrd="0" presId="urn:microsoft.com/office/officeart/2005/8/layout/hierarchy1"/>
+    <dgm:cxn modelId="{037E0704-ABD5-443F-A793-100787A721F1}" type="presParOf" srcId="{4610B783-866E-468A-A2C5-1591BA08D591}" destId="{45DAD587-C95D-42D1-8F0C-0ABA2B477D3B}" srcOrd="1" destOrd="0" presId="urn:microsoft.com/office/officeart/2005/8/layout/hierarchy1"/>
+    <dgm:cxn modelId="{D09617E7-DD64-4560-A44F-024F977810BA}" type="presParOf" srcId="{FECD4174-73A5-4C9D-B32C-307181B2B6E8}" destId="{309A6161-D4C9-4522-8963-F43312EA034E}" srcOrd="1" destOrd="0" presId="urn:microsoft.com/office/officeart/2005/8/layout/hierarchy1"/>
   </dgm:cxnLst>
   <dgm:bg/>
   <dgm:whole/>
   <dgm:extLst>
     <a:ext uri="http://schemas.microsoft.com/office/drawing/2008/diagram">
-      <dsp:dataModelExt xmlns:dsp="http://schemas.microsoft.com/office/drawing/2008/diagram" relId="rId17" minVer="http://schemas.openxmlformats.org/drawingml/2006/diagram"/>
+      <dsp:dataModelExt xmlns:dsp="http://schemas.microsoft.com/office/drawing/2008/diagram" relId="rId18" minVer="http://schemas.openxmlformats.org/drawingml/2006/diagram"/>
     </a:ext>
   </dgm:extLst>
 </dgm:dataModel>
@@ -43181,7 +43609,7 @@
   <a:extraClrSchemeLst/>
   <a:extLst>
     <a:ext uri="{05A4C25C-085E-4340-85A3-A5531E510DB2}">
-      <thm15:themeFamily xmlns:thm15="http://schemas.microsoft.com/office/thememl/2012/main" name="Office Theme" id="{62F939B6-93AF-4DB8-9C6B-D6C7DFDC589F}" vid="{4A3C46E8-61CC-4603-A589-7422A47A8E4A}"/>
+      <thm15:themeFamily xmlns:thm15="http://schemas.microsoft.com/office/thememl/2012/main" xmlns="" name="Office Theme" id="{62F939B6-93AF-4DB8-9C6B-D6C7DFDC589F}" vid="{4A3C46E8-61CC-4603-A589-7422A47A8E4A}"/>
     </a:ext>
   </a:extLst>
 </a:theme>
@@ -43192,7 +43620,7 @@
 </file>
 
 <file path=customXml/itemProps1.xml><?xml version="1.0" encoding="utf-8"?>
-<ds:datastoreItem xmlns:ds="http://schemas.openxmlformats.org/officeDocument/2006/customXml" ds:itemID="{E670F779-9A1A-487D-A756-BB96920F2FE9}">
+<ds:datastoreItem xmlns:ds="http://schemas.openxmlformats.org/officeDocument/2006/customXml" ds:itemID="{8BD8AFC7-531D-4246-B0A2-59A675D54599}">
   <ds:schemaRefs>
     <ds:schemaRef ds:uri="http://schemas.openxmlformats.org/officeDocument/2006/bibliography"/>
   </ds:schemaRefs>

</xml_diff>